<commit_message>
Więcej o routach (str 2)
</commit_message>
<xml_diff>
--- a/mgr.docx
+++ b/mgr.docx
@@ -28,7 +28,23 @@
         <w:jc w:val="both"/>
       </w:pPr>
       <w:r>
-        <w:t xml:space="preserve">Routing jest mechanizmem mapującym adresy URL do odpowiadającym im akcjom kontrolera. Kiedy użytkownik klika w link, przechodzi do strony poprzez bezpośrednie wpisanie adresu lub następuje automatyczne przekierowanie rozpoczyna się nowe połączenie z serwerem. W założeniach protokołu http adres URL zawierał w sobie ścieżkę </w:t>
+        <w:t xml:space="preserve">Routing jest mechanizmem mapującym adresy </w:t>
+      </w:r>
+      <w:proofErr w:type="spellStart"/>
+      <w:r>
+        <w:t>URL</w:t>
+      </w:r>
+      <w:proofErr w:type="spellEnd"/>
+      <w:r>
+        <w:t xml:space="preserve"> do odpowiadającym im akcjom kontrolera. Kiedy użytkownik klika w link, przechodzi do strony poprzez bezpośrednie wpisanie adresu lub następuje automatyczne przekierowanie rozpoczyna się nowe połączenie z serwerem. W założeniach protokołu http adres </w:t>
+      </w:r>
+      <w:proofErr w:type="spellStart"/>
+      <w:r>
+        <w:t>URL</w:t>
+      </w:r>
+      <w:proofErr w:type="spellEnd"/>
+      <w:r>
+        <w:t xml:space="preserve"> zawierał w sobie ścieżkę </w:t>
       </w:r>
       <w:r>
         <w:t xml:space="preserve">reprezentującą </w:t>
@@ -101,8 +117,13 @@
                       <wps:txbx>
                         <w:txbxContent>
                           <w:p>
+                            <w:proofErr w:type="spellStart"/>
                             <w:r>
-                              <w:t>TODO: Obrazek z katalogami i adresem</w:t>
+                              <w:t>TODO</w:t>
+                            </w:r>
+                            <w:proofErr w:type="spellEnd"/>
+                            <w:r>
+                              <w:t>: Obrazek z katalogami i adresem</w:t>
                             </w:r>
                           </w:p>
                           <w:p/>
@@ -201,7 +222,23 @@
         <w:jc w:val="both"/>
       </w:pPr>
       <w:r>
-        <w:t>Trudność zaimplementowania dispachowania {TODO: język} akcji kontrolera.</w:t>
+        <w:t xml:space="preserve">Trudność zaimplementowania </w:t>
+      </w:r>
+      <w:proofErr w:type="spellStart"/>
+      <w:r>
+        <w:t>dispachowania</w:t>
+      </w:r>
+      <w:proofErr w:type="spellEnd"/>
+      <w:r>
+        <w:t xml:space="preserve"> {</w:t>
+      </w:r>
+      <w:proofErr w:type="spellStart"/>
+      <w:r>
+        <w:t>TODO</w:t>
+      </w:r>
+      <w:proofErr w:type="spellEnd"/>
+      <w:r>
+        <w:t>: język} akcji kontrolera.</w:t>
       </w:r>
     </w:p>
     <w:p>
@@ -227,7 +264,15 @@
         <w:jc w:val="both"/>
       </w:pPr>
       <w:r>
-        <w:t>Nieatrakcyjny i nieprzyjazny wygląd adresów URL dla użytkownika.</w:t>
+        <w:t xml:space="preserve">Nieatrakcyjny i nieprzyjazny wygląd adresów </w:t>
+      </w:r>
+      <w:proofErr w:type="spellStart"/>
+      <w:r>
+        <w:t>URL</w:t>
+      </w:r>
+      <w:proofErr w:type="spellEnd"/>
+      <w:r>
+        <w:t xml:space="preserve"> dla użytkownika.</w:t>
       </w:r>
     </w:p>
     <w:p>
@@ -240,19 +285,18 @@
       <w:pPr>
         <w:jc w:val="both"/>
       </w:pPr>
-      <w:r>
-        <w:t>Mechanizm routingu umożliwia obejście tego problemu. Żądanie do serwera jest przechwytywane, a następnie kierowanie do warstwy routingu. Tam tzw. „Router” jest odpowiedzialn</w:t>
-      </w:r>
-      <w:r>
-        <w:t>y za przeanalizowanie żądania, nie tylko pod kątem podanego adresu, ale również użytej metody ht</w:t>
-      </w:r>
-      <w:r>
-        <w:t>t</w:t>
-      </w:r>
-      <w:bookmarkStart w:id="0" w:name="_GoBack"/>
-      <w:bookmarkEnd w:id="0"/>
-      <w:r>
-        <w:t>p.</w:t>
+    </w:p>
+    <w:p>
+      <w:pPr>
+        <w:jc w:val="both"/>
+      </w:pPr>
+    </w:p>
+    <w:p>
+      <w:pPr>
+        <w:jc w:val="both"/>
+      </w:pPr>
+      <w:r>
+        <w:t>Mechanizm routingu umożliwia obejście tego problemu. Żądanie do serwera jest przechwytywane, a następnie kierowanie do warstwy routingu. Tam tzw. „Router” jest odpowiedzialny za przeanalizowanie żądania, nie tylko pod kątem podanego adresu, ale również użytej metody http.</w:t>
       </w:r>
     </w:p>
     <w:p>
@@ -267,16 +311,16 @@
         <mc:AlternateContent>
           <mc:Choice Requires="wps">
             <w:drawing>
-              <wp:anchor distT="0" distB="0" distL="114300" distR="114300" simplePos="0" relativeHeight="251662336" behindDoc="0" locked="0" layoutInCell="1" allowOverlap="1" wp14:anchorId="639FE7FE" wp14:editId="05D1EFC8">
+              <wp:anchor distT="0" distB="0" distL="114300" distR="114300" simplePos="0" relativeHeight="251662336" behindDoc="0" locked="0" layoutInCell="1" allowOverlap="1" wp14:anchorId="639FE7FE" wp14:editId="5AE60DF0">
                 <wp:simplePos x="0" y="0"/>
                 <wp:positionH relativeFrom="column">
-                  <wp:posOffset>342900</wp:posOffset>
+                  <wp:posOffset>914400</wp:posOffset>
                 </wp:positionH>
                 <wp:positionV relativeFrom="paragraph">
-                  <wp:posOffset>153670</wp:posOffset>
+                  <wp:posOffset>95885</wp:posOffset>
                 </wp:positionV>
-                <wp:extent cx="2400300" cy="800100"/>
-                <wp:effectExtent l="0" t="0" r="0" b="12700"/>
+                <wp:extent cx="1943100" cy="685800"/>
+                <wp:effectExtent l="0" t="0" r="0" b="0"/>
                 <wp:wrapSquare wrapText="bothSides"/>
                 <wp:docPr id="4" name="Pole tekstowe 4"/>
                 <wp:cNvGraphicFramePr/>
@@ -287,7 +331,7 @@
                       <wps:spPr>
                         <a:xfrm>
                           <a:off x="0" y="0"/>
-                          <a:ext cx="2400300" cy="800100"/>
+                          <a:ext cx="1943100" cy="685800"/>
                         </a:xfrm>
                         <a:prstGeom prst="rect">
                           <a:avLst/>
@@ -320,10 +364,29 @@
                       <wps:txbx>
                         <w:txbxContent>
                           <w:p>
+                            <w:proofErr w:type="spellStart"/>
                             <w:r>
-                              <w:t xml:space="preserve">TODO: przykład przechwytywania z użyciem .httpaccess </w:t>
+                              <w:t>TODO</w:t>
+                            </w:r>
+                            <w:proofErr w:type="spellEnd"/>
+                            <w:r>
+                              <w:t>: przykład przechwytywania z użyciem .</w:t>
+                            </w:r>
+                            <w:proofErr w:type="spellStart"/>
+                            <w:r>
+                              <w:t>httpaccess</w:t>
+                            </w:r>
+                            <w:proofErr w:type="spellEnd"/>
+                            <w:r>
+                              <w:t xml:space="preserve"> </w:t>
                             </w:r>
                           </w:p>
+                          <w:p>
+                            <w:pPr>
+                              <w:jc w:val="both"/>
+                            </w:pPr>
+                          </w:p>
+                          <w:p/>
                         </w:txbxContent>
                       </wps:txbx>
                       <wps:bodyPr rot="0" spcFirstLastPara="0" vertOverflow="overflow" horzOverflow="overflow" vert="horz" wrap="square" lIns="91440" tIns="45720" rIns="91440" bIns="45720" numCol="1" spcCol="0" rtlCol="0" fromWordArt="0" anchor="t" anchorCtr="0" forceAA="0" compatLnSpc="1">
@@ -350,7 +413,7 @@
                 <v:stroke joinstyle="miter"/>
                 <v:path gradientshapeok="t" o:connecttype="rect"/>
               </v:shapetype>
-              <v:shape id="Pole tekstowe 4" o:spid="_x0000_s1027" type="#_x0000_t202" style="position:absolute;left:0;text-align:left;margin-left:27pt;margin-top:12.1pt;width:189pt;height:63pt;z-index:251662336;visibility:visible;mso-wrap-style:square;mso-width-percent:0;mso-height-percent:0;mso-wrap-distance-left:9pt;mso-wrap-distance-top:0;mso-wrap-distance-right:9pt;mso-wrap-distance-bottom:0;mso-position-horizontal:absolute;mso-position-horizontal-relative:text;mso-position-vertical:absolute;mso-position-vertical-relative:text;mso-width-percent:0;mso-height-percent:0;mso-width-relative:margin;mso-height-relative:margin;v-text-anchor:top" o:gfxdata="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" filled="f" stroked="f">
+              <v:shape id="Pole tekstowe 4" o:spid="_x0000_s1027" type="#_x0000_t202" style="position:absolute;left:0;text-align:left;margin-left:1in;margin-top:7.55pt;width:153pt;height:54pt;z-index:251662336;visibility:visible;mso-wrap-style:square;mso-width-percent:0;mso-height-percent:0;mso-wrap-distance-left:9pt;mso-wrap-distance-top:0;mso-wrap-distance-right:9pt;mso-wrap-distance-bottom:0;mso-position-horizontal:absolute;mso-position-horizontal-relative:text;mso-position-vertical:absolute;mso-position-vertical-relative:text;mso-width-percent:0;mso-height-percent:0;mso-width-relative:margin;mso-height-relative:margin;v-text-anchor:top" o:gfxdata="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" filled="f" stroked="f">
                 <v:textbox>
                   <w:txbxContent>
                     <w:p>
@@ -371,6 +434,12 @@
                         <w:t xml:space="preserve"> </w:t>
                       </w:r>
                     </w:p>
+                    <w:p>
+                      <w:pPr>
+                        <w:jc w:val="both"/>
+                      </w:pPr>
+                    </w:p>
+                    <w:p/>
                   </w:txbxContent>
                 </v:textbox>
                 <w10:wrap type="square"/>
@@ -403,6 +472,1016 @@
     <w:p>
       <w:pPr>
         <w:jc w:val="both"/>
+        <w:rPr>
+          <w:sz w:val="32"/>
+          <w:szCs w:val="32"/>
+        </w:rPr>
+      </w:pPr>
+      <w:r>
+        <w:rPr>
+          <w:sz w:val="32"/>
+          <w:szCs w:val="32"/>
+        </w:rPr>
+        <w:t xml:space="preserve">Czym jest </w:t>
+      </w:r>
+      <w:proofErr w:type="spellStart"/>
+      <w:r>
+        <w:rPr>
+          <w:sz w:val="32"/>
+          <w:szCs w:val="32"/>
+        </w:rPr>
+        <w:t>route</w:t>
+      </w:r>
+      <w:proofErr w:type="spellEnd"/>
+      <w:r>
+        <w:rPr>
+          <w:sz w:val="32"/>
+          <w:szCs w:val="32"/>
+        </w:rPr>
+        <w:t>?</w:t>
+      </w:r>
+    </w:p>
+    <w:p>
+      <w:pPr>
+        <w:jc w:val="both"/>
+      </w:pPr>
+    </w:p>
+    <w:p>
+      <w:pPr>
+        <w:jc w:val="both"/>
+      </w:pPr>
+      <w:r>
+        <w:t>„</w:t>
+      </w:r>
+      <w:proofErr w:type="spellStart"/>
+      <w:r>
+        <w:t>Route</w:t>
+      </w:r>
+      <w:proofErr w:type="spellEnd"/>
+      <w:r>
+        <w:t xml:space="preserve">” (z ang. „szlak” lub „trakt”) </w:t>
+      </w:r>
+      <w:r>
+        <w:t>definiuje</w:t>
+      </w:r>
+      <w:r>
+        <w:t xml:space="preserve"> jeden lub grupę adresów </w:t>
+      </w:r>
+      <w:proofErr w:type="spellStart"/>
+      <w:r>
+        <w:t>URL</w:t>
+      </w:r>
+      <w:proofErr w:type="spellEnd"/>
+      <w:r>
+        <w:t>. Określa również liczne  parametry jakie  charakteryzują dany adres. Mechanizm routingu po otrzymaniu do przetworzeni</w:t>
+      </w:r>
+      <w:r>
+        <w:t>a</w:t>
+      </w:r>
+      <w:r>
+        <w:t xml:space="preserve"> wysłanego żądania do serwera przegląda kolejno skonfigurowane </w:t>
+      </w:r>
+      <w:proofErr w:type="spellStart"/>
+      <w:r>
+        <w:t>routy</w:t>
+      </w:r>
+      <w:proofErr w:type="spellEnd"/>
+      <w:r>
+        <w:t xml:space="preserve">. Poszukuje tak długo, aż </w:t>
+      </w:r>
+      <w:r>
+        <w:t xml:space="preserve">uda mu się dopasować </w:t>
+      </w:r>
+      <w:r>
+        <w:t xml:space="preserve">parametry </w:t>
+      </w:r>
+      <w:r>
+        <w:t xml:space="preserve">żądania do </w:t>
+      </w:r>
+      <w:r>
+        <w:t>któregoś</w:t>
+      </w:r>
+      <w:r>
+        <w:t xml:space="preserve"> ze skonfigurowanych </w:t>
+      </w:r>
+      <w:proofErr w:type="spellStart"/>
+      <w:r>
+        <w:t>routów</w:t>
+      </w:r>
+      <w:proofErr w:type="spellEnd"/>
+      <w:r>
+        <w:t>.</w:t>
+      </w:r>
+      <w:r>
+        <w:t xml:space="preserve"> </w:t>
+      </w:r>
+      <w:r>
+        <w:t>Jeśli nie uda się dopasować</w:t>
+      </w:r>
+    </w:p>
+    <w:p>
+      <w:pPr>
+        <w:jc w:val="both"/>
+      </w:pPr>
+    </w:p>
+    <w:p>
+      <w:pPr>
+        <w:jc w:val="both"/>
+        <w:rPr>
+          <w:sz w:val="32"/>
+          <w:szCs w:val="32"/>
+        </w:rPr>
+      </w:pPr>
+      <w:r>
+        <w:rPr>
+          <w:sz w:val="32"/>
+          <w:szCs w:val="32"/>
+        </w:rPr>
+        <w:lastRenderedPageBreak/>
+        <w:t xml:space="preserve">Definiowanie </w:t>
+      </w:r>
+      <w:proofErr w:type="spellStart"/>
+      <w:r>
+        <w:rPr>
+          <w:sz w:val="32"/>
+          <w:szCs w:val="32"/>
+        </w:rPr>
+        <w:t>routów</w:t>
+      </w:r>
+      <w:proofErr w:type="spellEnd"/>
+    </w:p>
+    <w:p>
+      <w:pPr>
+        <w:jc w:val="both"/>
+      </w:pPr>
+    </w:p>
+    <w:p>
+      <w:pPr>
+        <w:jc w:val="both"/>
+      </w:pPr>
+      <w:r>
+        <w:t xml:space="preserve">Wszystkie adresy </w:t>
+      </w:r>
+      <w:proofErr w:type="spellStart"/>
+      <w:r>
+        <w:t>URL</w:t>
+      </w:r>
+      <w:proofErr w:type="spellEnd"/>
+      <w:r>
+        <w:t xml:space="preserve">, których dostarcza do użytku aplikacja </w:t>
+      </w:r>
+      <w:proofErr w:type="spellStart"/>
+      <w:r>
+        <w:t>MVC</w:t>
+      </w:r>
+      <w:proofErr w:type="spellEnd"/>
+      <w:r>
+        <w:t xml:space="preserve"> powinny być zdefiniowane. Istnieje wiele sposobów na definiowanie </w:t>
+      </w:r>
+      <w:proofErr w:type="spellStart"/>
+      <w:r>
+        <w:t>routów</w:t>
+      </w:r>
+      <w:proofErr w:type="spellEnd"/>
+      <w:r>
+        <w:t xml:space="preserve">. Niektóre </w:t>
+      </w:r>
+      <w:proofErr w:type="spellStart"/>
+      <w:r>
+        <w:t>frameworki</w:t>
+      </w:r>
+      <w:proofErr w:type="spellEnd"/>
+      <w:r>
+        <w:t xml:space="preserve"> umożliwiają tworzenie zasad routingu na kilka sposobów</w:t>
+      </w:r>
+      <w:r>
+        <w:t>, inne tylko jeden.</w:t>
+      </w:r>
+    </w:p>
+    <w:p>
+      <w:pPr>
+        <w:jc w:val="both"/>
+      </w:pPr>
+    </w:p>
+    <w:p>
+      <w:pPr>
+        <w:jc w:val="both"/>
+      </w:pPr>
+      <w:r>
+        <w:t xml:space="preserve">Do najpowszechniejszych sposobów definiowania </w:t>
+      </w:r>
+      <w:proofErr w:type="spellStart"/>
+      <w:r>
+        <w:t>routów</w:t>
+      </w:r>
+      <w:proofErr w:type="spellEnd"/>
+      <w:r>
+        <w:t xml:space="preserve"> należą:</w:t>
+      </w:r>
+    </w:p>
+    <w:p>
+      <w:pPr>
+        <w:pStyle w:val="Akapitzlist"/>
+        <w:numPr>
+          <w:ilvl w:val="0"/>
+          <w:numId w:val="2"/>
+        </w:numPr>
+        <w:jc w:val="both"/>
+      </w:pPr>
+      <w:r>
+        <w:t>Definiowanie poprzez plik konfiguracyjny</w:t>
+      </w:r>
+    </w:p>
+    <w:p>
+      <w:pPr>
+        <w:pStyle w:val="Akapitzlist"/>
+        <w:numPr>
+          <w:ilvl w:val="0"/>
+          <w:numId w:val="2"/>
+        </w:numPr>
+        <w:jc w:val="both"/>
+      </w:pPr>
+      <w:r>
+        <w:t>Definiowanie bezpośrednio poprzez kod programu</w:t>
+      </w:r>
+    </w:p>
+    <w:p>
+      <w:pPr>
+        <w:pStyle w:val="Akapitzlist"/>
+        <w:numPr>
+          <w:ilvl w:val="0"/>
+          <w:numId w:val="2"/>
+        </w:numPr>
+        <w:jc w:val="both"/>
+      </w:pPr>
+      <w:r>
+        <w:t>Definiowanie poprzez adnotacje</w:t>
+      </w:r>
+    </w:p>
+    <w:p>
+      <w:pPr>
+        <w:jc w:val="both"/>
+      </w:pPr>
+    </w:p>
+    <w:p>
+      <w:pPr>
+        <w:jc w:val="both"/>
+      </w:pPr>
+      <w:r>
+        <w:t>Każdy sposób ma swoje wady i zalety, jednak przed porównaniem należy się głębiej z nimi zapoznać</w:t>
+      </w:r>
+      <w:r>
+        <w:t xml:space="preserve">. </w:t>
+      </w:r>
+      <w:r>
+        <w:t xml:space="preserve">Do porównania użyjemy przykładowego </w:t>
+      </w:r>
+      <w:proofErr w:type="spellStart"/>
+      <w:r>
+        <w:t>routa</w:t>
+      </w:r>
+      <w:proofErr w:type="spellEnd"/>
+      <w:r>
+        <w:t>, który będzie zdefiniowany na różne sposoby.</w:t>
+      </w:r>
+    </w:p>
+    <w:p>
+      <w:pPr>
+        <w:jc w:val="both"/>
+      </w:pPr>
+    </w:p>
+    <w:p>
+      <w:pPr>
+        <w:jc w:val="both"/>
+      </w:pPr>
+      <w:r>
+        <w:t xml:space="preserve">Cechy </w:t>
+      </w:r>
+      <w:proofErr w:type="spellStart"/>
+      <w:r>
+        <w:t>routa</w:t>
+      </w:r>
+      <w:proofErr w:type="spellEnd"/>
+      <w:r>
+        <w:t>:</w:t>
+      </w:r>
+    </w:p>
+    <w:p>
+      <w:pPr>
+        <w:pStyle w:val="Akapitzlist"/>
+        <w:numPr>
+          <w:ilvl w:val="0"/>
+          <w:numId w:val="4"/>
+        </w:numPr>
+        <w:jc w:val="both"/>
+      </w:pPr>
+      <w:r>
+        <w:t>będzie odpowiedzialny do kierowani</w:t>
+      </w:r>
+      <w:r>
+        <w:t>a na stronę z listą samochodów</w:t>
+      </w:r>
+    </w:p>
+    <w:p>
+      <w:pPr>
+        <w:pStyle w:val="Akapitzlist"/>
+        <w:numPr>
+          <w:ilvl w:val="0"/>
+          <w:numId w:val="4"/>
+        </w:numPr>
+        <w:jc w:val="both"/>
+      </w:pPr>
+      <w:r>
+        <w:t>s</w:t>
+      </w:r>
+      <w:r>
+        <w:t>amochody będą podzielone na kategorie</w:t>
+      </w:r>
+    </w:p>
+    <w:p>
+      <w:pPr>
+        <w:pStyle w:val="Akapitzlist"/>
+        <w:numPr>
+          <w:ilvl w:val="0"/>
+          <w:numId w:val="4"/>
+        </w:numPr>
+        <w:jc w:val="both"/>
+      </w:pPr>
+      <w:r>
+        <w:t>zawiera paginację</w:t>
+      </w:r>
+    </w:p>
+    <w:p>
+      <w:pPr>
+        <w:jc w:val="both"/>
+      </w:pPr>
+    </w:p>
+    <w:p>
+      <w:pPr>
+        <w:jc w:val="both"/>
+      </w:pPr>
+      <w:r>
+        <w:t>Szablon adresu, którego chcemy użyć:</w:t>
+      </w:r>
+    </w:p>
+    <w:p>
+      <w:pPr>
+        <w:jc w:val="both"/>
+      </w:pPr>
+      <w:r>
+        <w:rPr>
+          <w:noProof/>
+          <w:lang w:val="en-US"/>
+        </w:rPr>
+        <mc:AlternateContent>
+          <mc:Choice Requires="wps">
+            <w:drawing>
+              <wp:anchor distT="0" distB="0" distL="114300" distR="114300" simplePos="0" relativeHeight="251663360" behindDoc="0" locked="0" layoutInCell="1" allowOverlap="1" wp14:anchorId="2AED64E9" wp14:editId="68BD7B1D">
+                <wp:simplePos x="0" y="0"/>
+                <wp:positionH relativeFrom="column">
+                  <wp:posOffset>114300</wp:posOffset>
+                </wp:positionH>
+                <wp:positionV relativeFrom="paragraph">
+                  <wp:posOffset>92710</wp:posOffset>
+                </wp:positionV>
+                <wp:extent cx="3543300" cy="342900"/>
+                <wp:effectExtent l="0" t="0" r="38100" b="38100"/>
+                <wp:wrapSquare wrapText="bothSides"/>
+                <wp:docPr id="2" name="Pole tekstowe 2"/>
+                <wp:cNvGraphicFramePr/>
+                <a:graphic xmlns:a="http://schemas.openxmlformats.org/drawingml/2006/main">
+                  <a:graphicData uri="http://schemas.microsoft.com/office/word/2010/wordprocessingShape">
+                    <wps:wsp>
+                      <wps:cNvSpPr txBox="1"/>
+                      <wps:spPr>
+                        <a:xfrm>
+                          <a:off x="0" y="0"/>
+                          <a:ext cx="3543300" cy="342900"/>
+                        </a:xfrm>
+                        <a:prstGeom prst="rect">
+                          <a:avLst/>
+                        </a:prstGeom>
+                        <a:noFill/>
+                        <a:ln>
+                          <a:solidFill>
+                            <a:schemeClr val="tx1"/>
+                          </a:solidFill>
+                        </a:ln>
+                        <a:effectLst/>
+                        <a:extLst>
+                          <a:ext uri="{C572A759-6A51-4108-AA02-DFA0A04FC94B}">
+                            <ma14:wrappingTextBoxFlag xmlns:ma14="http://schemas.microsoft.com/office/mac/drawingml/2011/main"/>
+                          </a:ext>
+                        </a:extLst>
+                      </wps:spPr>
+                      <wps:style>
+                        <a:lnRef idx="0">
+                          <a:schemeClr val="accent1"/>
+                        </a:lnRef>
+                        <a:fillRef idx="0">
+                          <a:schemeClr val="accent1"/>
+                        </a:fillRef>
+                        <a:effectRef idx="0">
+                          <a:schemeClr val="accent1"/>
+                        </a:effectRef>
+                        <a:fontRef idx="minor">
+                          <a:schemeClr val="dk1"/>
+                        </a:fontRef>
+                      </wps:style>
+                      <wps:txbx>
+                        <w:txbxContent>
+                          <w:p>
+                            <w:proofErr w:type="spellStart"/>
+                            <w:r>
+                              <w:t>TODO</w:t>
+                            </w:r>
+                            <w:proofErr w:type="spellEnd"/>
+                            <w:r>
+                              <w:t>: samochody/{</w:t>
+                            </w:r>
+                            <w:proofErr w:type="spellStart"/>
+                            <w:r>
+                              <w:t>category</w:t>
+                            </w:r>
+                            <w:proofErr w:type="spellEnd"/>
+                            <w:r>
+                              <w:t>}/{</w:t>
+                            </w:r>
+                            <w:proofErr w:type="spellStart"/>
+                            <w:r>
+                              <w:t>page</w:t>
+                            </w:r>
+                            <w:proofErr w:type="spellEnd"/>
+                            <w:r>
+                              <w:t>}</w:t>
+                            </w:r>
+                          </w:p>
+                          <w:p/>
+                        </w:txbxContent>
+                      </wps:txbx>
+                      <wps:bodyPr rot="0" spcFirstLastPara="0" vertOverflow="overflow" horzOverflow="overflow" vert="horz" wrap="square" lIns="91440" tIns="45720" rIns="91440" bIns="45720" numCol="1" spcCol="0" rtlCol="0" fromWordArt="0" anchor="t" anchorCtr="0" forceAA="0" compatLnSpc="1">
+                        <a:prstTxWarp prst="textNoShape">
+                          <a:avLst/>
+                        </a:prstTxWarp>
+                        <a:noAutofit/>
+                      </wps:bodyPr>
+                    </wps:wsp>
+                  </a:graphicData>
+                </a:graphic>
+                <wp14:sizeRelH relativeFrom="margin">
+                  <wp14:pctWidth>0</wp14:pctWidth>
+                </wp14:sizeRelH>
+                <wp14:sizeRelV relativeFrom="margin">
+                  <wp14:pctHeight>0</wp14:pctHeight>
+                </wp14:sizeRelV>
+              </wp:anchor>
+            </w:drawing>
+          </mc:Choice>
+          <mc:Fallback>
+            <w:pict>
+              <v:shape id="Pole tekstowe 2" o:spid="_x0000_s1028" type="#_x0000_t202" style="position:absolute;left:0;text-align:left;margin-left:9pt;margin-top:7.3pt;width:279pt;height:27pt;z-index:251663360;visibility:visible;mso-wrap-style:square;mso-width-percent:0;mso-height-percent:0;mso-wrap-distance-left:9pt;mso-wrap-distance-top:0;mso-wrap-distance-right:9pt;mso-wrap-distance-bottom:0;mso-position-horizontal:absolute;mso-position-horizontal-relative:text;mso-position-vertical:absolute;mso-position-vertical-relative:text;mso-width-percent:0;mso-height-percent:0;mso-width-relative:margin;mso-height-relative:margin;v-text-anchor:top" o:gfxdata="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" filled="f" strokecolor="black [3213]">
+                <v:textbox>
+                  <w:txbxContent>
+                    <w:p>
+                      <w:proofErr w:type="spellStart"/>
+                      <w:r>
+                        <w:t>TODO</w:t>
+                      </w:r>
+                      <w:proofErr w:type="spellEnd"/>
+                      <w:r>
+                        <w:t>: samochody/{</w:t>
+                      </w:r>
+                      <w:proofErr w:type="spellStart"/>
+                      <w:r>
+                        <w:t>category</w:t>
+                      </w:r>
+                      <w:proofErr w:type="spellEnd"/>
+                      <w:r>
+                        <w:t>}/{</w:t>
+                      </w:r>
+                      <w:proofErr w:type="spellStart"/>
+                      <w:r>
+                        <w:t>page</w:t>
+                      </w:r>
+                      <w:proofErr w:type="spellEnd"/>
+                      <w:r>
+                        <w:t>}</w:t>
+                      </w:r>
+                    </w:p>
+                    <w:p/>
+                  </w:txbxContent>
+                </v:textbox>
+                <w10:wrap type="square"/>
+              </v:shape>
+            </w:pict>
+          </mc:Fallback>
+        </mc:AlternateContent>
+      </w:r>
+    </w:p>
+    <w:p>
+      <w:pPr>
+        <w:jc w:val="both"/>
+      </w:pPr>
+    </w:p>
+    <w:p>
+      <w:pPr>
+        <w:jc w:val="both"/>
+      </w:pPr>
+    </w:p>
+    <w:p>
+      <w:pPr>
+        <w:jc w:val="both"/>
+      </w:pPr>
+      <w:r>
+        <w:t xml:space="preserve">Powyższy </w:t>
+      </w:r>
+      <w:r>
+        <w:t>szablon</w:t>
+      </w:r>
+      <w:r>
+        <w:t xml:space="preserve"> składa się z trzech sekcji:</w:t>
+      </w:r>
+    </w:p>
+    <w:p>
+      <w:pPr>
+        <w:pStyle w:val="Akapitzlist"/>
+        <w:numPr>
+          <w:ilvl w:val="0"/>
+          <w:numId w:val="3"/>
+        </w:numPr>
+        <w:jc w:val="both"/>
+      </w:pPr>
+      <w:r>
+        <w:t>samochody – wymagam</w:t>
+      </w:r>
+      <w:r>
+        <w:t>y, aby ta część adresu była nie</w:t>
+      </w:r>
+      <w:r>
+        <w:t>zmienna</w:t>
+      </w:r>
+    </w:p>
+    <w:p>
+      <w:pPr>
+        <w:pStyle w:val="Akapitzlist"/>
+        <w:numPr>
+          <w:ilvl w:val="0"/>
+          <w:numId w:val="3"/>
+        </w:numPr>
+        <w:jc w:val="both"/>
+      </w:pPr>
+      <w:proofErr w:type="spellStart"/>
+      <w:r>
+        <w:t>category</w:t>
+      </w:r>
+      <w:proofErr w:type="spellEnd"/>
+      <w:r>
+        <w:t xml:space="preserve"> – ta sekcja jest </w:t>
+      </w:r>
+      <w:r>
+        <w:t xml:space="preserve">parametrem - </w:t>
+      </w:r>
+      <w:r>
+        <w:t>dowolnym ciągiem znaków</w:t>
+      </w:r>
+      <w:r>
+        <w:t xml:space="preserve"> reprezentującym kategorię</w:t>
+      </w:r>
+    </w:p>
+    <w:p>
+      <w:pPr>
+        <w:pStyle w:val="Akapitzlist"/>
+        <w:numPr>
+          <w:ilvl w:val="0"/>
+          <w:numId w:val="3"/>
+        </w:numPr>
+        <w:jc w:val="both"/>
+      </w:pPr>
+      <w:proofErr w:type="spellStart"/>
+      <w:r>
+        <w:t>page</w:t>
+      </w:r>
+      <w:proofErr w:type="spellEnd"/>
+      <w:r>
+        <w:t xml:space="preserve"> – </w:t>
+      </w:r>
+      <w:r>
+        <w:t xml:space="preserve">ta sekcja również jest parametrem - </w:t>
+      </w:r>
+      <w:r>
+        <w:t>numer</w:t>
+      </w:r>
+      <w:r>
+        <w:t>em</w:t>
+      </w:r>
+      <w:r>
+        <w:t xml:space="preserve"> strony</w:t>
+      </w:r>
+      <w:r>
+        <w:t>, jest liczbą całkowitą, parametr</w:t>
+      </w:r>
+      <w:r>
+        <w:t>em</w:t>
+      </w:r>
+      <w:r>
+        <w:t xml:space="preserve"> opcjonalny</w:t>
+      </w:r>
+      <w:r>
+        <w:t>m</w:t>
+      </w:r>
+      <w:r>
+        <w:t xml:space="preserve"> (zakładamy, że jeśli nie zostanie podan</w:t>
+      </w:r>
+      <w:r>
+        <w:t>a</w:t>
+      </w:r>
+      <w:r>
+        <w:t xml:space="preserve"> to kierujemy na pierwszą stronę)</w:t>
+      </w:r>
+    </w:p>
+    <w:p>
+      <w:pPr>
+        <w:jc w:val="both"/>
+      </w:pPr>
+    </w:p>
+    <w:p>
+      <w:pPr>
+        <w:jc w:val="both"/>
+      </w:pPr>
+    </w:p>
+    <w:p>
+      <w:pPr>
+        <w:jc w:val="both"/>
+      </w:pPr>
+    </w:p>
+    <w:p>
+      <w:pPr>
+        <w:jc w:val="both"/>
+      </w:pPr>
+      <w:r>
+        <w:t>Przykładowe adresy spełniające powyższe wymogi:</w:t>
+      </w:r>
+    </w:p>
+    <w:p>
+      <w:pPr>
+        <w:jc w:val="both"/>
+      </w:pPr>
+      <w:r>
+        <w:rPr>
+          <w:noProof/>
+          <w:lang w:val="en-US"/>
+        </w:rPr>
+        <mc:AlternateContent>
+          <mc:Choice Requires="wps">
+            <w:drawing>
+              <wp:anchor distT="0" distB="0" distL="114300" distR="114300" simplePos="0" relativeHeight="251664384" behindDoc="0" locked="0" layoutInCell="1" allowOverlap="1" wp14:anchorId="304BC964" wp14:editId="48FF49FB">
+                <wp:simplePos x="0" y="0"/>
+                <wp:positionH relativeFrom="column">
+                  <wp:posOffset>0</wp:posOffset>
+                </wp:positionH>
+                <wp:positionV relativeFrom="paragraph">
+                  <wp:posOffset>180340</wp:posOffset>
+                </wp:positionV>
+                <wp:extent cx="3771900" cy="685800"/>
+                <wp:effectExtent l="0" t="0" r="38100" b="25400"/>
+                <wp:wrapSquare wrapText="bothSides"/>
+                <wp:docPr id="5" name="Pole tekstowe 5"/>
+                <wp:cNvGraphicFramePr/>
+                <a:graphic xmlns:a="http://schemas.openxmlformats.org/drawingml/2006/main">
+                  <a:graphicData uri="http://schemas.microsoft.com/office/word/2010/wordprocessingShape">
+                    <wps:wsp>
+                      <wps:cNvSpPr txBox="1"/>
+                      <wps:spPr>
+                        <a:xfrm>
+                          <a:off x="0" y="0"/>
+                          <a:ext cx="3771900" cy="685800"/>
+                        </a:xfrm>
+                        <a:prstGeom prst="rect">
+                          <a:avLst/>
+                        </a:prstGeom>
+                        <a:noFill/>
+                        <a:ln>
+                          <a:solidFill>
+                            <a:schemeClr val="tx1"/>
+                          </a:solidFill>
+                        </a:ln>
+                        <a:effectLst/>
+                        <a:extLst>
+                          <a:ext uri="{C572A759-6A51-4108-AA02-DFA0A04FC94B}">
+                            <ma14:wrappingTextBoxFlag xmlns:ma14="http://schemas.microsoft.com/office/mac/drawingml/2011/main"/>
+                          </a:ext>
+                        </a:extLst>
+                      </wps:spPr>
+                      <wps:style>
+                        <a:lnRef idx="0">
+                          <a:schemeClr val="accent1"/>
+                        </a:lnRef>
+                        <a:fillRef idx="0">
+                          <a:schemeClr val="accent1"/>
+                        </a:fillRef>
+                        <a:effectRef idx="0">
+                          <a:schemeClr val="accent1"/>
+                        </a:effectRef>
+                        <a:fontRef idx="minor">
+                          <a:schemeClr val="dk1"/>
+                        </a:fontRef>
+                      </wps:style>
+                      <wps:txbx>
+                        <w:txbxContent>
+                          <w:p>
+                            <w:r>
+                              <w:t>samochody/terenowe/5</w:t>
+                            </w:r>
+                          </w:p>
+                          <w:p>
+                            <w:r>
+                              <w:t>samochody/osobowe</w:t>
+                            </w:r>
+                          </w:p>
+                          <w:p>
+                            <w:r>
+                              <w:t>samochody/ciężarowe/17</w:t>
+                            </w:r>
+                          </w:p>
+                        </w:txbxContent>
+                      </wps:txbx>
+                      <wps:bodyPr rot="0" spcFirstLastPara="0" vertOverflow="overflow" horzOverflow="overflow" vert="horz" wrap="square" lIns="91440" tIns="45720" rIns="91440" bIns="45720" numCol="1" spcCol="0" rtlCol="0" fromWordArt="0" anchor="t" anchorCtr="0" forceAA="0" compatLnSpc="1">
+                        <a:prstTxWarp prst="textNoShape">
+                          <a:avLst/>
+                        </a:prstTxWarp>
+                        <a:noAutofit/>
+                      </wps:bodyPr>
+                    </wps:wsp>
+                  </a:graphicData>
+                </a:graphic>
+                <wp14:sizeRelV relativeFrom="margin">
+                  <wp14:pctHeight>0</wp14:pctHeight>
+                </wp14:sizeRelV>
+              </wp:anchor>
+            </w:drawing>
+          </mc:Choice>
+          <mc:Fallback>
+            <w:pict>
+              <v:shape id="Pole tekstowe 5" o:spid="_x0000_s1029" type="#_x0000_t202" style="position:absolute;left:0;text-align:left;margin-left:0;margin-top:14.2pt;width:297pt;height:54pt;z-index:251664384;visibility:visible;mso-wrap-style:square;mso-height-percent:0;mso-wrap-distance-left:9pt;mso-wrap-distance-top:0;mso-wrap-distance-right:9pt;mso-wrap-distance-bottom:0;mso-position-horizontal:absolute;mso-position-horizontal-relative:text;mso-position-vertical:absolute;mso-position-vertical-relative:text;mso-height-percent:0;mso-height-relative:margin;v-text-anchor:top" o:gfxdata="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" filled="f" strokecolor="black [3213]">
+                <v:textbox>
+                  <w:txbxContent>
+                    <w:p>
+                      <w:r>
+                        <w:t>samochody/terenowe/5</w:t>
+                      </w:r>
+                    </w:p>
+                    <w:p>
+                      <w:r>
+                        <w:t>samochody/osobowe</w:t>
+                      </w:r>
+                    </w:p>
+                    <w:p>
+                      <w:r>
+                        <w:t>samochody/ciężarowe/17</w:t>
+                      </w:r>
+                    </w:p>
+                  </w:txbxContent>
+                </v:textbox>
+                <w10:wrap type="square"/>
+              </v:shape>
+            </w:pict>
+          </mc:Fallback>
+        </mc:AlternateContent>
+      </w:r>
+    </w:p>
+    <w:p>
+      <w:pPr>
+        <w:jc w:val="both"/>
+      </w:pPr>
+    </w:p>
+    <w:p>
+      <w:pPr>
+        <w:jc w:val="both"/>
+      </w:pPr>
+    </w:p>
+    <w:p>
+      <w:pPr>
+        <w:jc w:val="both"/>
+        <w:rPr>
+          <w:sz w:val="28"/>
+          <w:szCs w:val="28"/>
+        </w:rPr>
+      </w:pPr>
+    </w:p>
+    <w:p>
+      <w:pPr>
+        <w:jc w:val="both"/>
+        <w:rPr>
+          <w:sz w:val="28"/>
+          <w:szCs w:val="28"/>
+        </w:rPr>
+      </w:pPr>
+    </w:p>
+    <w:p>
+      <w:pPr>
+        <w:jc w:val="both"/>
+      </w:pPr>
+    </w:p>
+    <w:p>
+      <w:pPr>
+        <w:jc w:val="both"/>
+      </w:pPr>
+      <w:r>
+        <w:t xml:space="preserve">Chcemy, aby ten </w:t>
+      </w:r>
+      <w:proofErr w:type="spellStart"/>
+      <w:r>
+        <w:t>route</w:t>
+      </w:r>
+      <w:proofErr w:type="spellEnd"/>
+      <w:r>
+        <w:t xml:space="preserve"> kierował do określonej akcji kontrolera:</w:t>
+      </w:r>
+    </w:p>
+    <w:p>
+      <w:pPr>
+        <w:pStyle w:val="Akapitzlist"/>
+        <w:numPr>
+          <w:ilvl w:val="0"/>
+          <w:numId w:val="8"/>
+        </w:numPr>
+        <w:jc w:val="both"/>
+      </w:pPr>
+      <w:r>
+        <w:t xml:space="preserve">kontroler: </w:t>
+      </w:r>
+      <w:proofErr w:type="spellStart"/>
+      <w:r>
+        <w:t>Cars</w:t>
+      </w:r>
+      <w:proofErr w:type="spellEnd"/>
+    </w:p>
+    <w:p>
+      <w:pPr>
+        <w:pStyle w:val="Akapitzlist"/>
+        <w:numPr>
+          <w:ilvl w:val="0"/>
+          <w:numId w:val="8"/>
+        </w:numPr>
+        <w:jc w:val="both"/>
+      </w:pPr>
+      <w:r>
+        <w:t>akcja: List</w:t>
+      </w:r>
+    </w:p>
+    <w:p>
+      <w:pPr>
+        <w:jc w:val="both"/>
+      </w:pPr>
+    </w:p>
+    <w:p>
+      <w:pPr>
+        <w:jc w:val="both"/>
+      </w:pPr>
+      <w:r>
+        <w:t xml:space="preserve">Posiadając powyższe wymagania jakie ma spełnić </w:t>
+      </w:r>
+      <w:proofErr w:type="spellStart"/>
+      <w:r>
+        <w:t>route</w:t>
+      </w:r>
+      <w:proofErr w:type="spellEnd"/>
+      <w:r>
+        <w:t xml:space="preserve"> możemy przejść do porównania różnych sposobów jego definicji.</w:t>
+      </w:r>
+    </w:p>
+    <w:p>
+      <w:pPr>
+        <w:jc w:val="both"/>
+      </w:pPr>
+    </w:p>
+    <w:p>
+      <w:pPr>
+        <w:jc w:val="both"/>
+        <w:rPr>
+          <w:sz w:val="28"/>
+          <w:szCs w:val="28"/>
+        </w:rPr>
+      </w:pPr>
+      <w:r>
+        <w:rPr>
+          <w:sz w:val="28"/>
+          <w:szCs w:val="28"/>
+        </w:rPr>
+        <w:t>Definiowanie poprzez plik konfiguracyjny</w:t>
+      </w:r>
+    </w:p>
+    <w:p>
+      <w:pPr>
+        <w:jc w:val="both"/>
+      </w:pPr>
+    </w:p>
+    <w:p>
+      <w:pPr>
+        <w:jc w:val="both"/>
+      </w:pPr>
+      <w:bookmarkStart w:id="0" w:name="_GoBack"/>
+      <w:bookmarkEnd w:id="0"/>
+    </w:p>
+    <w:p>
+      <w:pPr>
+        <w:jc w:val="both"/>
+      </w:pPr>
+      <w:proofErr w:type="spellStart"/>
+      <w:r>
+        <w:t>sda</w:t>
+      </w:r>
+      <w:proofErr w:type="spellEnd"/>
+    </w:p>
+    <w:p>
+      <w:pPr>
+        <w:jc w:val="both"/>
+      </w:pPr>
+    </w:p>
+    <w:p>
+      <w:pPr>
+        <w:jc w:val="both"/>
+      </w:pPr>
+    </w:p>
+    <w:p>
+      <w:pPr>
+        <w:jc w:val="both"/>
+        <w:rPr>
+          <w:sz w:val="28"/>
+          <w:szCs w:val="28"/>
+        </w:rPr>
+      </w:pPr>
+      <w:r>
+        <w:rPr>
+          <w:sz w:val="28"/>
+          <w:szCs w:val="28"/>
+        </w:rPr>
+        <w:t>Definiowanie bezpośrednio poprzez kod programu</w:t>
+      </w:r>
+    </w:p>
+    <w:p>
+      <w:pPr>
+        <w:jc w:val="both"/>
+      </w:pPr>
+    </w:p>
+    <w:p>
+      <w:pPr>
+        <w:jc w:val="both"/>
+        <w:rPr>
+          <w:sz w:val="28"/>
+          <w:szCs w:val="28"/>
+        </w:rPr>
+      </w:pPr>
+      <w:r>
+        <w:rPr>
+          <w:sz w:val="28"/>
+          <w:szCs w:val="28"/>
+        </w:rPr>
+        <w:t>Definiowanie poprzez adnotacje</w:t>
+      </w:r>
+    </w:p>
+    <w:p>
+      <w:pPr>
+        <w:jc w:val="both"/>
+        <w:rPr>
+          <w:sz w:val="28"/>
+          <w:szCs w:val="28"/>
+        </w:rPr>
+      </w:pPr>
+    </w:p>
+    <w:p>
+      <w:pPr>
+        <w:jc w:val="both"/>
+      </w:pPr>
+    </w:p>
+    <w:p>
+      <w:pPr>
+        <w:jc w:val="both"/>
+      </w:pPr>
+    </w:p>
+    <w:p>
+      <w:pPr>
+        <w:jc w:val="both"/>
+      </w:pPr>
+    </w:p>
+    <w:p>
+      <w:pPr>
+        <w:jc w:val="both"/>
+      </w:pPr>
+    </w:p>
+    <w:p>
+      <w:pPr>
+        <w:jc w:val="both"/>
+      </w:pPr>
+    </w:p>
+    <w:p>
+      <w:pPr>
+        <w:jc w:val="both"/>
+      </w:pPr>
+    </w:p>
+    <w:p>
+      <w:pPr>
+        <w:jc w:val="both"/>
       </w:pPr>
     </w:p>
     <w:p>
@@ -413,9 +1492,19 @@
           <w:szCs w:val="40"/>
         </w:rPr>
       </w:pPr>
-      <w:r>
-        <w:t>TODO: constrainty</w:t>
-      </w:r>
+      <w:proofErr w:type="spellStart"/>
+      <w:r>
+        <w:t>TODO</w:t>
+      </w:r>
+      <w:proofErr w:type="spellEnd"/>
+      <w:r>
+        <w:t xml:space="preserve">: </w:t>
+      </w:r>
+      <w:proofErr w:type="spellStart"/>
+      <w:r>
+        <w:t>constrainty</w:t>
+      </w:r>
+      <w:proofErr w:type="spellEnd"/>
     </w:p>
     <w:p>
       <w:pPr>
@@ -479,7 +1568,6 @@
           <w:sz w:val="40"/>
           <w:szCs w:val="40"/>
         </w:rPr>
-        <w:lastRenderedPageBreak/>
         <w:t>Model</w:t>
       </w:r>
     </w:p>
@@ -544,9 +1632,27 @@
                             <w:pPr>
                               <w:jc w:val="both"/>
                             </w:pPr>
+                            <w:proofErr w:type="spellStart"/>
                             <w:r>
-                              <w:t>TODO: opisać jak model w ujęciu ORM bywa mylony z modelem MVC</w:t>
+                              <w:t>TODO</w:t>
                             </w:r>
+                            <w:proofErr w:type="spellEnd"/>
+                            <w:r>
+                              <w:t xml:space="preserve">: opisać jak model w ujęciu </w:t>
+                            </w:r>
+                            <w:proofErr w:type="spellStart"/>
+                            <w:r>
+                              <w:t>ORM</w:t>
+                            </w:r>
+                            <w:proofErr w:type="spellEnd"/>
+                            <w:r>
+                              <w:t xml:space="preserve"> bywa mylony z modelem </w:t>
+                            </w:r>
+                            <w:proofErr w:type="spellStart"/>
+                            <w:r>
+                              <w:t>MVC</w:t>
+                            </w:r>
+                            <w:proofErr w:type="spellEnd"/>
                           </w:p>
                           <w:p>
                             <w:pPr>
@@ -577,16 +1683,34 @@
           </mc:Choice>
           <mc:Fallback>
             <w:pict>
-              <v:shape id="Pole tekstowe 3" o:spid="_x0000_s1027" type="#_x0000_t202" style="position:absolute;left:0;text-align:left;margin-left:0;margin-top:.2pt;width:366.2pt;height:35.35pt;z-index:251661312;visibility:visible;mso-wrap-style:none;mso-wrap-distance-left:9pt;mso-wrap-distance-top:0;mso-wrap-distance-right:9pt;mso-wrap-distance-bottom:0;mso-position-horizontal:absolute;mso-position-horizontal-relative:text;mso-position-vertical:absolute;mso-position-vertical-relative:text;v-text-anchor:top" o:gfxdata="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" filled="f" strokecolor="black [3213]">
+              <v:shape id="Pole tekstowe 3" o:spid="_x0000_s1030" type="#_x0000_t202" style="position:absolute;left:0;text-align:left;margin-left:0;margin-top:.2pt;width:366.2pt;height:35.35pt;z-index:251661312;visibility:visible;mso-wrap-style:none;mso-wrap-distance-left:9pt;mso-wrap-distance-top:0;mso-wrap-distance-right:9pt;mso-wrap-distance-bottom:0;mso-position-horizontal:absolute;mso-position-horizontal-relative:text;mso-position-vertical:absolute;mso-position-vertical-relative:text;v-text-anchor:top" o:gfxdata="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" filled="f" strokecolor="black [3213]">
                 <v:textbox style="mso-fit-shape-to-text:t">
                   <w:txbxContent>
                     <w:p>
                       <w:pPr>
                         <w:jc w:val="both"/>
                       </w:pPr>
+                      <w:proofErr w:type="spellStart"/>
                       <w:r>
-                        <w:t>TODO: opisać jak model w ujęciu ORM bywa mylony z modelem MVC</w:t>
+                        <w:t>TODO</w:t>
                       </w:r>
+                      <w:proofErr w:type="spellEnd"/>
+                      <w:r>
+                        <w:t xml:space="preserve">: opisać jak model w ujęciu </w:t>
+                      </w:r>
+                      <w:proofErr w:type="spellStart"/>
+                      <w:r>
+                        <w:t>ORM</w:t>
+                      </w:r>
+                      <w:proofErr w:type="spellEnd"/>
+                      <w:r>
+                        <w:t xml:space="preserve"> bywa mylony z modelem </w:t>
+                      </w:r>
+                      <w:proofErr w:type="spellStart"/>
+                      <w:r>
+                        <w:t>MVC</w:t>
+                      </w:r>
+                      <w:proofErr w:type="spellEnd"/>
                     </w:p>
                     <w:p>
                       <w:pPr>
@@ -650,21 +1774,24 @@
           <w:lang w:val="en-US"/>
         </w:rPr>
       </w:pPr>
+      <w:proofErr w:type="spellStart"/>
       <w:r>
         <w:rPr>
           <w:sz w:val="40"/>
           <w:szCs w:val="40"/>
           <w:lang w:val="en-US"/>
         </w:rPr>
-        <w:t>Słownik:</w:t>
-      </w:r>
-    </w:p>
-    <w:p>
-      <w:pPr>
-        <w:rPr>
+        <w:t>Słownik</w:t>
+      </w:r>
+      <w:proofErr w:type="spellEnd"/>
+      <w:r>
+        <w:rPr>
+          <w:sz w:val="40"/>
+          <w:szCs w:val="40"/>
           <w:lang w:val="en-US"/>
         </w:rPr>
-      </w:pPr>
+        <w:t>:</w:t>
+      </w:r>
     </w:p>
     <w:p>
       <w:pPr>
@@ -672,10 +1799,17 @@
           <w:lang w:val="en-US"/>
         </w:rPr>
       </w:pPr>
-      <w:r>
+    </w:p>
+    <w:p>
+      <w:pPr>
         <w:rPr>
           <w:lang w:val="en-US"/>
         </w:rPr>
+      </w:pPr>
+      <w:r>
+        <w:rPr>
+          <w:lang w:val="en-US"/>
+        </w:rPr>
         <w:t>Hacker</w:t>
       </w:r>
     </w:p>
@@ -685,12 +1819,14 @@
           <w:lang w:val="en-US"/>
         </w:rPr>
       </w:pPr>
+      <w:proofErr w:type="spellStart"/>
       <w:r>
         <w:rPr>
           <w:lang w:val="en-US"/>
         </w:rPr>
         <w:t>MVC</w:t>
       </w:r>
+      <w:proofErr w:type="spellEnd"/>
     </w:p>
     <w:p>
       <w:pPr>
@@ -711,12 +1847,14 @@
           <w:lang w:val="en-US"/>
         </w:rPr>
       </w:pPr>
+      <w:proofErr w:type="spellStart"/>
       <w:r>
         <w:rPr>
           <w:lang w:val="en-US"/>
         </w:rPr>
         <w:t>Widok</w:t>
       </w:r>
+      <w:proofErr w:type="spellEnd"/>
     </w:p>
     <w:p>
       <w:pPr>
@@ -724,12 +1862,14 @@
           <w:lang w:val="en-US"/>
         </w:rPr>
       </w:pPr>
+      <w:proofErr w:type="spellStart"/>
       <w:r>
         <w:rPr>
           <w:lang w:val="en-US"/>
         </w:rPr>
         <w:t>Kontroler</w:t>
       </w:r>
+      <w:proofErr w:type="spellEnd"/>
     </w:p>
     <w:p>
       <w:pPr>
@@ -750,12 +1890,47 @@
           <w:lang w:val="en-US"/>
         </w:rPr>
       </w:pPr>
+      <w:proofErr w:type="spellStart"/>
       <w:r>
         <w:rPr>
           <w:lang w:val="en-US"/>
         </w:rPr>
-        <w:t>Żądanie - Request</w:t>
-      </w:r>
+        <w:t>Żądanie</w:t>
+      </w:r>
+      <w:proofErr w:type="spellEnd"/>
+      <w:r>
+        <w:rPr>
+          <w:lang w:val="en-US"/>
+        </w:rPr>
+        <w:t xml:space="preserve"> </w:t>
+      </w:r>
+      <w:r>
+        <w:rPr>
+          <w:lang w:val="en-US"/>
+        </w:rPr>
+        <w:t>–</w:t>
+      </w:r>
+      <w:r>
+        <w:rPr>
+          <w:lang w:val="en-US"/>
+        </w:rPr>
+        <w:t xml:space="preserve"> Request</w:t>
+      </w:r>
+    </w:p>
+    <w:p>
+      <w:pPr>
+        <w:rPr>
+          <w:lang w:val="en-US"/>
+        </w:rPr>
+      </w:pPr>
+      <w:proofErr w:type="spellStart"/>
+      <w:r>
+        <w:rPr>
+          <w:lang w:val="en-US"/>
+        </w:rPr>
+        <w:t>Paginacja</w:t>
+      </w:r>
+      <w:proofErr w:type="spellEnd"/>
     </w:p>
     <w:sectPr>
       <w:pgSz w:w="11900" w:h="16840"/>
@@ -770,6 +1945,119 @@
 <file path=word/numbering.xml><?xml version="1.0" encoding="utf-8"?>
 <w:numbering xmlns:wpc="http://schemas.microsoft.com/office/word/2010/wordprocessingCanvas" xmlns:mo="http://schemas.microsoft.com/office/mac/office/2008/main" xmlns:mc="http://schemas.openxmlformats.org/markup-compatibility/2006" xmlns:mv="urn:schemas-microsoft-com:mac:vml" xmlns:o="urn:schemas-microsoft-com:office:office" xmlns:r="http://schemas.openxmlformats.org/officeDocument/2006/relationships" xmlns:m="http://schemas.openxmlformats.org/officeDocument/2006/math" xmlns:v="urn:schemas-microsoft-com:vml" xmlns:wp14="http://schemas.microsoft.com/office/word/2010/wordprocessingDrawing" xmlns:wp="http://schemas.openxmlformats.org/drawingml/2006/wordprocessingDrawing" xmlns:w10="urn:schemas-microsoft-com:office:word" xmlns:w="http://schemas.openxmlformats.org/wordprocessingml/2006/main" xmlns:w14="http://schemas.microsoft.com/office/word/2010/wordml" xmlns:wpg="http://schemas.microsoft.com/office/word/2010/wordprocessingGroup" xmlns:wpi="http://schemas.microsoft.com/office/word/2010/wordprocessingInk" xmlns:wne="http://schemas.microsoft.com/office/word/2006/wordml" xmlns:wps="http://schemas.microsoft.com/office/word/2010/wordprocessingShape" mc:Ignorable="w14 wp14">
   <w:abstractNum w:abstractNumId="0">
+    <w:nsid w:val="078B1FA1"/>
+    <w:multiLevelType w:val="hybridMultilevel"/>
+    <w:tmpl w:val="28E66F76"/>
+    <w:lvl w:ilvl="0" w:tplc="04090001">
+      <w:start w:val="1"/>
+      <w:numFmt w:val="bullet"/>
+      <w:lvlText w:val=""/>
+      <w:lvlJc w:val="left"/>
+      <w:pPr>
+        <w:ind w:left="360" w:hanging="360"/>
+      </w:pPr>
+      <w:rPr>
+        <w:rFonts w:ascii="Symbol" w:hAnsi="Symbol" w:hint="default"/>
+      </w:rPr>
+    </w:lvl>
+    <w:lvl w:ilvl="1" w:tplc="04090003" w:tentative="1">
+      <w:start w:val="1"/>
+      <w:numFmt w:val="bullet"/>
+      <w:lvlText w:val="o"/>
+      <w:lvlJc w:val="left"/>
+      <w:pPr>
+        <w:ind w:left="1080" w:hanging="360"/>
+      </w:pPr>
+      <w:rPr>
+        <w:rFonts w:ascii="Courier New" w:hAnsi="Courier New" w:hint="default"/>
+      </w:rPr>
+    </w:lvl>
+    <w:lvl w:ilvl="2" w:tplc="04090005" w:tentative="1">
+      <w:start w:val="1"/>
+      <w:numFmt w:val="bullet"/>
+      <w:lvlText w:val=""/>
+      <w:lvlJc w:val="left"/>
+      <w:pPr>
+        <w:ind w:left="1800" w:hanging="360"/>
+      </w:pPr>
+      <w:rPr>
+        <w:rFonts w:ascii="Wingdings" w:hAnsi="Wingdings" w:hint="default"/>
+      </w:rPr>
+    </w:lvl>
+    <w:lvl w:ilvl="3" w:tplc="04090001" w:tentative="1">
+      <w:start w:val="1"/>
+      <w:numFmt w:val="bullet"/>
+      <w:lvlText w:val=""/>
+      <w:lvlJc w:val="left"/>
+      <w:pPr>
+        <w:ind w:left="2520" w:hanging="360"/>
+      </w:pPr>
+      <w:rPr>
+        <w:rFonts w:ascii="Symbol" w:hAnsi="Symbol" w:hint="default"/>
+      </w:rPr>
+    </w:lvl>
+    <w:lvl w:ilvl="4" w:tplc="04090003" w:tentative="1">
+      <w:start w:val="1"/>
+      <w:numFmt w:val="bullet"/>
+      <w:lvlText w:val="o"/>
+      <w:lvlJc w:val="left"/>
+      <w:pPr>
+        <w:ind w:left="3240" w:hanging="360"/>
+      </w:pPr>
+      <w:rPr>
+        <w:rFonts w:ascii="Courier New" w:hAnsi="Courier New" w:hint="default"/>
+      </w:rPr>
+    </w:lvl>
+    <w:lvl w:ilvl="5" w:tplc="04090005" w:tentative="1">
+      <w:start w:val="1"/>
+      <w:numFmt w:val="bullet"/>
+      <w:lvlText w:val=""/>
+      <w:lvlJc w:val="left"/>
+      <w:pPr>
+        <w:ind w:left="3960" w:hanging="360"/>
+      </w:pPr>
+      <w:rPr>
+        <w:rFonts w:ascii="Wingdings" w:hAnsi="Wingdings" w:hint="default"/>
+      </w:rPr>
+    </w:lvl>
+    <w:lvl w:ilvl="6" w:tplc="04090001" w:tentative="1">
+      <w:start w:val="1"/>
+      <w:numFmt w:val="bullet"/>
+      <w:lvlText w:val=""/>
+      <w:lvlJc w:val="left"/>
+      <w:pPr>
+        <w:ind w:left="4680" w:hanging="360"/>
+      </w:pPr>
+      <w:rPr>
+        <w:rFonts w:ascii="Symbol" w:hAnsi="Symbol" w:hint="default"/>
+      </w:rPr>
+    </w:lvl>
+    <w:lvl w:ilvl="7" w:tplc="04090003" w:tentative="1">
+      <w:start w:val="1"/>
+      <w:numFmt w:val="bullet"/>
+      <w:lvlText w:val="o"/>
+      <w:lvlJc w:val="left"/>
+      <w:pPr>
+        <w:ind w:left="5400" w:hanging="360"/>
+      </w:pPr>
+      <w:rPr>
+        <w:rFonts w:ascii="Courier New" w:hAnsi="Courier New" w:hint="default"/>
+      </w:rPr>
+    </w:lvl>
+    <w:lvl w:ilvl="8" w:tplc="04090005" w:tentative="1">
+      <w:start w:val="1"/>
+      <w:numFmt w:val="bullet"/>
+      <w:lvlText w:val=""/>
+      <w:lvlJc w:val="left"/>
+      <w:pPr>
+        <w:ind w:left="6120" w:hanging="360"/>
+      </w:pPr>
+      <w:rPr>
+        <w:rFonts w:ascii="Wingdings" w:hAnsi="Wingdings" w:hint="default"/>
+      </w:rPr>
+    </w:lvl>
+  </w:abstractNum>
+  <w:abstractNum w:abstractNumId="1">
     <w:nsid w:val="0D0E0635"/>
     <w:multiLevelType w:val="hybridMultilevel"/>
     <w:tmpl w:val="9B44F394"/>
@@ -882,8 +2170,703 @@
       </w:rPr>
     </w:lvl>
   </w:abstractNum>
+  <w:abstractNum w:abstractNumId="2">
+    <w:nsid w:val="15157E2C"/>
+    <w:multiLevelType w:val="hybridMultilevel"/>
+    <w:tmpl w:val="5482812A"/>
+    <w:lvl w:ilvl="0" w:tplc="95E85038">
+      <w:numFmt w:val="bullet"/>
+      <w:lvlText w:val="-"/>
+      <w:lvlJc w:val="left"/>
+      <w:pPr>
+        <w:ind w:left="720" w:hanging="360"/>
+      </w:pPr>
+      <w:rPr>
+        <w:rFonts w:ascii="Cambria" w:eastAsiaTheme="minorEastAsia" w:hAnsi="Cambria" w:cstheme="minorBidi" w:hint="default"/>
+      </w:rPr>
+    </w:lvl>
+    <w:lvl w:ilvl="1" w:tplc="04090003" w:tentative="1">
+      <w:start w:val="1"/>
+      <w:numFmt w:val="bullet"/>
+      <w:lvlText w:val="o"/>
+      <w:lvlJc w:val="left"/>
+      <w:pPr>
+        <w:ind w:left="1440" w:hanging="360"/>
+      </w:pPr>
+      <w:rPr>
+        <w:rFonts w:ascii="Courier New" w:hAnsi="Courier New" w:hint="default"/>
+      </w:rPr>
+    </w:lvl>
+    <w:lvl w:ilvl="2" w:tplc="04090005" w:tentative="1">
+      <w:start w:val="1"/>
+      <w:numFmt w:val="bullet"/>
+      <w:lvlText w:val=""/>
+      <w:lvlJc w:val="left"/>
+      <w:pPr>
+        <w:ind w:left="2160" w:hanging="360"/>
+      </w:pPr>
+      <w:rPr>
+        <w:rFonts w:ascii="Wingdings" w:hAnsi="Wingdings" w:hint="default"/>
+      </w:rPr>
+    </w:lvl>
+    <w:lvl w:ilvl="3" w:tplc="04090001" w:tentative="1">
+      <w:start w:val="1"/>
+      <w:numFmt w:val="bullet"/>
+      <w:lvlText w:val=""/>
+      <w:lvlJc w:val="left"/>
+      <w:pPr>
+        <w:ind w:left="2880" w:hanging="360"/>
+      </w:pPr>
+      <w:rPr>
+        <w:rFonts w:ascii="Symbol" w:hAnsi="Symbol" w:hint="default"/>
+      </w:rPr>
+    </w:lvl>
+    <w:lvl w:ilvl="4" w:tplc="04090003" w:tentative="1">
+      <w:start w:val="1"/>
+      <w:numFmt w:val="bullet"/>
+      <w:lvlText w:val="o"/>
+      <w:lvlJc w:val="left"/>
+      <w:pPr>
+        <w:ind w:left="3600" w:hanging="360"/>
+      </w:pPr>
+      <w:rPr>
+        <w:rFonts w:ascii="Courier New" w:hAnsi="Courier New" w:hint="default"/>
+      </w:rPr>
+    </w:lvl>
+    <w:lvl w:ilvl="5" w:tplc="04090005" w:tentative="1">
+      <w:start w:val="1"/>
+      <w:numFmt w:val="bullet"/>
+      <w:lvlText w:val=""/>
+      <w:lvlJc w:val="left"/>
+      <w:pPr>
+        <w:ind w:left="4320" w:hanging="360"/>
+      </w:pPr>
+      <w:rPr>
+        <w:rFonts w:ascii="Wingdings" w:hAnsi="Wingdings" w:hint="default"/>
+      </w:rPr>
+    </w:lvl>
+    <w:lvl w:ilvl="6" w:tplc="04090001" w:tentative="1">
+      <w:start w:val="1"/>
+      <w:numFmt w:val="bullet"/>
+      <w:lvlText w:val=""/>
+      <w:lvlJc w:val="left"/>
+      <w:pPr>
+        <w:ind w:left="5040" w:hanging="360"/>
+      </w:pPr>
+      <w:rPr>
+        <w:rFonts w:ascii="Symbol" w:hAnsi="Symbol" w:hint="default"/>
+      </w:rPr>
+    </w:lvl>
+    <w:lvl w:ilvl="7" w:tplc="04090003" w:tentative="1">
+      <w:start w:val="1"/>
+      <w:numFmt w:val="bullet"/>
+      <w:lvlText w:val="o"/>
+      <w:lvlJc w:val="left"/>
+      <w:pPr>
+        <w:ind w:left="5760" w:hanging="360"/>
+      </w:pPr>
+      <w:rPr>
+        <w:rFonts w:ascii="Courier New" w:hAnsi="Courier New" w:hint="default"/>
+      </w:rPr>
+    </w:lvl>
+    <w:lvl w:ilvl="8" w:tplc="04090005" w:tentative="1">
+      <w:start w:val="1"/>
+      <w:numFmt w:val="bullet"/>
+      <w:lvlText w:val=""/>
+      <w:lvlJc w:val="left"/>
+      <w:pPr>
+        <w:ind w:left="6480" w:hanging="360"/>
+      </w:pPr>
+      <w:rPr>
+        <w:rFonts w:ascii="Wingdings" w:hAnsi="Wingdings" w:hint="default"/>
+      </w:rPr>
+    </w:lvl>
+  </w:abstractNum>
+  <w:abstractNum w:abstractNumId="3">
+    <w:nsid w:val="2BEA5845"/>
+    <w:multiLevelType w:val="hybridMultilevel"/>
+    <w:tmpl w:val="548857C6"/>
+    <w:lvl w:ilvl="0" w:tplc="04090001">
+      <w:start w:val="1"/>
+      <w:numFmt w:val="bullet"/>
+      <w:lvlText w:val=""/>
+      <w:lvlJc w:val="left"/>
+      <w:pPr>
+        <w:ind w:left="360" w:hanging="360"/>
+      </w:pPr>
+      <w:rPr>
+        <w:rFonts w:ascii="Symbol" w:hAnsi="Symbol" w:hint="default"/>
+      </w:rPr>
+    </w:lvl>
+    <w:lvl w:ilvl="1" w:tplc="04090003" w:tentative="1">
+      <w:start w:val="1"/>
+      <w:numFmt w:val="bullet"/>
+      <w:lvlText w:val="o"/>
+      <w:lvlJc w:val="left"/>
+      <w:pPr>
+        <w:ind w:left="1080" w:hanging="360"/>
+      </w:pPr>
+      <w:rPr>
+        <w:rFonts w:ascii="Courier New" w:hAnsi="Courier New" w:hint="default"/>
+      </w:rPr>
+    </w:lvl>
+    <w:lvl w:ilvl="2" w:tplc="04090005" w:tentative="1">
+      <w:start w:val="1"/>
+      <w:numFmt w:val="bullet"/>
+      <w:lvlText w:val=""/>
+      <w:lvlJc w:val="left"/>
+      <w:pPr>
+        <w:ind w:left="1800" w:hanging="360"/>
+      </w:pPr>
+      <w:rPr>
+        <w:rFonts w:ascii="Wingdings" w:hAnsi="Wingdings" w:hint="default"/>
+      </w:rPr>
+    </w:lvl>
+    <w:lvl w:ilvl="3" w:tplc="04090001" w:tentative="1">
+      <w:start w:val="1"/>
+      <w:numFmt w:val="bullet"/>
+      <w:lvlText w:val=""/>
+      <w:lvlJc w:val="left"/>
+      <w:pPr>
+        <w:ind w:left="2520" w:hanging="360"/>
+      </w:pPr>
+      <w:rPr>
+        <w:rFonts w:ascii="Symbol" w:hAnsi="Symbol" w:hint="default"/>
+      </w:rPr>
+    </w:lvl>
+    <w:lvl w:ilvl="4" w:tplc="04090003" w:tentative="1">
+      <w:start w:val="1"/>
+      <w:numFmt w:val="bullet"/>
+      <w:lvlText w:val="o"/>
+      <w:lvlJc w:val="left"/>
+      <w:pPr>
+        <w:ind w:left="3240" w:hanging="360"/>
+      </w:pPr>
+      <w:rPr>
+        <w:rFonts w:ascii="Courier New" w:hAnsi="Courier New" w:hint="default"/>
+      </w:rPr>
+    </w:lvl>
+    <w:lvl w:ilvl="5" w:tplc="04090005" w:tentative="1">
+      <w:start w:val="1"/>
+      <w:numFmt w:val="bullet"/>
+      <w:lvlText w:val=""/>
+      <w:lvlJc w:val="left"/>
+      <w:pPr>
+        <w:ind w:left="3960" w:hanging="360"/>
+      </w:pPr>
+      <w:rPr>
+        <w:rFonts w:ascii="Wingdings" w:hAnsi="Wingdings" w:hint="default"/>
+      </w:rPr>
+    </w:lvl>
+    <w:lvl w:ilvl="6" w:tplc="04090001" w:tentative="1">
+      <w:start w:val="1"/>
+      <w:numFmt w:val="bullet"/>
+      <w:lvlText w:val=""/>
+      <w:lvlJc w:val="left"/>
+      <w:pPr>
+        <w:ind w:left="4680" w:hanging="360"/>
+      </w:pPr>
+      <w:rPr>
+        <w:rFonts w:ascii="Symbol" w:hAnsi="Symbol" w:hint="default"/>
+      </w:rPr>
+    </w:lvl>
+    <w:lvl w:ilvl="7" w:tplc="04090003" w:tentative="1">
+      <w:start w:val="1"/>
+      <w:numFmt w:val="bullet"/>
+      <w:lvlText w:val="o"/>
+      <w:lvlJc w:val="left"/>
+      <w:pPr>
+        <w:ind w:left="5400" w:hanging="360"/>
+      </w:pPr>
+      <w:rPr>
+        <w:rFonts w:ascii="Courier New" w:hAnsi="Courier New" w:hint="default"/>
+      </w:rPr>
+    </w:lvl>
+    <w:lvl w:ilvl="8" w:tplc="04090005" w:tentative="1">
+      <w:start w:val="1"/>
+      <w:numFmt w:val="bullet"/>
+      <w:lvlText w:val=""/>
+      <w:lvlJc w:val="left"/>
+      <w:pPr>
+        <w:ind w:left="6120" w:hanging="360"/>
+      </w:pPr>
+      <w:rPr>
+        <w:rFonts w:ascii="Wingdings" w:hAnsi="Wingdings" w:hint="default"/>
+      </w:rPr>
+    </w:lvl>
+  </w:abstractNum>
+  <w:abstractNum w:abstractNumId="4">
+    <w:nsid w:val="5F062951"/>
+    <w:multiLevelType w:val="hybridMultilevel"/>
+    <w:tmpl w:val="9676D418"/>
+    <w:lvl w:ilvl="0" w:tplc="95E85038">
+      <w:numFmt w:val="bullet"/>
+      <w:lvlText w:val="-"/>
+      <w:lvlJc w:val="left"/>
+      <w:pPr>
+        <w:ind w:left="720" w:hanging="360"/>
+      </w:pPr>
+      <w:rPr>
+        <w:rFonts w:ascii="Cambria" w:eastAsiaTheme="minorEastAsia" w:hAnsi="Cambria" w:cstheme="minorBidi" w:hint="default"/>
+      </w:rPr>
+    </w:lvl>
+    <w:lvl w:ilvl="1" w:tplc="04090003" w:tentative="1">
+      <w:start w:val="1"/>
+      <w:numFmt w:val="bullet"/>
+      <w:lvlText w:val="o"/>
+      <w:lvlJc w:val="left"/>
+      <w:pPr>
+        <w:ind w:left="1440" w:hanging="360"/>
+      </w:pPr>
+      <w:rPr>
+        <w:rFonts w:ascii="Courier New" w:hAnsi="Courier New" w:hint="default"/>
+      </w:rPr>
+    </w:lvl>
+    <w:lvl w:ilvl="2" w:tplc="04090005" w:tentative="1">
+      <w:start w:val="1"/>
+      <w:numFmt w:val="bullet"/>
+      <w:lvlText w:val=""/>
+      <w:lvlJc w:val="left"/>
+      <w:pPr>
+        <w:ind w:left="2160" w:hanging="360"/>
+      </w:pPr>
+      <w:rPr>
+        <w:rFonts w:ascii="Wingdings" w:hAnsi="Wingdings" w:hint="default"/>
+      </w:rPr>
+    </w:lvl>
+    <w:lvl w:ilvl="3" w:tplc="04090001" w:tentative="1">
+      <w:start w:val="1"/>
+      <w:numFmt w:val="bullet"/>
+      <w:lvlText w:val=""/>
+      <w:lvlJc w:val="left"/>
+      <w:pPr>
+        <w:ind w:left="2880" w:hanging="360"/>
+      </w:pPr>
+      <w:rPr>
+        <w:rFonts w:ascii="Symbol" w:hAnsi="Symbol" w:hint="default"/>
+      </w:rPr>
+    </w:lvl>
+    <w:lvl w:ilvl="4" w:tplc="04090003" w:tentative="1">
+      <w:start w:val="1"/>
+      <w:numFmt w:val="bullet"/>
+      <w:lvlText w:val="o"/>
+      <w:lvlJc w:val="left"/>
+      <w:pPr>
+        <w:ind w:left="3600" w:hanging="360"/>
+      </w:pPr>
+      <w:rPr>
+        <w:rFonts w:ascii="Courier New" w:hAnsi="Courier New" w:hint="default"/>
+      </w:rPr>
+    </w:lvl>
+    <w:lvl w:ilvl="5" w:tplc="04090005" w:tentative="1">
+      <w:start w:val="1"/>
+      <w:numFmt w:val="bullet"/>
+      <w:lvlText w:val=""/>
+      <w:lvlJc w:val="left"/>
+      <w:pPr>
+        <w:ind w:left="4320" w:hanging="360"/>
+      </w:pPr>
+      <w:rPr>
+        <w:rFonts w:ascii="Wingdings" w:hAnsi="Wingdings" w:hint="default"/>
+      </w:rPr>
+    </w:lvl>
+    <w:lvl w:ilvl="6" w:tplc="04090001" w:tentative="1">
+      <w:start w:val="1"/>
+      <w:numFmt w:val="bullet"/>
+      <w:lvlText w:val=""/>
+      <w:lvlJc w:val="left"/>
+      <w:pPr>
+        <w:ind w:left="5040" w:hanging="360"/>
+      </w:pPr>
+      <w:rPr>
+        <w:rFonts w:ascii="Symbol" w:hAnsi="Symbol" w:hint="default"/>
+      </w:rPr>
+    </w:lvl>
+    <w:lvl w:ilvl="7" w:tplc="04090003" w:tentative="1">
+      <w:start w:val="1"/>
+      <w:numFmt w:val="bullet"/>
+      <w:lvlText w:val="o"/>
+      <w:lvlJc w:val="left"/>
+      <w:pPr>
+        <w:ind w:left="5760" w:hanging="360"/>
+      </w:pPr>
+      <w:rPr>
+        <w:rFonts w:ascii="Courier New" w:hAnsi="Courier New" w:hint="default"/>
+      </w:rPr>
+    </w:lvl>
+    <w:lvl w:ilvl="8" w:tplc="04090005" w:tentative="1">
+      <w:start w:val="1"/>
+      <w:numFmt w:val="bullet"/>
+      <w:lvlText w:val=""/>
+      <w:lvlJc w:val="left"/>
+      <w:pPr>
+        <w:ind w:left="6480" w:hanging="360"/>
+      </w:pPr>
+      <w:rPr>
+        <w:rFonts w:ascii="Wingdings" w:hAnsi="Wingdings" w:hint="default"/>
+      </w:rPr>
+    </w:lvl>
+  </w:abstractNum>
+  <w:abstractNum w:abstractNumId="5">
+    <w:nsid w:val="713378ED"/>
+    <w:multiLevelType w:val="hybridMultilevel"/>
+    <w:tmpl w:val="ED7A2956"/>
+    <w:lvl w:ilvl="0" w:tplc="04090001">
+      <w:start w:val="1"/>
+      <w:numFmt w:val="bullet"/>
+      <w:lvlText w:val=""/>
+      <w:lvlJc w:val="left"/>
+      <w:pPr>
+        <w:ind w:left="720" w:hanging="360"/>
+      </w:pPr>
+      <w:rPr>
+        <w:rFonts w:ascii="Symbol" w:hAnsi="Symbol" w:hint="default"/>
+      </w:rPr>
+    </w:lvl>
+    <w:lvl w:ilvl="1" w:tplc="04090003" w:tentative="1">
+      <w:start w:val="1"/>
+      <w:numFmt w:val="bullet"/>
+      <w:lvlText w:val="o"/>
+      <w:lvlJc w:val="left"/>
+      <w:pPr>
+        <w:ind w:left="1440" w:hanging="360"/>
+      </w:pPr>
+      <w:rPr>
+        <w:rFonts w:ascii="Courier New" w:hAnsi="Courier New" w:hint="default"/>
+      </w:rPr>
+    </w:lvl>
+    <w:lvl w:ilvl="2" w:tplc="04090005" w:tentative="1">
+      <w:start w:val="1"/>
+      <w:numFmt w:val="bullet"/>
+      <w:lvlText w:val=""/>
+      <w:lvlJc w:val="left"/>
+      <w:pPr>
+        <w:ind w:left="2160" w:hanging="360"/>
+      </w:pPr>
+      <w:rPr>
+        <w:rFonts w:ascii="Wingdings" w:hAnsi="Wingdings" w:hint="default"/>
+      </w:rPr>
+    </w:lvl>
+    <w:lvl w:ilvl="3" w:tplc="04090001" w:tentative="1">
+      <w:start w:val="1"/>
+      <w:numFmt w:val="bullet"/>
+      <w:lvlText w:val=""/>
+      <w:lvlJc w:val="left"/>
+      <w:pPr>
+        <w:ind w:left="2880" w:hanging="360"/>
+      </w:pPr>
+      <w:rPr>
+        <w:rFonts w:ascii="Symbol" w:hAnsi="Symbol" w:hint="default"/>
+      </w:rPr>
+    </w:lvl>
+    <w:lvl w:ilvl="4" w:tplc="04090003" w:tentative="1">
+      <w:start w:val="1"/>
+      <w:numFmt w:val="bullet"/>
+      <w:lvlText w:val="o"/>
+      <w:lvlJc w:val="left"/>
+      <w:pPr>
+        <w:ind w:left="3600" w:hanging="360"/>
+      </w:pPr>
+      <w:rPr>
+        <w:rFonts w:ascii="Courier New" w:hAnsi="Courier New" w:hint="default"/>
+      </w:rPr>
+    </w:lvl>
+    <w:lvl w:ilvl="5" w:tplc="04090005" w:tentative="1">
+      <w:start w:val="1"/>
+      <w:numFmt w:val="bullet"/>
+      <w:lvlText w:val=""/>
+      <w:lvlJc w:val="left"/>
+      <w:pPr>
+        <w:ind w:left="4320" w:hanging="360"/>
+      </w:pPr>
+      <w:rPr>
+        <w:rFonts w:ascii="Wingdings" w:hAnsi="Wingdings" w:hint="default"/>
+      </w:rPr>
+    </w:lvl>
+    <w:lvl w:ilvl="6" w:tplc="04090001" w:tentative="1">
+      <w:start w:val="1"/>
+      <w:numFmt w:val="bullet"/>
+      <w:lvlText w:val=""/>
+      <w:lvlJc w:val="left"/>
+      <w:pPr>
+        <w:ind w:left="5040" w:hanging="360"/>
+      </w:pPr>
+      <w:rPr>
+        <w:rFonts w:ascii="Symbol" w:hAnsi="Symbol" w:hint="default"/>
+      </w:rPr>
+    </w:lvl>
+    <w:lvl w:ilvl="7" w:tplc="04090003" w:tentative="1">
+      <w:start w:val="1"/>
+      <w:numFmt w:val="bullet"/>
+      <w:lvlText w:val="o"/>
+      <w:lvlJc w:val="left"/>
+      <w:pPr>
+        <w:ind w:left="5760" w:hanging="360"/>
+      </w:pPr>
+      <w:rPr>
+        <w:rFonts w:ascii="Courier New" w:hAnsi="Courier New" w:hint="default"/>
+      </w:rPr>
+    </w:lvl>
+    <w:lvl w:ilvl="8" w:tplc="04090005" w:tentative="1">
+      <w:start w:val="1"/>
+      <w:numFmt w:val="bullet"/>
+      <w:lvlText w:val=""/>
+      <w:lvlJc w:val="left"/>
+      <w:pPr>
+        <w:ind w:left="6480" w:hanging="360"/>
+      </w:pPr>
+      <w:rPr>
+        <w:rFonts w:ascii="Wingdings" w:hAnsi="Wingdings" w:hint="default"/>
+      </w:rPr>
+    </w:lvl>
+  </w:abstractNum>
+  <w:abstractNum w:abstractNumId="6">
+    <w:nsid w:val="715520AB"/>
+    <w:multiLevelType w:val="hybridMultilevel"/>
+    <w:tmpl w:val="E316409E"/>
+    <w:lvl w:ilvl="0" w:tplc="95E85038">
+      <w:numFmt w:val="bullet"/>
+      <w:lvlText w:val="-"/>
+      <w:lvlJc w:val="left"/>
+      <w:pPr>
+        <w:ind w:left="720" w:hanging="360"/>
+      </w:pPr>
+      <w:rPr>
+        <w:rFonts w:ascii="Cambria" w:eastAsiaTheme="minorEastAsia" w:hAnsi="Cambria" w:cstheme="minorBidi" w:hint="default"/>
+      </w:rPr>
+    </w:lvl>
+    <w:lvl w:ilvl="1" w:tplc="04090003" w:tentative="1">
+      <w:start w:val="1"/>
+      <w:numFmt w:val="bullet"/>
+      <w:lvlText w:val="o"/>
+      <w:lvlJc w:val="left"/>
+      <w:pPr>
+        <w:ind w:left="1440" w:hanging="360"/>
+      </w:pPr>
+      <w:rPr>
+        <w:rFonts w:ascii="Courier New" w:hAnsi="Courier New" w:hint="default"/>
+      </w:rPr>
+    </w:lvl>
+    <w:lvl w:ilvl="2" w:tplc="04090005" w:tentative="1">
+      <w:start w:val="1"/>
+      <w:numFmt w:val="bullet"/>
+      <w:lvlText w:val=""/>
+      <w:lvlJc w:val="left"/>
+      <w:pPr>
+        <w:ind w:left="2160" w:hanging="360"/>
+      </w:pPr>
+      <w:rPr>
+        <w:rFonts w:ascii="Wingdings" w:hAnsi="Wingdings" w:hint="default"/>
+      </w:rPr>
+    </w:lvl>
+    <w:lvl w:ilvl="3" w:tplc="04090001" w:tentative="1">
+      <w:start w:val="1"/>
+      <w:numFmt w:val="bullet"/>
+      <w:lvlText w:val=""/>
+      <w:lvlJc w:val="left"/>
+      <w:pPr>
+        <w:ind w:left="2880" w:hanging="360"/>
+      </w:pPr>
+      <w:rPr>
+        <w:rFonts w:ascii="Symbol" w:hAnsi="Symbol" w:hint="default"/>
+      </w:rPr>
+    </w:lvl>
+    <w:lvl w:ilvl="4" w:tplc="04090003" w:tentative="1">
+      <w:start w:val="1"/>
+      <w:numFmt w:val="bullet"/>
+      <w:lvlText w:val="o"/>
+      <w:lvlJc w:val="left"/>
+      <w:pPr>
+        <w:ind w:left="3600" w:hanging="360"/>
+      </w:pPr>
+      <w:rPr>
+        <w:rFonts w:ascii="Courier New" w:hAnsi="Courier New" w:hint="default"/>
+      </w:rPr>
+    </w:lvl>
+    <w:lvl w:ilvl="5" w:tplc="04090005" w:tentative="1">
+      <w:start w:val="1"/>
+      <w:numFmt w:val="bullet"/>
+      <w:lvlText w:val=""/>
+      <w:lvlJc w:val="left"/>
+      <w:pPr>
+        <w:ind w:left="4320" w:hanging="360"/>
+      </w:pPr>
+      <w:rPr>
+        <w:rFonts w:ascii="Wingdings" w:hAnsi="Wingdings" w:hint="default"/>
+      </w:rPr>
+    </w:lvl>
+    <w:lvl w:ilvl="6" w:tplc="04090001" w:tentative="1">
+      <w:start w:val="1"/>
+      <w:numFmt w:val="bullet"/>
+      <w:lvlText w:val=""/>
+      <w:lvlJc w:val="left"/>
+      <w:pPr>
+        <w:ind w:left="5040" w:hanging="360"/>
+      </w:pPr>
+      <w:rPr>
+        <w:rFonts w:ascii="Symbol" w:hAnsi="Symbol" w:hint="default"/>
+      </w:rPr>
+    </w:lvl>
+    <w:lvl w:ilvl="7" w:tplc="04090003" w:tentative="1">
+      <w:start w:val="1"/>
+      <w:numFmt w:val="bullet"/>
+      <w:lvlText w:val="o"/>
+      <w:lvlJc w:val="left"/>
+      <w:pPr>
+        <w:ind w:left="5760" w:hanging="360"/>
+      </w:pPr>
+      <w:rPr>
+        <w:rFonts w:ascii="Courier New" w:hAnsi="Courier New" w:hint="default"/>
+      </w:rPr>
+    </w:lvl>
+    <w:lvl w:ilvl="8" w:tplc="04090005" w:tentative="1">
+      <w:start w:val="1"/>
+      <w:numFmt w:val="bullet"/>
+      <w:lvlText w:val=""/>
+      <w:lvlJc w:val="left"/>
+      <w:pPr>
+        <w:ind w:left="6480" w:hanging="360"/>
+      </w:pPr>
+      <w:rPr>
+        <w:rFonts w:ascii="Wingdings" w:hAnsi="Wingdings" w:hint="default"/>
+      </w:rPr>
+    </w:lvl>
+  </w:abstractNum>
+  <w:abstractNum w:abstractNumId="7">
+    <w:nsid w:val="7FEE1F54"/>
+    <w:multiLevelType w:val="hybridMultilevel"/>
+    <w:tmpl w:val="FE2A30B0"/>
+    <w:lvl w:ilvl="0" w:tplc="95E85038">
+      <w:numFmt w:val="bullet"/>
+      <w:lvlText w:val="-"/>
+      <w:lvlJc w:val="left"/>
+      <w:pPr>
+        <w:ind w:left="360" w:hanging="360"/>
+      </w:pPr>
+      <w:rPr>
+        <w:rFonts w:ascii="Cambria" w:eastAsiaTheme="minorEastAsia" w:hAnsi="Cambria" w:cstheme="minorBidi" w:hint="default"/>
+      </w:rPr>
+    </w:lvl>
+    <w:lvl w:ilvl="1" w:tplc="04090003" w:tentative="1">
+      <w:start w:val="1"/>
+      <w:numFmt w:val="bullet"/>
+      <w:lvlText w:val="o"/>
+      <w:lvlJc w:val="left"/>
+      <w:pPr>
+        <w:ind w:left="1080" w:hanging="360"/>
+      </w:pPr>
+      <w:rPr>
+        <w:rFonts w:ascii="Courier New" w:hAnsi="Courier New" w:hint="default"/>
+      </w:rPr>
+    </w:lvl>
+    <w:lvl w:ilvl="2" w:tplc="04090005" w:tentative="1">
+      <w:start w:val="1"/>
+      <w:numFmt w:val="bullet"/>
+      <w:lvlText w:val=""/>
+      <w:lvlJc w:val="left"/>
+      <w:pPr>
+        <w:ind w:left="1800" w:hanging="360"/>
+      </w:pPr>
+      <w:rPr>
+        <w:rFonts w:ascii="Wingdings" w:hAnsi="Wingdings" w:hint="default"/>
+      </w:rPr>
+    </w:lvl>
+    <w:lvl w:ilvl="3" w:tplc="04090001" w:tentative="1">
+      <w:start w:val="1"/>
+      <w:numFmt w:val="bullet"/>
+      <w:lvlText w:val=""/>
+      <w:lvlJc w:val="left"/>
+      <w:pPr>
+        <w:ind w:left="2520" w:hanging="360"/>
+      </w:pPr>
+      <w:rPr>
+        <w:rFonts w:ascii="Symbol" w:hAnsi="Symbol" w:hint="default"/>
+      </w:rPr>
+    </w:lvl>
+    <w:lvl w:ilvl="4" w:tplc="04090003" w:tentative="1">
+      <w:start w:val="1"/>
+      <w:numFmt w:val="bullet"/>
+      <w:lvlText w:val="o"/>
+      <w:lvlJc w:val="left"/>
+      <w:pPr>
+        <w:ind w:left="3240" w:hanging="360"/>
+      </w:pPr>
+      <w:rPr>
+        <w:rFonts w:ascii="Courier New" w:hAnsi="Courier New" w:hint="default"/>
+      </w:rPr>
+    </w:lvl>
+    <w:lvl w:ilvl="5" w:tplc="04090005" w:tentative="1">
+      <w:start w:val="1"/>
+      <w:numFmt w:val="bullet"/>
+      <w:lvlText w:val=""/>
+      <w:lvlJc w:val="left"/>
+      <w:pPr>
+        <w:ind w:left="3960" w:hanging="360"/>
+      </w:pPr>
+      <w:rPr>
+        <w:rFonts w:ascii="Wingdings" w:hAnsi="Wingdings" w:hint="default"/>
+      </w:rPr>
+    </w:lvl>
+    <w:lvl w:ilvl="6" w:tplc="04090001" w:tentative="1">
+      <w:start w:val="1"/>
+      <w:numFmt w:val="bullet"/>
+      <w:lvlText w:val=""/>
+      <w:lvlJc w:val="left"/>
+      <w:pPr>
+        <w:ind w:left="4680" w:hanging="360"/>
+      </w:pPr>
+      <w:rPr>
+        <w:rFonts w:ascii="Symbol" w:hAnsi="Symbol" w:hint="default"/>
+      </w:rPr>
+    </w:lvl>
+    <w:lvl w:ilvl="7" w:tplc="04090003" w:tentative="1">
+      <w:start w:val="1"/>
+      <w:numFmt w:val="bullet"/>
+      <w:lvlText w:val="o"/>
+      <w:lvlJc w:val="left"/>
+      <w:pPr>
+        <w:ind w:left="5400" w:hanging="360"/>
+      </w:pPr>
+      <w:rPr>
+        <w:rFonts w:ascii="Courier New" w:hAnsi="Courier New" w:hint="default"/>
+      </w:rPr>
+    </w:lvl>
+    <w:lvl w:ilvl="8" w:tplc="04090005" w:tentative="1">
+      <w:start w:val="1"/>
+      <w:numFmt w:val="bullet"/>
+      <w:lvlText w:val=""/>
+      <w:lvlJc w:val="left"/>
+      <w:pPr>
+        <w:ind w:left="6120" w:hanging="360"/>
+      </w:pPr>
+      <w:rPr>
+        <w:rFonts w:ascii="Wingdings" w:hAnsi="Wingdings" w:hint="default"/>
+      </w:rPr>
+    </w:lvl>
+  </w:abstractNum>
   <w:num w:numId="1">
+    <w:abstractNumId w:val="1"/>
+  </w:num>
+  <w:num w:numId="2">
+    <w:abstractNumId w:val="5"/>
+  </w:num>
+  <w:num w:numId="3">
     <w:abstractNumId w:val="0"/>
+  </w:num>
+  <w:num w:numId="4">
+    <w:abstractNumId w:val="6"/>
+  </w:num>
+  <w:num w:numId="5">
+    <w:abstractNumId w:val="4"/>
+  </w:num>
+  <w:num w:numId="6">
+    <w:abstractNumId w:val="7"/>
+  </w:num>
+  <w:num w:numId="7">
+    <w:abstractNumId w:val="2"/>
+  </w:num>
+  <w:num w:numId="8">
+    <w:abstractNumId w:val="3"/>
   </w:num>
 </w:numbering>
 </file>

</xml_diff>

<commit_message>
Porównanie funkcji w widoku
</commit_message>
<xml_diff>
--- a/mgr.docx
+++ b/mgr.docx
@@ -2949,7 +2949,7 @@
                                     <pic:cNvPicPr/>
                                   </pic:nvPicPr>
                                   <pic:blipFill>
-                                    <a:blip r:embed="rId9">
+                                    <a:blip r:embed="rId10">
                                       <a:extLst>
                                         <a:ext uri="{28A0092B-C50C-407E-A947-70E740481C1C}">
                                           <a14:useLocalDpi xmlns:a14="http://schemas.microsoft.com/office/drawing/2010/main" val="0"/>
@@ -3936,55 +3936,11 @@
     </w:p>
     <w:p>
       <w:pPr>
-        <w:jc w:val="both"/>
-      </w:pPr>
-    </w:p>
-    <w:p>
-      <w:pPr>
-        <w:jc w:val="both"/>
-      </w:pPr>
-    </w:p>
-    <w:p>
-      <w:pPr>
-        <w:jc w:val="both"/>
         <w:rPr>
           <w:sz w:val="28"/>
           <w:szCs w:val="28"/>
         </w:rPr>
       </w:pPr>
-    </w:p>
-    <w:p>
-      <w:pPr>
-        <w:jc w:val="both"/>
-        <w:rPr>
-          <w:sz w:val="28"/>
-          <w:szCs w:val="28"/>
-        </w:rPr>
-      </w:pPr>
-    </w:p>
-    <w:p>
-      <w:pPr>
-        <w:jc w:val="both"/>
-        <w:rPr>
-          <w:sz w:val="28"/>
-          <w:szCs w:val="28"/>
-        </w:rPr>
-      </w:pPr>
-    </w:p>
-    <w:p>
-      <w:pPr>
-        <w:rPr>
-          <w:sz w:val="28"/>
-          <w:szCs w:val="28"/>
-        </w:rPr>
-      </w:pPr>
-      <w:r>
-        <w:rPr>
-          <w:sz w:val="28"/>
-          <w:szCs w:val="28"/>
-        </w:rPr>
-        <w:br w:type="page"/>
-      </w:r>
     </w:p>
     <w:p>
       <w:pPr>
@@ -5802,28 +5758,7 @@
           <w:sz w:val="28"/>
           <w:szCs w:val="28"/>
         </w:rPr>
-        <w:t xml:space="preserve">Funkcje generujące </w:t>
-      </w:r>
-      <w:r>
-        <w:rPr>
-          <w:sz w:val="28"/>
-          <w:szCs w:val="28"/>
-        </w:rPr>
-        <w:t>adres</w:t>
-      </w:r>
-      <w:r>
-        <w:rPr>
-          <w:sz w:val="28"/>
-          <w:szCs w:val="28"/>
-        </w:rPr>
-        <w:t xml:space="preserve"> </w:t>
-      </w:r>
-      <w:r>
-        <w:rPr>
-          <w:sz w:val="28"/>
-          <w:szCs w:val="28"/>
-        </w:rPr>
-        <w:t>na podstawie akcji kontrolera</w:t>
+        <w:t>Funkcje generujące adres na podstawie akcji kontrolera</w:t>
       </w:r>
     </w:p>
     <w:p>
@@ -5910,7 +5845,7 @@
                         <w:txbxContent>
                           <w:p>
                             <w:r>
-                              <w:t>TODO: Screen z metodą HTML.Link</w:t>
+                              <w:t>TODO: Screen z urlem na podstawie akcji</w:t>
                             </w:r>
                           </w:p>
                         </w:txbxContent>
@@ -5932,12 +5867,16 @@
           </mc:Choice>
           <mc:Fallback>
             <w:pict>
-              <v:shape id="Pole tekstowe 31" o:spid="_x0000_s1048" type="#_x0000_t202" style="position:absolute;left:0;text-align:left;margin-left:18pt;margin-top:9.35pt;width:378pt;height:45pt;z-index:251691008;visibility:visible;mso-wrap-style:square;mso-height-percent:0;mso-wrap-distance-left:9pt;mso-wrap-distance-top:0;mso-wrap-distance-right:9pt;mso-wrap-distance-bottom:0;mso-position-horizontal:absolute;mso-position-horizontal-relative:text;mso-position-vertical:absolute;mso-position-vertical-relative:text;mso-height-percent:0;mso-height-relative:margin;v-text-anchor:top" o:gfxdata="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" filled="f" strokecolor="black [3213]">
+              <v:shapetype id="_x0000_t202" coordsize="21600,21600" o:spt="202" path="m0,0l0,21600,21600,21600,21600,0xe">
+                <v:stroke joinstyle="miter"/>
+                <v:path gradientshapeok="t" o:connecttype="rect"/>
+              </v:shapetype>
+              <v:shape id="Pole tekstowe 31" o:spid="_x0000_s1048" type="#_x0000_t202" style="position:absolute;left:0;text-align:left;margin-left:18pt;margin-top:9.35pt;width:378pt;height:45pt;z-index:251691008;visibility:visible;mso-wrap-style:square;mso-height-percent:0;mso-wrap-distance-left:9pt;mso-wrap-distance-top:0;mso-wrap-distance-right:9pt;mso-wrap-distance-bottom:0;mso-position-horizontal:absolute;mso-position-horizontal-relative:text;mso-position-vertical:absolute;mso-position-vertical-relative:text;mso-height-percent:0;mso-height-relative:margin;v-text-anchor:top" o:gfxdata="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" filled="f" strokecolor="black [3213]">
                 <v:textbox>
                   <w:txbxContent>
                     <w:p>
                       <w:r>
-                        <w:t>TODO: Screen z metodą HTML.Link</w:t>
+                        <w:t>TODO: Screen z urlem na podstawie akcji</w:t>
                       </w:r>
                     </w:p>
                   </w:txbxContent>
@@ -5979,47 +5918,359 @@
       <w:r>
         <w:t>URL</w:t>
       </w:r>
+      <w:r>
+        <w:t>.</w:t>
+      </w:r>
+      <w:r>
+        <w:t xml:space="preserve"> Możemy rozpocząć pracę bez zdefiniowanych tras, a wszystkie żądania będą przechwytywane przez trasy generyczne. W momencie gdy kolejne ścieżki są dodawane, zawarte w nich adresy zaczną pojawiać się w warstwie widoku. Problem pojawi się kiedy chcemy, aby dwa różne adresy kierowały do tej samej akcji kontrolera. Funkcja mając do dyspozycji akcję, która jest obsługiwana przez dwie trasy, wybierze automatycznie pierwszą z nich i wstawi do widoku URL przez nią określony. Jest to jednak nieczęsty przypadek, kiedy pod dwoma adresami pojawić się ma dokładnie ta sama strona WWW.</w:t>
+      </w:r>
+      <w:r>
+        <w:t xml:space="preserve"> Innym problemem </w:t>
+      </w:r>
+      <w:r>
+        <w:t xml:space="preserve">może być </w:t>
+      </w:r>
+      <w:r>
+        <w:t>lekki spadek wydajności</w:t>
+      </w:r>
+      <w:r>
+        <w:t>. Trasy są zorganizowane wg ich nazw, a nie akcji, których dotyczą lub mogą dotyczyć. Przeszukiwanie tras w poszukiwaniu takiej, która może prowadzić do danej akcji jest trochę wolniejsze niż przejście do trasy prosto po nazwie.</w:t>
+      </w:r>
+    </w:p>
+    <w:p>
+      <w:pPr>
+        <w:jc w:val="both"/>
+      </w:pPr>
+    </w:p>
+    <w:p>
+      <w:pPr>
+        <w:jc w:val="both"/>
+        <w:rPr>
+          <w:sz w:val="28"/>
+          <w:szCs w:val="28"/>
+        </w:rPr>
+      </w:pPr>
+      <w:r>
+        <w:rPr>
+          <w:sz w:val="28"/>
+          <w:szCs w:val="28"/>
+        </w:rPr>
+        <w:t>Funkcje generujące pełny link na podstawie akcji kontrolera</w:t>
+      </w:r>
+    </w:p>
+    <w:p>
+      <w:pPr>
+        <w:jc w:val="both"/>
+      </w:pPr>
+    </w:p>
+    <w:p>
+      <w:pPr>
+        <w:jc w:val="both"/>
+      </w:pPr>
+      <w:r>
+        <w:t>W tym wypadku zachowanie jest połączeniem funkcji generu</w:t>
+      </w:r>
+      <w:r>
+        <w:t>jących adres na podstawie akcji kontrolera i generujących pełen link</w:t>
+      </w:r>
+      <w:r>
+        <w:t xml:space="preserve">. Funkcja </w:t>
+      </w:r>
+      <w:r>
+        <w:t xml:space="preserve">również jako parametry </w:t>
+      </w:r>
+      <w:r>
+        <w:t>przyjmuje akcje, ale tworzy pełen link</w:t>
+      </w:r>
+      <w:r>
+        <w:t xml:space="preserve"> zamiast </w:t>
+      </w:r>
+      <w:r>
+        <w:t>samego</w:t>
+      </w:r>
+      <w:r>
+        <w:t xml:space="preserve"> adresu URL</w:t>
+      </w:r>
+      <w:r>
+        <w:t>.</w:t>
+      </w:r>
+    </w:p>
+    <w:p>
+      <w:pPr>
+        <w:jc w:val="both"/>
+      </w:pPr>
+    </w:p>
+    <w:p>
+      <w:pPr>
+        <w:jc w:val="both"/>
+        <w:rPr>
+          <w:sz w:val="32"/>
+          <w:szCs w:val="32"/>
+        </w:rPr>
+      </w:pPr>
+      <w:r>
+        <w:rPr>
+          <w:sz w:val="32"/>
+          <w:szCs w:val="32"/>
+        </w:rPr>
+        <w:t>Funkcje trasowania używane w widoku wybranych frameworkach</w:t>
+      </w:r>
+    </w:p>
+    <w:p>
+      <w:pPr>
+        <w:jc w:val="both"/>
+      </w:pPr>
+    </w:p>
+    <w:p>
+      <w:pPr>
+        <w:jc w:val="both"/>
+      </w:pPr>
+      <w:r>
+        <w:rPr>
+          <w:sz w:val="28"/>
+          <w:szCs w:val="28"/>
+        </w:rPr>
+        <w:t>ASP.NET MVC 4.0</w:t>
+      </w:r>
+    </w:p>
+    <w:p>
+      <w:pPr>
+        <w:jc w:val="both"/>
+      </w:pPr>
+    </w:p>
+    <w:p>
+      <w:r>
+        <w:t>Framework domyślnie dostarcza obiekt</w:t>
+      </w:r>
+      <w:r>
+        <w:t>y pomocnicze, wśród nich są m.in.</w:t>
+      </w:r>
+      <w:r>
+        <w:t xml:space="preserve"> „HtmlHelper”</w:t>
+      </w:r>
+      <w:r>
+        <w:t xml:space="preserve"> oraz „Url</w:t>
+      </w:r>
+      <w:r>
+        <w:t>Helper</w:t>
+      </w:r>
+      <w:r>
+        <w:t>”</w:t>
+      </w:r>
+      <w:r>
+        <w:t>. Posiada</w:t>
+      </w:r>
+      <w:r>
+        <w:t>ją</w:t>
+      </w:r>
+      <w:r>
+        <w:t xml:space="preserve"> on </w:t>
+      </w:r>
+      <w:r>
+        <w:t>metod</w:t>
+      </w:r>
+      <w:r>
+        <w:t xml:space="preserve"> przydatnych w warstwie widoku. Wśród nich są cztery, które odpowiadają</w:t>
+      </w:r>
+      <w:r>
+        <w:t xml:space="preserve"> funkcjom generującym adresy wymienionym wcześniej.</w:t>
+      </w:r>
+    </w:p>
+    <w:p/>
+    <w:p>
+      <w:r>
+        <w:t>Są to:</w:t>
+      </w:r>
+    </w:p>
+    <w:p>
+      <w:pPr>
+        <w:pStyle w:val="Akapitzlist"/>
+        <w:numPr>
+          <w:ilvl w:val="0"/>
+          <w:numId w:val="18"/>
+        </w:numPr>
+      </w:pPr>
+      <w:r>
+        <w:t>UrlHelper.</w:t>
+      </w:r>
+      <w:r>
+        <w:t>RouteUrl</w:t>
+      </w:r>
+      <w:r>
+        <w:t xml:space="preserve"> - generuj</w:t>
+      </w:r>
+      <w:r>
+        <w:t>e</w:t>
+      </w:r>
+      <w:r>
+        <w:t xml:space="preserve"> adres na podstawie trasy</w:t>
+      </w:r>
+    </w:p>
+    <w:p>
+      <w:pPr>
+        <w:pStyle w:val="Akapitzlist"/>
+        <w:numPr>
+          <w:ilvl w:val="0"/>
+          <w:numId w:val="18"/>
+        </w:numPr>
+      </w:pPr>
+      <w:r>
+        <w:t>HtmlHelper.RouteLink</w:t>
+      </w:r>
+      <w:r>
+        <w:t xml:space="preserve"> - </w:t>
+      </w:r>
+      <w:r>
+        <w:t>generuj</w:t>
+      </w:r>
+      <w:r>
+        <w:t>e</w:t>
+      </w:r>
+      <w:r>
+        <w:t xml:space="preserve"> </w:t>
+      </w:r>
+      <w:r>
+        <w:t>link</w:t>
+      </w:r>
+      <w:r>
+        <w:t xml:space="preserve"> na podstawie trasy</w:t>
+      </w:r>
+    </w:p>
+    <w:p>
+      <w:pPr>
+        <w:pStyle w:val="Akapitzlist"/>
+        <w:numPr>
+          <w:ilvl w:val="0"/>
+          <w:numId w:val="18"/>
+        </w:numPr>
+      </w:pPr>
+      <w:r>
+        <w:t>UrlHelper.</w:t>
+      </w:r>
+      <w:r>
+        <w:t xml:space="preserve">Action - </w:t>
+      </w:r>
+      <w:r>
+        <w:t>generuj</w:t>
+      </w:r>
+      <w:r>
+        <w:t>e</w:t>
+      </w:r>
+      <w:r>
+        <w:t xml:space="preserve"> adres na podstawie </w:t>
+      </w:r>
+      <w:r>
+        <w:t>akcji</w:t>
+      </w:r>
+    </w:p>
+    <w:p>
+      <w:pPr>
+        <w:pStyle w:val="Akapitzlist"/>
+        <w:numPr>
+          <w:ilvl w:val="0"/>
+          <w:numId w:val="18"/>
+        </w:numPr>
+      </w:pPr>
+      <w:r>
+        <w:t>HtmlHelper.ActionLink</w:t>
+      </w:r>
+      <w:r>
+        <w:t xml:space="preserve"> - </w:t>
+      </w:r>
+      <w:r>
+        <w:t>generuj</w:t>
+      </w:r>
+      <w:r>
+        <w:t>e</w:t>
+      </w:r>
+      <w:r>
+        <w:t xml:space="preserve"> </w:t>
+      </w:r>
+      <w:r>
+        <w:t>link</w:t>
+      </w:r>
+      <w:r>
+        <w:t xml:space="preserve"> na podstawie </w:t>
+      </w:r>
+      <w:r>
+        <w:t>akcji</w:t>
+      </w:r>
+    </w:p>
+    <w:p>
+      <w:pPr>
+        <w:pStyle w:val="Akapitzlist"/>
+      </w:pPr>
+    </w:p>
+    <w:p>
+      <w:r>
+        <w:t xml:space="preserve">Jak widać framework dostarcza wszystkie możliwe funkcje. Dziwi jednak fakt braku konsystencji nazewnictwa gdzie metoda UrlHelper.Action nie posiada sufiksu „Url”, który by sprawiał, że byłaby spójna z innymi. </w:t>
+      </w:r>
+      <w:r>
+        <w:t>Stanowi to</w:t>
+      </w:r>
+      <w:r>
+        <w:t xml:space="preserve"> jednak mało</w:t>
+      </w:r>
+      <w:r>
+        <w:t xml:space="preserve"> </w:t>
+      </w:r>
+      <w:r>
+        <w:t>ważny problem.</w:t>
+      </w:r>
+    </w:p>
+    <w:p>
+      <w:pPr>
+        <w:pStyle w:val="Akapitzlist"/>
+      </w:pPr>
+    </w:p>
+    <w:p>
+      <w:pPr>
+        <w:jc w:val="both"/>
+        <w:rPr>
+          <w:sz w:val="28"/>
+          <w:szCs w:val="28"/>
+        </w:rPr>
+      </w:pPr>
+      <w:r>
+        <w:rPr>
+          <w:sz w:val="28"/>
+          <w:szCs w:val="28"/>
+        </w:rPr>
+        <w:t>Zend Framework 2</w:t>
+      </w:r>
+    </w:p>
+    <w:p/>
+    <w:p>
+      <w:r>
+        <w:t>Framework dostarcza warstwie widoku szereg obiektów pomocniczych.</w:t>
+      </w:r>
+      <w:r>
+        <w:t xml:space="preserve"> Wśród nich jest </w:t>
+      </w:r>
+    </w:p>
+    <w:p>
+      <w:r>
+        <w:t>„Url”. Dostarcza on jedynie możliwość tworzenie adresu na podstawie trasy. Możliwość budowania całych linków nie została dostarczona. Nie jest to jednak skomplikowana funkcjonalność, więc można ją samemu zaimplementować</w:t>
+      </w:r>
+      <w:r>
+        <w:t xml:space="preserve"> jeśli zajdzie taka potrzeba. Zend Framework 2 </w:t>
+      </w:r>
+      <w:r>
+        <w:t>wspiera</w:t>
+      </w:r>
+      <w:r>
+        <w:t xml:space="preserve"> łatwe dodawanie własnych obiektów pomocniczych.</w:t>
+      </w:r>
+      <w:r>
+        <w:t xml:space="preserve"> Możliwość tworzenia adresów na podstawie akcji nie została uwzględniona w ogóle. Powodem może być nieefektywność takiego rozwiązania. Domyślny trasownik nie daje możliwości przeglądania skonfigurowanych tras, więc własna implementacja jest znacznie utrudniona.</w:t>
+      </w:r>
+    </w:p>
+    <w:p/>
+    <w:p>
       <w:bookmarkStart w:id="0" w:name="_GoBack"/>
       <w:bookmarkEnd w:id="0"/>
-      <w:r>
-        <w:t>.</w:t>
-      </w:r>
-    </w:p>
-    <w:p>
-      <w:pPr>
-        <w:jc w:val="both"/>
-      </w:pPr>
-    </w:p>
-    <w:p>
-      <w:pPr>
-        <w:jc w:val="both"/>
-      </w:pPr>
-    </w:p>
-    <w:p>
-      <w:pPr>
-        <w:jc w:val="both"/>
-      </w:pPr>
-    </w:p>
-    <w:p>
-      <w:pPr>
-        <w:jc w:val="both"/>
-      </w:pPr>
-    </w:p>
-    <w:p>
-      <w:pPr>
-        <w:jc w:val="both"/>
-      </w:pPr>
-    </w:p>
-    <w:p>
-      <w:pPr>
-        <w:jc w:val="both"/>
-      </w:pPr>
-    </w:p>
-    <w:p>
-      <w:pPr>
-        <w:jc w:val="both"/>
-      </w:pPr>
-    </w:p>
+    </w:p>
+    <w:p/>
     <w:p>
       <w:pPr>
         <w:rPr>
@@ -6027,93 +6278,6 @@
           <w:szCs w:val="40"/>
         </w:rPr>
       </w:pPr>
-    </w:p>
-    <w:p>
-      <w:pPr>
-        <w:rPr>
-          <w:sz w:val="40"/>
-          <w:szCs w:val="40"/>
-        </w:rPr>
-      </w:pPr>
-    </w:p>
-    <w:p>
-      <w:pPr>
-        <w:rPr>
-          <w:sz w:val="40"/>
-          <w:szCs w:val="40"/>
-        </w:rPr>
-      </w:pPr>
-    </w:p>
-    <w:p>
-      <w:pPr>
-        <w:rPr>
-          <w:sz w:val="40"/>
-          <w:szCs w:val="40"/>
-        </w:rPr>
-      </w:pPr>
-    </w:p>
-    <w:p>
-      <w:pPr>
-        <w:rPr>
-          <w:sz w:val="40"/>
-          <w:szCs w:val="40"/>
-        </w:rPr>
-      </w:pPr>
-    </w:p>
-    <w:p>
-      <w:pPr>
-        <w:rPr>
-          <w:sz w:val="40"/>
-          <w:szCs w:val="40"/>
-        </w:rPr>
-      </w:pPr>
-    </w:p>
-    <w:p>
-      <w:pPr>
-        <w:rPr>
-          <w:sz w:val="40"/>
-          <w:szCs w:val="40"/>
-        </w:rPr>
-      </w:pPr>
-    </w:p>
-    <w:p>
-      <w:pPr>
-        <w:rPr>
-          <w:sz w:val="40"/>
-          <w:szCs w:val="40"/>
-        </w:rPr>
-      </w:pPr>
-    </w:p>
-    <w:p>
-      <w:pPr>
-        <w:rPr>
-          <w:sz w:val="40"/>
-          <w:szCs w:val="40"/>
-        </w:rPr>
-      </w:pPr>
-    </w:p>
-    <w:p>
-      <w:pPr>
-        <w:rPr>
-          <w:sz w:val="40"/>
-          <w:szCs w:val="40"/>
-        </w:rPr>
-      </w:pPr>
-    </w:p>
-    <w:p>
-      <w:pPr>
-        <w:rPr>
-          <w:sz w:val="40"/>
-          <w:szCs w:val="40"/>
-        </w:rPr>
-      </w:pPr>
-      <w:r>
-        <w:rPr>
-          <w:sz w:val="40"/>
-          <w:szCs w:val="40"/>
-        </w:rPr>
-        <w:br w:type="page"/>
-      </w:r>
     </w:p>
     <w:p>
       <w:pPr>
@@ -6303,7 +6467,7 @@
                             <w:pPr>
                               <w:jc w:val="both"/>
                             </w:pPr>
-                            <w:hyperlink r:id="rId10" w:history="1">
+                            <w:hyperlink r:id="rId11" w:history="1">
                               <w:r>
                                 <w:rPr>
                                   <w:rStyle w:val="Hipercze"/>
@@ -6343,7 +6507,7 @@
                       <w:pPr>
                         <w:jc w:val="both"/>
                       </w:pPr>
-                      <w:hyperlink r:id="rId11" w:history="1">
+                      <w:hyperlink r:id="rId12" w:history="1">
                         <w:r>
                           <w:rPr>
                             <w:rStyle w:val="Hipercze"/>
@@ -6602,7 +6766,7 @@
           <w:lang w:val="en-US"/>
         </w:rPr>
       </w:pPr>
-      <w:hyperlink r:id="rId12" w:history="1">
+      <w:hyperlink r:id="rId13" w:history="1">
         <w:r>
           <w:rPr>
             <w:rStyle w:val="Hipercze"/>
@@ -6618,7 +6782,7 @@
           <w:lang w:val="en-US"/>
         </w:rPr>
       </w:pPr>
-      <w:hyperlink r:id="rId13" w:history="1">
+      <w:hyperlink r:id="rId14" w:history="1">
         <w:r>
           <w:rPr>
             <w:rStyle w:val="Hipercze"/>
@@ -6643,8 +6807,8 @@
       </w:pPr>
     </w:p>
     <w:sectPr>
-      <w:footerReference w:type="even" r:id="rId14"/>
-      <w:footerReference w:type="default" r:id="rId15"/>
+      <w:footerReference w:type="even" r:id="rId15"/>
+      <w:footerReference w:type="default" r:id="rId16"/>
       <w:pgSz w:w="11900" w:h="16840"/>
       <w:pgMar w:top="1417" w:right="1417" w:bottom="1417" w:left="1417" w:header="708" w:footer="708" w:gutter="0"/>
       <w:cols w:space="708"/>
@@ -8487,6 +8651,95 @@
     </w:lvl>
   </w:abstractNum>
   <w:abstractNum w:abstractNumId="16">
+    <w:nsid w:val="77E26F6F"/>
+    <w:multiLevelType w:val="hybridMultilevel"/>
+    <w:tmpl w:val="74AC8D1E"/>
+    <w:lvl w:ilvl="0" w:tplc="0409000F">
+      <w:start w:val="1"/>
+      <w:numFmt w:val="decimal"/>
+      <w:lvlText w:val="%1."/>
+      <w:lvlJc w:val="left"/>
+      <w:pPr>
+        <w:ind w:left="720" w:hanging="360"/>
+      </w:pPr>
+      <w:rPr>
+        <w:rFonts w:hint="default"/>
+      </w:rPr>
+    </w:lvl>
+    <w:lvl w:ilvl="1" w:tplc="04090019" w:tentative="1">
+      <w:start w:val="1"/>
+      <w:numFmt w:val="lowerLetter"/>
+      <w:lvlText w:val="%2."/>
+      <w:lvlJc w:val="left"/>
+      <w:pPr>
+        <w:ind w:left="1440" w:hanging="360"/>
+      </w:pPr>
+    </w:lvl>
+    <w:lvl w:ilvl="2" w:tplc="0409001B" w:tentative="1">
+      <w:start w:val="1"/>
+      <w:numFmt w:val="lowerRoman"/>
+      <w:lvlText w:val="%3."/>
+      <w:lvlJc w:val="right"/>
+      <w:pPr>
+        <w:ind w:left="2160" w:hanging="180"/>
+      </w:pPr>
+    </w:lvl>
+    <w:lvl w:ilvl="3" w:tplc="0409000F" w:tentative="1">
+      <w:start w:val="1"/>
+      <w:numFmt w:val="decimal"/>
+      <w:lvlText w:val="%4."/>
+      <w:lvlJc w:val="left"/>
+      <w:pPr>
+        <w:ind w:left="2880" w:hanging="360"/>
+      </w:pPr>
+    </w:lvl>
+    <w:lvl w:ilvl="4" w:tplc="04090019" w:tentative="1">
+      <w:start w:val="1"/>
+      <w:numFmt w:val="lowerLetter"/>
+      <w:lvlText w:val="%5."/>
+      <w:lvlJc w:val="left"/>
+      <w:pPr>
+        <w:ind w:left="3600" w:hanging="360"/>
+      </w:pPr>
+    </w:lvl>
+    <w:lvl w:ilvl="5" w:tplc="0409001B" w:tentative="1">
+      <w:start w:val="1"/>
+      <w:numFmt w:val="lowerRoman"/>
+      <w:lvlText w:val="%6."/>
+      <w:lvlJc w:val="right"/>
+      <w:pPr>
+        <w:ind w:left="4320" w:hanging="180"/>
+      </w:pPr>
+    </w:lvl>
+    <w:lvl w:ilvl="6" w:tplc="0409000F" w:tentative="1">
+      <w:start w:val="1"/>
+      <w:numFmt w:val="decimal"/>
+      <w:lvlText w:val="%7."/>
+      <w:lvlJc w:val="left"/>
+      <w:pPr>
+        <w:ind w:left="5040" w:hanging="360"/>
+      </w:pPr>
+    </w:lvl>
+    <w:lvl w:ilvl="7" w:tplc="04090019" w:tentative="1">
+      <w:start w:val="1"/>
+      <w:numFmt w:val="lowerLetter"/>
+      <w:lvlText w:val="%8."/>
+      <w:lvlJc w:val="left"/>
+      <w:pPr>
+        <w:ind w:left="5760" w:hanging="360"/>
+      </w:pPr>
+    </w:lvl>
+    <w:lvl w:ilvl="8" w:tplc="0409001B" w:tentative="1">
+      <w:start w:val="1"/>
+      <w:numFmt w:val="lowerRoman"/>
+      <w:lvlText w:val="%9."/>
+      <w:lvlJc w:val="right"/>
+      <w:pPr>
+        <w:ind w:left="6480" w:hanging="180"/>
+      </w:pPr>
+    </w:lvl>
+  </w:abstractNum>
+  <w:abstractNum w:abstractNumId="17">
     <w:nsid w:val="7FEE1F54"/>
     <w:multiLevelType w:val="hybridMultilevel"/>
     <w:tmpl w:val="FE2A30B0"/>
@@ -8614,7 +8867,7 @@
     <w:abstractNumId w:val="10"/>
   </w:num>
   <w:num w:numId="6">
-    <w:abstractNumId w:val="16"/>
+    <w:abstractNumId w:val="17"/>
   </w:num>
   <w:num w:numId="7">
     <w:abstractNumId w:val="4"/>
@@ -8648,6 +8901,9 @@
   </w:num>
   <w:num w:numId="17">
     <w:abstractNumId w:val="5"/>
+  </w:num>
+  <w:num w:numId="18">
+    <w:abstractNumId w:val="16"/>
   </w:num>
 </w:numbering>
 </file>
@@ -9651,7 +9907,7 @@
 </file>
 
 <file path=customXml/itemProps1.xml><?xml version="1.0" encoding="utf-8"?>
-<ds:datastoreItem xmlns:ds="http://schemas.openxmlformats.org/officeDocument/2006/customXml" ds:itemID="{8E39DB41-0C3B-5E44-A46C-AD12A2B3C6BF}">
+<ds:datastoreItem xmlns:ds="http://schemas.openxmlformats.org/officeDocument/2006/customXml" ds:itemID="{C7152187-DF46-8E4C-8BC7-138B89CD7039}">
   <ds:schemaRefs>
     <ds:schemaRef ds:uri="http://schemas.openxmlformats.org/officeDocument/2006/bibliography"/>
   </ds:schemaRefs>

</xml_diff>

<commit_message>
Passing parameters from route to controller
</commit_message>
<xml_diff>
--- a/mgr.docx
+++ b/mgr.docx
@@ -114,6 +114,19 @@
           <w:szCs w:val="40"/>
         </w:rPr>
         <w:t>Trasowanie</w:t>
+      </w:r>
+    </w:p>
+    <w:p>
+      <w:pPr>
+        <w:jc w:val="both"/>
+      </w:pPr>
+    </w:p>
+    <w:p>
+      <w:pPr>
+        <w:jc w:val="both"/>
+      </w:pPr>
+      <w:r>
+        <w:t>Todo: przejrzeć wszystko i sprawdzić czy adres zawarty w roucie nazywany jest szablonem trasy</w:t>
       </w:r>
     </w:p>
     <w:p>
@@ -376,7 +389,11 @@
         <w:t xml:space="preserve">. Tam tzw. </w:t>
       </w:r>
       <w:r>
-        <w:t xml:space="preserve">Trasownik (z ang. </w:t>
+        <w:t xml:space="preserve">Trasownik </w:t>
+      </w:r>
+      <w:r>
+        <w:lastRenderedPageBreak/>
+        <w:t xml:space="preserve">(z ang. </w:t>
       </w:r>
       <w:r>
         <w:t>Router</w:t>
@@ -3867,6 +3884,32 @@
       <w:pPr>
         <w:jc w:val="both"/>
       </w:pPr>
+      <w:r>
+        <w:t>Todo: biblioteka z routowanie atrybutami</w:t>
+      </w:r>
+    </w:p>
+    <w:p>
+      <w:pPr>
+        <w:jc w:val="both"/>
+      </w:pPr>
+      <w:hyperlink r:id="rId10" w:history="1">
+        <w:r>
+          <w:rPr>
+            <w:rStyle w:val="Hipercze"/>
+          </w:rPr>
+          <w:t>http://blogs.msdn.com/b/webdev/archive/2013/10/17/attribute-routing-in-asp-net-mvc-5.aspx</w:t>
+        </w:r>
+      </w:hyperlink>
+    </w:p>
+    <w:p>
+      <w:pPr>
+        <w:jc w:val="both"/>
+      </w:pPr>
+    </w:p>
+    <w:p>
+      <w:pPr>
+        <w:jc w:val="both"/>
+      </w:pPr>
     </w:p>
     <w:p>
       <w:pPr>
@@ -7904,7 +7947,7 @@
           </mc:Choice>
           <mc:Fallback>
             <w:pict>
-              <v:shape id="Pole tekstowe 26" o:spid="_x0000_s1056" type="#_x0000_t202" style="position:absolute;left:0;text-align:left;margin-left:18pt;margin-top:6.35pt;width:4in;height:45pt;z-index:251700224;visibility:visible;mso-wrap-style:square;mso-wrap-distance-left:9pt;mso-wrap-distance-top:0;mso-wrap-distance-right:9pt;mso-wrap-distance-bottom:0;mso-position-horizontal:absolute;mso-position-horizontal-relative:text;mso-position-vertical:absolute;mso-position-vertical-relative:text;v-text-anchor:top" o:gfxdata="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" filled="f" strokecolor="black [3213]">
+              <v:shape id="Pole tekstowe 26" o:spid="_x0000_s1056" type="#_x0000_t202" style="position:absolute;left:0;text-align:left;margin-left:18pt;margin-top:6.35pt;width:4in;height:45pt;z-index:251700224;visibility:visible;mso-wrap-style:square;mso-wrap-distance-left:9pt;mso-wrap-distance-top:0;mso-wrap-distance-right:9pt;mso-wrap-distance-bottom:0;mso-position-horizontal:absolute;mso-position-horizontal-relative:text;mso-position-vertical:absolute;mso-position-vertical-relative:text;v-text-anchor:top" o:gfxdata="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" filled="f" strokecolor="black [3213]">
                 <v:textbox>
                   <w:txbxContent>
                     <w:p>
@@ -8033,7 +8076,7 @@
           </mc:Choice>
           <mc:Fallback>
             <w:pict>
-              <v:shape id="Pole tekstowe 34" o:spid="_x0000_s1057" type="#_x0000_t202" style="position:absolute;left:0;text-align:left;margin-left:0;margin-top:54pt;width:369pt;height:54pt;z-index:251701248;visibility:visible;mso-wrap-style:square;mso-wrap-distance-left:9pt;mso-wrap-distance-top:0;mso-wrap-distance-right:9pt;mso-wrap-distance-bottom:0;mso-position-horizontal:absolute;mso-position-horizontal-relative:text;mso-position-vertical:absolute;mso-position-vertical-relative:text;v-text-anchor:top" o:gfxdata="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" filled="f" strokecolor="black [3213]">
+              <v:shape id="Pole tekstowe 34" o:spid="_x0000_s1057" type="#_x0000_t202" style="position:absolute;left:0;text-align:left;margin-left:0;margin-top:54pt;width:369pt;height:54pt;z-index:251701248;visibility:visible;mso-wrap-style:square;mso-wrap-distance-left:9pt;mso-wrap-distance-top:0;mso-wrap-distance-right:9pt;mso-wrap-distance-bottom:0;mso-position-horizontal:absolute;mso-position-horizontal-relative:text;mso-position-vertical:absolute;mso-position-vertical-relative:text;v-text-anchor:top" o:gfxdata="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" filled="f" strokecolor="black [3213]">
                 <v:textbox>
                   <w:txbxContent>
                     <w:p>
@@ -8347,7 +8390,7 @@
           </mc:Choice>
           <mc:Fallback>
             <w:pict>
-              <v:shape id="Pole tekstowe 35" o:spid="_x0000_s1058" type="#_x0000_t202" style="position:absolute;left:0;text-align:left;margin-left:81pt;margin-top:2.15pt;width:333pt;height:135pt;z-index:251702272;visibility:visible;mso-wrap-style:square;mso-width-percent:0;mso-height-percent:0;mso-wrap-distance-left:9pt;mso-wrap-distance-top:0;mso-wrap-distance-right:9pt;mso-wrap-distance-bottom:0;mso-position-horizontal:absolute;mso-position-horizontal-relative:text;mso-position-vertical:absolute;mso-position-vertical-relative:text;mso-width-percent:0;mso-height-percent:0;mso-width-relative:margin;mso-height-relative:margin;v-text-anchor:top" o:gfxdata="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" filled="f" strokecolor="black [3213]">
+              <v:shape id="Pole tekstowe 35" o:spid="_x0000_s1058" type="#_x0000_t202" style="position:absolute;left:0;text-align:left;margin-left:81pt;margin-top:2.15pt;width:333pt;height:135pt;z-index:251702272;visibility:visible;mso-wrap-style:square;mso-width-percent:0;mso-height-percent:0;mso-wrap-distance-left:9pt;mso-wrap-distance-top:0;mso-wrap-distance-right:9pt;mso-wrap-distance-bottom:0;mso-position-horizontal:absolute;mso-position-horizontal-relative:text;mso-position-vertical:absolute;mso-position-vertical-relative:text;mso-width-percent:0;mso-height-percent:0;mso-width-relative:margin;mso-height-relative:margin;v-text-anchor:top" o:gfxdata="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" filled="f" strokecolor="black [3213]">
                 <v:textbox>
                   <w:txbxContent>
                     <w:p>
@@ -8398,26 +8441,6 @@
       <w:pPr>
         <w:jc w:val="both"/>
       </w:pPr>
-    </w:p>
-    <w:p>
-      <w:pPr>
-        <w:jc w:val="both"/>
-      </w:pPr>
-    </w:p>
-    <w:p>
-      <w:pPr>
-        <w:jc w:val="both"/>
-      </w:pPr>
-    </w:p>
-    <w:p>
-      <w:pPr>
-        <w:jc w:val="both"/>
-      </w:pPr>
-    </w:p>
-    <w:p>
-      <w:pPr>
-        <w:jc w:val="both"/>
-      </w:pPr>
       <w:r>
         <w:t>Jeśli jakieś dane pochodzące z modelu powinny by</w:t>
       </w:r>
@@ -8426,21 +8449,3157 @@
       </w:r>
       <w:r>
         <w:t>t</w:t>
+      </w:r>
+      <w:r>
+        <w:t>kownikowi, wtedy obowiązkiem kontrolera jest ich przekazanie do warstwy widoku.</w:t>
+      </w:r>
+      <w:r>
+        <w:t xml:space="preserve"> </w:t>
+      </w:r>
+    </w:p>
+    <w:p>
+      <w:pPr>
+        <w:jc w:val="both"/>
+      </w:pPr>
+      <w:r>
+        <w:t>Todo: o przekazywaniu do widoku</w:t>
+      </w:r>
+    </w:p>
+    <w:p>
+      <w:pPr>
+        <w:jc w:val="both"/>
+      </w:pPr>
+    </w:p>
+    <w:p>
+      <w:pPr>
+        <w:jc w:val="both"/>
+        <w:rPr>
+          <w:sz w:val="32"/>
+          <w:szCs w:val="32"/>
+        </w:rPr>
+      </w:pPr>
+      <w:r>
+        <w:rPr>
+          <w:sz w:val="32"/>
+          <w:szCs w:val="32"/>
+        </w:rPr>
+        <w:t>Porównanie rozwiązań</w:t>
+      </w:r>
+    </w:p>
+    <w:p>
+      <w:pPr>
+        <w:jc w:val="both"/>
+        <w:rPr>
+          <w:sz w:val="32"/>
+          <w:szCs w:val="32"/>
+        </w:rPr>
+      </w:pPr>
+    </w:p>
+    <w:p>
+      <w:pPr>
+        <w:jc w:val="both"/>
+        <w:rPr>
+          <w:sz w:val="28"/>
+          <w:szCs w:val="28"/>
+        </w:rPr>
+      </w:pPr>
+      <w:r>
+        <w:rPr>
+          <w:sz w:val="28"/>
+          <w:szCs w:val="28"/>
+        </w:rPr>
+        <w:t>Obsługa parametrów przychodzących</w:t>
+      </w:r>
+    </w:p>
+    <w:p>
+      <w:pPr>
+        <w:jc w:val="both"/>
+        <w:rPr>
+          <w:sz w:val="28"/>
+          <w:szCs w:val="28"/>
+        </w:rPr>
+      </w:pPr>
+    </w:p>
+    <w:p>
+      <w:pPr>
+        <w:jc w:val="both"/>
+      </w:pPr>
+      <w:r>
+        <w:t xml:space="preserve">Akcja kontrolera wykonuje polecenie użytkownika. Przykładowo metoda „deleteAction” kontrolera „profile” ma za zadanie usunięcie profilu. Ten sam kontroler może posiadać inne akcje takie jak „editAction” czy „addAction”. </w:t>
+      </w:r>
+      <w:r>
+        <w:t xml:space="preserve">Samo wywołanie </w:t>
+      </w:r>
+      <w:r>
+        <w:t>akcji</w:t>
+      </w:r>
+      <w:r>
+        <w:t xml:space="preserve"> świadczy o intencjach użytkownika, ale na ogół potrzeba jeszcze dodatkowych informacji. W tym celu istniej</w:t>
+      </w:r>
+      <w:r>
+        <w:t>e możliwość przesyłania dodatkowych parametrów z przeglądarki.</w:t>
+      </w:r>
+      <w:r>
+        <w:t xml:space="preserve"> Istnieje kilka sposobów na przesyłanie takich danych. W technologii stron WWW do podstawowych należą:</w:t>
+      </w:r>
+    </w:p>
+    <w:p>
+      <w:pPr>
+        <w:jc w:val="both"/>
+      </w:pPr>
+    </w:p>
+    <w:p>
+      <w:pPr>
+        <w:pStyle w:val="Akapitzlist"/>
+        <w:numPr>
+          <w:ilvl w:val="0"/>
+          <w:numId w:val="25"/>
+        </w:numPr>
+        <w:jc w:val="both"/>
+      </w:pPr>
+      <w:r>
+        <w:t>GET – dane przekazywane w adresie</w:t>
+      </w:r>
+    </w:p>
+    <w:p>
+      <w:pPr>
+        <w:pStyle w:val="Akapitzlist"/>
+        <w:numPr>
+          <w:ilvl w:val="0"/>
+          <w:numId w:val="25"/>
+        </w:numPr>
+        <w:jc w:val="both"/>
+      </w:pPr>
+      <w:r>
+        <w:t>POST –dane pochodzące z formularza</w:t>
+      </w:r>
+    </w:p>
+    <w:p>
+      <w:pPr>
+        <w:jc w:val="both"/>
+      </w:pPr>
+    </w:p>
+    <w:p>
+      <w:pPr>
+        <w:jc w:val="both"/>
+      </w:pPr>
+      <w:r>
+        <w:t xml:space="preserve">Przykładem może edycja profilu. Dane z formularza są przekazywane jako POST. W adresie znajduje się parametr „profile_id” wraz z wartością – jest parametry typu GET. </w:t>
+      </w:r>
+    </w:p>
+    <w:p>
+      <w:pPr>
+        <w:jc w:val="both"/>
+      </w:pPr>
+      <w:r>
+        <w:rPr>
+          <w:noProof/>
+          <w:lang w:val="en-US"/>
+        </w:rPr>
+        <mc:AlternateContent>
+          <mc:Choice Requires="wps">
+            <w:drawing>
+              <wp:anchor distT="0" distB="0" distL="114300" distR="114300" simplePos="0" relativeHeight="251703296" behindDoc="0" locked="0" layoutInCell="1" allowOverlap="1" wp14:anchorId="0D11445E" wp14:editId="5D7A249C">
+                <wp:simplePos x="0" y="0"/>
+                <wp:positionH relativeFrom="column">
+                  <wp:posOffset>114300</wp:posOffset>
+                </wp:positionH>
+                <wp:positionV relativeFrom="paragraph">
+                  <wp:posOffset>294005</wp:posOffset>
+                </wp:positionV>
+                <wp:extent cx="5600700" cy="1143000"/>
+                <wp:effectExtent l="0" t="0" r="38100" b="25400"/>
+                <wp:wrapSquare wrapText="bothSides"/>
+                <wp:docPr id="36" name="Pole tekstowe 36"/>
+                <wp:cNvGraphicFramePr/>
+                <a:graphic xmlns:a="http://schemas.openxmlformats.org/drawingml/2006/main">
+                  <a:graphicData uri="http://schemas.microsoft.com/office/word/2010/wordprocessingShape">
+                    <wps:wsp>
+                      <wps:cNvSpPr txBox="1"/>
+                      <wps:spPr>
+                        <a:xfrm>
+                          <a:off x="0" y="0"/>
+                          <a:ext cx="5600700" cy="1143000"/>
+                        </a:xfrm>
+                        <a:prstGeom prst="rect">
+                          <a:avLst/>
+                        </a:prstGeom>
+                        <a:noFill/>
+                        <a:ln>
+                          <a:solidFill>
+                            <a:schemeClr val="tx1"/>
+                          </a:solidFill>
+                        </a:ln>
+                        <a:effectLst/>
+                        <a:extLst>
+                          <a:ext uri="{C572A759-6A51-4108-AA02-DFA0A04FC94B}">
+                            <ma14:wrappingTextBoxFlag xmlns:ma14="http://schemas.microsoft.com/office/mac/drawingml/2011/main"/>
+                          </a:ext>
+                        </a:extLst>
+                      </wps:spPr>
+                      <wps:style>
+                        <a:lnRef idx="0">
+                          <a:schemeClr val="accent1"/>
+                        </a:lnRef>
+                        <a:fillRef idx="0">
+                          <a:schemeClr val="accent1"/>
+                        </a:fillRef>
+                        <a:effectRef idx="0">
+                          <a:schemeClr val="accent1"/>
+                        </a:effectRef>
+                        <a:fontRef idx="minor">
+                          <a:schemeClr val="dk1"/>
+                        </a:fontRef>
+                      </wps:style>
+                      <wps:txbx>
+                        <w:txbxContent>
+                          <w:p>
+                            <w:r>
+                              <w:t>TODO: przykładowy adres: (wyrzucić opis z ramki?)</w:t>
+                            </w:r>
+                          </w:p>
+                          <w:p/>
+                          <w:p>
+                            <w:r>
+                              <w:t>/profile/edit?profile_id=7</w:t>
+                            </w:r>
+                          </w:p>
+                          <w:p>
+                            <w:r>
+                              <w:t>Pod takim adresem wysyłany jest formularz z danymi do edycji. Wartość 7 parametru „profile_id” stanowi, który profil edytujemy. Będzie ona dostępna jako parametr GET.</w:t>
+                            </w:r>
+                          </w:p>
+                          <w:p/>
+                        </w:txbxContent>
+                      </wps:txbx>
+                      <wps:bodyPr rot="0" spcFirstLastPara="0" vertOverflow="overflow" horzOverflow="overflow" vert="horz" wrap="square" lIns="91440" tIns="45720" rIns="91440" bIns="45720" numCol="1" spcCol="0" rtlCol="0" fromWordArt="0" anchor="t" anchorCtr="0" forceAA="0" compatLnSpc="1">
+                        <a:prstTxWarp prst="textNoShape">
+                          <a:avLst/>
+                        </a:prstTxWarp>
+                        <a:noAutofit/>
+                      </wps:bodyPr>
+                    </wps:wsp>
+                  </a:graphicData>
+                </a:graphic>
+                <wp14:sizeRelV relativeFrom="margin">
+                  <wp14:pctHeight>0</wp14:pctHeight>
+                </wp14:sizeRelV>
+              </wp:anchor>
+            </w:drawing>
+          </mc:Choice>
+          <mc:Fallback>
+            <w:pict>
+              <v:shape id="Pole tekstowe 36" o:spid="_x0000_s1059" type="#_x0000_t202" style="position:absolute;left:0;text-align:left;margin-left:9pt;margin-top:23.15pt;width:441pt;height:90pt;z-index:251703296;visibility:visible;mso-wrap-style:square;mso-height-percent:0;mso-wrap-distance-left:9pt;mso-wrap-distance-top:0;mso-wrap-distance-right:9pt;mso-wrap-distance-bottom:0;mso-position-horizontal:absolute;mso-position-horizontal-relative:text;mso-position-vertical:absolute;mso-position-vertical-relative:text;mso-height-percent:0;mso-height-relative:margin;v-text-anchor:top" o:gfxdata="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" filled="f" strokecolor="black [3213]">
+                <v:textbox>
+                  <w:txbxContent>
+                    <w:p>
+                      <w:r>
+                        <w:t>TODO: przykładowy adres: (wyrzucić opis z ramki?)</w:t>
+                      </w:r>
+                    </w:p>
+                    <w:p/>
+                    <w:p>
+                      <w:r>
+                        <w:t>/profile/edit?profile_id=7</w:t>
+                      </w:r>
+                    </w:p>
+                    <w:p>
+                      <w:r>
+                        <w:t>Pod takim adresem wysyłany jest formularz z danymi do edycji. Wartość 7 parametru „profile_id” stanowi, który profil edytujemy. Będzie ona dostępna jako parametr GET.</w:t>
+                      </w:r>
+                    </w:p>
+                    <w:p/>
+                  </w:txbxContent>
+                </v:textbox>
+                <w10:wrap type="square"/>
+              </v:shape>
+            </w:pict>
+          </mc:Fallback>
+        </mc:AlternateContent>
+      </w:r>
+    </w:p>
+    <w:p>
+      <w:pPr>
+        <w:jc w:val="both"/>
+      </w:pPr>
+    </w:p>
+    <w:p>
+      <w:pPr>
+        <w:jc w:val="both"/>
+      </w:pPr>
+      <w:r>
+        <w:t xml:space="preserve">Frameworki </w:t>
+      </w:r>
+      <w:r>
+        <w:t>wzbogacają dodatkowo te parametry o ROUTE. Są dane zawarte w samej ścieżce adresu, a nie jako dodatkowe atrybuty na jego końcu.</w:t>
+      </w:r>
+    </w:p>
+    <w:p>
+      <w:pPr>
+        <w:jc w:val="both"/>
+      </w:pPr>
+      <w:r>
+        <w:rPr>
+          <w:noProof/>
+          <w:lang w:val="en-US"/>
+        </w:rPr>
+        <mc:AlternateContent>
+          <mc:Choice Requires="wps">
+            <w:drawing>
+              <wp:anchor distT="0" distB="0" distL="114300" distR="114300" simplePos="0" relativeHeight="251705344" behindDoc="0" locked="0" layoutInCell="1" allowOverlap="1" wp14:anchorId="1D1FA92C" wp14:editId="3193698A">
+                <wp:simplePos x="0" y="0"/>
+                <wp:positionH relativeFrom="column">
+                  <wp:posOffset>0</wp:posOffset>
+                </wp:positionH>
+                <wp:positionV relativeFrom="paragraph">
+                  <wp:posOffset>226060</wp:posOffset>
+                </wp:positionV>
+                <wp:extent cx="5600700" cy="1143000"/>
+                <wp:effectExtent l="0" t="0" r="38100" b="25400"/>
+                <wp:wrapSquare wrapText="bothSides"/>
+                <wp:docPr id="37" name="Pole tekstowe 37"/>
+                <wp:cNvGraphicFramePr/>
+                <a:graphic xmlns:a="http://schemas.openxmlformats.org/drawingml/2006/main">
+                  <a:graphicData uri="http://schemas.microsoft.com/office/word/2010/wordprocessingShape">
+                    <wps:wsp>
+                      <wps:cNvSpPr txBox="1"/>
+                      <wps:spPr>
+                        <a:xfrm>
+                          <a:off x="0" y="0"/>
+                          <a:ext cx="5600700" cy="1143000"/>
+                        </a:xfrm>
+                        <a:prstGeom prst="rect">
+                          <a:avLst/>
+                        </a:prstGeom>
+                        <a:noFill/>
+                        <a:ln>
+                          <a:solidFill>
+                            <a:schemeClr val="tx1"/>
+                          </a:solidFill>
+                        </a:ln>
+                        <a:effectLst/>
+                        <a:extLst>
+                          <a:ext uri="{C572A759-6A51-4108-AA02-DFA0A04FC94B}">
+                            <ma14:wrappingTextBoxFlag xmlns:ma14="http://schemas.microsoft.com/office/mac/drawingml/2011/main"/>
+                          </a:ext>
+                        </a:extLst>
+                      </wps:spPr>
+                      <wps:style>
+                        <a:lnRef idx="0">
+                          <a:schemeClr val="accent1"/>
+                        </a:lnRef>
+                        <a:fillRef idx="0">
+                          <a:schemeClr val="accent1"/>
+                        </a:fillRef>
+                        <a:effectRef idx="0">
+                          <a:schemeClr val="accent1"/>
+                        </a:effectRef>
+                        <a:fontRef idx="minor">
+                          <a:schemeClr val="dk1"/>
+                        </a:fontRef>
+                      </wps:style>
+                      <wps:txbx>
+                        <w:txbxContent>
+                          <w:p>
+                            <w:r>
+                              <w:t>TODO: przykładowy adres z parametrem w Roucie</w:t>
+                            </w:r>
+                          </w:p>
+                          <w:p/>
+                          <w:p>
+                            <w:r>
+                              <w:t>/profile/7/edit</w:t>
+                            </w:r>
+                          </w:p>
+                          <w:p>
+                            <w:r>
+                              <w:t>Taki adres wygląda bardziej estetycznie. Prowadzi do takiej samej akcji jak adres powyżej, jednak tym razem w parametrach GET nie będzie się nic znajdować.</w:t>
+                            </w:r>
+                          </w:p>
+                        </w:txbxContent>
+                      </wps:txbx>
+                      <wps:bodyPr rot="0" spcFirstLastPara="0" vertOverflow="overflow" horzOverflow="overflow" vert="horz" wrap="square" lIns="91440" tIns="45720" rIns="91440" bIns="45720" numCol="1" spcCol="0" rtlCol="0" fromWordArt="0" anchor="t" anchorCtr="0" forceAA="0" compatLnSpc="1">
+                        <a:prstTxWarp prst="textNoShape">
+                          <a:avLst/>
+                        </a:prstTxWarp>
+                        <a:noAutofit/>
+                      </wps:bodyPr>
+                    </wps:wsp>
+                  </a:graphicData>
+                </a:graphic>
+                <wp14:sizeRelV relativeFrom="margin">
+                  <wp14:pctHeight>0</wp14:pctHeight>
+                </wp14:sizeRelV>
+              </wp:anchor>
+            </w:drawing>
+          </mc:Choice>
+          <mc:Fallback>
+            <w:pict>
+              <v:shape id="Pole tekstowe 37" o:spid="_x0000_s1060" type="#_x0000_t202" style="position:absolute;left:0;text-align:left;margin-left:0;margin-top:17.8pt;width:441pt;height:90pt;z-index:251705344;visibility:visible;mso-wrap-style:square;mso-height-percent:0;mso-wrap-distance-left:9pt;mso-wrap-distance-top:0;mso-wrap-distance-right:9pt;mso-wrap-distance-bottom:0;mso-position-horizontal:absolute;mso-position-horizontal-relative:text;mso-position-vertical:absolute;mso-position-vertical-relative:text;mso-height-percent:0;mso-height-relative:margin;v-text-anchor:top" o:gfxdata="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" filled="f" strokecolor="black [3213]">
+                <v:textbox>
+                  <w:txbxContent>
+                    <w:p>
+                      <w:r>
+                        <w:t>TODO: przykładowy adres z parametrem w Roucie</w:t>
+                      </w:r>
+                    </w:p>
+                    <w:p/>
+                    <w:p>
+                      <w:r>
+                        <w:t>/profile/7/edit</w:t>
+                      </w:r>
+                    </w:p>
+                    <w:p>
+                      <w:r>
+                        <w:t>Taki adres wygląda bardziej estetycznie. Prowadzi do takiej samej akcji jak adres powyżej, jednak tym razem w parametrach GET nie będzie się nic znajdować.</w:t>
+                      </w:r>
+                    </w:p>
+                  </w:txbxContent>
+                </v:textbox>
+                <w10:wrap type="square"/>
+              </v:shape>
+            </w:pict>
+          </mc:Fallback>
+        </mc:AlternateContent>
+      </w:r>
+    </w:p>
+    <w:p>
+      <w:pPr>
+        <w:jc w:val="both"/>
+      </w:pPr>
+    </w:p>
+    <w:p>
+      <w:pPr>
+        <w:jc w:val="both"/>
+      </w:pPr>
+      <w:r>
+        <w:t>Zend Framew</w:t>
+      </w:r>
+      <w:r>
+        <w:t xml:space="preserve">ork 2 oferuje kontrolery, którym wstrzyknięto tablice zawierające wszystkie parametry. </w:t>
+      </w:r>
+    </w:p>
+    <w:p>
+      <w:pPr>
+        <w:keepNext/>
+        <w:jc w:val="both"/>
+      </w:pPr>
+      <w:r>
+        <w:t>Ich zawartość dostęp</w:t>
+      </w:r>
+      <w:r>
+        <w:t xml:space="preserve"> </w:t>
+      </w:r>
+      <w:r>
+        <w:t>na jest poprzez następujące metody:</w:t>
+      </w:r>
+    </w:p>
+    <w:p>
+      <w:pPr>
+        <w:keepNext/>
+        <w:jc w:val="both"/>
+      </w:pPr>
+    </w:p>
+    <w:tbl>
+      <w:tblPr>
+        <w:tblStyle w:val="Siatkatabeli"/>
+        <w:tblW w:w="0" w:type="auto"/>
+        <w:tblLook w:val="04A0" w:firstRow="1" w:lastRow="0" w:firstColumn="1" w:lastColumn="0" w:noHBand="0" w:noVBand="1"/>
+      </w:tblPr>
+      <w:tblGrid>
+        <w:gridCol w:w="5637"/>
+        <w:gridCol w:w="3569"/>
+      </w:tblGrid>
+      <w:tr>
+        <w:trPr>
+          <w:trHeight w:val="419"/>
+        </w:trPr>
+        <w:tc>
+          <w:tcPr>
+            <w:tcW w:w="5637" w:type="dxa"/>
+          </w:tcPr>
+          <w:p>
+            <w:pPr>
+              <w:keepNext/>
+              <w:tabs>
+                <w:tab w:val="left" w:pos="916"/>
+                <w:tab w:val="left" w:pos="1832"/>
+                <w:tab w:val="left" w:pos="2748"/>
+                <w:tab w:val="left" w:pos="3664"/>
+                <w:tab w:val="left" w:pos="4580"/>
+                <w:tab w:val="left" w:pos="5496"/>
+                <w:tab w:val="left" w:pos="6412"/>
+                <w:tab w:val="left" w:pos="7328"/>
+                <w:tab w:val="left" w:pos="8244"/>
+                <w:tab w:val="left" w:pos="9160"/>
+                <w:tab w:val="left" w:pos="10076"/>
+                <w:tab w:val="left" w:pos="10992"/>
+                <w:tab w:val="left" w:pos="11908"/>
+                <w:tab w:val="left" w:pos="12824"/>
+                <w:tab w:val="left" w:pos="13740"/>
+                <w:tab w:val="left" w:pos="14656"/>
+              </w:tabs>
+              <w:rPr>
+                <w:rFonts w:ascii="Consolas" w:hAnsi="Consolas" w:cs="Courier"/>
+                <w:lang w:val="en-US"/>
+              </w:rPr>
+            </w:pPr>
+            <w:r>
+              <w:rPr>
+                <w:rFonts w:ascii="Consolas" w:hAnsi="Consolas" w:cs="Courier"/>
+                <w:lang w:val="en-US"/>
+              </w:rPr>
+              <w:t>$this-&gt;params()-&gt;fromPost('paramname');</w:t>
+            </w:r>
+          </w:p>
+        </w:tc>
+        <w:tc>
+          <w:tcPr>
+            <w:tcW w:w="3569" w:type="dxa"/>
+          </w:tcPr>
+          <w:p>
+            <w:pPr>
+              <w:keepNext/>
+              <w:jc w:val="both"/>
+            </w:pPr>
+            <w:r>
+              <w:t>Pobiera dane z POST</w:t>
+            </w:r>
+          </w:p>
+        </w:tc>
+      </w:tr>
+      <w:tr>
+        <w:trPr>
+          <w:trHeight w:val="409"/>
+        </w:trPr>
+        <w:tc>
+          <w:tcPr>
+            <w:tcW w:w="5637" w:type="dxa"/>
+          </w:tcPr>
+          <w:p>
+            <w:pPr>
+              <w:keepNext/>
+              <w:tabs>
+                <w:tab w:val="left" w:pos="916"/>
+                <w:tab w:val="left" w:pos="1832"/>
+                <w:tab w:val="left" w:pos="2748"/>
+                <w:tab w:val="left" w:pos="3664"/>
+                <w:tab w:val="left" w:pos="4580"/>
+                <w:tab w:val="left" w:pos="5496"/>
+                <w:tab w:val="left" w:pos="6412"/>
+                <w:tab w:val="left" w:pos="7328"/>
+                <w:tab w:val="left" w:pos="8244"/>
+                <w:tab w:val="left" w:pos="9160"/>
+                <w:tab w:val="left" w:pos="10076"/>
+                <w:tab w:val="left" w:pos="10992"/>
+                <w:tab w:val="left" w:pos="11908"/>
+                <w:tab w:val="left" w:pos="12824"/>
+                <w:tab w:val="left" w:pos="13740"/>
+                <w:tab w:val="left" w:pos="14656"/>
+              </w:tabs>
+              <w:rPr>
+                <w:rFonts w:ascii="Consolas" w:hAnsi="Consolas" w:cs="Courier"/>
+                <w:lang w:val="en-US"/>
+              </w:rPr>
+            </w:pPr>
+            <w:r>
+              <w:rPr>
+                <w:rFonts w:ascii="Consolas" w:hAnsi="Consolas" w:cs="Courier"/>
+                <w:lang w:val="en-US"/>
+              </w:rPr>
+              <w:t>$this-&gt;params()-&gt;fromQuery('paramname');</w:t>
+            </w:r>
+          </w:p>
+        </w:tc>
+        <w:tc>
+          <w:tcPr>
+            <w:tcW w:w="3569" w:type="dxa"/>
+          </w:tcPr>
+          <w:p>
+            <w:pPr>
+              <w:keepNext/>
+              <w:jc w:val="both"/>
+            </w:pPr>
+            <w:r>
+              <w:t>Pobiera dane z GET</w:t>
+            </w:r>
+          </w:p>
+        </w:tc>
+      </w:tr>
+      <w:tr>
+        <w:trPr>
+          <w:trHeight w:val="423"/>
+        </w:trPr>
+        <w:tc>
+          <w:tcPr>
+            <w:tcW w:w="5637" w:type="dxa"/>
+          </w:tcPr>
+          <w:p>
+            <w:pPr>
+              <w:keepNext/>
+              <w:tabs>
+                <w:tab w:val="left" w:pos="916"/>
+                <w:tab w:val="left" w:pos="1832"/>
+                <w:tab w:val="left" w:pos="2748"/>
+                <w:tab w:val="left" w:pos="3664"/>
+                <w:tab w:val="left" w:pos="4580"/>
+                <w:tab w:val="left" w:pos="5496"/>
+                <w:tab w:val="left" w:pos="6412"/>
+                <w:tab w:val="left" w:pos="7328"/>
+                <w:tab w:val="left" w:pos="8244"/>
+                <w:tab w:val="left" w:pos="9160"/>
+                <w:tab w:val="left" w:pos="10076"/>
+                <w:tab w:val="left" w:pos="10992"/>
+                <w:tab w:val="left" w:pos="11908"/>
+                <w:tab w:val="left" w:pos="12824"/>
+                <w:tab w:val="left" w:pos="13740"/>
+                <w:tab w:val="left" w:pos="14656"/>
+              </w:tabs>
+              <w:rPr>
+                <w:rFonts w:ascii="Consolas" w:hAnsi="Consolas" w:cs="Courier"/>
+                <w:lang w:val="en-US"/>
+              </w:rPr>
+            </w:pPr>
+            <w:r>
+              <w:rPr>
+                <w:rFonts w:ascii="Consolas" w:hAnsi="Consolas" w:cs="Courier"/>
+                <w:lang w:val="en-US"/>
+              </w:rPr>
+              <w:t>$this-&gt;params()-&gt;fromRoute('paramname');</w:t>
+            </w:r>
+          </w:p>
+        </w:tc>
+        <w:tc>
+          <w:tcPr>
+            <w:tcW w:w="3569" w:type="dxa"/>
+          </w:tcPr>
+          <w:p>
+            <w:pPr>
+              <w:keepNext/>
+              <w:jc w:val="both"/>
+            </w:pPr>
+            <w:r>
+              <w:t>Pobiera parametry z trasy</w:t>
+            </w:r>
+          </w:p>
+        </w:tc>
+      </w:tr>
+    </w:tbl>
+    <w:p>
+      <w:pPr>
+        <w:jc w:val="both"/>
+      </w:pPr>
+    </w:p>
+    <w:p>
+      <w:pPr>
+        <w:jc w:val="both"/>
+      </w:pPr>
+      <w:r>
+        <w:t>Zaletą używania tych metod jest odseparowanie się od leżącej pod spodem architektury. Pomaga to w łatwiejszym testowaniu jednostkowym kontrolerów.</w:t>
+      </w:r>
+    </w:p>
+    <w:p>
+      <w:pPr>
+        <w:jc w:val="both"/>
+      </w:pPr>
+    </w:p>
+    <w:p>
+      <w:pPr>
+        <w:keepNext/>
+        <w:jc w:val="both"/>
+      </w:pPr>
+      <w:r>
+        <w:t>ASP.NET MVC oferuje podobny dostęp do danych w kontrolerze:</w:t>
+      </w:r>
+    </w:p>
+    <w:p>
+      <w:pPr>
+        <w:keepNext/>
+        <w:jc w:val="both"/>
+      </w:pPr>
+    </w:p>
+    <w:tbl>
+      <w:tblPr>
+        <w:tblStyle w:val="Siatkatabeli"/>
+        <w:tblW w:w="0" w:type="auto"/>
+        <w:tblLook w:val="04A0" w:firstRow="1" w:lastRow="0" w:firstColumn="1" w:lastColumn="0" w:noHBand="0" w:noVBand="1"/>
+      </w:tblPr>
+      <w:tblGrid>
+        <w:gridCol w:w="5637"/>
+        <w:gridCol w:w="3569"/>
+      </w:tblGrid>
+      <w:tr>
+        <w:trPr>
+          <w:trHeight w:val="418"/>
+        </w:trPr>
+        <w:tc>
+          <w:tcPr>
+            <w:tcW w:w="5637" w:type="dxa"/>
+          </w:tcPr>
+          <w:p>
+            <w:pPr>
+              <w:keepNext/>
+              <w:tabs>
+                <w:tab w:val="left" w:pos="916"/>
+                <w:tab w:val="left" w:pos="1832"/>
+                <w:tab w:val="left" w:pos="2748"/>
+                <w:tab w:val="left" w:pos="3664"/>
+                <w:tab w:val="left" w:pos="4580"/>
+                <w:tab w:val="left" w:pos="5496"/>
+                <w:tab w:val="left" w:pos="6412"/>
+                <w:tab w:val="left" w:pos="7328"/>
+                <w:tab w:val="left" w:pos="8244"/>
+                <w:tab w:val="left" w:pos="9160"/>
+                <w:tab w:val="left" w:pos="10076"/>
+                <w:tab w:val="left" w:pos="10992"/>
+                <w:tab w:val="left" w:pos="11908"/>
+                <w:tab w:val="left" w:pos="12824"/>
+                <w:tab w:val="left" w:pos="13740"/>
+                <w:tab w:val="left" w:pos="14656"/>
+              </w:tabs>
+              <w:rPr>
+                <w:rFonts w:ascii="Consolas" w:hAnsi="Consolas" w:cs="Courier"/>
+                <w:lang w:val="en-US"/>
+              </w:rPr>
+            </w:pPr>
+            <w:r>
+              <w:rPr>
+                <w:rFonts w:ascii="Consolas" w:hAnsi="Consolas" w:cs="Courier"/>
+                <w:lang w:val="en-US"/>
+              </w:rPr>
+              <w:t>Request.Form</w:t>
+            </w:r>
+          </w:p>
+        </w:tc>
+        <w:tc>
+          <w:tcPr>
+            <w:tcW w:w="3569" w:type="dxa"/>
+          </w:tcPr>
+          <w:p>
+            <w:pPr>
+              <w:keepNext/>
+              <w:jc w:val="both"/>
+            </w:pPr>
+            <w:r>
+              <w:t>Pobiera dane z POST</w:t>
+            </w:r>
+          </w:p>
+        </w:tc>
+      </w:tr>
+      <w:tr>
+        <w:trPr>
+          <w:trHeight w:val="410"/>
+        </w:trPr>
+        <w:tc>
+          <w:tcPr>
+            <w:tcW w:w="5637" w:type="dxa"/>
+          </w:tcPr>
+          <w:p>
+            <w:pPr>
+              <w:keepNext/>
+              <w:tabs>
+                <w:tab w:val="left" w:pos="916"/>
+                <w:tab w:val="left" w:pos="1832"/>
+                <w:tab w:val="left" w:pos="2748"/>
+                <w:tab w:val="left" w:pos="3664"/>
+                <w:tab w:val="left" w:pos="4580"/>
+                <w:tab w:val="left" w:pos="5496"/>
+                <w:tab w:val="left" w:pos="6412"/>
+                <w:tab w:val="left" w:pos="7328"/>
+                <w:tab w:val="left" w:pos="8244"/>
+                <w:tab w:val="left" w:pos="9160"/>
+                <w:tab w:val="left" w:pos="10076"/>
+                <w:tab w:val="left" w:pos="10992"/>
+                <w:tab w:val="left" w:pos="11908"/>
+                <w:tab w:val="left" w:pos="12824"/>
+                <w:tab w:val="left" w:pos="13740"/>
+                <w:tab w:val="left" w:pos="14656"/>
+              </w:tabs>
+              <w:rPr>
+                <w:rFonts w:ascii="Consolas" w:hAnsi="Consolas" w:cs="Courier"/>
+                <w:lang w:val="en-US"/>
+              </w:rPr>
+            </w:pPr>
+            <w:r>
+              <w:rPr>
+                <w:rFonts w:ascii="Consolas" w:hAnsi="Consolas" w:cs="Courier"/>
+                <w:lang w:val="en-US"/>
+              </w:rPr>
+              <w:t>Request.QueryString</w:t>
+            </w:r>
+          </w:p>
+        </w:tc>
+        <w:tc>
+          <w:tcPr>
+            <w:tcW w:w="3569" w:type="dxa"/>
+          </w:tcPr>
+          <w:p>
+            <w:pPr>
+              <w:keepNext/>
+              <w:jc w:val="both"/>
+            </w:pPr>
+            <w:r>
+              <w:t>Pobiera dane z GET</w:t>
+            </w:r>
+          </w:p>
+        </w:tc>
+      </w:tr>
+      <w:tr>
+        <w:trPr>
+          <w:trHeight w:val="416"/>
+        </w:trPr>
+        <w:tc>
+          <w:tcPr>
+            <w:tcW w:w="5637" w:type="dxa"/>
+          </w:tcPr>
+          <w:p>
+            <w:pPr>
+              <w:keepNext/>
+              <w:tabs>
+                <w:tab w:val="left" w:pos="916"/>
+                <w:tab w:val="left" w:pos="1832"/>
+                <w:tab w:val="left" w:pos="2748"/>
+                <w:tab w:val="left" w:pos="3664"/>
+                <w:tab w:val="left" w:pos="4580"/>
+                <w:tab w:val="left" w:pos="5496"/>
+                <w:tab w:val="left" w:pos="6412"/>
+                <w:tab w:val="left" w:pos="7328"/>
+                <w:tab w:val="left" w:pos="8244"/>
+                <w:tab w:val="left" w:pos="9160"/>
+                <w:tab w:val="left" w:pos="10076"/>
+                <w:tab w:val="left" w:pos="10992"/>
+                <w:tab w:val="left" w:pos="11908"/>
+                <w:tab w:val="left" w:pos="12824"/>
+                <w:tab w:val="left" w:pos="13740"/>
+                <w:tab w:val="left" w:pos="14656"/>
+              </w:tabs>
+              <w:rPr>
+                <w:rFonts w:ascii="Consolas" w:hAnsi="Consolas"/>
+              </w:rPr>
+            </w:pPr>
+            <w:r>
+              <w:rPr>
+                <w:rFonts w:ascii="Consolas" w:hAnsi="Consolas" w:cs="Courier"/>
+                <w:lang w:val="en-US"/>
+              </w:rPr>
+              <w:t>RouteData.Values</w:t>
+            </w:r>
+          </w:p>
+        </w:tc>
+        <w:tc>
+          <w:tcPr>
+            <w:tcW w:w="3569" w:type="dxa"/>
+          </w:tcPr>
+          <w:p>
+            <w:pPr>
+              <w:keepNext/>
+              <w:jc w:val="both"/>
+            </w:pPr>
+            <w:r>
+              <w:t>Pobiera parametry z trasy</w:t>
+            </w:r>
+          </w:p>
+        </w:tc>
+      </w:tr>
+    </w:tbl>
+    <w:p>
+      <w:pPr>
+        <w:jc w:val="both"/>
+      </w:pPr>
+    </w:p>
+    <w:p>
+      <w:pPr>
+        <w:jc w:val="both"/>
+      </w:pPr>
+      <w:r>
+        <w:t>Nie j</w:t>
+      </w:r>
+      <w:r>
+        <w:t xml:space="preserve">est </w:t>
+      </w:r>
+      <w:r>
+        <w:t xml:space="preserve">to </w:t>
+      </w:r>
+      <w:r>
+        <w:t>jedyny sposób w jaki framework oferuje</w:t>
+      </w:r>
+      <w:r>
+        <w:t xml:space="preserve"> dostęp do parametrów.</w:t>
+      </w:r>
+    </w:p>
+    <w:p>
+      <w:pPr>
+        <w:jc w:val="both"/>
+      </w:pPr>
+    </w:p>
+    <w:p>
+      <w:pPr>
+        <w:jc w:val="both"/>
+      </w:pPr>
+      <w:r>
+        <w:t>Rozpa</w:t>
+      </w:r>
+      <w:r>
+        <w:t>trzmy przykładowy szablon trasy:</w:t>
+      </w:r>
+    </w:p>
+    <w:p>
+      <w:pPr>
+        <w:jc w:val="both"/>
+      </w:pPr>
+      <w:r>
+        <w:rPr>
+          <w:noProof/>
+          <w:lang w:val="en-US"/>
+        </w:rPr>
+        <mc:AlternateContent>
+          <mc:Choice Requires="wps">
+            <w:drawing>
+              <wp:anchor distT="0" distB="0" distL="114300" distR="114300" simplePos="0" relativeHeight="251706368" behindDoc="0" locked="0" layoutInCell="1" allowOverlap="1" wp14:anchorId="622C4DD0" wp14:editId="3615D5EB">
+                <wp:simplePos x="0" y="0"/>
+                <wp:positionH relativeFrom="column">
+                  <wp:posOffset>228600</wp:posOffset>
+                </wp:positionH>
+                <wp:positionV relativeFrom="paragraph">
+                  <wp:posOffset>221615</wp:posOffset>
+                </wp:positionV>
+                <wp:extent cx="5715000" cy="457200"/>
+                <wp:effectExtent l="0" t="0" r="25400" b="25400"/>
+                <wp:wrapSquare wrapText="bothSides"/>
+                <wp:docPr id="38" name="Pole tekstowe 38"/>
+                <wp:cNvGraphicFramePr/>
+                <a:graphic xmlns:a="http://schemas.openxmlformats.org/drawingml/2006/main">
+                  <a:graphicData uri="http://schemas.microsoft.com/office/word/2010/wordprocessingShape">
+                    <wps:wsp>
+                      <wps:cNvSpPr txBox="1"/>
+                      <wps:spPr>
+                        <a:xfrm>
+                          <a:off x="0" y="0"/>
+                          <a:ext cx="5715000" cy="457200"/>
+                        </a:xfrm>
+                        <a:prstGeom prst="rect">
+                          <a:avLst/>
+                        </a:prstGeom>
+                        <a:noFill/>
+                        <a:ln>
+                          <a:solidFill>
+                            <a:schemeClr val="tx1"/>
+                          </a:solidFill>
+                        </a:ln>
+                        <a:effectLst/>
+                        <a:extLst>
+                          <a:ext uri="{C572A759-6A51-4108-AA02-DFA0A04FC94B}">
+                            <ma14:wrappingTextBoxFlag xmlns:ma14="http://schemas.microsoft.com/office/mac/drawingml/2011/main"/>
+                          </a:ext>
+                        </a:extLst>
+                      </wps:spPr>
+                      <wps:style>
+                        <a:lnRef idx="0">
+                          <a:schemeClr val="accent1"/>
+                        </a:lnRef>
+                        <a:fillRef idx="0">
+                          <a:schemeClr val="accent1"/>
+                        </a:fillRef>
+                        <a:effectRef idx="0">
+                          <a:schemeClr val="accent1"/>
+                        </a:effectRef>
+                        <a:fontRef idx="minor">
+                          <a:schemeClr val="dk1"/>
+                        </a:fontRef>
+                      </wps:style>
+                      <wps:txbx>
+                        <w:txbxContent>
+                          <w:p>
+                            <w:r>
+                              <w:t>TODO:</w:t>
+                            </w:r>
+                          </w:p>
+                          <w:p>
+                            <w:r>
+                              <w:t>samochody/{category}/{page}</w:t>
+                            </w:r>
+                          </w:p>
+                        </w:txbxContent>
+                      </wps:txbx>
+                      <wps:bodyPr rot="0" spcFirstLastPara="0" vertOverflow="overflow" horzOverflow="overflow" vert="horz" wrap="square" lIns="91440" tIns="45720" rIns="91440" bIns="45720" numCol="1" spcCol="0" rtlCol="0" fromWordArt="0" anchor="t" anchorCtr="0" forceAA="0" compatLnSpc="1">
+                        <a:prstTxWarp prst="textNoShape">
+                          <a:avLst/>
+                        </a:prstTxWarp>
+                        <a:noAutofit/>
+                      </wps:bodyPr>
+                    </wps:wsp>
+                  </a:graphicData>
+                </a:graphic>
+                <wp14:sizeRelV relativeFrom="margin">
+                  <wp14:pctHeight>0</wp14:pctHeight>
+                </wp14:sizeRelV>
+              </wp:anchor>
+            </w:drawing>
+          </mc:Choice>
+          <mc:Fallback>
+            <w:pict>
+              <v:shape id="Pole tekstowe 38" o:spid="_x0000_s1061" type="#_x0000_t202" style="position:absolute;left:0;text-align:left;margin-left:18pt;margin-top:17.45pt;width:450pt;height:36pt;z-index:251706368;visibility:visible;mso-wrap-style:square;mso-height-percent:0;mso-wrap-distance-left:9pt;mso-wrap-distance-top:0;mso-wrap-distance-right:9pt;mso-wrap-distance-bottom:0;mso-position-horizontal:absolute;mso-position-horizontal-relative:text;mso-position-vertical:absolute;mso-position-vertical-relative:text;mso-height-percent:0;mso-height-relative:margin;v-text-anchor:top" o:gfxdata="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" filled="f" strokecolor="black [3213]">
+                <v:textbox>
+                  <w:txbxContent>
+                    <w:p>
+                      <w:r>
+                        <w:t>TODO:</w:t>
+                      </w:r>
+                    </w:p>
+                    <w:p>
+                      <w:r>
+                        <w:t>samochody/{category}/{page}</w:t>
+                      </w:r>
+                    </w:p>
+                  </w:txbxContent>
+                </v:textbox>
+                <w10:wrap type="square"/>
+              </v:shape>
+            </w:pict>
+          </mc:Fallback>
+        </mc:AlternateContent>
+      </w:r>
+    </w:p>
+    <w:p>
+      <w:pPr>
+        <w:jc w:val="both"/>
+      </w:pPr>
+    </w:p>
+    <w:p>
+      <w:pPr>
+        <w:jc w:val="both"/>
+      </w:pPr>
+      <w:r>
+        <w:t>Widoczne są dwa parametry reprezentujące kategorią i numer wyświetlonej podstrony. Adres pasujący do szablony to np.:</w:t>
+      </w:r>
+    </w:p>
+    <w:p>
+      <w:pPr>
+        <w:jc w:val="both"/>
+      </w:pPr>
+      <w:r>
+        <w:rPr>
+          <w:noProof/>
+          <w:lang w:val="en-US"/>
+        </w:rPr>
+        <mc:AlternateContent>
+          <mc:Choice Requires="wps">
+            <w:drawing>
+              <wp:anchor distT="0" distB="0" distL="114300" distR="114300" simplePos="0" relativeHeight="251708416" behindDoc="0" locked="0" layoutInCell="1" allowOverlap="1" wp14:anchorId="43D9DAD7" wp14:editId="1ACD4DE4">
+                <wp:simplePos x="0" y="0"/>
+                <wp:positionH relativeFrom="column">
+                  <wp:posOffset>114300</wp:posOffset>
+                </wp:positionH>
+                <wp:positionV relativeFrom="paragraph">
+                  <wp:posOffset>124460</wp:posOffset>
+                </wp:positionV>
+                <wp:extent cx="5715000" cy="457200"/>
+                <wp:effectExtent l="0" t="0" r="25400" b="25400"/>
+                <wp:wrapSquare wrapText="bothSides"/>
+                <wp:docPr id="39" name="Pole tekstowe 39"/>
+                <wp:cNvGraphicFramePr/>
+                <a:graphic xmlns:a="http://schemas.openxmlformats.org/drawingml/2006/main">
+                  <a:graphicData uri="http://schemas.microsoft.com/office/word/2010/wordprocessingShape">
+                    <wps:wsp>
+                      <wps:cNvSpPr txBox="1"/>
+                      <wps:spPr>
+                        <a:xfrm>
+                          <a:off x="0" y="0"/>
+                          <a:ext cx="5715000" cy="457200"/>
+                        </a:xfrm>
+                        <a:prstGeom prst="rect">
+                          <a:avLst/>
+                        </a:prstGeom>
+                        <a:noFill/>
+                        <a:ln>
+                          <a:solidFill>
+                            <a:schemeClr val="tx1"/>
+                          </a:solidFill>
+                        </a:ln>
+                        <a:effectLst/>
+                        <a:extLst>
+                          <a:ext uri="{C572A759-6A51-4108-AA02-DFA0A04FC94B}">
+                            <ma14:wrappingTextBoxFlag xmlns:ma14="http://schemas.microsoft.com/office/mac/drawingml/2011/main"/>
+                          </a:ext>
+                        </a:extLst>
+                      </wps:spPr>
+                      <wps:style>
+                        <a:lnRef idx="0">
+                          <a:schemeClr val="accent1"/>
+                        </a:lnRef>
+                        <a:fillRef idx="0">
+                          <a:schemeClr val="accent1"/>
+                        </a:fillRef>
+                        <a:effectRef idx="0">
+                          <a:schemeClr val="accent1"/>
+                        </a:effectRef>
+                        <a:fontRef idx="minor">
+                          <a:schemeClr val="dk1"/>
+                        </a:fontRef>
+                      </wps:style>
+                      <wps:txbx>
+                        <w:txbxContent>
+                          <w:p>
+                            <w:r>
+                              <w:t>TODO:</w:t>
+                            </w:r>
+                          </w:p>
+                          <w:p>
+                            <w:r>
+                              <w:t>samochody/terenowe/2</w:t>
+                            </w:r>
+                          </w:p>
+                          <w:p/>
+                        </w:txbxContent>
+                      </wps:txbx>
+                      <wps:bodyPr rot="0" spcFirstLastPara="0" vertOverflow="overflow" horzOverflow="overflow" vert="horz" wrap="square" lIns="91440" tIns="45720" rIns="91440" bIns="45720" numCol="1" spcCol="0" rtlCol="0" fromWordArt="0" anchor="t" anchorCtr="0" forceAA="0" compatLnSpc="1">
+                        <a:prstTxWarp prst="textNoShape">
+                          <a:avLst/>
+                        </a:prstTxWarp>
+                        <a:noAutofit/>
+                      </wps:bodyPr>
+                    </wps:wsp>
+                  </a:graphicData>
+                </a:graphic>
+                <wp14:sizeRelV relativeFrom="margin">
+                  <wp14:pctHeight>0</wp14:pctHeight>
+                </wp14:sizeRelV>
+              </wp:anchor>
+            </w:drawing>
+          </mc:Choice>
+          <mc:Fallback>
+            <w:pict>
+              <v:shape id="Pole tekstowe 39" o:spid="_x0000_s1062" type="#_x0000_t202" style="position:absolute;left:0;text-align:left;margin-left:9pt;margin-top:9.8pt;width:450pt;height:36pt;z-index:251708416;visibility:visible;mso-wrap-style:square;mso-height-percent:0;mso-wrap-distance-left:9pt;mso-wrap-distance-top:0;mso-wrap-distance-right:9pt;mso-wrap-distance-bottom:0;mso-position-horizontal:absolute;mso-position-horizontal-relative:text;mso-position-vertical:absolute;mso-position-vertical-relative:text;mso-height-percent:0;mso-height-relative:margin;v-text-anchor:top" o:gfxdata="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" filled="f" strokecolor="black [3213]">
+                <v:textbox>
+                  <w:txbxContent>
+                    <w:p>
+                      <w:r>
+                        <w:t>TODO:</w:t>
+                      </w:r>
+                    </w:p>
+                    <w:p>
+                      <w:r>
+                        <w:t>samochody/terenowe/2</w:t>
+                      </w:r>
+                    </w:p>
+                    <w:p/>
+                  </w:txbxContent>
+                </v:textbox>
+                <w10:wrap type="square"/>
+              </v:shape>
+            </w:pict>
+          </mc:Fallback>
+        </mc:AlternateContent>
+      </w:r>
+    </w:p>
+    <w:p>
+      <w:pPr>
+        <w:jc w:val="both"/>
+      </w:pPr>
+      <w:r>
+        <w:t>Akcja pobierająca wartości parametrów może wyglądać następująco:</w:t>
+      </w:r>
+    </w:p>
+    <w:p>
+      <w:pPr>
+        <w:jc w:val="both"/>
+      </w:pPr>
+      <w:r>
+        <w:rPr>
+          <w:noProof/>
+          <w:lang w:val="en-US"/>
+        </w:rPr>
+        <mc:AlternateContent>
+          <mc:Choice Requires="wps">
+            <w:drawing>
+              <wp:anchor distT="0" distB="0" distL="114300" distR="114300" simplePos="0" relativeHeight="251710464" behindDoc="0" locked="0" layoutInCell="1" allowOverlap="1" wp14:anchorId="16513B7D" wp14:editId="49B62302">
+                <wp:simplePos x="0" y="0"/>
+                <wp:positionH relativeFrom="column">
+                  <wp:posOffset>0</wp:posOffset>
+                </wp:positionH>
+                <wp:positionV relativeFrom="paragraph">
+                  <wp:posOffset>238760</wp:posOffset>
+                </wp:positionV>
+                <wp:extent cx="5715000" cy="1600200"/>
+                <wp:effectExtent l="0" t="0" r="25400" b="25400"/>
+                <wp:wrapSquare wrapText="bothSides"/>
+                <wp:docPr id="40" name="Pole tekstowe 40"/>
+                <wp:cNvGraphicFramePr/>
+                <a:graphic xmlns:a="http://schemas.openxmlformats.org/drawingml/2006/main">
+                  <a:graphicData uri="http://schemas.microsoft.com/office/word/2010/wordprocessingShape">
+                    <wps:wsp>
+                      <wps:cNvSpPr txBox="1"/>
+                      <wps:spPr>
+                        <a:xfrm>
+                          <a:off x="0" y="0"/>
+                          <a:ext cx="5715000" cy="1600200"/>
+                        </a:xfrm>
+                        <a:prstGeom prst="rect">
+                          <a:avLst/>
+                        </a:prstGeom>
+                        <a:noFill/>
+                        <a:ln>
+                          <a:solidFill>
+                            <a:schemeClr val="tx1"/>
+                          </a:solidFill>
+                        </a:ln>
+                        <a:effectLst/>
+                        <a:extLst>
+                          <a:ext uri="{C572A759-6A51-4108-AA02-DFA0A04FC94B}">
+                            <ma14:wrappingTextBoxFlag xmlns:ma14="http://schemas.microsoft.com/office/mac/drawingml/2011/main"/>
+                          </a:ext>
+                        </a:extLst>
+                      </wps:spPr>
+                      <wps:style>
+                        <a:lnRef idx="0">
+                          <a:schemeClr val="accent1"/>
+                        </a:lnRef>
+                        <a:fillRef idx="0">
+                          <a:schemeClr val="accent1"/>
+                        </a:fillRef>
+                        <a:effectRef idx="0">
+                          <a:schemeClr val="accent1"/>
+                        </a:effectRef>
+                        <a:fontRef idx="minor">
+                          <a:schemeClr val="dk1"/>
+                        </a:fontRef>
+                      </wps:style>
+                      <wps:txbx>
+                        <w:txbxContent>
+                          <w:p>
+                            <w:r>
+                              <w:t>TODO:</w:t>
+                            </w:r>
+                          </w:p>
+                          <w:p>
+                            <w:pPr>
+                              <w:tabs>
+                                <w:tab w:val="left" w:pos="916"/>
+                                <w:tab w:val="left" w:pos="1832"/>
+                                <w:tab w:val="left" w:pos="2748"/>
+                                <w:tab w:val="left" w:pos="3664"/>
+                                <w:tab w:val="left" w:pos="4580"/>
+                                <w:tab w:val="left" w:pos="5496"/>
+                                <w:tab w:val="left" w:pos="6412"/>
+                                <w:tab w:val="left" w:pos="7328"/>
+                                <w:tab w:val="left" w:pos="8244"/>
+                                <w:tab w:val="left" w:pos="9160"/>
+                                <w:tab w:val="left" w:pos="10076"/>
+                                <w:tab w:val="left" w:pos="10992"/>
+                                <w:tab w:val="left" w:pos="11908"/>
+                                <w:tab w:val="left" w:pos="12824"/>
+                                <w:tab w:val="left" w:pos="13740"/>
+                                <w:tab w:val="left" w:pos="14656"/>
+                              </w:tabs>
+                              <w:rPr>
+                                <w:rFonts w:ascii="Courier" w:hAnsi="Courier" w:cs="Courier"/>
+                                <w:lang w:val="en-US"/>
+                              </w:rPr>
+                            </w:pPr>
+                            <w:r>
+                              <w:rPr>
+                                <w:rFonts w:ascii="Courier" w:hAnsi="Courier" w:cs="Courier"/>
+                                <w:color w:val="0000FF"/>
+                                <w:lang w:val="en-US"/>
+                              </w:rPr>
+                              <w:t>public</w:t>
+                            </w:r>
+                            <w:r>
+                              <w:rPr>
+                                <w:rFonts w:ascii="Courier" w:hAnsi="Courier" w:cs="Courier"/>
+                                <w:lang w:val="en-US"/>
+                              </w:rPr>
+                              <w:t xml:space="preserve"> ActionResult Index()</w:t>
+                            </w:r>
+                          </w:p>
+                          <w:p>
+                            <w:pPr>
+                              <w:tabs>
+                                <w:tab w:val="left" w:pos="916"/>
+                                <w:tab w:val="left" w:pos="1832"/>
+                                <w:tab w:val="left" w:pos="2748"/>
+                                <w:tab w:val="left" w:pos="3664"/>
+                                <w:tab w:val="left" w:pos="4580"/>
+                                <w:tab w:val="left" w:pos="5496"/>
+                                <w:tab w:val="left" w:pos="6412"/>
+                                <w:tab w:val="left" w:pos="7328"/>
+                                <w:tab w:val="left" w:pos="8244"/>
+                                <w:tab w:val="left" w:pos="9160"/>
+                                <w:tab w:val="left" w:pos="10076"/>
+                                <w:tab w:val="left" w:pos="10992"/>
+                                <w:tab w:val="left" w:pos="11908"/>
+                                <w:tab w:val="left" w:pos="12824"/>
+                                <w:tab w:val="left" w:pos="13740"/>
+                                <w:tab w:val="left" w:pos="14656"/>
+                              </w:tabs>
+                              <w:rPr>
+                                <w:rFonts w:ascii="Courier" w:hAnsi="Courier" w:cs="Courier"/>
+                                <w:lang w:val="en-US"/>
+                              </w:rPr>
+                            </w:pPr>
+                            <w:r>
+                              <w:rPr>
+                                <w:rFonts w:ascii="Courier" w:hAnsi="Courier" w:cs="Courier"/>
+                                <w:lang w:val="en-US"/>
+                              </w:rPr>
+                              <w:t>{</w:t>
+                            </w:r>
+                          </w:p>
+                          <w:p>
+                            <w:pPr>
+                              <w:tabs>
+                                <w:tab w:val="left" w:pos="916"/>
+                                <w:tab w:val="left" w:pos="1832"/>
+                                <w:tab w:val="left" w:pos="2748"/>
+                                <w:tab w:val="left" w:pos="3664"/>
+                                <w:tab w:val="left" w:pos="4580"/>
+                                <w:tab w:val="left" w:pos="5496"/>
+                                <w:tab w:val="left" w:pos="6412"/>
+                                <w:tab w:val="left" w:pos="7328"/>
+                                <w:tab w:val="left" w:pos="8244"/>
+                                <w:tab w:val="left" w:pos="9160"/>
+                                <w:tab w:val="left" w:pos="10076"/>
+                                <w:tab w:val="left" w:pos="10992"/>
+                                <w:tab w:val="left" w:pos="11908"/>
+                                <w:tab w:val="left" w:pos="12824"/>
+                                <w:tab w:val="left" w:pos="13740"/>
+                                <w:tab w:val="left" w:pos="14656"/>
+                              </w:tabs>
+                              <w:rPr>
+                                <w:rFonts w:ascii="Consolas" w:hAnsi="Consolas" w:cs="Courier"/>
+                                <w:lang w:val="en-US"/>
+                              </w:rPr>
+                            </w:pPr>
+                            <w:r>
+                              <w:rPr>
+                                <w:rFonts w:ascii="Courier" w:hAnsi="Courier" w:cs="Courier"/>
+                                <w:lang w:val="en-US"/>
+                              </w:rPr>
+                              <w:tab/>
+                            </w:r>
+                            <w:r>
+                              <w:rPr>
+                                <w:rFonts w:ascii="Courier" w:hAnsi="Courier" w:cs="Courier"/>
+                                <w:color w:val="0000FF"/>
+                                <w:lang w:val="en-US"/>
+                              </w:rPr>
+                              <w:t>string</w:t>
+                            </w:r>
+                            <w:r>
+                              <w:rPr>
+                                <w:rFonts w:ascii="Courier" w:hAnsi="Courier" w:cs="Courier"/>
+                                <w:lang w:val="en-US"/>
+                              </w:rPr>
+                              <w:t xml:space="preserve"> category = </w:t>
+                            </w:r>
+                            <w:r>
+                              <w:rPr>
+                                <w:rFonts w:ascii="Consolas" w:hAnsi="Consolas" w:cs="Courier"/>
+                                <w:lang w:val="en-US"/>
+                              </w:rPr>
+                              <w:t>RouteData.Values</w:t>
+                            </w:r>
+                            <w:r>
+                              <w:rPr>
+                                <w:rFonts w:ascii="Courier" w:hAnsi="Courier" w:cs="Courier"/>
+                                <w:lang w:val="en-US"/>
+                              </w:rPr>
+                              <w:t>[</w:t>
+                            </w:r>
+                            <w:r>
+                              <w:rPr>
+                                <w:rFonts w:ascii="Courier" w:hAnsi="Courier" w:cs="Courier"/>
+                                <w:color w:val="A31515"/>
+                                <w:lang w:val="en-US"/>
+                              </w:rPr>
+                              <w:t>"</w:t>
+                            </w:r>
+                            <w:r>
+                              <w:rPr>
+                                <w:rFonts w:ascii="Courier" w:hAnsi="Courier" w:cs="Courier"/>
+                                <w:color w:val="A31515"/>
+                                <w:lang w:val="en-US"/>
+                              </w:rPr>
+                              <w:t>category</w:t>
+                            </w:r>
+                            <w:r>
+                              <w:rPr>
+                                <w:rFonts w:ascii="Courier" w:hAnsi="Courier" w:cs="Courier"/>
+                                <w:color w:val="A31515"/>
+                                <w:lang w:val="en-US"/>
+                              </w:rPr>
+                              <w:t>"</w:t>
+                            </w:r>
+                            <w:r>
+                              <w:rPr>
+                                <w:rFonts w:ascii="Consolas" w:hAnsi="Consolas" w:cs="Courier"/>
+                                <w:lang w:val="en-US"/>
+                              </w:rPr>
+                              <w:t>];</w:t>
+                            </w:r>
+                          </w:p>
+                          <w:p>
+                            <w:pPr>
+                              <w:tabs>
+                                <w:tab w:val="left" w:pos="916"/>
+                                <w:tab w:val="left" w:pos="1832"/>
+                                <w:tab w:val="left" w:pos="2748"/>
+                                <w:tab w:val="left" w:pos="3664"/>
+                                <w:tab w:val="left" w:pos="4580"/>
+                                <w:tab w:val="left" w:pos="5496"/>
+                                <w:tab w:val="left" w:pos="6412"/>
+                                <w:tab w:val="left" w:pos="7328"/>
+                                <w:tab w:val="left" w:pos="8244"/>
+                                <w:tab w:val="left" w:pos="9160"/>
+                                <w:tab w:val="left" w:pos="10076"/>
+                                <w:tab w:val="left" w:pos="10992"/>
+                                <w:tab w:val="left" w:pos="11908"/>
+                                <w:tab w:val="left" w:pos="12824"/>
+                                <w:tab w:val="left" w:pos="13740"/>
+                                <w:tab w:val="left" w:pos="14656"/>
+                              </w:tabs>
+                              <w:rPr>
+                                <w:rFonts w:ascii="Courier" w:hAnsi="Courier" w:cs="Courier"/>
+                                <w:lang w:val="en-US"/>
+                              </w:rPr>
+                            </w:pPr>
+                            <w:r>
+                              <w:rPr>
+                                <w:rFonts w:ascii="Consolas" w:hAnsi="Consolas" w:cs="Courier"/>
+                                <w:lang w:val="en-US"/>
+                              </w:rPr>
+                              <w:tab/>
+                            </w:r>
+                            <w:r>
+                              <w:rPr>
+                                <w:rFonts w:ascii="Courier" w:hAnsi="Courier" w:cs="Courier"/>
+                                <w:color w:val="0000FF"/>
+                                <w:lang w:val="en-US"/>
+                              </w:rPr>
+                              <w:t>int</w:t>
+                            </w:r>
+                            <w:r>
+                              <w:rPr>
+                                <w:rFonts w:ascii="Courier" w:hAnsi="Courier" w:cs="Courier"/>
+                                <w:lang w:val="en-US"/>
+                              </w:rPr>
+                              <w:t xml:space="preserve"> page = </w:t>
+                            </w:r>
+                            <w:r>
+                              <w:rPr>
+                                <w:rFonts w:ascii="Consolas" w:hAnsi="Consolas" w:cs="Courier"/>
+                                <w:lang w:val="en-US"/>
+                              </w:rPr>
+                              <w:t>RouteData.Values</w:t>
+                            </w:r>
+                            <w:r>
+                              <w:rPr>
+                                <w:rFonts w:ascii="Courier" w:hAnsi="Courier" w:cs="Courier"/>
+                                <w:lang w:val="en-US"/>
+                              </w:rPr>
+                              <w:t>[</w:t>
+                            </w:r>
+                            <w:r>
+                              <w:rPr>
+                                <w:rFonts w:ascii="Courier" w:hAnsi="Courier" w:cs="Courier"/>
+                                <w:color w:val="A31515"/>
+                                <w:lang w:val="en-US"/>
+                              </w:rPr>
+                              <w:t>"</w:t>
+                            </w:r>
+                            <w:r>
+                              <w:rPr>
+                                <w:rFonts w:ascii="Courier" w:hAnsi="Courier" w:cs="Courier"/>
+                                <w:color w:val="A31515"/>
+                                <w:lang w:val="en-US"/>
+                              </w:rPr>
+                              <w:t>page</w:t>
+                            </w:r>
+                            <w:r>
+                              <w:rPr>
+                                <w:rFonts w:ascii="Courier" w:hAnsi="Courier" w:cs="Courier"/>
+                                <w:color w:val="A31515"/>
+                                <w:lang w:val="en-US"/>
+                              </w:rPr>
+                              <w:t>"</w:t>
+                            </w:r>
+                            <w:r>
+                              <w:rPr>
+                                <w:rFonts w:ascii="Consolas" w:hAnsi="Consolas" w:cs="Courier"/>
+                                <w:lang w:val="en-US"/>
+                              </w:rPr>
+                              <w:t>];</w:t>
+                            </w:r>
+                          </w:p>
+                          <w:p>
+                            <w:pPr>
+                              <w:tabs>
+                                <w:tab w:val="left" w:pos="916"/>
+                                <w:tab w:val="left" w:pos="1832"/>
+                                <w:tab w:val="left" w:pos="2748"/>
+                                <w:tab w:val="left" w:pos="3664"/>
+                                <w:tab w:val="left" w:pos="4580"/>
+                                <w:tab w:val="left" w:pos="5496"/>
+                                <w:tab w:val="left" w:pos="6412"/>
+                                <w:tab w:val="left" w:pos="7328"/>
+                                <w:tab w:val="left" w:pos="8244"/>
+                                <w:tab w:val="left" w:pos="9160"/>
+                                <w:tab w:val="left" w:pos="10076"/>
+                                <w:tab w:val="left" w:pos="10992"/>
+                                <w:tab w:val="left" w:pos="11908"/>
+                                <w:tab w:val="left" w:pos="12824"/>
+                                <w:tab w:val="left" w:pos="13740"/>
+                                <w:tab w:val="left" w:pos="14656"/>
+                              </w:tabs>
+                              <w:rPr>
+                                <w:rFonts w:ascii="Courier" w:hAnsi="Courier" w:cs="Courier"/>
+                                <w:lang w:val="en-US"/>
+                              </w:rPr>
+                            </w:pPr>
+                          </w:p>
+                          <w:p>
+                            <w:pPr>
+                              <w:tabs>
+                                <w:tab w:val="left" w:pos="916"/>
+                                <w:tab w:val="left" w:pos="1832"/>
+                                <w:tab w:val="left" w:pos="2748"/>
+                                <w:tab w:val="left" w:pos="3664"/>
+                                <w:tab w:val="left" w:pos="4580"/>
+                                <w:tab w:val="left" w:pos="5496"/>
+                                <w:tab w:val="left" w:pos="6412"/>
+                                <w:tab w:val="left" w:pos="7328"/>
+                                <w:tab w:val="left" w:pos="8244"/>
+                                <w:tab w:val="left" w:pos="9160"/>
+                                <w:tab w:val="left" w:pos="10076"/>
+                                <w:tab w:val="left" w:pos="10992"/>
+                                <w:tab w:val="left" w:pos="11908"/>
+                                <w:tab w:val="left" w:pos="12824"/>
+                                <w:tab w:val="left" w:pos="13740"/>
+                                <w:tab w:val="left" w:pos="14656"/>
+                              </w:tabs>
+                              <w:rPr>
+                                <w:rFonts w:ascii="Courier" w:hAnsi="Courier" w:cs="Courier"/>
+                                <w:lang w:val="en-US"/>
+                              </w:rPr>
+                            </w:pPr>
+                            <w:r>
+                              <w:rPr>
+                                <w:rFonts w:ascii="Courier" w:hAnsi="Courier" w:cs="Courier"/>
+                                <w:color w:val="0000FF"/>
+                                <w:lang w:val="en-US"/>
+                              </w:rPr>
+                              <w:tab/>
+                            </w:r>
+                            <w:r>
+                              <w:rPr>
+                                <w:rFonts w:ascii="Courier" w:hAnsi="Courier" w:cs="Courier"/>
+                                <w:color w:val="0000FF"/>
+                                <w:lang w:val="en-US"/>
+                              </w:rPr>
+                              <w:t>return</w:t>
+                            </w:r>
+                            <w:r>
+                              <w:rPr>
+                                <w:rFonts w:ascii="Courier" w:hAnsi="Courier" w:cs="Courier"/>
+                                <w:lang w:val="en-US"/>
+                              </w:rPr>
+                              <w:t xml:space="preserve"> View();</w:t>
+                            </w:r>
+                          </w:p>
+                          <w:p>
+                            <w:pPr>
+                              <w:tabs>
+                                <w:tab w:val="left" w:pos="916"/>
+                                <w:tab w:val="left" w:pos="1832"/>
+                                <w:tab w:val="left" w:pos="2748"/>
+                                <w:tab w:val="left" w:pos="3664"/>
+                                <w:tab w:val="left" w:pos="4580"/>
+                                <w:tab w:val="left" w:pos="5496"/>
+                                <w:tab w:val="left" w:pos="6412"/>
+                                <w:tab w:val="left" w:pos="7328"/>
+                                <w:tab w:val="left" w:pos="8244"/>
+                                <w:tab w:val="left" w:pos="9160"/>
+                                <w:tab w:val="left" w:pos="10076"/>
+                                <w:tab w:val="left" w:pos="10992"/>
+                                <w:tab w:val="left" w:pos="11908"/>
+                                <w:tab w:val="left" w:pos="12824"/>
+                                <w:tab w:val="left" w:pos="13740"/>
+                                <w:tab w:val="left" w:pos="14656"/>
+                              </w:tabs>
+                              <w:rPr>
+                                <w:rFonts w:ascii="Courier" w:hAnsi="Courier" w:cs="Courier"/>
+                                <w:lang w:val="en-US"/>
+                              </w:rPr>
+                            </w:pPr>
+                            <w:r>
+                              <w:rPr>
+                                <w:rFonts w:ascii="Courier" w:hAnsi="Courier" w:cs="Courier"/>
+                                <w:lang w:val="en-US"/>
+                              </w:rPr>
+                              <w:t>}</w:t>
+                            </w:r>
+                          </w:p>
+                        </w:txbxContent>
+                      </wps:txbx>
+                      <wps:bodyPr rot="0" spcFirstLastPara="0" vertOverflow="overflow" horzOverflow="overflow" vert="horz" wrap="square" lIns="91440" tIns="45720" rIns="91440" bIns="45720" numCol="1" spcCol="0" rtlCol="0" fromWordArt="0" anchor="t" anchorCtr="0" forceAA="0" compatLnSpc="1">
+                        <a:prstTxWarp prst="textNoShape">
+                          <a:avLst/>
+                        </a:prstTxWarp>
+                        <a:noAutofit/>
+                      </wps:bodyPr>
+                    </wps:wsp>
+                  </a:graphicData>
+                </a:graphic>
+                <wp14:sizeRelV relativeFrom="margin">
+                  <wp14:pctHeight>0</wp14:pctHeight>
+                </wp14:sizeRelV>
+              </wp:anchor>
+            </w:drawing>
+          </mc:Choice>
+          <mc:Fallback>
+            <w:pict>
+              <v:shape id="Pole tekstowe 40" o:spid="_x0000_s1063" type="#_x0000_t202" style="position:absolute;left:0;text-align:left;margin-left:0;margin-top:18.8pt;width:450pt;height:126pt;z-index:251710464;visibility:visible;mso-wrap-style:square;mso-height-percent:0;mso-wrap-distance-left:9pt;mso-wrap-distance-top:0;mso-wrap-distance-right:9pt;mso-wrap-distance-bottom:0;mso-position-horizontal:absolute;mso-position-horizontal-relative:text;mso-position-vertical:absolute;mso-position-vertical-relative:text;mso-height-percent:0;mso-height-relative:margin;v-text-anchor:top" o:gfxdata="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" filled="f" strokecolor="black [3213]">
+                <v:textbox>
+                  <w:txbxContent>
+                    <w:p>
+                      <w:r>
+                        <w:t>TODO:</w:t>
+                      </w:r>
+                    </w:p>
+                    <w:p>
+                      <w:pPr>
+                        <w:tabs>
+                          <w:tab w:val="left" w:pos="916"/>
+                          <w:tab w:val="left" w:pos="1832"/>
+                          <w:tab w:val="left" w:pos="2748"/>
+                          <w:tab w:val="left" w:pos="3664"/>
+                          <w:tab w:val="left" w:pos="4580"/>
+                          <w:tab w:val="left" w:pos="5496"/>
+                          <w:tab w:val="left" w:pos="6412"/>
+                          <w:tab w:val="left" w:pos="7328"/>
+                          <w:tab w:val="left" w:pos="8244"/>
+                          <w:tab w:val="left" w:pos="9160"/>
+                          <w:tab w:val="left" w:pos="10076"/>
+                          <w:tab w:val="left" w:pos="10992"/>
+                          <w:tab w:val="left" w:pos="11908"/>
+                          <w:tab w:val="left" w:pos="12824"/>
+                          <w:tab w:val="left" w:pos="13740"/>
+                          <w:tab w:val="left" w:pos="14656"/>
+                        </w:tabs>
+                        <w:rPr>
+                          <w:rFonts w:ascii="Courier" w:hAnsi="Courier" w:cs="Courier"/>
+                          <w:lang w:val="en-US"/>
+                        </w:rPr>
+                      </w:pPr>
+                      <w:r>
+                        <w:rPr>
+                          <w:rFonts w:ascii="Courier" w:hAnsi="Courier" w:cs="Courier"/>
+                          <w:color w:val="0000FF"/>
+                          <w:lang w:val="en-US"/>
+                        </w:rPr>
+                        <w:t>public</w:t>
+                      </w:r>
+                      <w:r>
+                        <w:rPr>
+                          <w:rFonts w:ascii="Courier" w:hAnsi="Courier" w:cs="Courier"/>
+                          <w:lang w:val="en-US"/>
+                        </w:rPr>
+                        <w:t xml:space="preserve"> ActionResult Index()</w:t>
+                      </w:r>
+                    </w:p>
+                    <w:p>
+                      <w:pPr>
+                        <w:tabs>
+                          <w:tab w:val="left" w:pos="916"/>
+                          <w:tab w:val="left" w:pos="1832"/>
+                          <w:tab w:val="left" w:pos="2748"/>
+                          <w:tab w:val="left" w:pos="3664"/>
+                          <w:tab w:val="left" w:pos="4580"/>
+                          <w:tab w:val="left" w:pos="5496"/>
+                          <w:tab w:val="left" w:pos="6412"/>
+                          <w:tab w:val="left" w:pos="7328"/>
+                          <w:tab w:val="left" w:pos="8244"/>
+                          <w:tab w:val="left" w:pos="9160"/>
+                          <w:tab w:val="left" w:pos="10076"/>
+                          <w:tab w:val="left" w:pos="10992"/>
+                          <w:tab w:val="left" w:pos="11908"/>
+                          <w:tab w:val="left" w:pos="12824"/>
+                          <w:tab w:val="left" w:pos="13740"/>
+                          <w:tab w:val="left" w:pos="14656"/>
+                        </w:tabs>
+                        <w:rPr>
+                          <w:rFonts w:ascii="Courier" w:hAnsi="Courier" w:cs="Courier"/>
+                          <w:lang w:val="en-US"/>
+                        </w:rPr>
+                      </w:pPr>
+                      <w:r>
+                        <w:rPr>
+                          <w:rFonts w:ascii="Courier" w:hAnsi="Courier" w:cs="Courier"/>
+                          <w:lang w:val="en-US"/>
+                        </w:rPr>
+                        <w:t>{</w:t>
+                      </w:r>
+                    </w:p>
+                    <w:p>
+                      <w:pPr>
+                        <w:tabs>
+                          <w:tab w:val="left" w:pos="916"/>
+                          <w:tab w:val="left" w:pos="1832"/>
+                          <w:tab w:val="left" w:pos="2748"/>
+                          <w:tab w:val="left" w:pos="3664"/>
+                          <w:tab w:val="left" w:pos="4580"/>
+                          <w:tab w:val="left" w:pos="5496"/>
+                          <w:tab w:val="left" w:pos="6412"/>
+                          <w:tab w:val="left" w:pos="7328"/>
+                          <w:tab w:val="left" w:pos="8244"/>
+                          <w:tab w:val="left" w:pos="9160"/>
+                          <w:tab w:val="left" w:pos="10076"/>
+                          <w:tab w:val="left" w:pos="10992"/>
+                          <w:tab w:val="left" w:pos="11908"/>
+                          <w:tab w:val="left" w:pos="12824"/>
+                          <w:tab w:val="left" w:pos="13740"/>
+                          <w:tab w:val="left" w:pos="14656"/>
+                        </w:tabs>
+                        <w:rPr>
+                          <w:rFonts w:ascii="Consolas" w:hAnsi="Consolas" w:cs="Courier"/>
+                          <w:lang w:val="en-US"/>
+                        </w:rPr>
+                      </w:pPr>
+                      <w:r>
+                        <w:rPr>
+                          <w:rFonts w:ascii="Courier" w:hAnsi="Courier" w:cs="Courier"/>
+                          <w:lang w:val="en-US"/>
+                        </w:rPr>
+                        <w:tab/>
+                      </w:r>
+                      <w:r>
+                        <w:rPr>
+                          <w:rFonts w:ascii="Courier" w:hAnsi="Courier" w:cs="Courier"/>
+                          <w:color w:val="0000FF"/>
+                          <w:lang w:val="en-US"/>
+                        </w:rPr>
+                        <w:t>string</w:t>
+                      </w:r>
+                      <w:r>
+                        <w:rPr>
+                          <w:rFonts w:ascii="Courier" w:hAnsi="Courier" w:cs="Courier"/>
+                          <w:lang w:val="en-US"/>
+                        </w:rPr>
+                        <w:t xml:space="preserve"> category = </w:t>
+                      </w:r>
+                      <w:r>
+                        <w:rPr>
+                          <w:rFonts w:ascii="Consolas" w:hAnsi="Consolas" w:cs="Courier"/>
+                          <w:lang w:val="en-US"/>
+                        </w:rPr>
+                        <w:t>RouteData.Values</w:t>
+                      </w:r>
+                      <w:r>
+                        <w:rPr>
+                          <w:rFonts w:ascii="Courier" w:hAnsi="Courier" w:cs="Courier"/>
+                          <w:lang w:val="en-US"/>
+                        </w:rPr>
+                        <w:t>[</w:t>
+                      </w:r>
+                      <w:r>
+                        <w:rPr>
+                          <w:rFonts w:ascii="Courier" w:hAnsi="Courier" w:cs="Courier"/>
+                          <w:color w:val="A31515"/>
+                          <w:lang w:val="en-US"/>
+                        </w:rPr>
+                        <w:t>"</w:t>
+                      </w:r>
+                      <w:r>
+                        <w:rPr>
+                          <w:rFonts w:ascii="Courier" w:hAnsi="Courier" w:cs="Courier"/>
+                          <w:color w:val="A31515"/>
+                          <w:lang w:val="en-US"/>
+                        </w:rPr>
+                        <w:t>category</w:t>
+                      </w:r>
+                      <w:r>
+                        <w:rPr>
+                          <w:rFonts w:ascii="Courier" w:hAnsi="Courier" w:cs="Courier"/>
+                          <w:color w:val="A31515"/>
+                          <w:lang w:val="en-US"/>
+                        </w:rPr>
+                        <w:t>"</w:t>
+                      </w:r>
+                      <w:r>
+                        <w:rPr>
+                          <w:rFonts w:ascii="Consolas" w:hAnsi="Consolas" w:cs="Courier"/>
+                          <w:lang w:val="en-US"/>
+                        </w:rPr>
+                        <w:t>];</w:t>
+                      </w:r>
+                    </w:p>
+                    <w:p>
+                      <w:pPr>
+                        <w:tabs>
+                          <w:tab w:val="left" w:pos="916"/>
+                          <w:tab w:val="left" w:pos="1832"/>
+                          <w:tab w:val="left" w:pos="2748"/>
+                          <w:tab w:val="left" w:pos="3664"/>
+                          <w:tab w:val="left" w:pos="4580"/>
+                          <w:tab w:val="left" w:pos="5496"/>
+                          <w:tab w:val="left" w:pos="6412"/>
+                          <w:tab w:val="left" w:pos="7328"/>
+                          <w:tab w:val="left" w:pos="8244"/>
+                          <w:tab w:val="left" w:pos="9160"/>
+                          <w:tab w:val="left" w:pos="10076"/>
+                          <w:tab w:val="left" w:pos="10992"/>
+                          <w:tab w:val="left" w:pos="11908"/>
+                          <w:tab w:val="left" w:pos="12824"/>
+                          <w:tab w:val="left" w:pos="13740"/>
+                          <w:tab w:val="left" w:pos="14656"/>
+                        </w:tabs>
+                        <w:rPr>
+                          <w:rFonts w:ascii="Courier" w:hAnsi="Courier" w:cs="Courier"/>
+                          <w:lang w:val="en-US"/>
+                        </w:rPr>
+                      </w:pPr>
+                      <w:r>
+                        <w:rPr>
+                          <w:rFonts w:ascii="Consolas" w:hAnsi="Consolas" w:cs="Courier"/>
+                          <w:lang w:val="en-US"/>
+                        </w:rPr>
+                        <w:tab/>
+                      </w:r>
+                      <w:r>
+                        <w:rPr>
+                          <w:rFonts w:ascii="Courier" w:hAnsi="Courier" w:cs="Courier"/>
+                          <w:color w:val="0000FF"/>
+                          <w:lang w:val="en-US"/>
+                        </w:rPr>
+                        <w:t>int</w:t>
+                      </w:r>
+                      <w:r>
+                        <w:rPr>
+                          <w:rFonts w:ascii="Courier" w:hAnsi="Courier" w:cs="Courier"/>
+                          <w:lang w:val="en-US"/>
+                        </w:rPr>
+                        <w:t xml:space="preserve"> page = </w:t>
+                      </w:r>
+                      <w:r>
+                        <w:rPr>
+                          <w:rFonts w:ascii="Consolas" w:hAnsi="Consolas" w:cs="Courier"/>
+                          <w:lang w:val="en-US"/>
+                        </w:rPr>
+                        <w:t>RouteData.Values</w:t>
+                      </w:r>
+                      <w:r>
+                        <w:rPr>
+                          <w:rFonts w:ascii="Courier" w:hAnsi="Courier" w:cs="Courier"/>
+                          <w:lang w:val="en-US"/>
+                        </w:rPr>
+                        <w:t>[</w:t>
+                      </w:r>
+                      <w:r>
+                        <w:rPr>
+                          <w:rFonts w:ascii="Courier" w:hAnsi="Courier" w:cs="Courier"/>
+                          <w:color w:val="A31515"/>
+                          <w:lang w:val="en-US"/>
+                        </w:rPr>
+                        <w:t>"</w:t>
+                      </w:r>
+                      <w:r>
+                        <w:rPr>
+                          <w:rFonts w:ascii="Courier" w:hAnsi="Courier" w:cs="Courier"/>
+                          <w:color w:val="A31515"/>
+                          <w:lang w:val="en-US"/>
+                        </w:rPr>
+                        <w:t>page</w:t>
+                      </w:r>
+                      <w:r>
+                        <w:rPr>
+                          <w:rFonts w:ascii="Courier" w:hAnsi="Courier" w:cs="Courier"/>
+                          <w:color w:val="A31515"/>
+                          <w:lang w:val="en-US"/>
+                        </w:rPr>
+                        <w:t>"</w:t>
+                      </w:r>
+                      <w:r>
+                        <w:rPr>
+                          <w:rFonts w:ascii="Consolas" w:hAnsi="Consolas" w:cs="Courier"/>
+                          <w:lang w:val="en-US"/>
+                        </w:rPr>
+                        <w:t>];</w:t>
+                      </w:r>
+                    </w:p>
+                    <w:p>
+                      <w:pPr>
+                        <w:tabs>
+                          <w:tab w:val="left" w:pos="916"/>
+                          <w:tab w:val="left" w:pos="1832"/>
+                          <w:tab w:val="left" w:pos="2748"/>
+                          <w:tab w:val="left" w:pos="3664"/>
+                          <w:tab w:val="left" w:pos="4580"/>
+                          <w:tab w:val="left" w:pos="5496"/>
+                          <w:tab w:val="left" w:pos="6412"/>
+                          <w:tab w:val="left" w:pos="7328"/>
+                          <w:tab w:val="left" w:pos="8244"/>
+                          <w:tab w:val="left" w:pos="9160"/>
+                          <w:tab w:val="left" w:pos="10076"/>
+                          <w:tab w:val="left" w:pos="10992"/>
+                          <w:tab w:val="left" w:pos="11908"/>
+                          <w:tab w:val="left" w:pos="12824"/>
+                          <w:tab w:val="left" w:pos="13740"/>
+                          <w:tab w:val="left" w:pos="14656"/>
+                        </w:tabs>
+                        <w:rPr>
+                          <w:rFonts w:ascii="Courier" w:hAnsi="Courier" w:cs="Courier"/>
+                          <w:lang w:val="en-US"/>
+                        </w:rPr>
+                      </w:pPr>
+                    </w:p>
+                    <w:p>
+                      <w:pPr>
+                        <w:tabs>
+                          <w:tab w:val="left" w:pos="916"/>
+                          <w:tab w:val="left" w:pos="1832"/>
+                          <w:tab w:val="left" w:pos="2748"/>
+                          <w:tab w:val="left" w:pos="3664"/>
+                          <w:tab w:val="left" w:pos="4580"/>
+                          <w:tab w:val="left" w:pos="5496"/>
+                          <w:tab w:val="left" w:pos="6412"/>
+                          <w:tab w:val="left" w:pos="7328"/>
+                          <w:tab w:val="left" w:pos="8244"/>
+                          <w:tab w:val="left" w:pos="9160"/>
+                          <w:tab w:val="left" w:pos="10076"/>
+                          <w:tab w:val="left" w:pos="10992"/>
+                          <w:tab w:val="left" w:pos="11908"/>
+                          <w:tab w:val="left" w:pos="12824"/>
+                          <w:tab w:val="left" w:pos="13740"/>
+                          <w:tab w:val="left" w:pos="14656"/>
+                        </w:tabs>
+                        <w:rPr>
+                          <w:rFonts w:ascii="Courier" w:hAnsi="Courier" w:cs="Courier"/>
+                          <w:lang w:val="en-US"/>
+                        </w:rPr>
+                      </w:pPr>
+                      <w:r>
+                        <w:rPr>
+                          <w:rFonts w:ascii="Courier" w:hAnsi="Courier" w:cs="Courier"/>
+                          <w:color w:val="0000FF"/>
+                          <w:lang w:val="en-US"/>
+                        </w:rPr>
+                        <w:tab/>
+                      </w:r>
+                      <w:r>
+                        <w:rPr>
+                          <w:rFonts w:ascii="Courier" w:hAnsi="Courier" w:cs="Courier"/>
+                          <w:color w:val="0000FF"/>
+                          <w:lang w:val="en-US"/>
+                        </w:rPr>
+                        <w:t>return</w:t>
+                      </w:r>
+                      <w:r>
+                        <w:rPr>
+                          <w:rFonts w:ascii="Courier" w:hAnsi="Courier" w:cs="Courier"/>
+                          <w:lang w:val="en-US"/>
+                        </w:rPr>
+                        <w:t xml:space="preserve"> View();</w:t>
+                      </w:r>
+                    </w:p>
+                    <w:p>
+                      <w:pPr>
+                        <w:tabs>
+                          <w:tab w:val="left" w:pos="916"/>
+                          <w:tab w:val="left" w:pos="1832"/>
+                          <w:tab w:val="left" w:pos="2748"/>
+                          <w:tab w:val="left" w:pos="3664"/>
+                          <w:tab w:val="left" w:pos="4580"/>
+                          <w:tab w:val="left" w:pos="5496"/>
+                          <w:tab w:val="left" w:pos="6412"/>
+                          <w:tab w:val="left" w:pos="7328"/>
+                          <w:tab w:val="left" w:pos="8244"/>
+                          <w:tab w:val="left" w:pos="9160"/>
+                          <w:tab w:val="left" w:pos="10076"/>
+                          <w:tab w:val="left" w:pos="10992"/>
+                          <w:tab w:val="left" w:pos="11908"/>
+                          <w:tab w:val="left" w:pos="12824"/>
+                          <w:tab w:val="left" w:pos="13740"/>
+                          <w:tab w:val="left" w:pos="14656"/>
+                        </w:tabs>
+                        <w:rPr>
+                          <w:rFonts w:ascii="Courier" w:hAnsi="Courier" w:cs="Courier"/>
+                          <w:lang w:val="en-US"/>
+                        </w:rPr>
+                      </w:pPr>
+                      <w:r>
+                        <w:rPr>
+                          <w:rFonts w:ascii="Courier" w:hAnsi="Courier" w:cs="Courier"/>
+                          <w:lang w:val="en-US"/>
+                        </w:rPr>
+                        <w:t>}</w:t>
+                      </w:r>
+                    </w:p>
+                  </w:txbxContent>
+                </v:textbox>
+                <w10:wrap type="square"/>
+              </v:shape>
+            </w:pict>
+          </mc:Fallback>
+        </mc:AlternateContent>
+      </w:r>
+    </w:p>
+    <w:p>
+      <w:pPr>
+        <w:jc w:val="both"/>
+      </w:pPr>
+    </w:p>
+    <w:p>
+      <w:pPr>
+        <w:jc w:val="both"/>
+      </w:pPr>
+      <w:r>
+        <w:t xml:space="preserve">Używając tego podejścia musimy w każdej akcji dodawać linijki kodu pobierające parametry z kontenera </w:t>
+      </w:r>
+      <w:r>
+        <w:rPr>
+          <w:rFonts w:ascii="Consolas" w:hAnsi="Consolas" w:cs="Courier"/>
+          <w:lang w:val="en-US"/>
+        </w:rPr>
+        <w:t>RouteData.Values</w:t>
+      </w:r>
+      <w:r>
+        <w:t xml:space="preserve">. Nie jest to szczególny problem, ale powiększa to rozmiar kodu, który nie wykonuje żadnych istotnych operacji. Pobieranie parametrów z trasy jest dość częstym zabiegiem, dlatego framework dostarcza inny sposób. Parametry trasy mogę być przekazywane jako parametry metody. Oto </w:t>
+      </w:r>
+      <w:r>
+        <w:rPr>
+          <w:noProof/>
+          <w:lang w:val="en-US"/>
+        </w:rPr>
+        <mc:AlternateContent>
+          <mc:Choice Requires="wps">
+            <w:drawing>
+              <wp:anchor distT="0" distB="0" distL="114300" distR="114300" simplePos="0" relativeHeight="251711488" behindDoc="0" locked="0" layoutInCell="1" allowOverlap="1" wp14:anchorId="5FAD2751" wp14:editId="2C55F74A">
+                <wp:simplePos x="0" y="0"/>
+                <wp:positionH relativeFrom="column">
+                  <wp:posOffset>114300</wp:posOffset>
+                </wp:positionH>
+                <wp:positionV relativeFrom="paragraph">
+                  <wp:posOffset>457200</wp:posOffset>
+                </wp:positionV>
+                <wp:extent cx="5486400" cy="914400"/>
+                <wp:effectExtent l="0" t="0" r="25400" b="25400"/>
+                <wp:wrapSquare wrapText="bothSides"/>
+                <wp:docPr id="41" name="Pole tekstowe 41"/>
+                <wp:cNvGraphicFramePr/>
+                <a:graphic xmlns:a="http://schemas.openxmlformats.org/drawingml/2006/main">
+                  <a:graphicData uri="http://schemas.microsoft.com/office/word/2010/wordprocessingShape">
+                    <wps:wsp>
+                      <wps:cNvSpPr txBox="1"/>
+                      <wps:spPr>
+                        <a:xfrm>
+                          <a:off x="0" y="0"/>
+                          <a:ext cx="5486400" cy="914400"/>
+                        </a:xfrm>
+                        <a:prstGeom prst="rect">
+                          <a:avLst/>
+                        </a:prstGeom>
+                        <a:noFill/>
+                        <a:ln>
+                          <a:solidFill>
+                            <a:schemeClr val="tx1"/>
+                          </a:solidFill>
+                        </a:ln>
+                        <a:effectLst/>
+                        <a:extLst>
+                          <a:ext uri="{C572A759-6A51-4108-AA02-DFA0A04FC94B}">
+                            <ma14:wrappingTextBoxFlag xmlns:ma14="http://schemas.microsoft.com/office/mac/drawingml/2011/main"/>
+                          </a:ext>
+                        </a:extLst>
+                      </wps:spPr>
+                      <wps:style>
+                        <a:lnRef idx="0">
+                          <a:schemeClr val="accent1"/>
+                        </a:lnRef>
+                        <a:fillRef idx="0">
+                          <a:schemeClr val="accent1"/>
+                        </a:fillRef>
+                        <a:effectRef idx="0">
+                          <a:schemeClr val="accent1"/>
+                        </a:effectRef>
+                        <a:fontRef idx="minor">
+                          <a:schemeClr val="dk1"/>
+                        </a:fontRef>
+                      </wps:style>
+                      <wps:txbx>
+                        <w:txbxContent>
+                          <w:p>
+                            <w:r>
+                              <w:t>TODO:</w:t>
+                            </w:r>
+                          </w:p>
+                          <w:p>
+                            <w:pPr>
+                              <w:tabs>
+                                <w:tab w:val="left" w:pos="916"/>
+                                <w:tab w:val="left" w:pos="1832"/>
+                                <w:tab w:val="left" w:pos="2748"/>
+                                <w:tab w:val="left" w:pos="3664"/>
+                                <w:tab w:val="left" w:pos="4580"/>
+                                <w:tab w:val="left" w:pos="5496"/>
+                                <w:tab w:val="left" w:pos="6412"/>
+                                <w:tab w:val="left" w:pos="7328"/>
+                                <w:tab w:val="left" w:pos="8244"/>
+                                <w:tab w:val="left" w:pos="9160"/>
+                                <w:tab w:val="left" w:pos="10076"/>
+                                <w:tab w:val="left" w:pos="10992"/>
+                                <w:tab w:val="left" w:pos="11908"/>
+                                <w:tab w:val="left" w:pos="12824"/>
+                                <w:tab w:val="left" w:pos="13740"/>
+                                <w:tab w:val="left" w:pos="14656"/>
+                              </w:tabs>
+                              <w:rPr>
+                                <w:rFonts w:ascii="Courier" w:hAnsi="Courier" w:cs="Courier"/>
+                                <w:lang w:val="en-US"/>
+                              </w:rPr>
+                            </w:pPr>
+                            <w:r>
+                              <w:rPr>
+                                <w:rFonts w:ascii="Courier" w:hAnsi="Courier" w:cs="Courier"/>
+                                <w:color w:val="0000FF"/>
+                                <w:lang w:val="en-US"/>
+                              </w:rPr>
+                              <w:t>public</w:t>
+                            </w:r>
+                            <w:r>
+                              <w:rPr>
+                                <w:rFonts w:ascii="Courier" w:hAnsi="Courier" w:cs="Courier"/>
+                                <w:lang w:val="en-US"/>
+                              </w:rPr>
+                              <w:t xml:space="preserve"> ActionResult Index(</w:t>
+                            </w:r>
+                            <w:r>
+                              <w:rPr>
+                                <w:rFonts w:ascii="Courier" w:hAnsi="Courier" w:cs="Courier"/>
+                                <w:color w:val="0000FF"/>
+                                <w:lang w:val="en-US"/>
+                              </w:rPr>
+                              <w:t>string</w:t>
+                            </w:r>
+                            <w:r>
+                              <w:rPr>
+                                <w:rFonts w:ascii="Courier" w:hAnsi="Courier" w:cs="Courier"/>
+                                <w:lang w:val="en-US"/>
+                              </w:rPr>
+                              <w:t xml:space="preserve"> category, </w:t>
+                            </w:r>
+                            <w:r>
+                              <w:rPr>
+                                <w:rFonts w:ascii="Courier" w:hAnsi="Courier" w:cs="Courier"/>
+                                <w:color w:val="0000FF"/>
+                                <w:lang w:val="en-US"/>
+                              </w:rPr>
+                              <w:t>int</w:t>
+                            </w:r>
+                            <w:r>
+                              <w:rPr>
+                                <w:rFonts w:ascii="Courier" w:hAnsi="Courier" w:cs="Courier"/>
+                                <w:lang w:val="en-US"/>
+                              </w:rPr>
+                              <w:t xml:space="preserve"> page</w:t>
+                            </w:r>
+                            <w:r>
+                              <w:rPr>
+                                <w:rFonts w:ascii="Courier" w:hAnsi="Courier" w:cs="Courier"/>
+                                <w:lang w:val="en-US"/>
+                              </w:rPr>
+                              <w:t>)</w:t>
+                            </w:r>
+                          </w:p>
+                          <w:p>
+                            <w:pPr>
+                              <w:tabs>
+                                <w:tab w:val="left" w:pos="916"/>
+                                <w:tab w:val="left" w:pos="1832"/>
+                                <w:tab w:val="left" w:pos="2748"/>
+                                <w:tab w:val="left" w:pos="3664"/>
+                                <w:tab w:val="left" w:pos="4580"/>
+                                <w:tab w:val="left" w:pos="5496"/>
+                                <w:tab w:val="left" w:pos="6412"/>
+                                <w:tab w:val="left" w:pos="7328"/>
+                                <w:tab w:val="left" w:pos="8244"/>
+                                <w:tab w:val="left" w:pos="9160"/>
+                                <w:tab w:val="left" w:pos="10076"/>
+                                <w:tab w:val="left" w:pos="10992"/>
+                                <w:tab w:val="left" w:pos="11908"/>
+                                <w:tab w:val="left" w:pos="12824"/>
+                                <w:tab w:val="left" w:pos="13740"/>
+                                <w:tab w:val="left" w:pos="14656"/>
+                              </w:tabs>
+                              <w:rPr>
+                                <w:rFonts w:ascii="Courier" w:hAnsi="Courier" w:cs="Courier"/>
+                                <w:lang w:val="en-US"/>
+                              </w:rPr>
+                            </w:pPr>
+                            <w:r>
+                              <w:rPr>
+                                <w:rFonts w:ascii="Courier" w:hAnsi="Courier" w:cs="Courier"/>
+                                <w:lang w:val="en-US"/>
+                              </w:rPr>
+                              <w:t>{</w:t>
+                            </w:r>
+                          </w:p>
+                          <w:p>
+                            <w:pPr>
+                              <w:tabs>
+                                <w:tab w:val="left" w:pos="916"/>
+                                <w:tab w:val="left" w:pos="1832"/>
+                                <w:tab w:val="left" w:pos="2748"/>
+                                <w:tab w:val="left" w:pos="3664"/>
+                                <w:tab w:val="left" w:pos="4580"/>
+                                <w:tab w:val="left" w:pos="5496"/>
+                                <w:tab w:val="left" w:pos="6412"/>
+                                <w:tab w:val="left" w:pos="7328"/>
+                                <w:tab w:val="left" w:pos="8244"/>
+                                <w:tab w:val="left" w:pos="9160"/>
+                                <w:tab w:val="left" w:pos="10076"/>
+                                <w:tab w:val="left" w:pos="10992"/>
+                                <w:tab w:val="left" w:pos="11908"/>
+                                <w:tab w:val="left" w:pos="12824"/>
+                                <w:tab w:val="left" w:pos="13740"/>
+                                <w:tab w:val="left" w:pos="14656"/>
+                              </w:tabs>
+                              <w:rPr>
+                                <w:rFonts w:ascii="Courier" w:hAnsi="Courier" w:cs="Courier"/>
+                                <w:lang w:val="en-US"/>
+                              </w:rPr>
+                            </w:pPr>
+                            <w:r>
+                              <w:rPr>
+                                <w:rFonts w:ascii="Courier" w:hAnsi="Courier" w:cs="Courier"/>
+                                <w:color w:val="0000FF"/>
+                                <w:lang w:val="en-US"/>
+                              </w:rPr>
+                              <w:tab/>
+                            </w:r>
+                            <w:r>
+                              <w:rPr>
+                                <w:rFonts w:ascii="Courier" w:hAnsi="Courier" w:cs="Courier"/>
+                                <w:color w:val="0000FF"/>
+                                <w:lang w:val="en-US"/>
+                              </w:rPr>
+                              <w:t>return</w:t>
+                            </w:r>
+                            <w:r>
+                              <w:rPr>
+                                <w:rFonts w:ascii="Courier" w:hAnsi="Courier" w:cs="Courier"/>
+                                <w:lang w:val="en-US"/>
+                              </w:rPr>
+                              <w:t xml:space="preserve"> View();</w:t>
+                            </w:r>
+                          </w:p>
+                          <w:p>
+                            <w:pPr>
+                              <w:tabs>
+                                <w:tab w:val="left" w:pos="916"/>
+                                <w:tab w:val="left" w:pos="1832"/>
+                                <w:tab w:val="left" w:pos="2748"/>
+                                <w:tab w:val="left" w:pos="3664"/>
+                                <w:tab w:val="left" w:pos="4580"/>
+                                <w:tab w:val="left" w:pos="5496"/>
+                                <w:tab w:val="left" w:pos="6412"/>
+                                <w:tab w:val="left" w:pos="7328"/>
+                                <w:tab w:val="left" w:pos="8244"/>
+                                <w:tab w:val="left" w:pos="9160"/>
+                                <w:tab w:val="left" w:pos="10076"/>
+                                <w:tab w:val="left" w:pos="10992"/>
+                                <w:tab w:val="left" w:pos="11908"/>
+                                <w:tab w:val="left" w:pos="12824"/>
+                                <w:tab w:val="left" w:pos="13740"/>
+                                <w:tab w:val="left" w:pos="14656"/>
+                              </w:tabs>
+                              <w:rPr>
+                                <w:rFonts w:ascii="Courier" w:hAnsi="Courier" w:cs="Courier"/>
+                                <w:lang w:val="en-US"/>
+                              </w:rPr>
+                            </w:pPr>
+                            <w:r>
+                              <w:rPr>
+                                <w:rFonts w:ascii="Courier" w:hAnsi="Courier" w:cs="Courier"/>
+                                <w:lang w:val="en-US"/>
+                              </w:rPr>
+                              <w:t>}</w:t>
+                            </w:r>
+                          </w:p>
+                          <w:p/>
+                        </w:txbxContent>
+                      </wps:txbx>
+                      <wps:bodyPr rot="0" spcFirstLastPara="0" vertOverflow="overflow" horzOverflow="overflow" vert="horz" wrap="square" lIns="91440" tIns="45720" rIns="91440" bIns="45720" numCol="1" spcCol="0" rtlCol="0" fromWordArt="0" anchor="t" anchorCtr="0" forceAA="0" compatLnSpc="1">
+                        <a:prstTxWarp prst="textNoShape">
+                          <a:avLst/>
+                        </a:prstTxWarp>
+                        <a:noAutofit/>
+                      </wps:bodyPr>
+                    </wps:wsp>
+                  </a:graphicData>
+                </a:graphic>
+                <wp14:sizeRelV relativeFrom="margin">
+                  <wp14:pctHeight>0</wp14:pctHeight>
+                </wp14:sizeRelV>
+              </wp:anchor>
+            </w:drawing>
+          </mc:Choice>
+          <mc:Fallback>
+            <w:pict>
+              <v:shape id="Pole tekstowe 41" o:spid="_x0000_s1064" type="#_x0000_t202" style="position:absolute;left:0;text-align:left;margin-left:9pt;margin-top:36pt;width:6in;height:1in;z-index:251711488;visibility:visible;mso-wrap-style:square;mso-height-percent:0;mso-wrap-distance-left:9pt;mso-wrap-distance-top:0;mso-wrap-distance-right:9pt;mso-wrap-distance-bottom:0;mso-position-horizontal:absolute;mso-position-horizontal-relative:text;mso-position-vertical:absolute;mso-position-vertical-relative:text;mso-height-percent:0;mso-height-relative:margin;v-text-anchor:top" o:gfxdata="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" filled="f" strokecolor="black [3213]">
+                <v:textbox>
+                  <w:txbxContent>
+                    <w:p>
+                      <w:r>
+                        <w:t>TODO:</w:t>
+                      </w:r>
+                    </w:p>
+                    <w:p>
+                      <w:pPr>
+                        <w:tabs>
+                          <w:tab w:val="left" w:pos="916"/>
+                          <w:tab w:val="left" w:pos="1832"/>
+                          <w:tab w:val="left" w:pos="2748"/>
+                          <w:tab w:val="left" w:pos="3664"/>
+                          <w:tab w:val="left" w:pos="4580"/>
+                          <w:tab w:val="left" w:pos="5496"/>
+                          <w:tab w:val="left" w:pos="6412"/>
+                          <w:tab w:val="left" w:pos="7328"/>
+                          <w:tab w:val="left" w:pos="8244"/>
+                          <w:tab w:val="left" w:pos="9160"/>
+                          <w:tab w:val="left" w:pos="10076"/>
+                          <w:tab w:val="left" w:pos="10992"/>
+                          <w:tab w:val="left" w:pos="11908"/>
+                          <w:tab w:val="left" w:pos="12824"/>
+                          <w:tab w:val="left" w:pos="13740"/>
+                          <w:tab w:val="left" w:pos="14656"/>
+                        </w:tabs>
+                        <w:rPr>
+                          <w:rFonts w:ascii="Courier" w:hAnsi="Courier" w:cs="Courier"/>
+                          <w:lang w:val="en-US"/>
+                        </w:rPr>
+                      </w:pPr>
+                      <w:r>
+                        <w:rPr>
+                          <w:rFonts w:ascii="Courier" w:hAnsi="Courier" w:cs="Courier"/>
+                          <w:color w:val="0000FF"/>
+                          <w:lang w:val="en-US"/>
+                        </w:rPr>
+                        <w:t>public</w:t>
+                      </w:r>
+                      <w:r>
+                        <w:rPr>
+                          <w:rFonts w:ascii="Courier" w:hAnsi="Courier" w:cs="Courier"/>
+                          <w:lang w:val="en-US"/>
+                        </w:rPr>
+                        <w:t xml:space="preserve"> ActionResult Index(</w:t>
+                      </w:r>
+                      <w:r>
+                        <w:rPr>
+                          <w:rFonts w:ascii="Courier" w:hAnsi="Courier" w:cs="Courier"/>
+                          <w:color w:val="0000FF"/>
+                          <w:lang w:val="en-US"/>
+                        </w:rPr>
+                        <w:t>string</w:t>
+                      </w:r>
+                      <w:r>
+                        <w:rPr>
+                          <w:rFonts w:ascii="Courier" w:hAnsi="Courier" w:cs="Courier"/>
+                          <w:lang w:val="en-US"/>
+                        </w:rPr>
+                        <w:t xml:space="preserve"> category, </w:t>
+                      </w:r>
+                      <w:r>
+                        <w:rPr>
+                          <w:rFonts w:ascii="Courier" w:hAnsi="Courier" w:cs="Courier"/>
+                          <w:color w:val="0000FF"/>
+                          <w:lang w:val="en-US"/>
+                        </w:rPr>
+                        <w:t>int</w:t>
+                      </w:r>
+                      <w:r>
+                        <w:rPr>
+                          <w:rFonts w:ascii="Courier" w:hAnsi="Courier" w:cs="Courier"/>
+                          <w:lang w:val="en-US"/>
+                        </w:rPr>
+                        <w:t xml:space="preserve"> page</w:t>
+                      </w:r>
+                      <w:r>
+                        <w:rPr>
+                          <w:rFonts w:ascii="Courier" w:hAnsi="Courier" w:cs="Courier"/>
+                          <w:lang w:val="en-US"/>
+                        </w:rPr>
+                        <w:t>)</w:t>
+                      </w:r>
+                    </w:p>
+                    <w:p>
+                      <w:pPr>
+                        <w:tabs>
+                          <w:tab w:val="left" w:pos="916"/>
+                          <w:tab w:val="left" w:pos="1832"/>
+                          <w:tab w:val="left" w:pos="2748"/>
+                          <w:tab w:val="left" w:pos="3664"/>
+                          <w:tab w:val="left" w:pos="4580"/>
+                          <w:tab w:val="left" w:pos="5496"/>
+                          <w:tab w:val="left" w:pos="6412"/>
+                          <w:tab w:val="left" w:pos="7328"/>
+                          <w:tab w:val="left" w:pos="8244"/>
+                          <w:tab w:val="left" w:pos="9160"/>
+                          <w:tab w:val="left" w:pos="10076"/>
+                          <w:tab w:val="left" w:pos="10992"/>
+                          <w:tab w:val="left" w:pos="11908"/>
+                          <w:tab w:val="left" w:pos="12824"/>
+                          <w:tab w:val="left" w:pos="13740"/>
+                          <w:tab w:val="left" w:pos="14656"/>
+                        </w:tabs>
+                        <w:rPr>
+                          <w:rFonts w:ascii="Courier" w:hAnsi="Courier" w:cs="Courier"/>
+                          <w:lang w:val="en-US"/>
+                        </w:rPr>
+                      </w:pPr>
+                      <w:r>
+                        <w:rPr>
+                          <w:rFonts w:ascii="Courier" w:hAnsi="Courier" w:cs="Courier"/>
+                          <w:lang w:val="en-US"/>
+                        </w:rPr>
+                        <w:t>{</w:t>
+                      </w:r>
+                    </w:p>
+                    <w:p>
+                      <w:pPr>
+                        <w:tabs>
+                          <w:tab w:val="left" w:pos="916"/>
+                          <w:tab w:val="left" w:pos="1832"/>
+                          <w:tab w:val="left" w:pos="2748"/>
+                          <w:tab w:val="left" w:pos="3664"/>
+                          <w:tab w:val="left" w:pos="4580"/>
+                          <w:tab w:val="left" w:pos="5496"/>
+                          <w:tab w:val="left" w:pos="6412"/>
+                          <w:tab w:val="left" w:pos="7328"/>
+                          <w:tab w:val="left" w:pos="8244"/>
+                          <w:tab w:val="left" w:pos="9160"/>
+                          <w:tab w:val="left" w:pos="10076"/>
+                          <w:tab w:val="left" w:pos="10992"/>
+                          <w:tab w:val="left" w:pos="11908"/>
+                          <w:tab w:val="left" w:pos="12824"/>
+                          <w:tab w:val="left" w:pos="13740"/>
+                          <w:tab w:val="left" w:pos="14656"/>
+                        </w:tabs>
+                        <w:rPr>
+                          <w:rFonts w:ascii="Courier" w:hAnsi="Courier" w:cs="Courier"/>
+                          <w:lang w:val="en-US"/>
+                        </w:rPr>
+                      </w:pPr>
+                      <w:r>
+                        <w:rPr>
+                          <w:rFonts w:ascii="Courier" w:hAnsi="Courier" w:cs="Courier"/>
+                          <w:color w:val="0000FF"/>
+                          <w:lang w:val="en-US"/>
+                        </w:rPr>
+                        <w:tab/>
+                      </w:r>
+                      <w:r>
+                        <w:rPr>
+                          <w:rFonts w:ascii="Courier" w:hAnsi="Courier" w:cs="Courier"/>
+                          <w:color w:val="0000FF"/>
+                          <w:lang w:val="en-US"/>
+                        </w:rPr>
+                        <w:t>return</w:t>
+                      </w:r>
+                      <w:r>
+                        <w:rPr>
+                          <w:rFonts w:ascii="Courier" w:hAnsi="Courier" w:cs="Courier"/>
+                          <w:lang w:val="en-US"/>
+                        </w:rPr>
+                        <w:t xml:space="preserve"> View();</w:t>
+                      </w:r>
+                    </w:p>
+                    <w:p>
+                      <w:pPr>
+                        <w:tabs>
+                          <w:tab w:val="left" w:pos="916"/>
+                          <w:tab w:val="left" w:pos="1832"/>
+                          <w:tab w:val="left" w:pos="2748"/>
+                          <w:tab w:val="left" w:pos="3664"/>
+                          <w:tab w:val="left" w:pos="4580"/>
+                          <w:tab w:val="left" w:pos="5496"/>
+                          <w:tab w:val="left" w:pos="6412"/>
+                          <w:tab w:val="left" w:pos="7328"/>
+                          <w:tab w:val="left" w:pos="8244"/>
+                          <w:tab w:val="left" w:pos="9160"/>
+                          <w:tab w:val="left" w:pos="10076"/>
+                          <w:tab w:val="left" w:pos="10992"/>
+                          <w:tab w:val="left" w:pos="11908"/>
+                          <w:tab w:val="left" w:pos="12824"/>
+                          <w:tab w:val="left" w:pos="13740"/>
+                          <w:tab w:val="left" w:pos="14656"/>
+                        </w:tabs>
+                        <w:rPr>
+                          <w:rFonts w:ascii="Courier" w:hAnsi="Courier" w:cs="Courier"/>
+                          <w:lang w:val="en-US"/>
+                        </w:rPr>
+                      </w:pPr>
+                      <w:r>
+                        <w:rPr>
+                          <w:rFonts w:ascii="Courier" w:hAnsi="Courier" w:cs="Courier"/>
+                          <w:lang w:val="en-US"/>
+                        </w:rPr>
+                        <w:t>}</w:t>
+                      </w:r>
+                    </w:p>
+                    <w:p/>
+                  </w:txbxContent>
+                </v:textbox>
+                <w10:wrap type="square"/>
+              </v:shape>
+            </w:pict>
+          </mc:Fallback>
+        </mc:AlternateContent>
+      </w:r>
+      <w:r>
+        <w:t>przykładowa akcja, która wykonuje to samo, ale drugim sposobem:</w:t>
+      </w:r>
+    </w:p>
+    <w:p>
+      <w:pPr>
+        <w:jc w:val="both"/>
+      </w:pPr>
+    </w:p>
+    <w:p>
+      <w:pPr>
+        <w:jc w:val="both"/>
+      </w:pPr>
+      <w:r>
+        <w:t xml:space="preserve">Zaletą tego podejścia jest nie zaśmiecanie ciała metody pobieraniem parametrów z trasy. Również same parametry w definicji  metody pokazują co jest oczekiwane od trasy. </w:t>
+      </w:r>
+    </w:p>
+    <w:p>
+      <w:pPr>
+        <w:jc w:val="both"/>
+      </w:pPr>
+    </w:p>
+    <w:p>
+      <w:pPr>
+        <w:jc w:val="both"/>
+      </w:pPr>
+      <w:r>
+        <w:t xml:space="preserve">System dopasowujący parametry opiera się na mechanizmie </w:t>
+      </w:r>
+      <w:r>
+        <w:t>refleksji dostarcza</w:t>
+      </w:r>
+      <w:r>
+        <w:t>nym przez</w:t>
+      </w:r>
+      <w:r>
+        <w:t xml:space="preserve"> język C#</w:t>
+      </w:r>
+      <w:r>
+        <w:t>. Dzięki czemu framework</w:t>
+      </w:r>
+      <w:r>
+        <w:t xml:space="preserve"> jest w stanie odczytać nazwy parametrów i jako ich wartości przekazać dane pochodzące z trasy. Dzięki temu moż</w:t>
+      </w:r>
+      <w:r>
+        <w:t>liwa jest również</w:t>
+      </w:r>
+      <w:r>
+        <w:t xml:space="preserve"> zami</w:t>
+      </w:r>
+      <w:r>
+        <w:t>ana</w:t>
+      </w:r>
+      <w:r>
+        <w:t xml:space="preserve"> kolejnoś</w:t>
+      </w:r>
+      <w:r>
+        <w:t>ci</w:t>
+      </w:r>
+      <w:r>
+        <w:t xml:space="preserve"> parametrów.</w:t>
+      </w:r>
+      <w:r>
+        <w:t xml:space="preserve"> </w:t>
+      </w:r>
+      <w:r>
+        <w:t>Jeśli jakiś parametr jest opcjonalny, wtedy framework po raz kolejny wykorzystuje możliwości języka C# i pozwala na użycie</w:t>
+      </w:r>
+      <w:r>
+        <w:t xml:space="preserve"> typów dopuszczających wartość zerową (ang. Nullable types).</w:t>
+      </w:r>
+      <w:r>
+        <w:t xml:space="preserve"> Zakładając, że </w:t>
+      </w:r>
+      <w:r>
+        <w:t>wartość „page” może być pominięta w adresie</w:t>
+      </w:r>
+      <w:r>
+        <w:t xml:space="preserve"> akcja wyglądałaby następująco:</w:t>
+      </w:r>
+    </w:p>
+    <w:p>
+      <w:pPr>
+        <w:jc w:val="both"/>
+      </w:pPr>
+      <w:r>
+        <w:rPr>
+          <w:noProof/>
+          <w:lang w:val="en-US"/>
+        </w:rPr>
+        <mc:AlternateContent>
+          <mc:Choice Requires="wps">
+            <w:drawing>
+              <wp:anchor distT="0" distB="0" distL="114300" distR="114300" simplePos="0" relativeHeight="251713536" behindDoc="0" locked="0" layoutInCell="1" allowOverlap="1" wp14:anchorId="4865456D" wp14:editId="1A5876C0">
+                <wp:simplePos x="0" y="0"/>
+                <wp:positionH relativeFrom="column">
+                  <wp:posOffset>0</wp:posOffset>
+                </wp:positionH>
+                <wp:positionV relativeFrom="paragraph">
+                  <wp:posOffset>231140</wp:posOffset>
+                </wp:positionV>
+                <wp:extent cx="5486400" cy="1028700"/>
+                <wp:effectExtent l="0" t="0" r="25400" b="38100"/>
+                <wp:wrapSquare wrapText="bothSides"/>
+                <wp:docPr id="42" name="Pole tekstowe 42"/>
+                <wp:cNvGraphicFramePr/>
+                <a:graphic xmlns:a="http://schemas.openxmlformats.org/drawingml/2006/main">
+                  <a:graphicData uri="http://schemas.microsoft.com/office/word/2010/wordprocessingShape">
+                    <wps:wsp>
+                      <wps:cNvSpPr txBox="1"/>
+                      <wps:spPr>
+                        <a:xfrm>
+                          <a:off x="0" y="0"/>
+                          <a:ext cx="5486400" cy="1028700"/>
+                        </a:xfrm>
+                        <a:prstGeom prst="rect">
+                          <a:avLst/>
+                        </a:prstGeom>
+                        <a:noFill/>
+                        <a:ln>
+                          <a:solidFill>
+                            <a:schemeClr val="tx1"/>
+                          </a:solidFill>
+                        </a:ln>
+                        <a:effectLst/>
+                        <a:extLst>
+                          <a:ext uri="{C572A759-6A51-4108-AA02-DFA0A04FC94B}">
+                            <ma14:wrappingTextBoxFlag xmlns:ma14="http://schemas.microsoft.com/office/mac/drawingml/2011/main"/>
+                          </a:ext>
+                        </a:extLst>
+                      </wps:spPr>
+                      <wps:style>
+                        <a:lnRef idx="0">
+                          <a:schemeClr val="accent1"/>
+                        </a:lnRef>
+                        <a:fillRef idx="0">
+                          <a:schemeClr val="accent1"/>
+                        </a:fillRef>
+                        <a:effectRef idx="0">
+                          <a:schemeClr val="accent1"/>
+                        </a:effectRef>
+                        <a:fontRef idx="minor">
+                          <a:schemeClr val="dk1"/>
+                        </a:fontRef>
+                      </wps:style>
+                      <wps:txbx>
+                        <w:txbxContent>
+                          <w:p>
+                            <w:r>
+                              <w:t>TODO:</w:t>
+                            </w:r>
+                          </w:p>
+                          <w:p>
+                            <w:pPr>
+                              <w:tabs>
+                                <w:tab w:val="left" w:pos="916"/>
+                                <w:tab w:val="left" w:pos="1832"/>
+                                <w:tab w:val="left" w:pos="2748"/>
+                                <w:tab w:val="left" w:pos="3664"/>
+                                <w:tab w:val="left" w:pos="4580"/>
+                                <w:tab w:val="left" w:pos="5496"/>
+                                <w:tab w:val="left" w:pos="6412"/>
+                                <w:tab w:val="left" w:pos="7328"/>
+                                <w:tab w:val="left" w:pos="8244"/>
+                                <w:tab w:val="left" w:pos="9160"/>
+                                <w:tab w:val="left" w:pos="10076"/>
+                                <w:tab w:val="left" w:pos="10992"/>
+                                <w:tab w:val="left" w:pos="11908"/>
+                                <w:tab w:val="left" w:pos="12824"/>
+                                <w:tab w:val="left" w:pos="13740"/>
+                                <w:tab w:val="left" w:pos="14656"/>
+                              </w:tabs>
+                              <w:rPr>
+                                <w:rFonts w:ascii="Courier" w:hAnsi="Courier" w:cs="Courier"/>
+                                <w:lang w:val="en-US"/>
+                              </w:rPr>
+                            </w:pPr>
+                            <w:r>
+                              <w:rPr>
+                                <w:rFonts w:ascii="Courier" w:hAnsi="Courier" w:cs="Courier"/>
+                                <w:color w:val="0000FF"/>
+                                <w:lang w:val="en-US"/>
+                              </w:rPr>
+                              <w:t>public</w:t>
+                            </w:r>
+                            <w:r>
+                              <w:rPr>
+                                <w:rFonts w:ascii="Courier" w:hAnsi="Courier" w:cs="Courier"/>
+                                <w:lang w:val="en-US"/>
+                              </w:rPr>
+                              <w:t xml:space="preserve"> ActionResult Index(</w:t>
+                            </w:r>
+                            <w:r>
+                              <w:rPr>
+                                <w:rFonts w:ascii="Courier" w:hAnsi="Courier" w:cs="Courier"/>
+                                <w:color w:val="0000FF"/>
+                                <w:lang w:val="en-US"/>
+                              </w:rPr>
+                              <w:t>string</w:t>
+                            </w:r>
+                            <w:r>
+                              <w:rPr>
+                                <w:rFonts w:ascii="Courier" w:hAnsi="Courier" w:cs="Courier"/>
+                                <w:lang w:val="en-US"/>
+                              </w:rPr>
+                              <w:t xml:space="preserve"> category, </w:t>
+                            </w:r>
+                            <w:r>
+                              <w:rPr>
+                                <w:rFonts w:ascii="Courier" w:hAnsi="Courier" w:cs="Courier"/>
+                                <w:color w:val="0000FF"/>
+                                <w:lang w:val="en-US"/>
+                              </w:rPr>
+                              <w:t>int?</w:t>
+                            </w:r>
+                            <w:r>
+                              <w:rPr>
+                                <w:rFonts w:ascii="Courier" w:hAnsi="Courier" w:cs="Courier"/>
+                                <w:lang w:val="en-US"/>
+                              </w:rPr>
+                              <w:t xml:space="preserve"> page</w:t>
+                            </w:r>
+                            <w:r>
+                              <w:rPr>
+                                <w:rFonts w:ascii="Courier" w:hAnsi="Courier" w:cs="Courier"/>
+                                <w:lang w:val="en-US"/>
+                              </w:rPr>
+                              <w:t>)</w:t>
+                            </w:r>
+                          </w:p>
+                          <w:p>
+                            <w:pPr>
+                              <w:tabs>
+                                <w:tab w:val="left" w:pos="916"/>
+                                <w:tab w:val="left" w:pos="1832"/>
+                                <w:tab w:val="left" w:pos="2748"/>
+                                <w:tab w:val="left" w:pos="3664"/>
+                                <w:tab w:val="left" w:pos="4580"/>
+                                <w:tab w:val="left" w:pos="5496"/>
+                                <w:tab w:val="left" w:pos="6412"/>
+                                <w:tab w:val="left" w:pos="7328"/>
+                                <w:tab w:val="left" w:pos="8244"/>
+                                <w:tab w:val="left" w:pos="9160"/>
+                                <w:tab w:val="left" w:pos="10076"/>
+                                <w:tab w:val="left" w:pos="10992"/>
+                                <w:tab w:val="left" w:pos="11908"/>
+                                <w:tab w:val="left" w:pos="12824"/>
+                                <w:tab w:val="left" w:pos="13740"/>
+                                <w:tab w:val="left" w:pos="14656"/>
+                              </w:tabs>
+                              <w:rPr>
+                                <w:rFonts w:ascii="Courier" w:hAnsi="Courier" w:cs="Courier"/>
+                                <w:lang w:val="en-US"/>
+                              </w:rPr>
+                            </w:pPr>
+                            <w:r>
+                              <w:rPr>
+                                <w:rFonts w:ascii="Courier" w:hAnsi="Courier" w:cs="Courier"/>
+                                <w:lang w:val="en-US"/>
+                              </w:rPr>
+                              <w:t>{</w:t>
+                            </w:r>
+                          </w:p>
+                          <w:p>
+                            <w:pPr>
+                              <w:tabs>
+                                <w:tab w:val="left" w:pos="916"/>
+                                <w:tab w:val="left" w:pos="1832"/>
+                                <w:tab w:val="left" w:pos="2748"/>
+                                <w:tab w:val="left" w:pos="3664"/>
+                                <w:tab w:val="left" w:pos="4580"/>
+                                <w:tab w:val="left" w:pos="5496"/>
+                                <w:tab w:val="left" w:pos="6412"/>
+                                <w:tab w:val="left" w:pos="7328"/>
+                                <w:tab w:val="left" w:pos="8244"/>
+                                <w:tab w:val="left" w:pos="9160"/>
+                                <w:tab w:val="left" w:pos="10076"/>
+                                <w:tab w:val="left" w:pos="10992"/>
+                                <w:tab w:val="left" w:pos="11908"/>
+                                <w:tab w:val="left" w:pos="12824"/>
+                                <w:tab w:val="left" w:pos="13740"/>
+                                <w:tab w:val="left" w:pos="14656"/>
+                              </w:tabs>
+                              <w:rPr>
+                                <w:rFonts w:ascii="Courier" w:hAnsi="Courier" w:cs="Courier"/>
+                                <w:lang w:val="en-US"/>
+                              </w:rPr>
+                            </w:pPr>
+                            <w:r>
+                              <w:rPr>
+                                <w:rFonts w:ascii="Courier" w:hAnsi="Courier" w:cs="Courier"/>
+                                <w:color w:val="0000FF"/>
+                                <w:lang w:val="en-US"/>
+                              </w:rPr>
+                              <w:tab/>
+                            </w:r>
+                            <w:r>
+                              <w:rPr>
+                                <w:rFonts w:ascii="Courier" w:hAnsi="Courier" w:cs="Courier"/>
+                                <w:color w:val="0000FF"/>
+                                <w:lang w:val="en-US"/>
+                              </w:rPr>
+                              <w:t>return</w:t>
+                            </w:r>
+                            <w:r>
+                              <w:rPr>
+                                <w:rFonts w:ascii="Courier" w:hAnsi="Courier" w:cs="Courier"/>
+                                <w:lang w:val="en-US"/>
+                              </w:rPr>
+                              <w:t xml:space="preserve"> View();</w:t>
+                            </w:r>
+                          </w:p>
+                          <w:p>
+                            <w:pPr>
+                              <w:tabs>
+                                <w:tab w:val="left" w:pos="916"/>
+                                <w:tab w:val="left" w:pos="1832"/>
+                                <w:tab w:val="left" w:pos="2748"/>
+                                <w:tab w:val="left" w:pos="3664"/>
+                                <w:tab w:val="left" w:pos="4580"/>
+                                <w:tab w:val="left" w:pos="5496"/>
+                                <w:tab w:val="left" w:pos="6412"/>
+                                <w:tab w:val="left" w:pos="7328"/>
+                                <w:tab w:val="left" w:pos="8244"/>
+                                <w:tab w:val="left" w:pos="9160"/>
+                                <w:tab w:val="left" w:pos="10076"/>
+                                <w:tab w:val="left" w:pos="10992"/>
+                                <w:tab w:val="left" w:pos="11908"/>
+                                <w:tab w:val="left" w:pos="12824"/>
+                                <w:tab w:val="left" w:pos="13740"/>
+                                <w:tab w:val="left" w:pos="14656"/>
+                              </w:tabs>
+                              <w:rPr>
+                                <w:rFonts w:ascii="Courier" w:hAnsi="Courier" w:cs="Courier"/>
+                                <w:lang w:val="en-US"/>
+                              </w:rPr>
+                            </w:pPr>
+                            <w:r>
+                              <w:rPr>
+                                <w:rFonts w:ascii="Courier" w:hAnsi="Courier" w:cs="Courier"/>
+                                <w:lang w:val="en-US"/>
+                              </w:rPr>
+                              <w:t>}</w:t>
+                            </w:r>
+                          </w:p>
+                          <w:p/>
+                        </w:txbxContent>
+                      </wps:txbx>
+                      <wps:bodyPr rot="0" spcFirstLastPara="0" vertOverflow="overflow" horzOverflow="overflow" vert="horz" wrap="square" lIns="91440" tIns="45720" rIns="91440" bIns="45720" numCol="1" spcCol="0" rtlCol="0" fromWordArt="0" anchor="t" anchorCtr="0" forceAA="0" compatLnSpc="1">
+                        <a:prstTxWarp prst="textNoShape">
+                          <a:avLst/>
+                        </a:prstTxWarp>
+                        <a:noAutofit/>
+                      </wps:bodyPr>
+                    </wps:wsp>
+                  </a:graphicData>
+                </a:graphic>
+                <wp14:sizeRelV relativeFrom="margin">
+                  <wp14:pctHeight>0</wp14:pctHeight>
+                </wp14:sizeRelV>
+              </wp:anchor>
+            </w:drawing>
+          </mc:Choice>
+          <mc:Fallback>
+            <w:pict>
+              <v:shape id="Pole tekstowe 42" o:spid="_x0000_s1065" type="#_x0000_t202" style="position:absolute;left:0;text-align:left;margin-left:0;margin-top:18.2pt;width:6in;height:81pt;z-index:251713536;visibility:visible;mso-wrap-style:square;mso-height-percent:0;mso-wrap-distance-left:9pt;mso-wrap-distance-top:0;mso-wrap-distance-right:9pt;mso-wrap-distance-bottom:0;mso-position-horizontal:absolute;mso-position-horizontal-relative:text;mso-position-vertical:absolute;mso-position-vertical-relative:text;mso-height-percent:0;mso-height-relative:margin;v-text-anchor:top" o:gfxdata="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" filled="f" strokecolor="black [3213]">
+                <v:textbox>
+                  <w:txbxContent>
+                    <w:p>
+                      <w:r>
+                        <w:t>TODO:</w:t>
+                      </w:r>
+                    </w:p>
+                    <w:p>
+                      <w:pPr>
+                        <w:tabs>
+                          <w:tab w:val="left" w:pos="916"/>
+                          <w:tab w:val="left" w:pos="1832"/>
+                          <w:tab w:val="left" w:pos="2748"/>
+                          <w:tab w:val="left" w:pos="3664"/>
+                          <w:tab w:val="left" w:pos="4580"/>
+                          <w:tab w:val="left" w:pos="5496"/>
+                          <w:tab w:val="left" w:pos="6412"/>
+                          <w:tab w:val="left" w:pos="7328"/>
+                          <w:tab w:val="left" w:pos="8244"/>
+                          <w:tab w:val="left" w:pos="9160"/>
+                          <w:tab w:val="left" w:pos="10076"/>
+                          <w:tab w:val="left" w:pos="10992"/>
+                          <w:tab w:val="left" w:pos="11908"/>
+                          <w:tab w:val="left" w:pos="12824"/>
+                          <w:tab w:val="left" w:pos="13740"/>
+                          <w:tab w:val="left" w:pos="14656"/>
+                        </w:tabs>
+                        <w:rPr>
+                          <w:rFonts w:ascii="Courier" w:hAnsi="Courier" w:cs="Courier"/>
+                          <w:lang w:val="en-US"/>
+                        </w:rPr>
+                      </w:pPr>
+                      <w:r>
+                        <w:rPr>
+                          <w:rFonts w:ascii="Courier" w:hAnsi="Courier" w:cs="Courier"/>
+                          <w:color w:val="0000FF"/>
+                          <w:lang w:val="en-US"/>
+                        </w:rPr>
+                        <w:t>public</w:t>
+                      </w:r>
+                      <w:r>
+                        <w:rPr>
+                          <w:rFonts w:ascii="Courier" w:hAnsi="Courier" w:cs="Courier"/>
+                          <w:lang w:val="en-US"/>
+                        </w:rPr>
+                        <w:t xml:space="preserve"> ActionResult Index(</w:t>
+                      </w:r>
+                      <w:r>
+                        <w:rPr>
+                          <w:rFonts w:ascii="Courier" w:hAnsi="Courier" w:cs="Courier"/>
+                          <w:color w:val="0000FF"/>
+                          <w:lang w:val="en-US"/>
+                        </w:rPr>
+                        <w:t>string</w:t>
+                      </w:r>
+                      <w:r>
+                        <w:rPr>
+                          <w:rFonts w:ascii="Courier" w:hAnsi="Courier" w:cs="Courier"/>
+                          <w:lang w:val="en-US"/>
+                        </w:rPr>
+                        <w:t xml:space="preserve"> category, </w:t>
+                      </w:r>
+                      <w:r>
+                        <w:rPr>
+                          <w:rFonts w:ascii="Courier" w:hAnsi="Courier" w:cs="Courier"/>
+                          <w:color w:val="0000FF"/>
+                          <w:lang w:val="en-US"/>
+                        </w:rPr>
+                        <w:t>int?</w:t>
+                      </w:r>
+                      <w:r>
+                        <w:rPr>
+                          <w:rFonts w:ascii="Courier" w:hAnsi="Courier" w:cs="Courier"/>
+                          <w:lang w:val="en-US"/>
+                        </w:rPr>
+                        <w:t xml:space="preserve"> page</w:t>
+                      </w:r>
+                      <w:r>
+                        <w:rPr>
+                          <w:rFonts w:ascii="Courier" w:hAnsi="Courier" w:cs="Courier"/>
+                          <w:lang w:val="en-US"/>
+                        </w:rPr>
+                        <w:t>)</w:t>
+                      </w:r>
+                    </w:p>
+                    <w:p>
+                      <w:pPr>
+                        <w:tabs>
+                          <w:tab w:val="left" w:pos="916"/>
+                          <w:tab w:val="left" w:pos="1832"/>
+                          <w:tab w:val="left" w:pos="2748"/>
+                          <w:tab w:val="left" w:pos="3664"/>
+                          <w:tab w:val="left" w:pos="4580"/>
+                          <w:tab w:val="left" w:pos="5496"/>
+                          <w:tab w:val="left" w:pos="6412"/>
+                          <w:tab w:val="left" w:pos="7328"/>
+                          <w:tab w:val="left" w:pos="8244"/>
+                          <w:tab w:val="left" w:pos="9160"/>
+                          <w:tab w:val="left" w:pos="10076"/>
+                          <w:tab w:val="left" w:pos="10992"/>
+                          <w:tab w:val="left" w:pos="11908"/>
+                          <w:tab w:val="left" w:pos="12824"/>
+                          <w:tab w:val="left" w:pos="13740"/>
+                          <w:tab w:val="left" w:pos="14656"/>
+                        </w:tabs>
+                        <w:rPr>
+                          <w:rFonts w:ascii="Courier" w:hAnsi="Courier" w:cs="Courier"/>
+                          <w:lang w:val="en-US"/>
+                        </w:rPr>
+                      </w:pPr>
+                      <w:r>
+                        <w:rPr>
+                          <w:rFonts w:ascii="Courier" w:hAnsi="Courier" w:cs="Courier"/>
+                          <w:lang w:val="en-US"/>
+                        </w:rPr>
+                        <w:t>{</w:t>
+                      </w:r>
+                    </w:p>
+                    <w:p>
+                      <w:pPr>
+                        <w:tabs>
+                          <w:tab w:val="left" w:pos="916"/>
+                          <w:tab w:val="left" w:pos="1832"/>
+                          <w:tab w:val="left" w:pos="2748"/>
+                          <w:tab w:val="left" w:pos="3664"/>
+                          <w:tab w:val="left" w:pos="4580"/>
+                          <w:tab w:val="left" w:pos="5496"/>
+                          <w:tab w:val="left" w:pos="6412"/>
+                          <w:tab w:val="left" w:pos="7328"/>
+                          <w:tab w:val="left" w:pos="8244"/>
+                          <w:tab w:val="left" w:pos="9160"/>
+                          <w:tab w:val="left" w:pos="10076"/>
+                          <w:tab w:val="left" w:pos="10992"/>
+                          <w:tab w:val="left" w:pos="11908"/>
+                          <w:tab w:val="left" w:pos="12824"/>
+                          <w:tab w:val="left" w:pos="13740"/>
+                          <w:tab w:val="left" w:pos="14656"/>
+                        </w:tabs>
+                        <w:rPr>
+                          <w:rFonts w:ascii="Courier" w:hAnsi="Courier" w:cs="Courier"/>
+                          <w:lang w:val="en-US"/>
+                        </w:rPr>
+                      </w:pPr>
+                      <w:r>
+                        <w:rPr>
+                          <w:rFonts w:ascii="Courier" w:hAnsi="Courier" w:cs="Courier"/>
+                          <w:color w:val="0000FF"/>
+                          <w:lang w:val="en-US"/>
+                        </w:rPr>
+                        <w:tab/>
+                      </w:r>
+                      <w:r>
+                        <w:rPr>
+                          <w:rFonts w:ascii="Courier" w:hAnsi="Courier" w:cs="Courier"/>
+                          <w:color w:val="0000FF"/>
+                          <w:lang w:val="en-US"/>
+                        </w:rPr>
+                        <w:t>return</w:t>
+                      </w:r>
+                      <w:r>
+                        <w:rPr>
+                          <w:rFonts w:ascii="Courier" w:hAnsi="Courier" w:cs="Courier"/>
+                          <w:lang w:val="en-US"/>
+                        </w:rPr>
+                        <w:t xml:space="preserve"> View();</w:t>
+                      </w:r>
+                    </w:p>
+                    <w:p>
+                      <w:pPr>
+                        <w:tabs>
+                          <w:tab w:val="left" w:pos="916"/>
+                          <w:tab w:val="left" w:pos="1832"/>
+                          <w:tab w:val="left" w:pos="2748"/>
+                          <w:tab w:val="left" w:pos="3664"/>
+                          <w:tab w:val="left" w:pos="4580"/>
+                          <w:tab w:val="left" w:pos="5496"/>
+                          <w:tab w:val="left" w:pos="6412"/>
+                          <w:tab w:val="left" w:pos="7328"/>
+                          <w:tab w:val="left" w:pos="8244"/>
+                          <w:tab w:val="left" w:pos="9160"/>
+                          <w:tab w:val="left" w:pos="10076"/>
+                          <w:tab w:val="left" w:pos="10992"/>
+                          <w:tab w:val="left" w:pos="11908"/>
+                          <w:tab w:val="left" w:pos="12824"/>
+                          <w:tab w:val="left" w:pos="13740"/>
+                          <w:tab w:val="left" w:pos="14656"/>
+                        </w:tabs>
+                        <w:rPr>
+                          <w:rFonts w:ascii="Courier" w:hAnsi="Courier" w:cs="Courier"/>
+                          <w:lang w:val="en-US"/>
+                        </w:rPr>
+                      </w:pPr>
+                      <w:r>
+                        <w:rPr>
+                          <w:rFonts w:ascii="Courier" w:hAnsi="Courier" w:cs="Courier"/>
+                          <w:lang w:val="en-US"/>
+                        </w:rPr>
+                        <w:t>}</w:t>
+                      </w:r>
+                    </w:p>
+                    <w:p/>
+                  </w:txbxContent>
+                </v:textbox>
+                <w10:wrap type="square"/>
+              </v:shape>
+            </w:pict>
+          </mc:Fallback>
+        </mc:AlternateContent>
+      </w:r>
+    </w:p>
+    <w:p>
+      <w:pPr>
+        <w:jc w:val="both"/>
+      </w:pPr>
+    </w:p>
+    <w:p>
+      <w:pPr>
+        <w:jc w:val="both"/>
+      </w:pPr>
+      <w:r>
+        <w:t>Proszę zauważyć znak zapytania przy typie parametru page. Mówi on, że zmienna może być pusta i nie znajduje się pod nią żadna wartość.</w:t>
+      </w:r>
+    </w:p>
+    <w:p>
+      <w:pPr>
+        <w:jc w:val="both"/>
+      </w:pPr>
+    </w:p>
+    <w:p>
+      <w:pPr>
+        <w:jc w:val="both"/>
+      </w:pPr>
+      <w:r>
+        <w:t xml:space="preserve">PHP domyślnie nie dostarcza funkcjonalności typów dopuszczających wartość zerową, jednak nie są one trudne w implementacji. </w:t>
+      </w:r>
+      <w:r>
+        <w:t>Od wersji 5 język dostarcza również mechanizmy refleksji, które pozwalają pobierać nazwy parametrów metody.</w:t>
+      </w:r>
+      <w:r>
+        <w:t xml:space="preserve"> Jak widać PHP spełnia wymagania </w:t>
+      </w:r>
+      <w:r>
+        <w:t xml:space="preserve">potrzebne, aby </w:t>
+      </w:r>
+      <w:r>
+        <w:t xml:space="preserve">napisany w nim </w:t>
+      </w:r>
+      <w:r>
+        <w:t xml:space="preserve">framework mógł </w:t>
+      </w:r>
+      <w:r>
+        <w:t>zastosować przekazywanie parametrów trasy wprost do metody. W Zend Framework 2 niestety taka możliwość nie została zaimplementowana.</w:t>
       </w:r>
       <w:bookmarkStart w:id="0" w:name="_GoBack"/>
       <w:bookmarkEnd w:id="0"/>
       <w:r>
-        <w:t>kownikowi, wtedy obowiązkiem kontrolera jest ich przekazanie do warstwy</w:t>
-      </w:r>
-      <w:r>
-        <w:t xml:space="preserve"> widoku</w:t>
-      </w:r>
-      <w:r>
-        <w:t>.</w:t>
-      </w:r>
-    </w:p>
-    <w:p>
-      <w:pPr>
+        <w:t xml:space="preserve"> </w:t>
+      </w:r>
+    </w:p>
+    <w:p>
+      <w:pPr>
+        <w:jc w:val="both"/>
+      </w:pPr>
+    </w:p>
+    <w:p>
+      <w:pPr>
+        <w:jc w:val="both"/>
+      </w:pPr>
+    </w:p>
+    <w:p>
+      <w:pPr>
+        <w:jc w:val="both"/>
+      </w:pPr>
+    </w:p>
+    <w:p>
+      <w:pPr>
+        <w:tabs>
+          <w:tab w:val="left" w:pos="6396"/>
+        </w:tabs>
         <w:jc w:val="both"/>
       </w:pPr>
     </w:p>
@@ -8604,7 +11763,7 @@
                             <w:pPr>
                               <w:jc w:val="both"/>
                             </w:pPr>
-                            <w:hyperlink r:id="rId10" w:history="1">
+                            <w:hyperlink r:id="rId11" w:history="1">
                               <w:r>
                                 <w:rPr>
                                   <w:rStyle w:val="Hipercze"/>
@@ -8629,7 +11788,7 @@
           </mc:Choice>
           <mc:Fallback>
             <w:pict>
-              <v:shape id="Pole tekstowe 3" o:spid="_x0000_s1059" type="#_x0000_t202" style="position:absolute;left:0;text-align:left;margin-left:0;margin-top:.2pt;width:366.2pt;height:35.35pt;z-index:251661312;visibility:visible;mso-wrap-style:none;mso-wrap-distance-left:9pt;mso-wrap-distance-top:0;mso-wrap-distance-right:9pt;mso-wrap-distance-bottom:0;mso-position-horizontal:absolute;mso-position-horizontal-relative:text;mso-position-vertical:absolute;mso-position-vertical-relative:text;v-text-anchor:top" o:gfxdata="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" filled="f" strokecolor="black [3213]">
+              <v:shape id="Pole tekstowe 3" o:spid="_x0000_s1066" type="#_x0000_t202" style="position:absolute;left:0;text-align:left;margin-left:0;margin-top:.2pt;width:366.2pt;height:35.35pt;z-index:251661312;visibility:visible;mso-wrap-style:none;mso-wrap-distance-left:9pt;mso-wrap-distance-top:0;mso-wrap-distance-right:9pt;mso-wrap-distance-bottom:0;mso-position-horizontal:absolute;mso-position-horizontal-relative:text;mso-position-vertical:absolute;mso-position-vertical-relative:text;v-text-anchor:top" o:gfxdata="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" filled="f" strokecolor="black [3213]">
                 <v:textbox style="mso-fit-shape-to-text:t">
                   <w:txbxContent>
                     <w:p>
@@ -8644,7 +11803,7 @@
                       <w:pPr>
                         <w:jc w:val="both"/>
                       </w:pPr>
-                      <w:hyperlink r:id="rId11" w:history="1">
+                      <w:hyperlink r:id="rId12" w:history="1">
                         <w:r>
                           <w:rPr>
                             <w:rStyle w:val="Hipercze"/>
@@ -8944,7 +12103,7 @@
           <w:lang w:val="en-US"/>
         </w:rPr>
       </w:pPr>
-      <w:hyperlink r:id="rId12" w:history="1">
+      <w:hyperlink r:id="rId13" w:history="1">
         <w:r>
           <w:rPr>
             <w:rStyle w:val="Hipercze"/>
@@ -8960,7 +12119,7 @@
           <w:lang w:val="en-US"/>
         </w:rPr>
       </w:pPr>
-      <w:hyperlink r:id="rId13" w:history="1">
+      <w:hyperlink r:id="rId14" w:history="1">
         <w:r>
           <w:rPr>
             <w:rStyle w:val="Hipercze"/>
@@ -8985,8 +12144,8 @@
       </w:pPr>
     </w:p>
     <w:sectPr>
-      <w:footerReference w:type="even" r:id="rId14"/>
-      <w:footerReference w:type="default" r:id="rId15"/>
+      <w:footerReference w:type="even" r:id="rId15"/>
+      <w:footerReference w:type="default" r:id="rId16"/>
       <w:pgSz w:w="11900" w:h="16840"/>
       <w:pgMar w:top="1417" w:right="1417" w:bottom="1417" w:left="1417" w:header="708" w:footer="708" w:gutter="0"/>
       <w:cols w:space="708"/>
@@ -9690,6 +12849,119 @@
     </w:lvl>
   </w:abstractNum>
   <w:abstractNum w:abstractNumId="5">
+    <w:nsid w:val="18DE427D"/>
+    <w:multiLevelType w:val="hybridMultilevel"/>
+    <w:tmpl w:val="EB1E91E4"/>
+    <w:lvl w:ilvl="0" w:tplc="04090001">
+      <w:start w:val="1"/>
+      <w:numFmt w:val="bullet"/>
+      <w:lvlText w:val=""/>
+      <w:lvlJc w:val="left"/>
+      <w:pPr>
+        <w:ind w:left="720" w:hanging="360"/>
+      </w:pPr>
+      <w:rPr>
+        <w:rFonts w:ascii="Symbol" w:hAnsi="Symbol" w:hint="default"/>
+      </w:rPr>
+    </w:lvl>
+    <w:lvl w:ilvl="1" w:tplc="04090003">
+      <w:start w:val="1"/>
+      <w:numFmt w:val="bullet"/>
+      <w:lvlText w:val="o"/>
+      <w:lvlJc w:val="left"/>
+      <w:pPr>
+        <w:ind w:left="1440" w:hanging="360"/>
+      </w:pPr>
+      <w:rPr>
+        <w:rFonts w:ascii="Courier New" w:hAnsi="Courier New" w:hint="default"/>
+      </w:rPr>
+    </w:lvl>
+    <w:lvl w:ilvl="2" w:tplc="04090005" w:tentative="1">
+      <w:start w:val="1"/>
+      <w:numFmt w:val="bullet"/>
+      <w:lvlText w:val=""/>
+      <w:lvlJc w:val="left"/>
+      <w:pPr>
+        <w:ind w:left="2160" w:hanging="360"/>
+      </w:pPr>
+      <w:rPr>
+        <w:rFonts w:ascii="Wingdings" w:hAnsi="Wingdings" w:hint="default"/>
+      </w:rPr>
+    </w:lvl>
+    <w:lvl w:ilvl="3" w:tplc="04090001" w:tentative="1">
+      <w:start w:val="1"/>
+      <w:numFmt w:val="bullet"/>
+      <w:lvlText w:val=""/>
+      <w:lvlJc w:val="left"/>
+      <w:pPr>
+        <w:ind w:left="2880" w:hanging="360"/>
+      </w:pPr>
+      <w:rPr>
+        <w:rFonts w:ascii="Symbol" w:hAnsi="Symbol" w:hint="default"/>
+      </w:rPr>
+    </w:lvl>
+    <w:lvl w:ilvl="4" w:tplc="04090003" w:tentative="1">
+      <w:start w:val="1"/>
+      <w:numFmt w:val="bullet"/>
+      <w:lvlText w:val="o"/>
+      <w:lvlJc w:val="left"/>
+      <w:pPr>
+        <w:ind w:left="3600" w:hanging="360"/>
+      </w:pPr>
+      <w:rPr>
+        <w:rFonts w:ascii="Courier New" w:hAnsi="Courier New" w:hint="default"/>
+      </w:rPr>
+    </w:lvl>
+    <w:lvl w:ilvl="5" w:tplc="04090005" w:tentative="1">
+      <w:start w:val="1"/>
+      <w:numFmt w:val="bullet"/>
+      <w:lvlText w:val=""/>
+      <w:lvlJc w:val="left"/>
+      <w:pPr>
+        <w:ind w:left="4320" w:hanging="360"/>
+      </w:pPr>
+      <w:rPr>
+        <w:rFonts w:ascii="Wingdings" w:hAnsi="Wingdings" w:hint="default"/>
+      </w:rPr>
+    </w:lvl>
+    <w:lvl w:ilvl="6" w:tplc="04090001" w:tentative="1">
+      <w:start w:val="1"/>
+      <w:numFmt w:val="bullet"/>
+      <w:lvlText w:val=""/>
+      <w:lvlJc w:val="left"/>
+      <w:pPr>
+        <w:ind w:left="5040" w:hanging="360"/>
+      </w:pPr>
+      <w:rPr>
+        <w:rFonts w:ascii="Symbol" w:hAnsi="Symbol" w:hint="default"/>
+      </w:rPr>
+    </w:lvl>
+    <w:lvl w:ilvl="7" w:tplc="04090003" w:tentative="1">
+      <w:start w:val="1"/>
+      <w:numFmt w:val="bullet"/>
+      <w:lvlText w:val="o"/>
+      <w:lvlJc w:val="left"/>
+      <w:pPr>
+        <w:ind w:left="5760" w:hanging="360"/>
+      </w:pPr>
+      <w:rPr>
+        <w:rFonts w:ascii="Courier New" w:hAnsi="Courier New" w:hint="default"/>
+      </w:rPr>
+    </w:lvl>
+    <w:lvl w:ilvl="8" w:tplc="04090005" w:tentative="1">
+      <w:start w:val="1"/>
+      <w:numFmt w:val="bullet"/>
+      <w:lvlText w:val=""/>
+      <w:lvlJc w:val="left"/>
+      <w:pPr>
+        <w:ind w:left="6480" w:hanging="360"/>
+      </w:pPr>
+      <w:rPr>
+        <w:rFonts w:ascii="Wingdings" w:hAnsi="Wingdings" w:hint="default"/>
+      </w:rPr>
+    </w:lvl>
+  </w:abstractNum>
+  <w:abstractNum w:abstractNumId="6">
     <w:nsid w:val="20E95225"/>
     <w:multiLevelType w:val="hybridMultilevel"/>
     <w:tmpl w:val="98D47E9E"/>
@@ -9778,7 +13050,7 @@
       </w:pPr>
     </w:lvl>
   </w:abstractNum>
-  <w:abstractNum w:abstractNumId="6">
+  <w:abstractNum w:abstractNumId="7">
     <w:nsid w:val="23F77BF3"/>
     <w:multiLevelType w:val="hybridMultilevel"/>
     <w:tmpl w:val="C820145C"/>
@@ -9891,7 +13163,7 @@
       </w:rPr>
     </w:lvl>
   </w:abstractNum>
-  <w:abstractNum w:abstractNumId="7">
+  <w:abstractNum w:abstractNumId="8">
     <w:nsid w:val="24EA4B8E"/>
     <w:multiLevelType w:val="hybridMultilevel"/>
     <w:tmpl w:val="78EA130A"/>
@@ -10004,7 +13276,7 @@
       </w:rPr>
     </w:lvl>
   </w:abstractNum>
-  <w:abstractNum w:abstractNumId="8">
+  <w:abstractNum w:abstractNumId="9">
     <w:nsid w:val="2BEA5845"/>
     <w:multiLevelType w:val="hybridMultilevel"/>
     <w:tmpl w:val="548857C6"/>
@@ -10117,7 +13389,7 @@
       </w:rPr>
     </w:lvl>
   </w:abstractNum>
-  <w:abstractNum w:abstractNumId="9">
+  <w:abstractNum w:abstractNumId="10">
     <w:nsid w:val="3379614E"/>
     <w:multiLevelType w:val="hybridMultilevel"/>
     <w:tmpl w:val="57DE5304"/>
@@ -10230,7 +13502,7 @@
       </w:rPr>
     </w:lvl>
   </w:abstractNum>
-  <w:abstractNum w:abstractNumId="10">
+  <w:abstractNum w:abstractNumId="11">
     <w:nsid w:val="36297053"/>
     <w:multiLevelType w:val="hybridMultilevel"/>
     <w:tmpl w:val="76844734"/>
@@ -10343,7 +13615,120 @@
       </w:rPr>
     </w:lvl>
   </w:abstractNum>
-  <w:abstractNum w:abstractNumId="11">
+  <w:abstractNum w:abstractNumId="12">
+    <w:nsid w:val="3A046214"/>
+    <w:multiLevelType w:val="hybridMultilevel"/>
+    <w:tmpl w:val="E530F930"/>
+    <w:lvl w:ilvl="0" w:tplc="04090001">
+      <w:start w:val="1"/>
+      <w:numFmt w:val="bullet"/>
+      <w:lvlText w:val=""/>
+      <w:lvlJc w:val="left"/>
+      <w:pPr>
+        <w:ind w:left="720" w:hanging="360"/>
+      </w:pPr>
+      <w:rPr>
+        <w:rFonts w:ascii="Symbol" w:hAnsi="Symbol" w:hint="default"/>
+      </w:rPr>
+    </w:lvl>
+    <w:lvl w:ilvl="1" w:tplc="04090003" w:tentative="1">
+      <w:start w:val="1"/>
+      <w:numFmt w:val="bullet"/>
+      <w:lvlText w:val="o"/>
+      <w:lvlJc w:val="left"/>
+      <w:pPr>
+        <w:ind w:left="1440" w:hanging="360"/>
+      </w:pPr>
+      <w:rPr>
+        <w:rFonts w:ascii="Courier New" w:hAnsi="Courier New" w:hint="default"/>
+      </w:rPr>
+    </w:lvl>
+    <w:lvl w:ilvl="2" w:tplc="04090005" w:tentative="1">
+      <w:start w:val="1"/>
+      <w:numFmt w:val="bullet"/>
+      <w:lvlText w:val=""/>
+      <w:lvlJc w:val="left"/>
+      <w:pPr>
+        <w:ind w:left="2160" w:hanging="360"/>
+      </w:pPr>
+      <w:rPr>
+        <w:rFonts w:ascii="Wingdings" w:hAnsi="Wingdings" w:hint="default"/>
+      </w:rPr>
+    </w:lvl>
+    <w:lvl w:ilvl="3" w:tplc="04090001" w:tentative="1">
+      <w:start w:val="1"/>
+      <w:numFmt w:val="bullet"/>
+      <w:lvlText w:val=""/>
+      <w:lvlJc w:val="left"/>
+      <w:pPr>
+        <w:ind w:left="2880" w:hanging="360"/>
+      </w:pPr>
+      <w:rPr>
+        <w:rFonts w:ascii="Symbol" w:hAnsi="Symbol" w:hint="default"/>
+      </w:rPr>
+    </w:lvl>
+    <w:lvl w:ilvl="4" w:tplc="04090003" w:tentative="1">
+      <w:start w:val="1"/>
+      <w:numFmt w:val="bullet"/>
+      <w:lvlText w:val="o"/>
+      <w:lvlJc w:val="left"/>
+      <w:pPr>
+        <w:ind w:left="3600" w:hanging="360"/>
+      </w:pPr>
+      <w:rPr>
+        <w:rFonts w:ascii="Courier New" w:hAnsi="Courier New" w:hint="default"/>
+      </w:rPr>
+    </w:lvl>
+    <w:lvl w:ilvl="5" w:tplc="04090005" w:tentative="1">
+      <w:start w:val="1"/>
+      <w:numFmt w:val="bullet"/>
+      <w:lvlText w:val=""/>
+      <w:lvlJc w:val="left"/>
+      <w:pPr>
+        <w:ind w:left="4320" w:hanging="360"/>
+      </w:pPr>
+      <w:rPr>
+        <w:rFonts w:ascii="Wingdings" w:hAnsi="Wingdings" w:hint="default"/>
+      </w:rPr>
+    </w:lvl>
+    <w:lvl w:ilvl="6" w:tplc="04090001" w:tentative="1">
+      <w:start w:val="1"/>
+      <w:numFmt w:val="bullet"/>
+      <w:lvlText w:val=""/>
+      <w:lvlJc w:val="left"/>
+      <w:pPr>
+        <w:ind w:left="5040" w:hanging="360"/>
+      </w:pPr>
+      <w:rPr>
+        <w:rFonts w:ascii="Symbol" w:hAnsi="Symbol" w:hint="default"/>
+      </w:rPr>
+    </w:lvl>
+    <w:lvl w:ilvl="7" w:tplc="04090003" w:tentative="1">
+      <w:start w:val="1"/>
+      <w:numFmt w:val="bullet"/>
+      <w:lvlText w:val="o"/>
+      <w:lvlJc w:val="left"/>
+      <w:pPr>
+        <w:ind w:left="5760" w:hanging="360"/>
+      </w:pPr>
+      <w:rPr>
+        <w:rFonts w:ascii="Courier New" w:hAnsi="Courier New" w:hint="default"/>
+      </w:rPr>
+    </w:lvl>
+    <w:lvl w:ilvl="8" w:tplc="04090005" w:tentative="1">
+      <w:start w:val="1"/>
+      <w:numFmt w:val="bullet"/>
+      <w:lvlText w:val=""/>
+      <w:lvlJc w:val="left"/>
+      <w:pPr>
+        <w:ind w:left="6480" w:hanging="360"/>
+      </w:pPr>
+      <w:rPr>
+        <w:rFonts w:ascii="Wingdings" w:hAnsi="Wingdings" w:hint="default"/>
+      </w:rPr>
+    </w:lvl>
+  </w:abstractNum>
+  <w:abstractNum w:abstractNumId="13">
     <w:nsid w:val="421448F1"/>
     <w:multiLevelType w:val="hybridMultilevel"/>
     <w:tmpl w:val="3066327A"/>
@@ -10456,7 +13841,7 @@
       </w:rPr>
     </w:lvl>
   </w:abstractNum>
-  <w:abstractNum w:abstractNumId="12">
+  <w:abstractNum w:abstractNumId="14">
     <w:nsid w:val="4CB456D4"/>
     <w:multiLevelType w:val="hybridMultilevel"/>
     <w:tmpl w:val="0AEA3240"/>
@@ -10568,7 +13953,7 @@
       </w:rPr>
     </w:lvl>
   </w:abstractNum>
-  <w:abstractNum w:abstractNumId="13">
+  <w:abstractNum w:abstractNumId="15">
     <w:nsid w:val="563463D1"/>
     <w:multiLevelType w:val="hybridMultilevel"/>
     <w:tmpl w:val="2F342C24"/>
@@ -10681,7 +14066,7 @@
       </w:rPr>
     </w:lvl>
   </w:abstractNum>
-  <w:abstractNum w:abstractNumId="14">
+  <w:abstractNum w:abstractNumId="16">
     <w:nsid w:val="5F062951"/>
     <w:multiLevelType w:val="hybridMultilevel"/>
     <w:tmpl w:val="9676D418"/>
@@ -10793,7 +14178,7 @@
       </w:rPr>
     </w:lvl>
   </w:abstractNum>
-  <w:abstractNum w:abstractNumId="15">
+  <w:abstractNum w:abstractNumId="17">
     <w:nsid w:val="6B1F49BC"/>
     <w:multiLevelType w:val="hybridMultilevel"/>
     <w:tmpl w:val="1068CAC0"/>
@@ -10879,7 +14264,7 @@
       </w:pPr>
     </w:lvl>
   </w:abstractNum>
-  <w:abstractNum w:abstractNumId="16">
+  <w:abstractNum w:abstractNumId="18">
     <w:nsid w:val="6D8855B6"/>
     <w:multiLevelType w:val="hybridMultilevel"/>
     <w:tmpl w:val="B426AC40"/>
@@ -10965,7 +14350,7 @@
       </w:pPr>
     </w:lvl>
   </w:abstractNum>
-  <w:abstractNum w:abstractNumId="17">
+  <w:abstractNum w:abstractNumId="19">
     <w:nsid w:val="713378ED"/>
     <w:multiLevelType w:val="hybridMultilevel"/>
     <w:tmpl w:val="ED7A2956"/>
@@ -11078,7 +14463,7 @@
       </w:rPr>
     </w:lvl>
   </w:abstractNum>
-  <w:abstractNum w:abstractNumId="18">
+  <w:abstractNum w:abstractNumId="20">
     <w:nsid w:val="715520AB"/>
     <w:multiLevelType w:val="hybridMultilevel"/>
     <w:tmpl w:val="E316409E"/>
@@ -11190,7 +14575,7 @@
       </w:rPr>
     </w:lvl>
   </w:abstractNum>
-  <w:abstractNum w:abstractNumId="19">
+  <w:abstractNum w:abstractNumId="21">
     <w:nsid w:val="71576FCA"/>
     <w:multiLevelType w:val="hybridMultilevel"/>
     <w:tmpl w:val="C2FCF8AC"/>
@@ -11303,7 +14688,7 @@
       </w:rPr>
     </w:lvl>
   </w:abstractNum>
-  <w:abstractNum w:abstractNumId="20">
+  <w:abstractNum w:abstractNumId="22">
     <w:nsid w:val="71C02296"/>
     <w:multiLevelType w:val="hybridMultilevel"/>
     <w:tmpl w:val="86724610"/>
@@ -11395,7 +14780,7 @@
       </w:pPr>
     </w:lvl>
   </w:abstractNum>
-  <w:abstractNum w:abstractNumId="21">
+  <w:abstractNum w:abstractNumId="23">
     <w:nsid w:val="77E26F6F"/>
     <w:multiLevelType w:val="hybridMultilevel"/>
     <w:tmpl w:val="74AC8D1E"/>
@@ -11484,7 +14869,7 @@
       </w:pPr>
     </w:lvl>
   </w:abstractNum>
-  <w:abstractNum w:abstractNumId="22">
+  <w:abstractNum w:abstractNumId="24">
     <w:nsid w:val="7FEE1F54"/>
     <w:multiLevelType w:val="hybridMultilevel"/>
     <w:tmpl w:val="FE2A30B0"/>
@@ -11600,43 +14985,43 @@
     <w:abstractNumId w:val="3"/>
   </w:num>
   <w:num w:numId="2">
-    <w:abstractNumId w:val="17"/>
+    <w:abstractNumId w:val="19"/>
   </w:num>
   <w:num w:numId="3">
     <w:abstractNumId w:val="0"/>
   </w:num>
   <w:num w:numId="4">
-    <w:abstractNumId w:val="18"/>
+    <w:abstractNumId w:val="20"/>
   </w:num>
   <w:num w:numId="5">
-    <w:abstractNumId w:val="14"/>
+    <w:abstractNumId w:val="16"/>
   </w:num>
   <w:num w:numId="6">
-    <w:abstractNumId w:val="22"/>
+    <w:abstractNumId w:val="24"/>
   </w:num>
   <w:num w:numId="7">
     <w:abstractNumId w:val="4"/>
   </w:num>
   <w:num w:numId="8">
-    <w:abstractNumId w:val="8"/>
+    <w:abstractNumId w:val="9"/>
   </w:num>
   <w:num w:numId="9">
+    <w:abstractNumId w:val="13"/>
+  </w:num>
+  <w:num w:numId="10">
+    <w:abstractNumId w:val="15"/>
+  </w:num>
+  <w:num w:numId="11">
+    <w:abstractNumId w:val="17"/>
+  </w:num>
+  <w:num w:numId="12">
+    <w:abstractNumId w:val="18"/>
+  </w:num>
+  <w:num w:numId="13">
     <w:abstractNumId w:val="11"/>
   </w:num>
-  <w:num w:numId="10">
-    <w:abstractNumId w:val="13"/>
-  </w:num>
-  <w:num w:numId="11">
-    <w:abstractNumId w:val="15"/>
-  </w:num>
-  <w:num w:numId="12">
-    <w:abstractNumId w:val="16"/>
-  </w:num>
-  <w:num w:numId="13">
-    <w:abstractNumId w:val="10"/>
-  </w:num>
   <w:num w:numId="14">
-    <w:abstractNumId w:val="20"/>
+    <w:abstractNumId w:val="22"/>
   </w:num>
   <w:num w:numId="15">
     <w:abstractNumId w:val="1"/>
@@ -11645,25 +15030,31 @@
     <w:abstractNumId w:val="2"/>
   </w:num>
   <w:num w:numId="17">
+    <w:abstractNumId w:val="6"/>
+  </w:num>
+  <w:num w:numId="18">
+    <w:abstractNumId w:val="23"/>
+  </w:num>
+  <w:num w:numId="19">
+    <w:abstractNumId w:val="14"/>
+  </w:num>
+  <w:num w:numId="20">
+    <w:abstractNumId w:val="8"/>
+  </w:num>
+  <w:num w:numId="21">
+    <w:abstractNumId w:val="7"/>
+  </w:num>
+  <w:num w:numId="22">
+    <w:abstractNumId w:val="21"/>
+  </w:num>
+  <w:num w:numId="23">
+    <w:abstractNumId w:val="10"/>
+  </w:num>
+  <w:num w:numId="24">
     <w:abstractNumId w:val="5"/>
   </w:num>
-  <w:num w:numId="18">
-    <w:abstractNumId w:val="21"/>
-  </w:num>
-  <w:num w:numId="19">
+  <w:num w:numId="25">
     <w:abstractNumId w:val="12"/>
-  </w:num>
-  <w:num w:numId="20">
-    <w:abstractNumId w:val="7"/>
-  </w:num>
-  <w:num w:numId="21">
-    <w:abstractNumId w:val="6"/>
-  </w:num>
-  <w:num w:numId="22">
-    <w:abstractNumId w:val="19"/>
-  </w:num>
-  <w:num w:numId="23">
-    <w:abstractNumId w:val="9"/>
   </w:num>
 </w:numbering>
 </file>
@@ -12002,6 +15393,77 @@
       <w:szCs w:val="20"/>
     </w:rPr>
   </w:style>
+  <w:style w:type="table" w:styleId="Siatkatabeli">
+    <w:name w:val="Table Grid"/>
+    <w:basedOn w:val="Standardowy"/>
+    <w:uiPriority w:val="59"/>
+    <w:rsid w:val="001026AC"/>
+    <w:tblPr>
+      <w:tblInd w:w="0" w:type="dxa"/>
+      <w:tblBorders>
+        <w:top w:val="single" w:sz="4" w:space="0" w:color="auto"/>
+        <w:left w:val="single" w:sz="4" w:space="0" w:color="auto"/>
+        <w:bottom w:val="single" w:sz="4" w:space="0" w:color="auto"/>
+        <w:right w:val="single" w:sz="4" w:space="0" w:color="auto"/>
+        <w:insideH w:val="single" w:sz="4" w:space="0" w:color="auto"/>
+        <w:insideV w:val="single" w:sz="4" w:space="0" w:color="auto"/>
+      </w:tblBorders>
+      <w:tblCellMar>
+        <w:top w:w="0" w:type="dxa"/>
+        <w:left w:w="108" w:type="dxa"/>
+        <w:bottom w:w="0" w:type="dxa"/>
+        <w:right w:w="108" w:type="dxa"/>
+      </w:tblCellMar>
+    </w:tblPr>
+  </w:style>
+  <w:style w:type="paragraph" w:styleId="HTML-wstpniesformatowany">
+    <w:name w:val="HTML Preformatted"/>
+    <w:basedOn w:val="Normalny"/>
+    <w:link w:val="HTML-wstpniesformatowanyZnak"/>
+    <w:uiPriority w:val="99"/>
+    <w:semiHidden/>
+    <w:unhideWhenUsed/>
+    <w:rsid w:val="00395D39"/>
+    <w:pPr>
+      <w:tabs>
+        <w:tab w:val="left" w:pos="916"/>
+        <w:tab w:val="left" w:pos="1832"/>
+        <w:tab w:val="left" w:pos="2748"/>
+        <w:tab w:val="left" w:pos="3664"/>
+        <w:tab w:val="left" w:pos="4580"/>
+        <w:tab w:val="left" w:pos="5496"/>
+        <w:tab w:val="left" w:pos="6412"/>
+        <w:tab w:val="left" w:pos="7328"/>
+        <w:tab w:val="left" w:pos="8244"/>
+        <w:tab w:val="left" w:pos="9160"/>
+        <w:tab w:val="left" w:pos="10076"/>
+        <w:tab w:val="left" w:pos="10992"/>
+        <w:tab w:val="left" w:pos="11908"/>
+        <w:tab w:val="left" w:pos="12824"/>
+        <w:tab w:val="left" w:pos="13740"/>
+        <w:tab w:val="left" w:pos="14656"/>
+      </w:tabs>
+    </w:pPr>
+    <w:rPr>
+      <w:rFonts w:ascii="Courier" w:hAnsi="Courier" w:cs="Courier"/>
+      <w:sz w:val="20"/>
+      <w:szCs w:val="20"/>
+      <w:lang w:val="en-US"/>
+    </w:rPr>
+  </w:style>
+  <w:style w:type="character" w:customStyle="1" w:styleId="HTML-wstpniesformatowanyZnak">
+    <w:name w:val="HTML - wstępnie sformatowany Znak"/>
+    <w:basedOn w:val="Domylnaczcionkaakapitu"/>
+    <w:link w:val="HTML-wstpniesformatowany"/>
+    <w:uiPriority w:val="99"/>
+    <w:semiHidden/>
+    <w:rsid w:val="00395D39"/>
+    <w:rPr>
+      <w:rFonts w:ascii="Courier" w:hAnsi="Courier" w:cs="Courier"/>
+      <w:sz w:val="20"/>
+      <w:szCs w:val="20"/>
+    </w:rPr>
+  </w:style>
 </w:styles>
 </file>
 
@@ -12335,6 +15797,77 @@
     <w:rsid w:val="00B256EB"/>
     <w:rPr>
       <w:rFonts w:ascii="Courier" w:eastAsiaTheme="minorEastAsia" w:hAnsi="Courier" w:cs="Courier"/>
+      <w:sz w:val="20"/>
+      <w:szCs w:val="20"/>
+    </w:rPr>
+  </w:style>
+  <w:style w:type="table" w:styleId="Siatkatabeli">
+    <w:name w:val="Table Grid"/>
+    <w:basedOn w:val="Standardowy"/>
+    <w:uiPriority w:val="59"/>
+    <w:rsid w:val="001026AC"/>
+    <w:tblPr>
+      <w:tblInd w:w="0" w:type="dxa"/>
+      <w:tblBorders>
+        <w:top w:val="single" w:sz="4" w:space="0" w:color="auto"/>
+        <w:left w:val="single" w:sz="4" w:space="0" w:color="auto"/>
+        <w:bottom w:val="single" w:sz="4" w:space="0" w:color="auto"/>
+        <w:right w:val="single" w:sz="4" w:space="0" w:color="auto"/>
+        <w:insideH w:val="single" w:sz="4" w:space="0" w:color="auto"/>
+        <w:insideV w:val="single" w:sz="4" w:space="0" w:color="auto"/>
+      </w:tblBorders>
+      <w:tblCellMar>
+        <w:top w:w="0" w:type="dxa"/>
+        <w:left w:w="108" w:type="dxa"/>
+        <w:bottom w:w="0" w:type="dxa"/>
+        <w:right w:w="108" w:type="dxa"/>
+      </w:tblCellMar>
+    </w:tblPr>
+  </w:style>
+  <w:style w:type="paragraph" w:styleId="HTML-wstpniesformatowany">
+    <w:name w:val="HTML Preformatted"/>
+    <w:basedOn w:val="Normalny"/>
+    <w:link w:val="HTML-wstpniesformatowanyZnak"/>
+    <w:uiPriority w:val="99"/>
+    <w:semiHidden/>
+    <w:unhideWhenUsed/>
+    <w:rsid w:val="00395D39"/>
+    <w:pPr>
+      <w:tabs>
+        <w:tab w:val="left" w:pos="916"/>
+        <w:tab w:val="left" w:pos="1832"/>
+        <w:tab w:val="left" w:pos="2748"/>
+        <w:tab w:val="left" w:pos="3664"/>
+        <w:tab w:val="left" w:pos="4580"/>
+        <w:tab w:val="left" w:pos="5496"/>
+        <w:tab w:val="left" w:pos="6412"/>
+        <w:tab w:val="left" w:pos="7328"/>
+        <w:tab w:val="left" w:pos="8244"/>
+        <w:tab w:val="left" w:pos="9160"/>
+        <w:tab w:val="left" w:pos="10076"/>
+        <w:tab w:val="left" w:pos="10992"/>
+        <w:tab w:val="left" w:pos="11908"/>
+        <w:tab w:val="left" w:pos="12824"/>
+        <w:tab w:val="left" w:pos="13740"/>
+        <w:tab w:val="left" w:pos="14656"/>
+      </w:tabs>
+    </w:pPr>
+    <w:rPr>
+      <w:rFonts w:ascii="Courier" w:hAnsi="Courier" w:cs="Courier"/>
+      <w:sz w:val="20"/>
+      <w:szCs w:val="20"/>
+      <w:lang w:val="en-US"/>
+    </w:rPr>
+  </w:style>
+  <w:style w:type="character" w:customStyle="1" w:styleId="HTML-wstpniesformatowanyZnak">
+    <w:name w:val="HTML - wstępnie sformatowany Znak"/>
+    <w:basedOn w:val="Domylnaczcionkaakapitu"/>
+    <w:link w:val="HTML-wstpniesformatowany"/>
+    <w:uiPriority w:val="99"/>
+    <w:semiHidden/>
+    <w:rsid w:val="00395D39"/>
+    <w:rPr>
+      <w:rFonts w:ascii="Courier" w:hAnsi="Courier" w:cs="Courier"/>
       <w:sz w:val="20"/>
       <w:szCs w:val="20"/>
     </w:rPr>
@@ -12667,7 +16200,7 @@
 </file>
 
 <file path=customXml/itemProps1.xml><?xml version="1.0" encoding="utf-8"?>
-<ds:datastoreItem xmlns:ds="http://schemas.openxmlformats.org/officeDocument/2006/customXml" ds:itemID="{E4DB3C72-33B5-1A47-BFA9-B98FB148E54D}">
+<ds:datastoreItem xmlns:ds="http://schemas.openxmlformats.org/officeDocument/2006/customXml" ds:itemID="{8DAF9D13-9541-C242-BF8F-D7D5BF95B866}">
   <ds:schemaRefs>
     <ds:schemaRef ds:uri="http://schemas.openxmlformats.org/officeDocument/2006/bibliography"/>
   </ds:schemaRefs>

</xml_diff>

<commit_message>
Cuś o IOC we MVC
</commit_message>
<xml_diff>
--- a/mgr.docx
+++ b/mgr.docx
@@ -66,6 +66,18 @@
       </w:pPr>
       <w:r>
         <w:t>Gdy w pracy napisane jest „ogólnym rozwiązaniem” lub „w większości frameworków” oznacza to żę zostały sprawdzone frameworki : Zend 1,2 ; ASP.NET MVC, Grails, Symfony 1, 2</w:t>
+      </w:r>
+    </w:p>
+    <w:p>
+      <w:pPr>
+        <w:pStyle w:val="Akapitzlist"/>
+        <w:numPr>
+          <w:ilvl w:val="0"/>
+          <w:numId w:val="19"/>
+        </w:numPr>
+      </w:pPr>
+      <w:r>
+        <w:t>To do ASP.NET 4 MVC VS ASP.NET</w:t>
       </w:r>
     </w:p>
     <w:p>
@@ -345,6 +357,7 @@
         <w:jc w:val="both"/>
       </w:pPr>
       <w:r>
+        <w:lastRenderedPageBreak/>
         <w:t xml:space="preserve">tego problemu. Żądanie do serwera jest przechwytywane, a następnie kierowanie do warstwy </w:t>
       </w:r>
       <w:r>
@@ -363,11 +376,7 @@
         <w:t>)</w:t>
       </w:r>
       <w:r>
-        <w:t xml:space="preserve"> jest odpowiedzialny za </w:t>
-      </w:r>
-      <w:r>
-        <w:lastRenderedPageBreak/>
-        <w:t>przeanalizowanie żądania, nie tylko pod kątem podanego adresu, ale również użytej metody http.</w:t>
+        <w:t xml:space="preserve"> jest odpowiedzialny za przeanalizowanie żądania, nie tylko pod kątem podanego adresu, ale również użytej metody http.</w:t>
       </w:r>
     </w:p>
     <w:p>
@@ -3006,7 +3015,7 @@
                                     <pic:cNvPicPr/>
                                   </pic:nvPicPr>
                                   <pic:blipFill>
-                                    <a:blip r:embed="rId10">
+                                    <a:blip r:embed="rId9">
                                       <a:extLst>
                                         <a:ext uri="{28A0092B-C50C-407E-A947-70E740481C1C}">
                                           <a14:useLocalDpi xmlns:a14="http://schemas.microsoft.com/office/drawing/2010/main" val="0"/>
@@ -3861,7 +3870,7 @@
       <w:pPr>
         <w:jc w:val="both"/>
       </w:pPr>
-      <w:hyperlink r:id="rId11" w:history="1">
+      <w:hyperlink r:id="rId10" w:history="1">
         <w:r>
           <w:rPr>
             <w:rStyle w:val="Hipercze"/>
@@ -11568,9 +11577,21 @@
     <w:p>
       <w:pPr>
         <w:jc w:val="both"/>
+        <w:rPr>
+          <w:sz w:val="28"/>
+          <w:szCs w:val="28"/>
+        </w:rPr>
+      </w:pPr>
+    </w:p>
+    <w:p>
+      <w:pPr>
+        <w:jc w:val="both"/>
       </w:pPr>
       <w:r>
         <w:t>Todo: opisać oddzielnie odwrócenie sterowania</w:t>
+      </w:r>
+      <w:r>
+        <w:t xml:space="preserve"> i wstrzykiwanie zależności</w:t>
       </w:r>
     </w:p>
     <w:p>
@@ -11789,11 +11810,7 @@
           </mc:Choice>
           <mc:Fallback>
             <w:pict>
-              <v:shapetype id="_x0000_t202" coordsize="21600,21600" o:spt="202" path="m0,0l0,21600,21600,21600,21600,0xe">
-                <v:stroke joinstyle="miter"/>
-                <v:path gradientshapeok="t" o:connecttype="rect"/>
-              </v:shapetype>
-              <v:shape id="Pole tekstowe 43" o:spid="_x0000_s1066" type="#_x0000_t202" style="position:absolute;left:0;text-align:left;margin-left:18pt;margin-top:-.05pt;width:387pt;height:90pt;z-index:251714560;visibility:visible;mso-wrap-style:square;mso-height-percent:0;mso-wrap-distance-left:9pt;mso-wrap-distance-top:0;mso-wrap-distance-right:9pt;mso-wrap-distance-bottom:0;mso-position-horizontal:absolute;mso-position-horizontal-relative:text;mso-position-vertical:absolute;mso-position-vertical-relative:text;mso-height-percent:0;mso-height-relative:margin;v-text-anchor:top" o:gfxdata="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" filled="f" strokecolor="black [3213]">
+              <v:shape id="Pole tekstowe 43" o:spid="_x0000_s1066" type="#_x0000_t202" style="position:absolute;left:0;text-align:left;margin-left:18pt;margin-top:-.05pt;width:387pt;height:90pt;z-index:251714560;visibility:visible;mso-wrap-style:square;mso-height-percent:0;mso-wrap-distance-left:9pt;mso-wrap-distance-top:0;mso-wrap-distance-right:9pt;mso-wrap-distance-bottom:0;mso-position-horizontal:absolute;mso-position-horizontal-relative:text;mso-position-vertical:absolute;mso-position-vertical-relative:text;mso-height-percent:0;mso-height-relative:margin;v-text-anchor:top" o:gfxdata="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" filled="f" strokecolor="black [3213]">
                 <v:textbox>
                   <w:txbxContent>
                     <w:p>
@@ -11946,7 +11963,7 @@
           </mc:Choice>
           <mc:Fallback>
             <w:pict>
-              <v:shape id="Pole tekstowe 44" o:spid="_x0000_s1067" type="#_x0000_t202" style="position:absolute;left:0;text-align:left;margin-left:0;margin-top:4.35pt;width:396pt;height:54pt;z-index:251715584;visibility:visible;mso-wrap-style:square;mso-height-percent:0;mso-wrap-distance-left:9pt;mso-wrap-distance-top:0;mso-wrap-distance-right:9pt;mso-wrap-distance-bottom:0;mso-position-horizontal:absolute;mso-position-horizontal-relative:text;mso-position-vertical:absolute;mso-position-vertical-relative:text;mso-height-percent:0;mso-height-relative:margin;v-text-anchor:top" o:gfxdata="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" filled="f" strokecolor="black [3213]">
+              <v:shape id="Pole tekstowe 44" o:spid="_x0000_s1067" type="#_x0000_t202" style="position:absolute;left:0;text-align:left;margin-left:0;margin-top:4.35pt;width:396pt;height:54pt;z-index:251715584;visibility:visible;mso-wrap-style:square;mso-height-percent:0;mso-wrap-distance-left:9pt;mso-wrap-distance-top:0;mso-wrap-distance-right:9pt;mso-wrap-distance-bottom:0;mso-position-horizontal:absolute;mso-position-horizontal-relative:text;mso-position-vertical:absolute;mso-position-vertical-relative:text;mso-height-percent:0;mso-height-relative:margin;v-text-anchor:top" o:gfxdata="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" filled="f" strokecolor="black [3213]">
                 <v:textbox>
                   <w:txbxContent>
                     <w:p>
@@ -12125,6 +12142,157 @@
       <w:pPr>
         <w:jc w:val="both"/>
       </w:pPr>
+    </w:p>
+    <w:p>
+      <w:pPr>
+        <w:jc w:val="both"/>
+      </w:pPr>
+      <w:r>
+        <w:t>[Todo: stosowanie fabryk controlerów – ważne jako kontrast jak to się robi w ASP.NET MVC (tu są fabryki kontrolerów, tam trzeba pisać wł</w:t>
+      </w:r>
+      <w:r>
+        <w:t>asne)</w:t>
+      </w:r>
+      <w:r>
+        <w:t xml:space="preserve">] </w:t>
+      </w:r>
+    </w:p>
+    <w:p>
+      <w:pPr>
+        <w:jc w:val="both"/>
+      </w:pPr>
+      <w:r>
+        <w:rPr>
+          <w:noProof/>
+          <w:lang w:val="en-US"/>
+        </w:rPr>
+        <mc:AlternateContent>
+          <mc:Choice Requires="wps">
+            <w:drawing>
+              <wp:anchor distT="0" distB="0" distL="114300" distR="114300" simplePos="0" relativeHeight="251717632" behindDoc="0" locked="0" layoutInCell="1" allowOverlap="1" wp14:anchorId="575BE596" wp14:editId="04AF43E6">
+                <wp:simplePos x="0" y="0"/>
+                <wp:positionH relativeFrom="column">
+                  <wp:posOffset>685800</wp:posOffset>
+                </wp:positionH>
+                <wp:positionV relativeFrom="paragraph">
+                  <wp:posOffset>48895</wp:posOffset>
+                </wp:positionV>
+                <wp:extent cx="3429000" cy="914400"/>
+                <wp:effectExtent l="0" t="0" r="25400" b="25400"/>
+                <wp:wrapSquare wrapText="bothSides"/>
+                <wp:docPr id="46" name="Pole tekstowe 46"/>
+                <wp:cNvGraphicFramePr/>
+                <a:graphic xmlns:a="http://schemas.openxmlformats.org/drawingml/2006/main">
+                  <a:graphicData uri="http://schemas.microsoft.com/office/word/2010/wordprocessingShape">
+                    <wps:wsp>
+                      <wps:cNvSpPr txBox="1"/>
+                      <wps:spPr>
+                        <a:xfrm>
+                          <a:off x="0" y="0"/>
+                          <a:ext cx="3429000" cy="914400"/>
+                        </a:xfrm>
+                        <a:prstGeom prst="rect">
+                          <a:avLst/>
+                        </a:prstGeom>
+                        <a:noFill/>
+                        <a:ln>
+                          <a:solidFill>
+                            <a:schemeClr val="tx1"/>
+                          </a:solidFill>
+                        </a:ln>
+                        <a:effectLst/>
+                        <a:extLst>
+                          <a:ext uri="{C572A759-6A51-4108-AA02-DFA0A04FC94B}">
+                            <ma14:wrappingTextBoxFlag xmlns:ma14="http://schemas.microsoft.com/office/mac/drawingml/2011/main"/>
+                          </a:ext>
+                        </a:extLst>
+                      </wps:spPr>
+                      <wps:style>
+                        <a:lnRef idx="0">
+                          <a:schemeClr val="accent1"/>
+                        </a:lnRef>
+                        <a:fillRef idx="0">
+                          <a:schemeClr val="accent1"/>
+                        </a:fillRef>
+                        <a:effectRef idx="0">
+                          <a:schemeClr val="accent1"/>
+                        </a:effectRef>
+                        <a:fontRef idx="minor">
+                          <a:schemeClr val="dk1"/>
+                        </a:fontRef>
+                      </wps:style>
+                      <wps:txbx>
+                        <w:txbxContent>
+                          <w:p>
+                            <w:r>
+                              <w:t>TODO kod z implemetnacją fabryki w postaci klasy i postaci domknięcia</w:t>
+                            </w:r>
+                          </w:p>
+                        </w:txbxContent>
+                      </wps:txbx>
+                      <wps:bodyPr rot="0" spcFirstLastPara="0" vertOverflow="overflow" horzOverflow="overflow" vert="horz" wrap="square" lIns="91440" tIns="45720" rIns="91440" bIns="45720" numCol="1" spcCol="0" rtlCol="0" fromWordArt="0" anchor="t" anchorCtr="0" forceAA="0" compatLnSpc="1">
+                        <a:prstTxWarp prst="textNoShape">
+                          <a:avLst/>
+                        </a:prstTxWarp>
+                        <a:noAutofit/>
+                      </wps:bodyPr>
+                    </wps:wsp>
+                  </a:graphicData>
+                </a:graphic>
+                <wp14:sizeRelH relativeFrom="margin">
+                  <wp14:pctWidth>0</wp14:pctWidth>
+                </wp14:sizeRelH>
+              </wp:anchor>
+            </w:drawing>
+          </mc:Choice>
+          <mc:Fallback>
+            <w:pict>
+              <v:shape id="Pole tekstowe 46" o:spid="_x0000_s1068" type="#_x0000_t202" style="position:absolute;left:0;text-align:left;margin-left:54pt;margin-top:3.85pt;width:270pt;height:1in;z-index:251717632;visibility:visible;mso-wrap-style:square;mso-width-percent:0;mso-wrap-distance-left:9pt;mso-wrap-distance-top:0;mso-wrap-distance-right:9pt;mso-wrap-distance-bottom:0;mso-position-horizontal:absolute;mso-position-horizontal-relative:text;mso-position-vertical:absolute;mso-position-vertical-relative:text;mso-width-percent:0;mso-width-relative:margin;v-text-anchor:top" o:gfxdata="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" filled="f" strokecolor="black [3213]">
+                <v:textbox>
+                  <w:txbxContent>
+                    <w:p>
+                      <w:r>
+                        <w:t>TODO kod z implemetnacją fabryki w postaci klasy i postaci domknięcia</w:t>
+                      </w:r>
+                    </w:p>
+                  </w:txbxContent>
+                </v:textbox>
+                <w10:wrap type="square"/>
+              </v:shape>
+            </w:pict>
+          </mc:Fallback>
+        </mc:AlternateContent>
+      </w:r>
+    </w:p>
+    <w:p>
+      <w:pPr>
+        <w:jc w:val="both"/>
+      </w:pPr>
+    </w:p>
+    <w:p>
+      <w:pPr>
+        <w:jc w:val="both"/>
+      </w:pPr>
+    </w:p>
+    <w:p>
+      <w:pPr>
+        <w:jc w:val="both"/>
+      </w:pPr>
+    </w:p>
+    <w:p>
+      <w:pPr>
+        <w:jc w:val="both"/>
+      </w:pPr>
+    </w:p>
+    <w:p>
+      <w:pPr>
+        <w:jc w:val="both"/>
+      </w:pPr>
+    </w:p>
+    <w:p>
+      <w:pPr>
+        <w:jc w:val="both"/>
+      </w:pPr>
       <w:r>
         <w:t>Todo: dobre praktyki, wydzielenie nazw serwisów do constów.</w:t>
       </w:r>
@@ -12197,37 +12365,165 @@
         <w:jc w:val="both"/>
       </w:pPr>
       <w:r>
-        <w:t>ASP .NET MVC 4</w:t>
-      </w:r>
-    </w:p>
-    <w:p>
-      <w:pPr>
-        <w:jc w:val="both"/>
-      </w:pPr>
-    </w:p>
-    <w:p>
-      <w:pPr>
-        <w:jc w:val="both"/>
-      </w:pPr>
-      <w:r>
-        <w:t xml:space="preserve">Framework nie dostarcza niestety </w:t>
-      </w:r>
-      <w:r>
-        <w:t>żadnego gotowego rozwiązania pozwalającego na odwrócenie zależności. Istnieje oczywiście możliwość wprowadzenia gotowej implementacji jednak nie będzie ona domyślnie zintegrowana z frameworkiem.</w:t>
-      </w:r>
-    </w:p>
-    <w:p>
-      <w:pPr>
-        <w:jc w:val="both"/>
-      </w:pPr>
-    </w:p>
-    <w:p>
-      <w:pPr>
-        <w:jc w:val="both"/>
-      </w:pPr>
-      <w:r>
-        <w:t>Todo: stosowanie fabryk controlerów</w:t>
-      </w:r>
+        <w:t>ASP</w:t>
+      </w:r>
+      <w:r>
+        <w:t>.NET MVC 4</w:t>
+      </w:r>
+    </w:p>
+    <w:p>
+      <w:pPr>
+        <w:jc w:val="both"/>
+      </w:pPr>
+    </w:p>
+    <w:p>
+      <w:pPr>
+        <w:jc w:val="both"/>
+      </w:pPr>
+      <w:r>
+        <w:t xml:space="preserve">Framework nie dostarcza </w:t>
+      </w:r>
+      <w:r>
+        <w:t>żadnego gotow</w:t>
+      </w:r>
+      <w:r>
+        <w:t>ego rozwiązania pozwalającego do zastosowania odwrócenia sterowania</w:t>
+      </w:r>
+      <w:r>
+        <w:t>. Istnieje oczywiście możliwość wprowadzenia gotowej implementacji jednak nie będzie ona domyślnie zintegrowana z frameworkiem.</w:t>
+      </w:r>
+    </w:p>
+    <w:p>
+      <w:pPr>
+        <w:jc w:val="both"/>
+      </w:pPr>
+    </w:p>
+    <w:p>
+      <w:pPr>
+        <w:jc w:val="both"/>
+      </w:pPr>
+      <w:r>
+        <w:t>W mniejszych projektach nie jest potrzebny</w:t>
+      </w:r>
+      <w:r>
+        <w:t xml:space="preserve"> pełen system zarządzanie zależnościami typu kontenery Spring</w:t>
+      </w:r>
+      <w:r>
+        <w:t xml:space="preserve"> czy Unity</w:t>
+      </w:r>
+      <w:r>
+        <w:t xml:space="preserve">. Jednak ze względów przejrzystości kodu mechanizmy takie jak wstrzykiwanie zależności są zawsze zalecane, szczególnie jeśli ilość kodu może się zwiększyć. </w:t>
+      </w:r>
+      <w:r>
+        <w:t xml:space="preserve">Tu dodatkowy problem jaki stwarza </w:t>
+      </w:r>
+      <w:r>
+        <w:t>ASP</w:t>
+      </w:r>
+      <w:r>
+        <w:t xml:space="preserve">.NET MVC 4 to również brak wsparcia przy tworzeniu kontrolerów. Aby użyć wstrzykiwania przez konstruktor </w:t>
+      </w:r>
+      <w:r>
+        <w:t>programista musi dostęp nad tworzeniem obiektu.</w:t>
+      </w:r>
+      <w:r>
+        <w:t xml:space="preserve"> Zend Framework umożliwiał</w:t>
+      </w:r>
+      <w:r>
+        <w:t xml:space="preserve"> tworzenie własnych fabryk w postaci domknięcia lub oddzielnej klasy.</w:t>
+      </w:r>
+      <w:r>
+        <w:t xml:space="preserve"> Fabryki są organizowane wg nazw kontrolera. Trasa wybrana przez trasownik posiada zapisaną nazwę kontrolera, która później </w:t>
+      </w:r>
+      <w:r>
+        <w:t>jest użyta do wybor</w:t>
+      </w:r>
+      <w:r>
+        <w:t>u</w:t>
+      </w:r>
+      <w:r>
+        <w:t xml:space="preserve"> fabryki. W</w:t>
+      </w:r>
+      <w:r>
+        <w:t xml:space="preserve"> ASP.NET MVC 4 nie istnieje gotowe rozwiązanie tego typu, ale istnieje możliwość stworzen</w:t>
+      </w:r>
+      <w:r>
+        <w:t xml:space="preserve">ia własnej fabryki kontrolerów. </w:t>
+      </w:r>
+      <w:r>
+        <w:t xml:space="preserve">Aby stworzyć fabrykę w postaci klasy należy zaimplementować interfejs </w:t>
+      </w:r>
+      <w:r>
+        <w:rPr>
+          <w:rFonts w:ascii="Courier" w:hAnsi="Courier"/>
+        </w:rPr>
+        <w:t>IControllerFactory</w:t>
+      </w:r>
+      <w:r>
+        <w:t xml:space="preserve">. Interfejs posiada trzy metody, ale tylko jedna </w:t>
+      </w:r>
+      <w:r>
+        <w:t xml:space="preserve">zajmuje się tworzeniem kontrolerów, dlatego łatwiejszym sposobem jest stworzeniem klasy poprzez dziedziczenie po klasie </w:t>
+      </w:r>
+      <w:r>
+        <w:rPr>
+          <w:rFonts w:ascii="Courier" w:hAnsi="Courier"/>
+        </w:rPr>
+        <w:t>DefaultControllerFactory</w:t>
+      </w:r>
+      <w:r>
+        <w:t xml:space="preserve"> i nadpisaniu metody </w:t>
+      </w:r>
+      <w:r>
+        <w:rPr>
+          <w:rFonts w:ascii="Courier" w:hAnsi="Courier"/>
+        </w:rPr>
+        <w:t>CreateController</w:t>
+      </w:r>
+      <w:r>
+        <w:t xml:space="preserve">. Metoda jako parametr dostaje nazwę kontrolera dopasowanego podczas trasowania oraz szczegóły wykonanego żądania w postaci klasy </w:t>
+      </w:r>
+      <w:r>
+        <w:rPr>
+          <w:rFonts w:ascii="Courier" w:hAnsi="Courier"/>
+        </w:rPr>
+        <w:t>RequestContext</w:t>
+      </w:r>
+      <w:r>
+        <w:t xml:space="preserve">. Takie informacje są wystarczające, aby móc tworzyć własne kontrolery, jednak </w:t>
+      </w:r>
+      <w:r>
+        <w:t xml:space="preserve">to </w:t>
+      </w:r>
+      <w:r>
+        <w:t>programi</w:t>
+      </w:r>
+      <w:r>
+        <w:t>ście</w:t>
+      </w:r>
+      <w:r>
+        <w:t xml:space="preserve"> </w:t>
+      </w:r>
+      <w:r>
+        <w:t>po</w:t>
+      </w:r>
+      <w:r>
+        <w:t>zostaje zorganizowanie budow</w:t>
+      </w:r>
+      <w:r>
+        <w:t>y</w:t>
+      </w:r>
+      <w:r>
+        <w:t xml:space="preserve"> kontrolerów i ich konfigurowania</w:t>
+      </w:r>
+      <w:r>
+        <w:t>.</w:t>
+      </w:r>
+    </w:p>
+    <w:p>
+      <w:pPr>
+        <w:jc w:val="both"/>
+      </w:pPr>
       <w:bookmarkStart w:id="0" w:name="_GoBack"/>
       <w:bookmarkEnd w:id="0"/>
     </w:p>
@@ -12235,11 +12531,125 @@
       <w:pPr>
         <w:jc w:val="both"/>
       </w:pPr>
-    </w:p>
-    <w:p>
-      <w:pPr>
-        <w:jc w:val="both"/>
-      </w:pPr>
+      <w:r>
+        <w:rPr>
+          <w:noProof/>
+          <w:lang w:val="en-US"/>
+        </w:rPr>
+        <mc:AlternateContent>
+          <mc:Choice Requires="wps">
+            <w:drawing>
+              <wp:anchor distT="0" distB="0" distL="114300" distR="114300" simplePos="0" relativeHeight="251716608" behindDoc="0" locked="0" layoutInCell="1" allowOverlap="1" wp14:anchorId="30FF7FF3" wp14:editId="55C034BF">
+                <wp:simplePos x="0" y="0"/>
+                <wp:positionH relativeFrom="column">
+                  <wp:posOffset>342900</wp:posOffset>
+                </wp:positionH>
+                <wp:positionV relativeFrom="paragraph">
+                  <wp:posOffset>154305</wp:posOffset>
+                </wp:positionV>
+                <wp:extent cx="4229100" cy="800100"/>
+                <wp:effectExtent l="0" t="0" r="38100" b="38100"/>
+                <wp:wrapSquare wrapText="bothSides"/>
+                <wp:docPr id="45" name="Pole tekstowe 45"/>
+                <wp:cNvGraphicFramePr/>
+                <a:graphic xmlns:a="http://schemas.openxmlformats.org/drawingml/2006/main">
+                  <a:graphicData uri="http://schemas.microsoft.com/office/word/2010/wordprocessingShape">
+                    <wps:wsp>
+                      <wps:cNvSpPr txBox="1"/>
+                      <wps:spPr>
+                        <a:xfrm>
+                          <a:off x="0" y="0"/>
+                          <a:ext cx="4229100" cy="800100"/>
+                        </a:xfrm>
+                        <a:prstGeom prst="rect">
+                          <a:avLst/>
+                        </a:prstGeom>
+                        <a:noFill/>
+                        <a:ln>
+                          <a:solidFill>
+                            <a:schemeClr val="tx1"/>
+                          </a:solidFill>
+                        </a:ln>
+                        <a:effectLst/>
+                        <a:extLst>
+                          <a:ext uri="{C572A759-6A51-4108-AA02-DFA0A04FC94B}">
+                            <ma14:wrappingTextBoxFlag xmlns:ma14="http://schemas.microsoft.com/office/mac/drawingml/2011/main"/>
+                          </a:ext>
+                        </a:extLst>
+                      </wps:spPr>
+                      <wps:style>
+                        <a:lnRef idx="0">
+                          <a:schemeClr val="accent1"/>
+                        </a:lnRef>
+                        <a:fillRef idx="0">
+                          <a:schemeClr val="accent1"/>
+                        </a:fillRef>
+                        <a:effectRef idx="0">
+                          <a:schemeClr val="accent1"/>
+                        </a:effectRef>
+                        <a:fontRef idx="minor">
+                          <a:schemeClr val="dk1"/>
+                        </a:fontRef>
+                      </wps:style>
+                      <wps:txbx>
+                        <w:txbxContent>
+                          <w:p>
+                            <w:hyperlink r:id="rId11" w:history="1">
+                              <w:r>
+                                <w:rPr>
+                                  <w:rStyle w:val="Hipercze"/>
+                                </w:rPr>
+                                <w:t>http://www.dotnetcurry.com/showarticle.aspx?ID=878</w:t>
+                              </w:r>
+                            </w:hyperlink>
+                          </w:p>
+                          <w:p>
+                            <w:r>
+                              <w:t>Todo: kod z implementwacją fabryki kontrolera</w:t>
+                            </w:r>
+                          </w:p>
+                        </w:txbxContent>
+                      </wps:txbx>
+                      <wps:bodyPr rot="0" spcFirstLastPara="0" vertOverflow="overflow" horzOverflow="overflow" vert="horz" wrap="square" lIns="91440" tIns="45720" rIns="91440" bIns="45720" numCol="1" spcCol="0" rtlCol="0" fromWordArt="0" anchor="t" anchorCtr="0" forceAA="0" compatLnSpc="1">
+                        <a:prstTxWarp prst="textNoShape">
+                          <a:avLst/>
+                        </a:prstTxWarp>
+                        <a:noAutofit/>
+                      </wps:bodyPr>
+                    </wps:wsp>
+                  </a:graphicData>
+                </a:graphic>
+              </wp:anchor>
+            </w:drawing>
+          </mc:Choice>
+          <mc:Fallback>
+            <w:pict>
+              <v:shape id="Pole tekstowe 45" o:spid="_x0000_s1069" type="#_x0000_t202" style="position:absolute;left:0;text-align:left;margin-left:27pt;margin-top:12.15pt;width:333pt;height:63pt;z-index:251716608;visibility:visible;mso-wrap-style:square;mso-wrap-distance-left:9pt;mso-wrap-distance-top:0;mso-wrap-distance-right:9pt;mso-wrap-distance-bottom:0;mso-position-horizontal:absolute;mso-position-horizontal-relative:text;mso-position-vertical:absolute;mso-position-vertical-relative:text;v-text-anchor:top" o:gfxdata="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" filled="f" strokecolor="black [3213]">
+                <v:textbox>
+                  <w:txbxContent>
+                    <w:p>
+                      <w:hyperlink r:id="rId12" w:history="1">
+                        <w:r>
+                          <w:rPr>
+                            <w:rStyle w:val="Hipercze"/>
+                          </w:rPr>
+                          <w:t>http://www.dotnetcurry.com/showarticle.aspx?ID=878</w:t>
+                        </w:r>
+                      </w:hyperlink>
+                    </w:p>
+                    <w:p>
+                      <w:r>
+                        <w:t>Todo: kod z implementwacją fabryki kontrolera</w:t>
+                      </w:r>
+                    </w:p>
+                  </w:txbxContent>
+                </v:textbox>
+                <w10:wrap type="square"/>
+              </v:shape>
+            </w:pict>
+          </mc:Fallback>
+        </mc:AlternateContent>
+      </w:r>
     </w:p>
     <w:p>
       <w:pPr>
@@ -12508,7 +12918,7 @@
                             <w:pPr>
                               <w:jc w:val="both"/>
                             </w:pPr>
-                            <w:hyperlink r:id="rId12" w:history="1">
+                            <w:hyperlink r:id="rId13" w:history="1">
                               <w:r>
                                 <w:rPr>
                                   <w:rStyle w:val="Hipercze"/>
@@ -12533,7 +12943,7 @@
           </mc:Choice>
           <mc:Fallback>
             <w:pict>
-              <v:shape id="Pole tekstowe 3" o:spid="_x0000_s1066" type="#_x0000_t202" style="position:absolute;left:0;text-align:left;margin-left:0;margin-top:.2pt;width:366.2pt;height:35.35pt;z-index:251661312;visibility:visible;mso-wrap-style:none;mso-wrap-distance-left:9pt;mso-wrap-distance-top:0;mso-wrap-distance-right:9pt;mso-wrap-distance-bottom:0;mso-position-horizontal:absolute;mso-position-horizontal-relative:text;mso-position-vertical:absolute;mso-position-vertical-relative:text;v-text-anchor:top" o:gfxdata="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" filled="f" strokecolor="black [3213]">
+              <v:shape id="Pole tekstowe 3" o:spid="_x0000_s1070" type="#_x0000_t202" style="position:absolute;left:0;text-align:left;margin-left:0;margin-top:.2pt;width:366.2pt;height:35.35pt;z-index:251661312;visibility:visible;mso-wrap-style:none;mso-wrap-distance-left:9pt;mso-wrap-distance-top:0;mso-wrap-distance-right:9pt;mso-wrap-distance-bottom:0;mso-position-horizontal:absolute;mso-position-horizontal-relative:text;mso-position-vertical:absolute;mso-position-vertical-relative:text;v-text-anchor:top" o:gfxdata="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" filled="f" strokecolor="black [3213]">
                 <v:textbox style="mso-fit-shape-to-text:t">
                   <w:txbxContent>
                     <w:p>
@@ -12548,7 +12958,7 @@
                       <w:pPr>
                         <w:jc w:val="both"/>
                       </w:pPr>
-                      <w:hyperlink r:id="rId13" w:history="1">
+                      <w:hyperlink r:id="rId14" w:history="1">
                         <w:r>
                           <w:rPr>
                             <w:rStyle w:val="Hipercze"/>
@@ -12891,7 +13301,7 @@
           <w:lang w:val="en-US"/>
         </w:rPr>
       </w:pPr>
-      <w:hyperlink r:id="rId14" w:history="1">
+      <w:hyperlink r:id="rId15" w:history="1">
         <w:r>
           <w:rPr>
             <w:rStyle w:val="Hipercze"/>
@@ -12907,7 +13317,7 @@
           <w:lang w:val="en-US"/>
         </w:rPr>
       </w:pPr>
-      <w:hyperlink r:id="rId15" w:history="1">
+      <w:hyperlink r:id="rId16" w:history="1">
         <w:r>
           <w:rPr>
             <w:rStyle w:val="Hipercze"/>
@@ -12939,8 +13349,8 @@
       </w:pPr>
     </w:p>
     <w:sectPr>
-      <w:footerReference w:type="even" r:id="rId16"/>
-      <w:footerReference w:type="default" r:id="rId17"/>
+      <w:footerReference w:type="even" r:id="rId17"/>
+      <w:footerReference w:type="default" r:id="rId18"/>
       <w:pgSz w:w="11900" w:h="16840"/>
       <w:pgMar w:top="1417" w:right="1417" w:bottom="1417" w:left="1417" w:header="708" w:footer="708" w:gutter="0"/>
       <w:cols w:space="708"/>
@@ -16995,7 +17405,7 @@
 </file>
 
 <file path=customXml/itemProps1.xml><?xml version="1.0" encoding="utf-8"?>
-<ds:datastoreItem xmlns:ds="http://schemas.openxmlformats.org/officeDocument/2006/customXml" ds:itemID="{FB9E3D21-B62B-8545-96E2-C9C78D7202CA}">
+<ds:datastoreItem xmlns:ds="http://schemas.openxmlformats.org/officeDocument/2006/customXml" ds:itemID="{C4DFD46C-EFEA-B240-B3D7-5710530F5AFC}">
   <ds:schemaRefs>
     <ds:schemaRef ds:uri="http://schemas.openxmlformats.org/officeDocument/2006/bibliography"/>
   </ds:schemaRefs>

</xml_diff>

<commit_message>
Opis formsów - początek
</commit_message>
<xml_diff>
--- a/mgr.docx
+++ b/mgr.docx
@@ -78,6 +78,21 @@
       </w:pPr>
       <w:r>
         <w:t>To do ASP.NET 4 MVC VS ASP.NET</w:t>
+      </w:r>
+      <w:r>
+        <w:t xml:space="preserve"> (aka MVC vc MVP/MVVM itp.)</w:t>
+      </w:r>
+    </w:p>
+    <w:p>
+      <w:pPr>
+        <w:pStyle w:val="Akapitzlist"/>
+        <w:numPr>
+          <w:ilvl w:val="0"/>
+          <w:numId w:val="19"/>
+        </w:numPr>
+      </w:pPr>
+      <w:r>
+        <w:t>ViewModel w MVC a ViewModel w MVVM</w:t>
       </w:r>
     </w:p>
     <w:p>
@@ -3015,7 +3030,7 @@
                                     <pic:cNvPicPr/>
                                   </pic:nvPicPr>
                                   <pic:blipFill>
-                                    <a:blip r:embed="rId9">
+                                    <a:blip r:embed="rId10">
                                       <a:extLst>
                                         <a:ext uri="{28A0092B-C50C-407E-A947-70E740481C1C}">
                                           <a14:useLocalDpi xmlns:a14="http://schemas.microsoft.com/office/drawing/2010/main" val="0"/>
@@ -3587,6 +3602,22 @@
           <w:szCs w:val="28"/>
         </w:rPr>
         <w:t>ASP.NET MVC 4.0</w:t>
+      </w:r>
+    </w:p>
+    <w:p>
+      <w:pPr>
+        <w:jc w:val="both"/>
+        <w:rPr>
+          <w:sz w:val="28"/>
+          <w:szCs w:val="28"/>
+        </w:rPr>
+      </w:pPr>
+      <w:r>
+        <w:rPr>
+          <w:sz w:val="28"/>
+          <w:szCs w:val="28"/>
+        </w:rPr>
+        <w:t>[todo – przejrzeć dokument i sprawdzić czy nigdzie napisane nie ma, że ASP.NET MVC nie ma trasowania przez adnotacje (atrybuty), w MVC 5 dodali to już]</w:t>
       </w:r>
     </w:p>
     <w:p>
@@ -3870,7 +3901,7 @@
       <w:pPr>
         <w:jc w:val="both"/>
       </w:pPr>
-      <w:hyperlink r:id="rId10" w:history="1">
+      <w:hyperlink r:id="rId11" w:history="1">
         <w:r>
           <w:rPr>
             <w:rStyle w:val="Hipercze"/>
@@ -8287,7 +8318,7 @@
         <mc:AlternateContent>
           <mc:Choice Requires="wps">
             <w:drawing>
-              <wp:anchor distT="0" distB="0" distL="114300" distR="114300" simplePos="0" relativeHeight="251702272" behindDoc="0" locked="0" layoutInCell="1" allowOverlap="1" wp14:anchorId="394B8880" wp14:editId="4BC61D4F">
+              <wp:anchor distT="0" distB="0" distL="114300" distR="114300" simplePos="0" relativeHeight="251702272" behindDoc="0" locked="0" layoutInCell="1" allowOverlap="1" wp14:anchorId="394B8880" wp14:editId="38C14B13">
                 <wp:simplePos x="0" y="0"/>
                 <wp:positionH relativeFrom="column">
                   <wp:posOffset>1028700</wp:posOffset>
@@ -8295,8 +8326,8 @@
                 <wp:positionV relativeFrom="paragraph">
                   <wp:posOffset>27305</wp:posOffset>
                 </wp:positionV>
-                <wp:extent cx="4229100" cy="1714500"/>
-                <wp:effectExtent l="0" t="0" r="38100" b="38100"/>
+                <wp:extent cx="4229100" cy="824865"/>
+                <wp:effectExtent l="0" t="0" r="38100" b="13335"/>
                 <wp:wrapSquare wrapText="bothSides"/>
                 <wp:docPr id="35" name="Pole tekstowe 35"/>
                 <wp:cNvGraphicFramePr/>
@@ -8307,7 +8338,7 @@
                       <wps:spPr>
                         <a:xfrm>
                           <a:off x="0" y="0"/>
-                          <a:ext cx="4229100" cy="1714500"/>
+                          <a:ext cx="4229100" cy="824865"/>
                         </a:xfrm>
                         <a:prstGeom prst="rect">
                           <a:avLst/>
@@ -8368,7 +8399,11 @@
           </mc:Choice>
           <mc:Fallback>
             <w:pict>
-              <v:shape id="Pole tekstowe 35" o:spid="_x0000_s1058" type="#_x0000_t202" style="position:absolute;left:0;text-align:left;margin-left:81pt;margin-top:2.15pt;width:333pt;height:135pt;z-index:251702272;visibility:visible;mso-wrap-style:square;mso-width-percent:0;mso-height-percent:0;mso-wrap-distance-left:9pt;mso-wrap-distance-top:0;mso-wrap-distance-right:9pt;mso-wrap-distance-bottom:0;mso-position-horizontal:absolute;mso-position-horizontal-relative:text;mso-position-vertical:absolute;mso-position-vertical-relative:text;mso-width-percent:0;mso-height-percent:0;mso-width-relative:margin;mso-height-relative:margin;v-text-anchor:top" o:gfxdata="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" filled="f" strokecolor="black [3213]">
+              <v:shapetype id="_x0000_t202" coordsize="21600,21600" o:spt="202" path="m0,0l0,21600,21600,21600,21600,0xe">
+                <v:stroke joinstyle="miter"/>
+                <v:path gradientshapeok="t" o:connecttype="rect"/>
+              </v:shapetype>
+              <v:shape id="Pole tekstowe 35" o:spid="_x0000_s1058" type="#_x0000_t202" style="position:absolute;left:0;text-align:left;margin-left:81pt;margin-top:2.15pt;width:333pt;height:64.95pt;z-index:251702272;visibility:visible;mso-wrap-style:square;mso-width-percent:0;mso-height-percent:0;mso-wrap-distance-left:9pt;mso-wrap-distance-top:0;mso-wrap-distance-right:9pt;mso-wrap-distance-bottom:0;mso-position-horizontal:absolute;mso-position-horizontal-relative:text;mso-position-vertical:absolute;mso-position-vertical-relative:text;mso-width-percent:0;mso-height-percent:0;mso-width-relative:margin;mso-height-relative:margin;v-text-anchor:top" o:gfxdata="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" filled="f" strokecolor="black [3213]">
                 <v:textbox>
                   <w:txbxContent>
                     <w:p>
@@ -12412,7 +12447,13 @@
         <w:t xml:space="preserve"> czy Unity</w:t>
       </w:r>
       <w:r>
-        <w:t xml:space="preserve">. Jednak ze względów przejrzystości kodu mechanizmy takie jak wstrzykiwanie zależności są zawsze zalecane, szczególnie jeśli ilość kodu może się zwiększyć. </w:t>
+        <w:t xml:space="preserve">. Jednak ze względów przejrzystości kodu mechanizmy takie jak wstrzykiwanie zależności są zawsze zalecane, szczególnie jeśli ilość kodu może się </w:t>
+      </w:r>
+      <w:r>
+        <w:t xml:space="preserve">potencjalnie </w:t>
+      </w:r>
+      <w:r>
+        <w:t xml:space="preserve">zwiększyć. </w:t>
       </w:r>
       <w:r>
         <w:t xml:space="preserve">Tu dodatkowy problem jaki stwarza </w:t>
@@ -12524,8 +12565,6 @@
       <w:pPr>
         <w:jc w:val="both"/>
       </w:pPr>
-      <w:bookmarkStart w:id="0" w:name="_GoBack"/>
-      <w:bookmarkEnd w:id="0"/>
     </w:p>
     <w:p>
       <w:pPr>
@@ -12594,7 +12633,7 @@
                       <wps:txbx>
                         <w:txbxContent>
                           <w:p>
-                            <w:hyperlink r:id="rId11" w:history="1">
+                            <w:hyperlink r:id="rId12" w:history="1">
                               <w:r>
                                 <w:rPr>
                                   <w:rStyle w:val="Hipercze"/>
@@ -12628,7 +12667,7 @@
                 <v:textbox>
                   <w:txbxContent>
                     <w:p>
-                      <w:hyperlink r:id="rId12" w:history="1">
+                      <w:hyperlink r:id="rId13" w:history="1">
                         <w:r>
                           <w:rPr>
                             <w:rStyle w:val="Hipercze"/>
@@ -12679,46 +12718,6 @@
     <w:p>
       <w:pPr>
         <w:jc w:val="both"/>
-      </w:pPr>
-    </w:p>
-    <w:p>
-      <w:pPr>
-        <w:jc w:val="both"/>
-      </w:pPr>
-    </w:p>
-    <w:p>
-      <w:pPr>
-        <w:jc w:val="both"/>
-      </w:pPr>
-    </w:p>
-    <w:p>
-      <w:pPr>
-        <w:jc w:val="both"/>
-      </w:pPr>
-    </w:p>
-    <w:p>
-      <w:pPr>
-        <w:jc w:val="both"/>
-      </w:pPr>
-    </w:p>
-    <w:p>
-      <w:pPr>
-        <w:jc w:val="both"/>
-      </w:pPr>
-    </w:p>
-    <w:p>
-      <w:pPr>
-        <w:jc w:val="both"/>
-      </w:pPr>
-    </w:p>
-    <w:p>
-      <w:pPr>
-        <w:jc w:val="both"/>
-      </w:pPr>
-    </w:p>
-    <w:p>
-      <w:pPr>
-        <w:jc w:val="both"/>
         <w:rPr>
           <w:sz w:val="40"/>
           <w:szCs w:val="40"/>
@@ -12748,6 +12747,136 @@
       <w:pPr>
         <w:jc w:val="both"/>
       </w:pPr>
+      <w:r>
+        <w:t>Formularze umożliwiają użytkownikom na wprowadzenie</w:t>
+      </w:r>
+      <w:r>
+        <w:t xml:space="preserve"> danych i wysyłanie ich do serwera, gdzie zostają przetworzone. Są tworzone na wzór prawdziwych formularzy, zawierają pola, w które można wprowadzać tekst, zaznaczać i wybierać różne opcje. S</w:t>
+      </w:r>
+      <w:r>
+        <w:t>ą nieodłącz</w:t>
+      </w:r>
+      <w:r>
+        <w:t>ną częścią stron internetowych i nie istnieje wiele witryn, które by z nich nie korzystały. Typowa interakcj</w:t>
+      </w:r>
+      <w:r>
+        <w:t>a z formularzem wymaga operacji przechodzących przez wszystkie warstwy aplikacji. Przykładem może być formularz edycji profilu. Najpierw bieżące dane muszą zostać pobrane z bazy danych, następnie na ich podstawie tworzony jest model (często przy użyciu ORM), który kolejno zostaje przekazany przez kontroler do widoku gdzie na jego podstawie zostają uzupełnione pola formularza.</w:t>
+      </w:r>
+      <w:r>
+        <w:t xml:space="preserve"> </w:t>
+      </w:r>
+      <w:r>
+        <w:t>W ten sposób użytkownikowi zostaje przedstawiony formularz, który jest wstępnie wypełniony starymi danymi. Kiedy użytkownik</w:t>
+      </w:r>
+      <w:r>
+        <w:t xml:space="preserve"> poprawi informację i wyśle formularz, wtedy wszystkie warstwy zostaną odwiedzone ponownie. Dodatkowo </w:t>
+      </w:r>
+      <w:r>
+        <w:t>wykonana</w:t>
+      </w:r>
+      <w:r>
+        <w:t xml:space="preserve"> zostanie walidacja danych, która może być traktowana ja</w:t>
+      </w:r>
+      <w:r>
+        <w:t>ko oddzielna</w:t>
+      </w:r>
+      <w:r>
+        <w:t>.</w:t>
+      </w:r>
+      <w:r>
+        <w:t xml:space="preserve"> W przypadku, gdy dane są poprawne nowy stan zostanie zapisany, jeśli natomiast walidacja zwróci błąd, wtedy użytkownik zostanie o tym poinformowany i poproszony o poprawę wpisanych informacji.</w:t>
+      </w:r>
+      <w:r>
+        <w:t xml:space="preserve"> </w:t>
+      </w:r>
+      <w:r>
+        <w:t>Sama walidacja może zostać wykonana kilkukrotnie w oddzielnych warstwach. Na przykład walidacja w warstwie widoku umożliwia wykrywanie błędów bez wykonywania połączenia z serwerem, co zmniejsza obciążenia serwera i jest przyjaźniejsze użytkownikowi, gdyż ten otrzymuje informację o błędach natychmiast.</w:t>
+      </w:r>
+      <w:r>
+        <w:t xml:space="preserve">  </w:t>
+      </w:r>
+    </w:p>
+    <w:p>
+      <w:pPr>
+        <w:jc w:val="both"/>
+      </w:pPr>
+      <w:r>
+        <w:t>Często podawanie informacji po raz pierwszy wymaga bardzo podobnego formularza jak ich późniejsza edycja.</w:t>
+      </w:r>
+      <w:r>
+        <w:t xml:space="preserve"> Jako, że </w:t>
+      </w:r>
+      <w:r>
+        <w:t>walidacja po stronie klienta nie jest rzetelna naturalnym jest obowiązkowa walidacja po stronie serwera. Jak widać obsługa nawet prostych formularzy może być pracochłonna ponieważ jest wiele czynników, które należy wziąć pod uwagę. Stron</w:t>
+      </w:r>
+      <w:r>
+        <w:t>y internetowe posiadają na ogół</w:t>
+      </w:r>
+      <w:r>
+        <w:t xml:space="preserve"> wiele formularzy, więc</w:t>
+      </w:r>
+    </w:p>
+    <w:p>
+      <w:pPr>
+        <w:jc w:val="both"/>
+      </w:pPr>
+      <w:r>
+        <w:t>nie dziwi fakt, że frameworki MVC próbują dostarczyć rozwiązań, które przyspieszyłyby proces ich tworzenia.</w:t>
+      </w:r>
+      <w:r>
+        <w:t xml:space="preserve"> </w:t>
+      </w:r>
+    </w:p>
+    <w:p>
+      <w:pPr>
+        <w:jc w:val="both"/>
+      </w:pPr>
+    </w:p>
+    <w:p>
+      <w:pPr>
+        <w:tabs>
+          <w:tab w:val="left" w:pos="6396"/>
+        </w:tabs>
+        <w:jc w:val="both"/>
+        <w:rPr>
+          <w:sz w:val="28"/>
+          <w:szCs w:val="28"/>
+        </w:rPr>
+      </w:pPr>
+      <w:r>
+        <w:rPr>
+          <w:sz w:val="28"/>
+          <w:szCs w:val="28"/>
+        </w:rPr>
+        <w:t xml:space="preserve">Zend Framework 2 </w:t>
+      </w:r>
+    </w:p>
+    <w:p>
+      <w:pPr>
+        <w:jc w:val="both"/>
+      </w:pPr>
+    </w:p>
+    <w:p>
+      <w:pPr>
+        <w:jc w:val="both"/>
+      </w:pPr>
+      <w:r>
+        <w:t xml:space="preserve">Formularz </w:t>
+      </w:r>
+      <w:r>
+        <w:t xml:space="preserve">w tym frameworku jest traktowany jako obiekt klasy </w:t>
+      </w:r>
+      <w:r>
+        <w:rPr>
+          <w:rFonts w:ascii="Courier" w:hAnsi="Courier" w:cs="Courier New"/>
+        </w:rPr>
+        <w:t>Zend_Form</w:t>
+      </w:r>
+      <w:r>
+        <w:t xml:space="preserve">. </w:t>
+      </w:r>
+      <w:bookmarkStart w:id="0" w:name="_GoBack"/>
+      <w:bookmarkEnd w:id="0"/>
     </w:p>
     <w:p>
       <w:pPr>
@@ -12812,6 +12941,9 @@
       <w:pPr>
         <w:jc w:val="both"/>
       </w:pPr>
+      <w:r>
+        <w:t>ViewModel</w:t>
+      </w:r>
     </w:p>
     <w:p>
       <w:pPr>
@@ -12918,7 +13050,7 @@
                             <w:pPr>
                               <w:jc w:val="both"/>
                             </w:pPr>
-                            <w:hyperlink r:id="rId13" w:history="1">
+                            <w:hyperlink r:id="rId14" w:history="1">
                               <w:r>
                                 <w:rPr>
                                   <w:rStyle w:val="Hipercze"/>
@@ -12958,7 +13090,7 @@
                       <w:pPr>
                         <w:jc w:val="both"/>
                       </w:pPr>
-                      <w:hyperlink r:id="rId14" w:history="1">
+                      <w:hyperlink r:id="rId15" w:history="1">
                         <w:r>
                           <w:rPr>
                             <w:rStyle w:val="Hipercze"/>
@@ -13301,7 +13433,7 @@
           <w:lang w:val="en-US"/>
         </w:rPr>
       </w:pPr>
-      <w:hyperlink r:id="rId15" w:history="1">
+      <w:hyperlink r:id="rId16" w:history="1">
         <w:r>
           <w:rPr>
             <w:rStyle w:val="Hipercze"/>
@@ -13317,7 +13449,7 @@
           <w:lang w:val="en-US"/>
         </w:rPr>
       </w:pPr>
-      <w:hyperlink r:id="rId16" w:history="1">
+      <w:hyperlink r:id="rId17" w:history="1">
         <w:r>
           <w:rPr>
             <w:rStyle w:val="Hipercze"/>
@@ -13348,9 +13480,16 @@
         </w:rPr>
       </w:pPr>
     </w:p>
+    <w:p>
+      <w:pPr>
+        <w:rPr>
+          <w:lang w:val="en-US"/>
+        </w:rPr>
+      </w:pPr>
+    </w:p>
     <w:sectPr>
-      <w:footerReference w:type="even" r:id="rId17"/>
-      <w:footerReference w:type="default" r:id="rId18"/>
+      <w:footerReference w:type="even" r:id="rId18"/>
+      <w:footerReference w:type="default" r:id="rId19"/>
       <w:pgSz w:w="11900" w:h="16840"/>
       <w:pgMar w:top="1417" w:right="1417" w:bottom="1417" w:left="1417" w:header="708" w:footer="708" w:gutter="0"/>
       <w:cols w:space="708"/>
@@ -17405,7 +17544,7 @@
 </file>
 
 <file path=customXml/itemProps1.xml><?xml version="1.0" encoding="utf-8"?>
-<ds:datastoreItem xmlns:ds="http://schemas.openxmlformats.org/officeDocument/2006/customXml" ds:itemID="{C4DFD46C-EFEA-B240-B3D7-5710530F5AFC}">
+<ds:datastoreItem xmlns:ds="http://schemas.openxmlformats.org/officeDocument/2006/customXml" ds:itemID="{47D3424A-6F52-084D-BF89-3E638FAE8753}">
   <ds:schemaRefs>
     <ds:schemaRef ds:uri="http://schemas.openxmlformats.org/officeDocument/2006/bibliography"/>
   </ds:schemaRefs>

</xml_diff>

<commit_message>
more on zend forms
</commit_message>
<xml_diff>
--- a/mgr.docx
+++ b/mgr.docx
@@ -3030,7 +3030,7 @@
                                     <pic:cNvPicPr/>
                                   </pic:nvPicPr>
                                   <pic:blipFill>
-                                    <a:blip r:embed="rId10">
+                                    <a:blip r:embed="rId9">
                                       <a:extLst>
                                         <a:ext uri="{28A0092B-C50C-407E-A947-70E740481C1C}">
                                           <a14:useLocalDpi xmlns:a14="http://schemas.microsoft.com/office/drawing/2010/main" val="0"/>
@@ -3901,7 +3901,7 @@
       <w:pPr>
         <w:jc w:val="both"/>
       </w:pPr>
-      <w:hyperlink r:id="rId11" w:history="1">
+      <w:hyperlink r:id="rId10" w:history="1">
         <w:r>
           <w:rPr>
             <w:rStyle w:val="Hipercze"/>
@@ -8399,10 +8399,6 @@
           </mc:Choice>
           <mc:Fallback>
             <w:pict>
-              <v:shapetype id="_x0000_t202" coordsize="21600,21600" o:spt="202" path="m0,0l0,21600,21600,21600,21600,0xe">
-                <v:stroke joinstyle="miter"/>
-                <v:path gradientshapeok="t" o:connecttype="rect"/>
-              </v:shapetype>
               <v:shape id="Pole tekstowe 35" o:spid="_x0000_s1058" type="#_x0000_t202" style="position:absolute;left:0;text-align:left;margin-left:81pt;margin-top:2.15pt;width:333pt;height:64.95pt;z-index:251702272;visibility:visible;mso-wrap-style:square;mso-width-percent:0;mso-height-percent:0;mso-wrap-distance-left:9pt;mso-wrap-distance-top:0;mso-wrap-distance-right:9pt;mso-wrap-distance-bottom:0;mso-position-horizontal:absolute;mso-position-horizontal-relative:text;mso-position-vertical:absolute;mso-position-vertical-relative:text;mso-width-percent:0;mso-height-percent:0;mso-width-relative:margin;mso-height-relative:margin;v-text-anchor:top" o:gfxdata="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" filled="f" strokecolor="black [3213]">
                 <v:textbox>
                   <w:txbxContent>
@@ -12282,7 +12278,7 @@
           </mc:Choice>
           <mc:Fallback>
             <w:pict>
-              <v:shape id="Pole tekstowe 46" o:spid="_x0000_s1068" type="#_x0000_t202" style="position:absolute;left:0;text-align:left;margin-left:54pt;margin-top:3.85pt;width:270pt;height:1in;z-index:251717632;visibility:visible;mso-wrap-style:square;mso-width-percent:0;mso-wrap-distance-left:9pt;mso-wrap-distance-top:0;mso-wrap-distance-right:9pt;mso-wrap-distance-bottom:0;mso-position-horizontal:absolute;mso-position-horizontal-relative:text;mso-position-vertical:absolute;mso-position-vertical-relative:text;mso-width-percent:0;mso-width-relative:margin;v-text-anchor:top" o:gfxdata="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" filled="f" strokecolor="black [3213]">
+              <v:shape id="Pole tekstowe 46" o:spid="_x0000_s1068" type="#_x0000_t202" style="position:absolute;left:0;text-align:left;margin-left:54pt;margin-top:3.85pt;width:270pt;height:1in;z-index:251717632;visibility:visible;mso-wrap-style:square;mso-width-percent:0;mso-wrap-distance-left:9pt;mso-wrap-distance-top:0;mso-wrap-distance-right:9pt;mso-wrap-distance-bottom:0;mso-position-horizontal:absolute;mso-position-horizontal-relative:text;mso-position-vertical:absolute;mso-position-vertical-relative:text;mso-width-percent:0;mso-width-relative:margin;v-text-anchor:top" o:gfxdata="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" filled="f" strokecolor="black [3213]">
                 <v:textbox>
                   <w:txbxContent>
                     <w:p>
@@ -12633,7 +12629,7 @@
                       <wps:txbx>
                         <w:txbxContent>
                           <w:p>
-                            <w:hyperlink r:id="rId12" w:history="1">
+                            <w:hyperlink r:id="rId11" w:history="1">
                               <w:r>
                                 <w:rPr>
                                   <w:rStyle w:val="Hipercze"/>
@@ -12667,7 +12663,7 @@
                 <v:textbox>
                   <w:txbxContent>
                     <w:p>
-                      <w:hyperlink r:id="rId13" w:history="1">
+                      <w:hyperlink r:id="rId12" w:history="1">
                         <w:r>
                           <w:rPr>
                             <w:rStyle w:val="Hipercze"/>
@@ -12878,6 +12874,347 @@
       <w:r>
         <w:t>Do niego możemy dodawać kolejne pola formularza.</w:t>
       </w:r>
+      <w:r>
+        <w:t xml:space="preserve"> Pola są reprezentowane poprzez obiekty klasy </w:t>
+      </w:r>
+      <w:r>
+        <w:rPr>
+          <w:rFonts w:ascii="Courier" w:hAnsi="Courier" w:cs="Courier New"/>
+        </w:rPr>
+        <w:t>Zend_Form</w:t>
+      </w:r>
+      <w:r>
+        <w:rPr>
+          <w:rFonts w:ascii="Courier" w:hAnsi="Courier" w:cs="Courier New"/>
+        </w:rPr>
+        <w:t>_Element</w:t>
+      </w:r>
+      <w:r>
+        <w:t>.</w:t>
+      </w:r>
+      <w:r>
+        <w:t xml:space="preserve"> </w:t>
+      </w:r>
+      <w:r>
+        <w:t>Jest kilka klas, które po niej dziedziczą i reprezentują inne rodzaje pól:</w:t>
+      </w:r>
+    </w:p>
+    <w:p>
+      <w:pPr>
+        <w:jc w:val="both"/>
+      </w:pPr>
+    </w:p>
+    <w:tbl>
+      <w:tblPr>
+        <w:tblStyle w:val="Siatkatabeli"/>
+        <w:tblW w:w="0" w:type="auto"/>
+        <w:tblLook w:val="04A0" w:firstRow="1" w:lastRow="0" w:firstColumn="1" w:lastColumn="0" w:noHBand="0" w:noVBand="1"/>
+      </w:tblPr>
+      <w:tblGrid>
+        <w:gridCol w:w="2301"/>
+        <w:gridCol w:w="6905"/>
+      </w:tblGrid>
+      <w:tr>
+        <w:tc>
+          <w:tcPr>
+            <w:tcW w:w="2301" w:type="dxa"/>
+          </w:tcPr>
+          <w:p>
+            <w:pPr>
+              <w:jc w:val="both"/>
+            </w:pPr>
+            <w:r>
+              <w:t>Typ</w:t>
+            </w:r>
+            <w:r>
+              <w:t xml:space="preserve"> pola</w:t>
+            </w:r>
+          </w:p>
+        </w:tc>
+        <w:tc>
+          <w:tcPr>
+            <w:tcW w:w="6905" w:type="dxa"/>
+          </w:tcPr>
+          <w:p>
+            <w:pPr>
+              <w:jc w:val="both"/>
+            </w:pPr>
+            <w:r>
+              <w:t>Opis</w:t>
+            </w:r>
+          </w:p>
+        </w:tc>
+      </w:tr>
+      <w:tr>
+        <w:tc>
+          <w:tcPr>
+            <w:tcW w:w="2301" w:type="dxa"/>
+          </w:tcPr>
+          <w:p>
+            <w:pPr>
+              <w:jc w:val="both"/>
+            </w:pPr>
+            <w:r>
+              <w:t>text</w:t>
+            </w:r>
+          </w:p>
+        </w:tc>
+        <w:tc>
+          <w:tcPr>
+            <w:tcW w:w="6905" w:type="dxa"/>
+          </w:tcPr>
+          <w:p>
+            <w:pPr>
+              <w:jc w:val="both"/>
+            </w:pPr>
+            <w:r>
+              <w:t>Standardowe pole tekstowe.</w:t>
+            </w:r>
+          </w:p>
+        </w:tc>
+      </w:tr>
+      <w:tr>
+        <w:tc>
+          <w:tcPr>
+            <w:tcW w:w="2301" w:type="dxa"/>
+          </w:tcPr>
+          <w:p>
+            <w:pPr>
+              <w:jc w:val="both"/>
+            </w:pPr>
+            <w:r>
+              <w:t>textarea</w:t>
+            </w:r>
+            <w:r>
+              <w:tab/>
+            </w:r>
+          </w:p>
+        </w:tc>
+        <w:tc>
+          <w:tcPr>
+            <w:tcW w:w="6905" w:type="dxa"/>
+          </w:tcPr>
+          <w:p>
+            <w:pPr>
+              <w:jc w:val="both"/>
+            </w:pPr>
+            <w:r>
+              <w:t>Jak pole tekstowe, ale przeznaczone na większą ilość tekstu.</w:t>
+            </w:r>
+          </w:p>
+        </w:tc>
+      </w:tr>
+      <w:tr>
+        <w:tc>
+          <w:tcPr>
+            <w:tcW w:w="2301" w:type="dxa"/>
+          </w:tcPr>
+          <w:p>
+            <w:pPr>
+              <w:jc w:val="both"/>
+            </w:pPr>
+            <w:r>
+              <w:t>password</w:t>
+            </w:r>
+          </w:p>
+        </w:tc>
+        <w:tc>
+          <w:tcPr>
+            <w:tcW w:w="6905" w:type="dxa"/>
+          </w:tcPr>
+          <w:p>
+            <w:pPr>
+              <w:jc w:val="both"/>
+            </w:pPr>
+            <w:r>
+              <w:t>Jak pole tekstowe, ale wpisywany tekst nie jest widoczny.</w:t>
+            </w:r>
+          </w:p>
+        </w:tc>
+      </w:tr>
+      <w:tr>
+        <w:tc>
+          <w:tcPr>
+            <w:tcW w:w="2301" w:type="dxa"/>
+          </w:tcPr>
+          <w:p>
+            <w:pPr>
+              <w:jc w:val="both"/>
+            </w:pPr>
+            <w:r>
+              <w:t>radio</w:t>
+            </w:r>
+          </w:p>
+        </w:tc>
+        <w:tc>
+          <w:tcPr>
+            <w:tcW w:w="6905" w:type="dxa"/>
+          </w:tcPr>
+          <w:p>
+            <w:pPr>
+              <w:jc w:val="both"/>
+            </w:pPr>
+            <w:r>
+              <w:t>Pole jednokrotnego wyboru.</w:t>
+            </w:r>
+          </w:p>
+        </w:tc>
+      </w:tr>
+      <w:tr>
+        <w:tc>
+          <w:tcPr>
+            <w:tcW w:w="2301" w:type="dxa"/>
+          </w:tcPr>
+          <w:p>
+            <w:pPr>
+              <w:jc w:val="both"/>
+            </w:pPr>
+            <w:r>
+              <w:t>checkbox</w:t>
+            </w:r>
+          </w:p>
+        </w:tc>
+        <w:tc>
+          <w:tcPr>
+            <w:tcW w:w="6905" w:type="dxa"/>
+          </w:tcPr>
+          <w:p>
+            <w:pPr>
+              <w:jc w:val="both"/>
+            </w:pPr>
+            <w:r>
+              <w:t>Pole wyboru tak/nie.</w:t>
+            </w:r>
+          </w:p>
+        </w:tc>
+      </w:tr>
+      <w:tr>
+        <w:tc>
+          <w:tcPr>
+            <w:tcW w:w="2301" w:type="dxa"/>
+          </w:tcPr>
+          <w:p>
+            <w:pPr>
+              <w:jc w:val="both"/>
+            </w:pPr>
+            <w:r>
+              <w:t>select</w:t>
+            </w:r>
+          </w:p>
+        </w:tc>
+        <w:tc>
+          <w:tcPr>
+            <w:tcW w:w="6905" w:type="dxa"/>
+          </w:tcPr>
+          <w:p>
+            <w:pPr>
+              <w:jc w:val="both"/>
+            </w:pPr>
+            <w:r>
+              <w:t>Rozwijana lista, z której można wybrać jedną pozycję.</w:t>
+            </w:r>
+          </w:p>
+        </w:tc>
+      </w:tr>
+      <w:tr>
+        <w:tc>
+          <w:tcPr>
+            <w:tcW w:w="2301" w:type="dxa"/>
+          </w:tcPr>
+          <w:p>
+            <w:pPr>
+              <w:jc w:val="both"/>
+            </w:pPr>
+            <w:r>
+              <w:t>multiselect</w:t>
+            </w:r>
+          </w:p>
+        </w:tc>
+        <w:tc>
+          <w:tcPr>
+            <w:tcW w:w="6905" w:type="dxa"/>
+          </w:tcPr>
+          <w:p>
+            <w:pPr>
+              <w:jc w:val="both"/>
+            </w:pPr>
+            <w:r>
+              <w:t>Rozwinięta lista, z której można wybrać wiele pozycji.</w:t>
+            </w:r>
+          </w:p>
+        </w:tc>
+      </w:tr>
+      <w:tr>
+        <w:tc>
+          <w:tcPr>
+            <w:tcW w:w="2301" w:type="dxa"/>
+          </w:tcPr>
+          <w:p>
+            <w:pPr>
+              <w:jc w:val="both"/>
+            </w:pPr>
+            <w:r>
+              <w:t>file</w:t>
+            </w:r>
+          </w:p>
+        </w:tc>
+        <w:tc>
+          <w:tcPr>
+            <w:tcW w:w="6905" w:type="dxa"/>
+          </w:tcPr>
+          <w:p>
+            <w:pPr>
+              <w:jc w:val="both"/>
+            </w:pPr>
+            <w:r>
+              <w:t>Umożliwia wysłanie pliku.</w:t>
+            </w:r>
+          </w:p>
+        </w:tc>
+      </w:tr>
+    </w:tbl>
+    <w:p>
+      <w:pPr>
+        <w:jc w:val="both"/>
+      </w:pPr>
+    </w:p>
+    <w:p>
+      <w:pPr>
+        <w:jc w:val="both"/>
+      </w:pPr>
+      <w:r>
+        <w:t>Każd</w:t>
+      </w:r>
+      <w:r>
+        <w:t>e</w:t>
+      </w:r>
+      <w:r>
+        <w:t xml:space="preserve"> z powyższych </w:t>
+      </w:r>
+      <w:r>
+        <w:t>pól</w:t>
+      </w:r>
+      <w:r>
+        <w:t xml:space="preserve"> posiada własną klasę, która </w:t>
+      </w:r>
+      <w:r>
+        <w:t>j</w:t>
+      </w:r>
+      <w:r>
+        <w:t>e</w:t>
+      </w:r>
+      <w:r>
+        <w:t xml:space="preserve"> reprezentuje</w:t>
+      </w:r>
+      <w:r>
+        <w:t xml:space="preserve"> i może zostać dodane to formularza</w:t>
+      </w:r>
+      <w:r>
+        <w:t>.</w:t>
+      </w:r>
+      <w:r>
+        <w:t xml:space="preserve"> </w:t>
+      </w:r>
     </w:p>
     <w:p>
       <w:pPr>
@@ -12891,13 +13228,13 @@
         <mc:AlternateContent>
           <mc:Choice Requires="wps">
             <w:drawing>
-              <wp:anchor distT="0" distB="0" distL="114300" distR="114300" simplePos="0" relativeHeight="251718656" behindDoc="0" locked="0" layoutInCell="1" allowOverlap="1" wp14:anchorId="2315E74E" wp14:editId="26E39677">
+              <wp:anchor distT="0" distB="0" distL="114300" distR="114300" simplePos="0" relativeHeight="251718656" behindDoc="0" locked="0" layoutInCell="1" allowOverlap="1" wp14:anchorId="2315E74E" wp14:editId="63280E20">
                 <wp:simplePos x="0" y="0"/>
                 <wp:positionH relativeFrom="column">
-                  <wp:posOffset>114300</wp:posOffset>
+                  <wp:posOffset>0</wp:posOffset>
                 </wp:positionH>
                 <wp:positionV relativeFrom="paragraph">
-                  <wp:posOffset>76200</wp:posOffset>
+                  <wp:posOffset>113665</wp:posOffset>
                 </wp:positionV>
                 <wp:extent cx="4343400" cy="685800"/>
                 <wp:effectExtent l="0" t="0" r="25400" b="25400"/>
@@ -12951,7 +13288,7 @@
                             </w:r>
                           </w:p>
                           <w:p>
-                            <w:hyperlink r:id="rId14" w:history="1">
+                            <w:hyperlink r:id="rId13" w:history="1">
                               <w:r>
                                 <w:rPr>
                                   <w:rStyle w:val="Hipercze"/>
@@ -12976,11 +13313,7 @@
           </mc:Choice>
           <mc:Fallback>
             <w:pict>
-              <v:shapetype id="_x0000_t202" coordsize="21600,21600" o:spt="202" path="m0,0l0,21600,21600,21600,21600,0xe">
-                <v:stroke joinstyle="miter"/>
-                <v:path gradientshapeok="t" o:connecttype="rect"/>
-              </v:shapetype>
-              <v:shape id="Pole tekstowe 47" o:spid="_x0000_s1070" type="#_x0000_t202" style="position:absolute;left:0;text-align:left;margin-left:9pt;margin-top:6pt;width:342pt;height:54pt;z-index:251718656;visibility:visible;mso-wrap-style:square;mso-wrap-distance-left:9pt;mso-wrap-distance-top:0;mso-wrap-distance-right:9pt;mso-wrap-distance-bottom:0;mso-position-horizontal:absolute;mso-position-horizontal-relative:text;mso-position-vertical:absolute;mso-position-vertical-relative:text;v-text-anchor:top" o:gfxdata="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" filled="f" strokecolor="black [3213]">
+              <v:shape id="Pole tekstowe 47" o:spid="_x0000_s1070" type="#_x0000_t202" style="position:absolute;left:0;text-align:left;margin-left:0;margin-top:8.95pt;width:342pt;height:54pt;z-index:251718656;visibility:visible;mso-wrap-style:square;mso-wrap-distance-left:9pt;mso-wrap-distance-top:0;mso-wrap-distance-right:9pt;mso-wrap-distance-bottom:0;mso-position-horizontal:absolute;mso-position-horizontal-relative:text;mso-position-vertical:absolute;mso-position-vertical-relative:text;v-text-anchor:top" o:gfxdata="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" filled="f" strokecolor="black [3213]">
                 <v:textbox>
                   <w:txbxContent>
                     <w:p>
@@ -12989,7 +13322,7 @@
                       </w:r>
                     </w:p>
                     <w:p>
-                      <w:hyperlink r:id="rId15" w:history="1">
+                      <w:hyperlink r:id="rId14" w:history="1">
                         <w:r>
                           <w:rPr>
                             <w:rStyle w:val="Hipercze"/>
@@ -13016,21 +13349,1109 @@
       <w:pPr>
         <w:jc w:val="both"/>
       </w:pPr>
-      <w:r>
-        <w:t>Formularze</w:t>
-      </w:r>
+    </w:p>
+    <w:p>
+      <w:pPr>
+        <w:jc w:val="both"/>
+      </w:pPr>
+    </w:p>
+    <w:p>
+      <w:pPr>
+        <w:jc w:val="both"/>
+      </w:pPr>
+    </w:p>
+    <w:p>
+      <w:pPr>
+        <w:jc w:val="both"/>
+      </w:pPr>
+    </w:p>
+    <w:p>
+      <w:pPr>
+        <w:jc w:val="both"/>
+      </w:pPr>
+      <w:r>
+        <w:t xml:space="preserve">Oprócz pól pobierających dane od użytkownika formularz może posiadać inne elementy takie jak przycisk wysyłania formularza czy ukryte pola, w których programista może zapisywać dodatkowe informacje. One również są reprezentowane poprzez klasy dziedziczące po </w:t>
+      </w:r>
+      <w:r>
+        <w:rPr>
+          <w:rFonts w:ascii="Courier" w:hAnsi="Courier" w:cs="Courier New"/>
+        </w:rPr>
+        <w:t>Zend_Form</w:t>
+      </w:r>
+      <w:r>
+        <w:rPr>
+          <w:rFonts w:ascii="Courier" w:hAnsi="Courier" w:cs="Courier New"/>
+        </w:rPr>
+        <w:t>_Element</w:t>
+      </w:r>
+      <w:r>
+        <w:t>.</w:t>
+      </w:r>
+    </w:p>
+    <w:p>
+      <w:pPr>
+        <w:jc w:val="both"/>
+      </w:pPr>
+    </w:p>
+    <w:p>
+      <w:pPr>
+        <w:jc w:val="both"/>
+      </w:pPr>
+      <w:r>
+        <w:t>Zazwyczaj każde pole posiada opis będący informacją jakie dane są oczekiwane. Jest nazywany etykietą (z ang. label). Przykładem może być „Imię”, „Numer telefonu”.</w:t>
+      </w:r>
+      <w:r>
+        <w:t xml:space="preserve"> </w:t>
+      </w:r>
+      <w:r>
+        <w:t>Zend Framework umożliwia dodawanie ich do elementów.</w:t>
+      </w:r>
+    </w:p>
+    <w:p>
+      <w:pPr>
+        <w:jc w:val="both"/>
+      </w:pPr>
+    </w:p>
+    <w:p>
+      <w:pPr>
+        <w:jc w:val="both"/>
+      </w:pPr>
+      <w:r>
+        <w:rPr>
+          <w:noProof/>
+          <w:lang w:val="en-US"/>
+        </w:rPr>
+        <mc:AlternateContent>
+          <mc:Choice Requires="wps">
+            <w:drawing>
+              <wp:anchor distT="0" distB="0" distL="114300" distR="114300" simplePos="0" relativeHeight="251719680" behindDoc="0" locked="0" layoutInCell="1" allowOverlap="1" wp14:anchorId="704FDA38" wp14:editId="67A55031">
+                <wp:simplePos x="0" y="0"/>
+                <wp:positionH relativeFrom="column">
+                  <wp:posOffset>-114300</wp:posOffset>
+                </wp:positionH>
+                <wp:positionV relativeFrom="paragraph">
+                  <wp:posOffset>73660</wp:posOffset>
+                </wp:positionV>
+                <wp:extent cx="4343400" cy="685800"/>
+                <wp:effectExtent l="0" t="0" r="25400" b="25400"/>
+                <wp:wrapSquare wrapText="bothSides"/>
+                <wp:docPr id="48" name="Pole tekstowe 48"/>
+                <wp:cNvGraphicFramePr/>
+                <a:graphic xmlns:a="http://schemas.openxmlformats.org/drawingml/2006/main">
+                  <a:graphicData uri="http://schemas.microsoft.com/office/word/2010/wordprocessingShape">
+                    <wps:wsp>
+                      <wps:cNvSpPr txBox="1"/>
+                      <wps:spPr>
+                        <a:xfrm>
+                          <a:off x="0" y="0"/>
+                          <a:ext cx="4343400" cy="685800"/>
+                        </a:xfrm>
+                        <a:prstGeom prst="rect">
+                          <a:avLst/>
+                        </a:prstGeom>
+                        <a:noFill/>
+                        <a:ln>
+                          <a:solidFill>
+                            <a:schemeClr val="tx1"/>
+                          </a:solidFill>
+                        </a:ln>
+                        <a:effectLst/>
+                        <a:extLst>
+                          <a:ext uri="{C572A759-6A51-4108-AA02-DFA0A04FC94B}">
+                            <ma14:wrappingTextBoxFlag xmlns:ma14="http://schemas.microsoft.com/office/mac/drawingml/2011/main"/>
+                          </a:ext>
+                        </a:extLst>
+                      </wps:spPr>
+                      <wps:style>
+                        <a:lnRef idx="0">
+                          <a:schemeClr val="accent1"/>
+                        </a:lnRef>
+                        <a:fillRef idx="0">
+                          <a:schemeClr val="accent1"/>
+                        </a:fillRef>
+                        <a:effectRef idx="0">
+                          <a:schemeClr val="accent1"/>
+                        </a:effectRef>
+                        <a:fontRef idx="minor">
+                          <a:schemeClr val="dk1"/>
+                        </a:fontRef>
+                      </wps:style>
+                      <wps:txbx>
+                        <w:txbxContent>
+                          <w:p>
+                            <w:r>
+                              <w:t>Todo: dodawanie labela do pola</w:t>
+                            </w:r>
+                          </w:p>
+                        </w:txbxContent>
+                      </wps:txbx>
+                      <wps:bodyPr rot="0" spcFirstLastPara="0" vertOverflow="overflow" horzOverflow="overflow" vert="horz" wrap="square" lIns="91440" tIns="45720" rIns="91440" bIns="45720" numCol="1" spcCol="0" rtlCol="0" fromWordArt="0" anchor="t" anchorCtr="0" forceAA="0" compatLnSpc="1">
+                        <a:prstTxWarp prst="textNoShape">
+                          <a:avLst/>
+                        </a:prstTxWarp>
+                        <a:noAutofit/>
+                      </wps:bodyPr>
+                    </wps:wsp>
+                  </a:graphicData>
+                </a:graphic>
+              </wp:anchor>
+            </w:drawing>
+          </mc:Choice>
+          <mc:Fallback>
+            <w:pict>
+              <v:shape id="Pole tekstowe 48" o:spid="_x0000_s1071" type="#_x0000_t202" style="position:absolute;left:0;text-align:left;margin-left:-8.95pt;margin-top:5.8pt;width:342pt;height:54pt;z-index:251719680;visibility:visible;mso-wrap-style:square;mso-wrap-distance-left:9pt;mso-wrap-distance-top:0;mso-wrap-distance-right:9pt;mso-wrap-distance-bottom:0;mso-position-horizontal:absolute;mso-position-horizontal-relative:text;mso-position-vertical:absolute;mso-position-vertical-relative:text;v-text-anchor:top" o:gfxdata="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" filled="f" strokecolor="black [3213]">
+                <v:textbox>
+                  <w:txbxContent>
+                    <w:p>
+                      <w:r>
+                        <w:t>Todo: dodawanie labela do pola</w:t>
+                      </w:r>
+                    </w:p>
+                  </w:txbxContent>
+                </v:textbox>
+                <w10:wrap type="square"/>
+              </v:shape>
+            </w:pict>
+          </mc:Fallback>
+        </mc:AlternateContent>
+      </w:r>
+    </w:p>
+    <w:p>
+      <w:pPr>
+        <w:jc w:val="both"/>
+      </w:pPr>
+    </w:p>
+    <w:p>
+      <w:pPr>
+        <w:jc w:val="both"/>
+      </w:pPr>
+    </w:p>
+    <w:p>
+      <w:pPr>
+        <w:jc w:val="both"/>
+      </w:pPr>
+    </w:p>
+    <w:p>
+      <w:pPr>
+        <w:jc w:val="both"/>
+      </w:pPr>
+    </w:p>
+    <w:p>
+      <w:pPr>
+        <w:jc w:val="both"/>
+      </w:pPr>
+    </w:p>
+    <w:p>
+      <w:pPr>
+        <w:jc w:val="both"/>
+      </w:pPr>
+      <w:r>
+        <w:t>Jeśli pole wymaga wpisania ciągu znaków to może wymagać sprawdzenia poprawności. Przykładem może być numer telefonu, który powinien składać się z cyfr lub adres e-mail wymagający określonego formatu.</w:t>
+      </w:r>
+      <w:r>
+        <w:t xml:space="preserve"> Tu framework również pozwala na dodawanie tzw. walidatorów (z ang. validator). Istnieje kilka standardowych walidatorów umożliwiających nałożenie pewnych restrykcji na wpisywane wartości. Przykładem może być walidator </w:t>
+      </w:r>
+      <w:r>
+        <w:rPr>
+          <w:rFonts w:ascii="Courier" w:hAnsi="Courier" w:cs="Courier New"/>
+        </w:rPr>
+        <w:t>Between</w:t>
+      </w:r>
+      <w:r>
+        <w:t xml:space="preserve"> sprawdzający czy wpisana wartość jest liczbą znajdującą się w zadanym przedziale.</w:t>
+      </w:r>
+    </w:p>
+    <w:p>
+      <w:pPr>
+        <w:jc w:val="both"/>
+      </w:pPr>
+      <w:r>
+        <w:rPr>
+          <w:noProof/>
+          <w:lang w:val="en-US"/>
+        </w:rPr>
+        <mc:AlternateContent>
+          <mc:Choice Requires="wps">
+            <w:drawing>
+              <wp:anchor distT="0" distB="0" distL="114300" distR="114300" simplePos="0" relativeHeight="251720704" behindDoc="0" locked="0" layoutInCell="1" allowOverlap="1" wp14:anchorId="619F8447" wp14:editId="4193EF1E">
+                <wp:simplePos x="0" y="0"/>
+                <wp:positionH relativeFrom="column">
+                  <wp:posOffset>342900</wp:posOffset>
+                </wp:positionH>
+                <wp:positionV relativeFrom="paragraph">
+                  <wp:posOffset>147320</wp:posOffset>
+                </wp:positionV>
+                <wp:extent cx="5372100" cy="914400"/>
+                <wp:effectExtent l="0" t="0" r="38100" b="25400"/>
+                <wp:wrapSquare wrapText="bothSides"/>
+                <wp:docPr id="49" name="Pole tekstowe 49"/>
+                <wp:cNvGraphicFramePr/>
+                <a:graphic xmlns:a="http://schemas.openxmlformats.org/drawingml/2006/main">
+                  <a:graphicData uri="http://schemas.microsoft.com/office/word/2010/wordprocessingShape">
+                    <wps:wsp>
+                      <wps:cNvSpPr txBox="1"/>
+                      <wps:spPr>
+                        <a:xfrm>
+                          <a:off x="0" y="0"/>
+                          <a:ext cx="5372100" cy="914400"/>
+                        </a:xfrm>
+                        <a:prstGeom prst="rect">
+                          <a:avLst/>
+                        </a:prstGeom>
+                        <a:noFill/>
+                        <a:ln>
+                          <a:solidFill>
+                            <a:schemeClr val="tx1"/>
+                          </a:solidFill>
+                        </a:ln>
+                        <a:effectLst/>
+                        <a:extLst>
+                          <a:ext uri="{C572A759-6A51-4108-AA02-DFA0A04FC94B}">
+                            <ma14:wrappingTextBoxFlag xmlns:ma14="http://schemas.microsoft.com/office/mac/drawingml/2011/main"/>
+                          </a:ext>
+                        </a:extLst>
+                      </wps:spPr>
+                      <wps:style>
+                        <a:lnRef idx="0">
+                          <a:schemeClr val="accent1"/>
+                        </a:lnRef>
+                        <a:fillRef idx="0">
+                          <a:schemeClr val="accent1"/>
+                        </a:fillRef>
+                        <a:effectRef idx="0">
+                          <a:schemeClr val="accent1"/>
+                        </a:effectRef>
+                        <a:fontRef idx="minor">
+                          <a:schemeClr val="dk1"/>
+                        </a:fontRef>
+                      </wps:style>
+                      <wps:txbx>
+                        <w:txbxContent>
+                          <w:p>
+                            <w:r>
+                              <w:t>Todo: walidator beween</w:t>
+                            </w:r>
+                          </w:p>
+                          <w:p>
+                            <w:pPr>
+                              <w:jc w:val="both"/>
+                            </w:pPr>
+                            <w:hyperlink r:id="rId15" w:history="1">
+                              <w:r>
+                                <w:rPr>
+                                  <w:rStyle w:val="Hipercze"/>
+                                </w:rPr>
+                                <w:t>http://framework.zend.com/manual/2.0/en/modules/zend.validator.set.html</w:t>
+                              </w:r>
+                            </w:hyperlink>
+                          </w:p>
+                          <w:p>
+                            <w:pPr>
+                              <w:jc w:val="both"/>
+                            </w:pPr>
+                          </w:p>
+                          <w:p>
+                            <w:pPr>
+                              <w:jc w:val="both"/>
+                            </w:pPr>
+                            <w:r>
+                              <w:t>Dodanie walidator</w:t>
+                            </w:r>
+                          </w:p>
+                          <w:p/>
+                        </w:txbxContent>
+                      </wps:txbx>
+                      <wps:bodyPr rot="0" spcFirstLastPara="0" vertOverflow="overflow" horzOverflow="overflow" vert="horz" wrap="square" lIns="91440" tIns="45720" rIns="91440" bIns="45720" numCol="1" spcCol="0" rtlCol="0" fromWordArt="0" anchor="t" anchorCtr="0" forceAA="0" compatLnSpc="1">
+                        <a:prstTxWarp prst="textNoShape">
+                          <a:avLst/>
+                        </a:prstTxWarp>
+                        <a:noAutofit/>
+                      </wps:bodyPr>
+                    </wps:wsp>
+                  </a:graphicData>
+                </a:graphic>
+              </wp:anchor>
+            </w:drawing>
+          </mc:Choice>
+          <mc:Fallback>
+            <w:pict>
+              <v:shape id="Pole tekstowe 49" o:spid="_x0000_s1072" type="#_x0000_t202" style="position:absolute;left:0;text-align:left;margin-left:27pt;margin-top:11.6pt;width:423pt;height:1in;z-index:251720704;visibility:visible;mso-wrap-style:square;mso-wrap-distance-left:9pt;mso-wrap-distance-top:0;mso-wrap-distance-right:9pt;mso-wrap-distance-bottom:0;mso-position-horizontal:absolute;mso-position-horizontal-relative:text;mso-position-vertical:absolute;mso-position-vertical-relative:text;v-text-anchor:top" o:gfxdata="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" filled="f" strokecolor="black [3213]">
+                <v:textbox>
+                  <w:txbxContent>
+                    <w:p>
+                      <w:r>
+                        <w:t>Todo: walidator beween</w:t>
+                      </w:r>
+                    </w:p>
+                    <w:p>
+                      <w:pPr>
+                        <w:jc w:val="both"/>
+                      </w:pPr>
+                      <w:hyperlink r:id="rId16" w:history="1">
+                        <w:r>
+                          <w:rPr>
+                            <w:rStyle w:val="Hipercze"/>
+                          </w:rPr>
+                          <w:t>http://framework.zend.com/manual/2.0/en/modules/zend.validator.set.html</w:t>
+                        </w:r>
+                      </w:hyperlink>
+                    </w:p>
+                    <w:p>
+                      <w:pPr>
+                        <w:jc w:val="both"/>
+                      </w:pPr>
+                    </w:p>
+                    <w:p>
+                      <w:pPr>
+                        <w:jc w:val="both"/>
+                      </w:pPr>
+                      <w:r>
+                        <w:t>Dodanie walidator</w:t>
+                      </w:r>
+                    </w:p>
+                    <w:p/>
+                  </w:txbxContent>
+                </v:textbox>
+                <w10:wrap type="square"/>
+              </v:shape>
+            </w:pict>
+          </mc:Fallback>
+        </mc:AlternateContent>
+      </w:r>
+    </w:p>
+    <w:p>
+      <w:pPr>
+        <w:jc w:val="both"/>
+      </w:pPr>
+    </w:p>
+    <w:p>
+      <w:pPr>
+        <w:jc w:val="both"/>
+      </w:pPr>
+    </w:p>
+    <w:p>
+      <w:pPr>
+        <w:jc w:val="both"/>
+      </w:pPr>
+    </w:p>
+    <w:p>
+      <w:pPr>
+        <w:jc w:val="both"/>
+      </w:pPr>
+    </w:p>
+    <w:p>
+      <w:pPr>
+        <w:jc w:val="both"/>
+      </w:pPr>
+    </w:p>
+    <w:p>
+      <w:pPr>
+        <w:jc w:val="both"/>
+      </w:pPr>
+    </w:p>
+    <w:p>
+      <w:pPr>
+        <w:jc w:val="both"/>
+      </w:pPr>
+      <w:r>
+        <w:t>Oczywiście istnieje możliwość stworzenia własnego walidatora jeśli zajdzie taka potrzeba.</w:t>
+      </w:r>
+    </w:p>
+    <w:p>
+      <w:pPr>
+        <w:jc w:val="both"/>
+      </w:pPr>
+    </w:p>
+    <w:p>
+      <w:pPr>
+        <w:jc w:val="both"/>
+      </w:pPr>
+      <w:r>
+        <w:rPr>
+          <w:noProof/>
+          <w:lang w:val="en-US"/>
+        </w:rPr>
+        <mc:AlternateContent>
+          <mc:Choice Requires="wps">
+            <w:drawing>
+              <wp:anchor distT="0" distB="0" distL="114300" distR="114300" simplePos="0" relativeHeight="251722752" behindDoc="0" locked="0" layoutInCell="1" allowOverlap="1" wp14:anchorId="31F7132A" wp14:editId="6EA6EE93">
+                <wp:simplePos x="0" y="0"/>
+                <wp:positionH relativeFrom="column">
+                  <wp:posOffset>342900</wp:posOffset>
+                </wp:positionH>
+                <wp:positionV relativeFrom="paragraph">
+                  <wp:posOffset>147320</wp:posOffset>
+                </wp:positionV>
+                <wp:extent cx="5372100" cy="914400"/>
+                <wp:effectExtent l="0" t="0" r="38100" b="25400"/>
+                <wp:wrapSquare wrapText="bothSides"/>
+                <wp:docPr id="50" name="Pole tekstowe 50"/>
+                <wp:cNvGraphicFramePr/>
+                <a:graphic xmlns:a="http://schemas.openxmlformats.org/drawingml/2006/main">
+                  <a:graphicData uri="http://schemas.microsoft.com/office/word/2010/wordprocessingShape">
+                    <wps:wsp>
+                      <wps:cNvSpPr txBox="1"/>
+                      <wps:spPr>
+                        <a:xfrm>
+                          <a:off x="0" y="0"/>
+                          <a:ext cx="5372100" cy="914400"/>
+                        </a:xfrm>
+                        <a:prstGeom prst="rect">
+                          <a:avLst/>
+                        </a:prstGeom>
+                        <a:noFill/>
+                        <a:ln>
+                          <a:solidFill>
+                            <a:schemeClr val="tx1"/>
+                          </a:solidFill>
+                        </a:ln>
+                        <a:effectLst/>
+                        <a:extLst>
+                          <a:ext uri="{C572A759-6A51-4108-AA02-DFA0A04FC94B}">
+                            <ma14:wrappingTextBoxFlag xmlns:ma14="http://schemas.microsoft.com/office/mac/drawingml/2011/main"/>
+                          </a:ext>
+                        </a:extLst>
+                      </wps:spPr>
+                      <wps:style>
+                        <a:lnRef idx="0">
+                          <a:schemeClr val="accent1"/>
+                        </a:lnRef>
+                        <a:fillRef idx="0">
+                          <a:schemeClr val="accent1"/>
+                        </a:fillRef>
+                        <a:effectRef idx="0">
+                          <a:schemeClr val="accent1"/>
+                        </a:effectRef>
+                        <a:fontRef idx="minor">
+                          <a:schemeClr val="dk1"/>
+                        </a:fontRef>
+                      </wps:style>
+                      <wps:txbx>
+                        <w:txbxContent>
+                          <w:p>
+                            <w:r>
+                              <w:t>Todo: customowy walidator</w:t>
+                            </w:r>
+                          </w:p>
+                          <w:p>
+                            <w:pPr>
+                              <w:jc w:val="both"/>
+                            </w:pPr>
+                            <w:hyperlink r:id="rId17" w:history="1">
+                              <w:r>
+                                <w:rPr>
+                                  <w:rStyle w:val="Hipercze"/>
+                                </w:rPr>
+                                <w:t>http://framework.zend.com/manual/2.0/en/modules/zend.validator.set.html</w:t>
+                              </w:r>
+                            </w:hyperlink>
+                          </w:p>
+                          <w:p/>
+                        </w:txbxContent>
+                      </wps:txbx>
+                      <wps:bodyPr rot="0" spcFirstLastPara="0" vertOverflow="overflow" horzOverflow="overflow" vert="horz" wrap="square" lIns="91440" tIns="45720" rIns="91440" bIns="45720" numCol="1" spcCol="0" rtlCol="0" fromWordArt="0" anchor="t" anchorCtr="0" forceAA="0" compatLnSpc="1">
+                        <a:prstTxWarp prst="textNoShape">
+                          <a:avLst/>
+                        </a:prstTxWarp>
+                        <a:noAutofit/>
+                      </wps:bodyPr>
+                    </wps:wsp>
+                  </a:graphicData>
+                </a:graphic>
+              </wp:anchor>
+            </w:drawing>
+          </mc:Choice>
+          <mc:Fallback>
+            <w:pict>
+              <v:shape id="Pole tekstowe 50" o:spid="_x0000_s1073" type="#_x0000_t202" style="position:absolute;left:0;text-align:left;margin-left:27pt;margin-top:11.6pt;width:423pt;height:1in;z-index:251722752;visibility:visible;mso-wrap-style:square;mso-wrap-distance-left:9pt;mso-wrap-distance-top:0;mso-wrap-distance-right:9pt;mso-wrap-distance-bottom:0;mso-position-horizontal:absolute;mso-position-horizontal-relative:text;mso-position-vertical:absolute;mso-position-vertical-relative:text;v-text-anchor:top" o:gfxdata="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" filled="f" strokecolor="black [3213]">
+                <v:textbox>
+                  <w:txbxContent>
+                    <w:p>
+                      <w:r>
+                        <w:t>Todo: customowy walidator</w:t>
+                      </w:r>
+                    </w:p>
+                    <w:p>
+                      <w:pPr>
+                        <w:jc w:val="both"/>
+                      </w:pPr>
+                      <w:hyperlink r:id="rId18" w:history="1">
+                        <w:r>
+                          <w:rPr>
+                            <w:rStyle w:val="Hipercze"/>
+                          </w:rPr>
+                          <w:t>http://framework.zend.com/manual/2.0/en/modules/zend.validator.set.html</w:t>
+                        </w:r>
+                      </w:hyperlink>
+                    </w:p>
+                    <w:p/>
+                  </w:txbxContent>
+                </v:textbox>
+                <w10:wrap type="square"/>
+              </v:shape>
+            </w:pict>
+          </mc:Fallback>
+        </mc:AlternateContent>
+      </w:r>
+    </w:p>
+    <w:p>
+      <w:pPr>
+        <w:jc w:val="both"/>
+      </w:pPr>
+    </w:p>
+    <w:p>
+      <w:pPr>
+        <w:jc w:val="both"/>
+      </w:pPr>
+    </w:p>
+    <w:p>
+      <w:pPr>
+        <w:jc w:val="both"/>
+      </w:pPr>
+    </w:p>
+    <w:p>
+      <w:pPr>
+        <w:jc w:val="both"/>
+      </w:pPr>
+    </w:p>
+    <w:p>
+      <w:pPr>
+        <w:jc w:val="both"/>
+      </w:pPr>
+    </w:p>
+    <w:p>
+      <w:pPr>
+        <w:jc w:val="both"/>
+      </w:pPr>
+    </w:p>
+    <w:p>
+      <w:pPr>
+        <w:jc w:val="both"/>
+      </w:pPr>
+      <w:r>
+        <w:t xml:space="preserve">Pole formularza nie zawsze musi być wymagane. Opcjonalne pola oznacza się przy użyciu metody </w:t>
+      </w:r>
+      <w:r>
+        <w:rPr>
+          <w:rFonts w:ascii="Courier" w:hAnsi="Courier" w:cs="Courier New"/>
+        </w:rPr>
+        <w:t>setRequired</w:t>
+      </w:r>
+      <w:r>
+        <w:t>.</w:t>
+      </w:r>
+    </w:p>
+    <w:p>
+      <w:pPr>
+        <w:jc w:val="both"/>
+      </w:pPr>
+    </w:p>
+    <w:p>
+      <w:pPr>
+        <w:jc w:val="both"/>
+      </w:pPr>
+      <w:r>
+        <w:rPr>
+          <w:noProof/>
+          <w:lang w:val="en-US"/>
+        </w:rPr>
+        <mc:AlternateContent>
+          <mc:Choice Requires="wps">
+            <w:drawing>
+              <wp:anchor distT="0" distB="0" distL="114300" distR="114300" simplePos="0" relativeHeight="251726848" behindDoc="0" locked="0" layoutInCell="1" allowOverlap="1" wp14:anchorId="5AB861FC" wp14:editId="27295123">
+                <wp:simplePos x="0" y="0"/>
+                <wp:positionH relativeFrom="column">
+                  <wp:posOffset>-114300</wp:posOffset>
+                </wp:positionH>
+                <wp:positionV relativeFrom="paragraph">
+                  <wp:posOffset>170815</wp:posOffset>
+                </wp:positionV>
+                <wp:extent cx="5372100" cy="914400"/>
+                <wp:effectExtent l="0" t="0" r="38100" b="25400"/>
+                <wp:wrapSquare wrapText="bothSides"/>
+                <wp:docPr id="52" name="Pole tekstowe 52"/>
+                <wp:cNvGraphicFramePr/>
+                <a:graphic xmlns:a="http://schemas.openxmlformats.org/drawingml/2006/main">
+                  <a:graphicData uri="http://schemas.microsoft.com/office/word/2010/wordprocessingShape">
+                    <wps:wsp>
+                      <wps:cNvSpPr txBox="1"/>
+                      <wps:spPr>
+                        <a:xfrm>
+                          <a:off x="0" y="0"/>
+                          <a:ext cx="5372100" cy="914400"/>
+                        </a:xfrm>
+                        <a:prstGeom prst="rect">
+                          <a:avLst/>
+                        </a:prstGeom>
+                        <a:noFill/>
+                        <a:ln>
+                          <a:solidFill>
+                            <a:schemeClr val="tx1"/>
+                          </a:solidFill>
+                        </a:ln>
+                        <a:effectLst/>
+                        <a:extLst>
+                          <a:ext uri="{C572A759-6A51-4108-AA02-DFA0A04FC94B}">
+                            <ma14:wrappingTextBoxFlag xmlns:ma14="http://schemas.microsoft.com/office/mac/drawingml/2011/main"/>
+                          </a:ext>
+                        </a:extLst>
+                      </wps:spPr>
+                      <wps:style>
+                        <a:lnRef idx="0">
+                          <a:schemeClr val="accent1"/>
+                        </a:lnRef>
+                        <a:fillRef idx="0">
+                          <a:schemeClr val="accent1"/>
+                        </a:fillRef>
+                        <a:effectRef idx="0">
+                          <a:schemeClr val="accent1"/>
+                        </a:effectRef>
+                        <a:fontRef idx="minor">
+                          <a:schemeClr val="dk1"/>
+                        </a:fontRef>
+                      </wps:style>
+                      <wps:txbx>
+                        <w:txbxContent>
+                          <w:p>
+                            <w:r>
+                              <w:t>Todo: przykład z setRequired(false)</w:t>
+                            </w:r>
+                          </w:p>
+                          <w:p>
+                            <w:pPr>
+                              <w:jc w:val="both"/>
+                            </w:pPr>
+                            <w:hyperlink r:id="rId19" w:history="1">
+                              <w:r>
+                                <w:rPr>
+                                  <w:rStyle w:val="Hipercze"/>
+                                </w:rPr>
+                                <w:t>http://framework.zend.com/manual/2.0/en/modules/zend.validator.set.html</w:t>
+                              </w:r>
+                            </w:hyperlink>
+                          </w:p>
+                          <w:p/>
+                        </w:txbxContent>
+                      </wps:txbx>
+                      <wps:bodyPr rot="0" spcFirstLastPara="0" vertOverflow="overflow" horzOverflow="overflow" vert="horz" wrap="square" lIns="91440" tIns="45720" rIns="91440" bIns="45720" numCol="1" spcCol="0" rtlCol="0" fromWordArt="0" anchor="t" anchorCtr="0" forceAA="0" compatLnSpc="1">
+                        <a:prstTxWarp prst="textNoShape">
+                          <a:avLst/>
+                        </a:prstTxWarp>
+                        <a:noAutofit/>
+                      </wps:bodyPr>
+                    </wps:wsp>
+                  </a:graphicData>
+                </a:graphic>
+              </wp:anchor>
+            </w:drawing>
+          </mc:Choice>
+          <mc:Fallback>
+            <w:pict>
+              <v:shape id="Pole tekstowe 52" o:spid="_x0000_s1074" type="#_x0000_t202" style="position:absolute;left:0;text-align:left;margin-left:-8.95pt;margin-top:13.45pt;width:423pt;height:1in;z-index:251726848;visibility:visible;mso-wrap-style:square;mso-wrap-distance-left:9pt;mso-wrap-distance-top:0;mso-wrap-distance-right:9pt;mso-wrap-distance-bottom:0;mso-position-horizontal:absolute;mso-position-horizontal-relative:text;mso-position-vertical:absolute;mso-position-vertical-relative:text;v-text-anchor:top" o:gfxdata="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" filled="f" strokecolor="black [3213]">
+                <v:textbox>
+                  <w:txbxContent>
+                    <w:p>
+                      <w:r>
+                        <w:t>Todo: przykład z setRequired(false)</w:t>
+                      </w:r>
+                    </w:p>
+                    <w:p>
+                      <w:pPr>
+                        <w:jc w:val="both"/>
+                      </w:pPr>
+                      <w:hyperlink r:id="rId20" w:history="1">
+                        <w:r>
+                          <w:rPr>
+                            <w:rStyle w:val="Hipercze"/>
+                          </w:rPr>
+                          <w:t>http://framework.zend.com/manual/2.0/en/modules/zend.validator.set.html</w:t>
+                        </w:r>
+                      </w:hyperlink>
+                    </w:p>
+                    <w:p/>
+                  </w:txbxContent>
+                </v:textbox>
+                <w10:wrap type="square"/>
+              </v:shape>
+            </w:pict>
+          </mc:Fallback>
+        </mc:AlternateContent>
+      </w:r>
+    </w:p>
+    <w:p>
+      <w:pPr>
+        <w:jc w:val="both"/>
+      </w:pPr>
+    </w:p>
+    <w:p>
+      <w:pPr>
+        <w:jc w:val="both"/>
+      </w:pPr>
+    </w:p>
+    <w:p>
+      <w:pPr>
+        <w:jc w:val="both"/>
+      </w:pPr>
+    </w:p>
+    <w:p>
+      <w:pPr>
+        <w:jc w:val="both"/>
+      </w:pPr>
+    </w:p>
+    <w:p>
+      <w:pPr>
+        <w:jc w:val="both"/>
+      </w:pPr>
+    </w:p>
+    <w:p>
+      <w:pPr>
+        <w:jc w:val="both"/>
+      </w:pPr>
+    </w:p>
+    <w:p>
+      <w:pPr>
+        <w:jc w:val="both"/>
+      </w:pPr>
+      <w:r>
+        <w:t xml:space="preserve">Czasami warunek walidacji wymaga sprawdzenia kilku pól. Na przykład potwierdzenie adresu e-mail składa się z dwóch pól i potrzebne jest sprawdzenie obu z nich. W tym celu można nadpisać metodą </w:t>
+      </w:r>
+      <w:r>
+        <w:rPr>
+          <w:rFonts w:ascii="Courier" w:hAnsi="Courier" w:cs="Courier New"/>
+        </w:rPr>
+        <w:t>isValid</w:t>
+      </w:r>
+      <w:r>
+        <w:t xml:space="preserve"> formularza, gdzie można dodać takie sprawdzenie. </w:t>
+      </w:r>
+    </w:p>
+    <w:p>
+      <w:pPr>
+        <w:jc w:val="both"/>
+      </w:pPr>
+    </w:p>
+    <w:p>
+      <w:pPr>
+        <w:jc w:val="both"/>
+      </w:pPr>
+      <w:r>
+        <w:rPr>
+          <w:noProof/>
+          <w:lang w:val="en-US"/>
+        </w:rPr>
+        <mc:AlternateContent>
+          <mc:Choice Requires="wps">
+            <w:drawing>
+              <wp:anchor distT="0" distB="0" distL="114300" distR="114300" simplePos="0" relativeHeight="251728896" behindDoc="0" locked="0" layoutInCell="1" allowOverlap="1" wp14:anchorId="486F214D" wp14:editId="6A5D6934">
+                <wp:simplePos x="0" y="0"/>
+                <wp:positionH relativeFrom="column">
+                  <wp:posOffset>114300</wp:posOffset>
+                </wp:positionH>
+                <wp:positionV relativeFrom="paragraph">
+                  <wp:posOffset>59690</wp:posOffset>
+                </wp:positionV>
+                <wp:extent cx="5372100" cy="914400"/>
+                <wp:effectExtent l="0" t="0" r="38100" b="25400"/>
+                <wp:wrapSquare wrapText="bothSides"/>
+                <wp:docPr id="51" name="Pole tekstowe 51"/>
+                <wp:cNvGraphicFramePr/>
+                <a:graphic xmlns:a="http://schemas.openxmlformats.org/drawingml/2006/main">
+                  <a:graphicData uri="http://schemas.microsoft.com/office/word/2010/wordprocessingShape">
+                    <wps:wsp>
+                      <wps:cNvSpPr txBox="1"/>
+                      <wps:spPr>
+                        <a:xfrm>
+                          <a:off x="0" y="0"/>
+                          <a:ext cx="5372100" cy="914400"/>
+                        </a:xfrm>
+                        <a:prstGeom prst="rect">
+                          <a:avLst/>
+                        </a:prstGeom>
+                        <a:noFill/>
+                        <a:ln>
+                          <a:solidFill>
+                            <a:schemeClr val="tx1"/>
+                          </a:solidFill>
+                        </a:ln>
+                        <a:effectLst/>
+                        <a:extLst>
+                          <a:ext uri="{C572A759-6A51-4108-AA02-DFA0A04FC94B}">
+                            <ma14:wrappingTextBoxFlag xmlns:ma14="http://schemas.microsoft.com/office/mac/drawingml/2011/main"/>
+                          </a:ext>
+                        </a:extLst>
+                      </wps:spPr>
+                      <wps:style>
+                        <a:lnRef idx="0">
+                          <a:schemeClr val="accent1"/>
+                        </a:lnRef>
+                        <a:fillRef idx="0">
+                          <a:schemeClr val="accent1"/>
+                        </a:fillRef>
+                        <a:effectRef idx="0">
+                          <a:schemeClr val="accent1"/>
+                        </a:effectRef>
+                        <a:fontRef idx="minor">
+                          <a:schemeClr val="dk1"/>
+                        </a:fontRef>
+                      </wps:style>
+                      <wps:txbx>
+                        <w:txbxContent>
+                          <w:p>
+                            <w:r>
+                              <w:t>Todo: nadpisanie isValid w formualrzu.</w:t>
+                            </w:r>
+                          </w:p>
+                          <w:p>
+                            <w:pPr>
+                              <w:jc w:val="both"/>
+                            </w:pPr>
+                            <w:hyperlink r:id="rId21" w:history="1">
+                              <w:r>
+                                <w:rPr>
+                                  <w:rStyle w:val="Hipercze"/>
+                                </w:rPr>
+                                <w:t>http://framework.zend.com/manual/2.0/en/modules/zend.validator.set.html</w:t>
+                              </w:r>
+                            </w:hyperlink>
+                          </w:p>
+                          <w:p/>
+                        </w:txbxContent>
+                      </wps:txbx>
+                      <wps:bodyPr rot="0" spcFirstLastPara="0" vertOverflow="overflow" horzOverflow="overflow" vert="horz" wrap="square" lIns="91440" tIns="45720" rIns="91440" bIns="45720" numCol="1" spcCol="0" rtlCol="0" fromWordArt="0" anchor="t" anchorCtr="0" forceAA="0" compatLnSpc="1">
+                        <a:prstTxWarp prst="textNoShape">
+                          <a:avLst/>
+                        </a:prstTxWarp>
+                        <a:noAutofit/>
+                      </wps:bodyPr>
+                    </wps:wsp>
+                  </a:graphicData>
+                </a:graphic>
+              </wp:anchor>
+            </w:drawing>
+          </mc:Choice>
+          <mc:Fallback>
+            <w:pict>
+              <v:shape id="Pole tekstowe 51" o:spid="_x0000_s1075" type="#_x0000_t202" style="position:absolute;left:0;text-align:left;margin-left:9pt;margin-top:4.7pt;width:423pt;height:1in;z-index:251728896;visibility:visible;mso-wrap-style:square;mso-wrap-distance-left:9pt;mso-wrap-distance-top:0;mso-wrap-distance-right:9pt;mso-wrap-distance-bottom:0;mso-position-horizontal:absolute;mso-position-horizontal-relative:text;mso-position-vertical:absolute;mso-position-vertical-relative:text;v-text-anchor:top" o:gfxdata="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" filled="f" strokecolor="black [3213]">
+                <v:textbox>
+                  <w:txbxContent>
+                    <w:p>
+                      <w:r>
+                        <w:t>Todo: nadpisanie isValid w formualrzu.</w:t>
+                      </w:r>
+                    </w:p>
+                    <w:p>
+                      <w:pPr>
+                        <w:jc w:val="both"/>
+                      </w:pPr>
+                      <w:hyperlink r:id="rId22" w:history="1">
+                        <w:r>
+                          <w:rPr>
+                            <w:rStyle w:val="Hipercze"/>
+                          </w:rPr>
+                          <w:t>http://framework.zend.com/manual/2.0/en/modules/zend.validator.set.html</w:t>
+                        </w:r>
+                      </w:hyperlink>
+                    </w:p>
+                    <w:p/>
+                  </w:txbxContent>
+                </v:textbox>
+                <w10:wrap type="square"/>
+              </v:shape>
+            </w:pict>
+          </mc:Fallback>
+        </mc:AlternateContent>
+      </w:r>
+    </w:p>
+    <w:p>
+      <w:pPr>
+        <w:jc w:val="both"/>
+      </w:pPr>
+      <w:r>
+        <w:t>Bardziej rozbudowany formularz, może wymagać walidacji warunkowej – walidacja danego pola/pól może być pominięta w określo</w:t>
+      </w:r>
+      <w:r>
+        <w:t xml:space="preserve">nej sytuacji. Przykładowo formularz może prosić o podanie numeru dowodu osobistego. Jeśli jednak może być on wypełniony przez osoby niepełnoletnie wtedy dodatkowo udostępnione zostanie pole typu „checkbox” gdzie osoba ten fakt może zaznaczyć. W takiej sytuacji sprawdzenie poprawności </w:t>
+      </w:r>
+      <w:r>
+        <w:t xml:space="preserve">numeru </w:t>
+      </w:r>
+      <w:r>
+        <w:t>dowodu nie odbędzie.</w:t>
+      </w:r>
+      <w:r>
+        <w:t xml:space="preserve"> Aby dokonać walidacji warunkowej, jak i w poprzednim wypadku, należy posłużyć się metodą </w:t>
+      </w:r>
+      <w:r>
+        <w:rPr>
+          <w:rFonts w:ascii="Courier" w:hAnsi="Courier" w:cs="Courier New"/>
+        </w:rPr>
+        <w:t>isValid</w:t>
+      </w:r>
+      <w:r>
+        <w:t>. W niej należy sprawdzić dane warunki, a następnie w zależności od ich spełnienia, dodać „w locie” walidatory.</w:t>
+      </w:r>
+    </w:p>
+    <w:p>
+      <w:pPr>
+        <w:jc w:val="both"/>
+      </w:pPr>
+    </w:p>
+    <w:p>
+      <w:pPr>
+        <w:jc w:val="both"/>
+      </w:pPr>
+    </w:p>
+    <w:p>
+      <w:pPr>
+        <w:jc w:val="both"/>
+      </w:pPr>
+      <w:r>
+        <w:rPr>
+          <w:noProof/>
+          <w:lang w:val="en-US"/>
+        </w:rPr>
+        <mc:AlternateContent>
+          <mc:Choice Requires="wps">
+            <w:drawing>
+              <wp:anchor distT="0" distB="0" distL="114300" distR="114300" simplePos="0" relativeHeight="251730944" behindDoc="0" locked="0" layoutInCell="1" allowOverlap="1" wp14:anchorId="456044FC" wp14:editId="1943476C">
+                <wp:simplePos x="0" y="0"/>
+                <wp:positionH relativeFrom="column">
+                  <wp:posOffset>114300</wp:posOffset>
+                </wp:positionH>
+                <wp:positionV relativeFrom="paragraph">
+                  <wp:posOffset>59690</wp:posOffset>
+                </wp:positionV>
+                <wp:extent cx="5372100" cy="914400"/>
+                <wp:effectExtent l="0" t="0" r="38100" b="25400"/>
+                <wp:wrapSquare wrapText="bothSides"/>
+                <wp:docPr id="53" name="Pole tekstowe 53"/>
+                <wp:cNvGraphicFramePr/>
+                <a:graphic xmlns:a="http://schemas.openxmlformats.org/drawingml/2006/main">
+                  <a:graphicData uri="http://schemas.microsoft.com/office/word/2010/wordprocessingShape">
+                    <wps:wsp>
+                      <wps:cNvSpPr txBox="1"/>
+                      <wps:spPr>
+                        <a:xfrm>
+                          <a:off x="0" y="0"/>
+                          <a:ext cx="5372100" cy="914400"/>
+                        </a:xfrm>
+                        <a:prstGeom prst="rect">
+                          <a:avLst/>
+                        </a:prstGeom>
+                        <a:noFill/>
+                        <a:ln>
+                          <a:solidFill>
+                            <a:schemeClr val="tx1"/>
+                          </a:solidFill>
+                        </a:ln>
+                        <a:effectLst/>
+                        <a:extLst>
+                          <a:ext uri="{C572A759-6A51-4108-AA02-DFA0A04FC94B}">
+                            <ma14:wrappingTextBoxFlag xmlns:ma14="http://schemas.microsoft.com/office/mac/drawingml/2011/main"/>
+                          </a:ext>
+                        </a:extLst>
+                      </wps:spPr>
+                      <wps:style>
+                        <a:lnRef idx="0">
+                          <a:schemeClr val="accent1"/>
+                        </a:lnRef>
+                        <a:fillRef idx="0">
+                          <a:schemeClr val="accent1"/>
+                        </a:fillRef>
+                        <a:effectRef idx="0">
+                          <a:schemeClr val="accent1"/>
+                        </a:effectRef>
+                        <a:fontRef idx="minor">
+                          <a:schemeClr val="dk1"/>
+                        </a:fontRef>
+                      </wps:style>
+                      <wps:txbx>
+                        <w:txbxContent>
+                          <w:p>
+                            <w:r>
+                              <w:t xml:space="preserve">Todo: </w:t>
+                            </w:r>
+                            <w:r>
+                              <w:t>walidacja warunkowa z walidatorem w locie</w:t>
+                            </w:r>
+                            <w:r>
+                              <w:t>.</w:t>
+                            </w:r>
+                          </w:p>
+                          <w:p>
+                            <w:hyperlink r:id="rId23" w:history="1">
+                              <w:r>
+                                <w:rPr>
+                                  <w:rStyle w:val="Hipercze"/>
+                                </w:rPr>
+                                <w:t>http://stackoverflow.com/questions/1431924/zend-form-element-should-only-be-required-if-a-checkbox-is-checked</w:t>
+                              </w:r>
+                            </w:hyperlink>
+                          </w:p>
+                          <w:p/>
+                          <w:p/>
+                        </w:txbxContent>
+                      </wps:txbx>
+                      <wps:bodyPr rot="0" spcFirstLastPara="0" vertOverflow="overflow" horzOverflow="overflow" vert="horz" wrap="square" lIns="91440" tIns="45720" rIns="91440" bIns="45720" numCol="1" spcCol="0" rtlCol="0" fromWordArt="0" anchor="t" anchorCtr="0" forceAA="0" compatLnSpc="1">
+                        <a:prstTxWarp prst="textNoShape">
+                          <a:avLst/>
+                        </a:prstTxWarp>
+                        <a:noAutofit/>
+                      </wps:bodyPr>
+                    </wps:wsp>
+                  </a:graphicData>
+                </a:graphic>
+              </wp:anchor>
+            </w:drawing>
+          </mc:Choice>
+          <mc:Fallback>
+            <w:pict>
+              <v:shape id="Pole tekstowe 53" o:spid="_x0000_s1076" type="#_x0000_t202" style="position:absolute;left:0;text-align:left;margin-left:9pt;margin-top:4.7pt;width:423pt;height:1in;z-index:251730944;visibility:visible;mso-wrap-style:square;mso-wrap-distance-left:9pt;mso-wrap-distance-top:0;mso-wrap-distance-right:9pt;mso-wrap-distance-bottom:0;mso-position-horizontal:absolute;mso-position-horizontal-relative:text;mso-position-vertical:absolute;mso-position-vertical-relative:text;v-text-anchor:top" o:gfxdata="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" filled="f" strokecolor="black [3213]">
+                <v:textbox>
+                  <w:txbxContent>
+                    <w:p>
+                      <w:r>
+                        <w:t xml:space="preserve">Todo: </w:t>
+                      </w:r>
+                      <w:r>
+                        <w:t>walidacja warunkowa z walidatorem w locie</w:t>
+                      </w:r>
+                      <w:r>
+                        <w:t>.</w:t>
+                      </w:r>
+                    </w:p>
+                    <w:p>
+                      <w:hyperlink r:id="rId24" w:history="1">
+                        <w:r>
+                          <w:rPr>
+                            <w:rStyle w:val="Hipercze"/>
+                          </w:rPr>
+                          <w:t>http://stackoverflow.com/questions/1431924/zend-form-element-should-only-be-required-if-a-checkbox-is-checked</w:t>
+                        </w:r>
+                      </w:hyperlink>
+                    </w:p>
+                    <w:p/>
+                    <w:p/>
+                  </w:txbxContent>
+                </v:textbox>
+                <w10:wrap type="square"/>
+              </v:shape>
+            </w:pict>
+          </mc:Fallback>
+        </mc:AlternateContent>
+      </w:r>
+    </w:p>
+    <w:p>
+      <w:pPr>
+        <w:jc w:val="both"/>
+      </w:pPr>
+    </w:p>
+    <w:p>
+      <w:pPr>
+        <w:jc w:val="both"/>
+      </w:pPr>
       <w:bookmarkStart w:id="0" w:name="_GoBack"/>
       <w:bookmarkEnd w:id="0"/>
-    </w:p>
-    <w:p>
-      <w:pPr>
-        <w:jc w:val="both"/>
-      </w:pPr>
-    </w:p>
-    <w:p>
-      <w:pPr>
-        <w:jc w:val="both"/>
-      </w:pPr>
     </w:p>
     <w:p>
       <w:pPr>
@@ -13207,7 +14628,7 @@
                             <w:pPr>
                               <w:jc w:val="both"/>
                             </w:pPr>
-                            <w:hyperlink r:id="rId16" w:history="1">
+                            <w:hyperlink r:id="rId25" w:history="1">
                               <w:r>
                                 <w:rPr>
                                   <w:rStyle w:val="Hipercze"/>
@@ -13232,7 +14653,7 @@
           </mc:Choice>
           <mc:Fallback>
             <w:pict>
-              <v:shape id="Pole tekstowe 3" o:spid="_x0000_s1070" type="#_x0000_t202" style="position:absolute;left:0;text-align:left;margin-left:0;margin-top:.2pt;width:366.2pt;height:35.35pt;z-index:251661312;visibility:visible;mso-wrap-style:none;mso-wrap-distance-left:9pt;mso-wrap-distance-top:0;mso-wrap-distance-right:9pt;mso-wrap-distance-bottom:0;mso-position-horizontal:absolute;mso-position-horizontal-relative:text;mso-position-vertical:absolute;mso-position-vertical-relative:text;v-text-anchor:top" o:gfxdata="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" filled="f" strokecolor="black [3213]">
+              <v:shape id="Pole tekstowe 3" o:spid="_x0000_s1077" type="#_x0000_t202" style="position:absolute;left:0;text-align:left;margin-left:0;margin-top:.2pt;width:366.2pt;height:35.35pt;z-index:251661312;visibility:visible;mso-wrap-style:none;mso-wrap-distance-left:9pt;mso-wrap-distance-top:0;mso-wrap-distance-right:9pt;mso-wrap-distance-bottom:0;mso-position-horizontal:absolute;mso-position-horizontal-relative:text;mso-position-vertical:absolute;mso-position-vertical-relative:text;v-text-anchor:top" o:gfxdata="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" filled="f" strokecolor="black [3213]">
                 <v:textbox style="mso-fit-shape-to-text:t">
                   <w:txbxContent>
                     <w:p>
@@ -13247,7 +14668,7 @@
                       <w:pPr>
                         <w:jc w:val="both"/>
                       </w:pPr>
-                      <w:hyperlink r:id="rId17" w:history="1">
+                      <w:hyperlink r:id="rId26" w:history="1">
                         <w:r>
                           <w:rPr>
                             <w:rStyle w:val="Hipercze"/>
@@ -13590,7 +15011,7 @@
           <w:lang w:val="en-US"/>
         </w:rPr>
       </w:pPr>
-      <w:hyperlink r:id="rId18" w:history="1">
+      <w:hyperlink r:id="rId27" w:history="1">
         <w:r>
           <w:rPr>
             <w:rStyle w:val="Hipercze"/>
@@ -13606,7 +15027,7 @@
           <w:lang w:val="en-US"/>
         </w:rPr>
       </w:pPr>
-      <w:hyperlink r:id="rId19" w:history="1">
+      <w:hyperlink r:id="rId28" w:history="1">
         <w:r>
           <w:rPr>
             <w:rStyle w:val="Hipercze"/>
@@ -13645,8 +15066,8 @@
       </w:pPr>
     </w:p>
     <w:sectPr>
-      <w:footerReference w:type="even" r:id="rId20"/>
-      <w:footerReference w:type="default" r:id="rId21"/>
+      <w:footerReference w:type="even" r:id="rId29"/>
+      <w:footerReference w:type="default" r:id="rId30"/>
       <w:pgSz w:w="11900" w:h="16840"/>
       <w:pgMar w:top="1417" w:right="1417" w:bottom="1417" w:left="1417" w:header="708" w:footer="708" w:gutter="0"/>
       <w:cols w:space="708"/>
@@ -17701,7 +19122,7 @@
 </file>
 
 <file path=customXml/itemProps1.xml><?xml version="1.0" encoding="utf-8"?>
-<ds:datastoreItem xmlns:ds="http://schemas.openxmlformats.org/officeDocument/2006/customXml" ds:itemID="{A8FC7926-C1FF-2148-ADA6-5468E0A5F0F4}">
+<ds:datastoreItem xmlns:ds="http://schemas.openxmlformats.org/officeDocument/2006/customXml" ds:itemID="{9743786C-529D-634A-9ACE-5840B94B60EB}">
   <ds:schemaRefs>
     <ds:schemaRef ds:uri="http://schemas.openxmlformats.org/officeDocument/2006/bibliography"/>
   </ds:schemaRefs>

</xml_diff>

<commit_message>
Added one screen-shot of folders when you don't have nod rewrite
</commit_message>
<xml_diff>
--- a/mgr.docx
+++ b/mgr.docx
@@ -282,28 +282,178 @@
       <w:pPr>
         <w:jc w:val="both"/>
       </w:pPr>
-      <w:r>
-        <w:lastRenderedPageBreak/>
-        <w:t xml:space="preserve">Mechanizm trasowania umożliwia obejście </w:t>
-      </w:r>
+    </w:p>
+    <w:p>
+      <w:pPr>
+        <w:jc w:val="both"/>
+      </w:pPr>
+    </w:p>
+    <w:p>
+      <w:pPr>
+        <w:jc w:val="both"/>
+      </w:pPr>
+    </w:p>
+    <w:p>
+      <w:pPr>
+        <w:jc w:val="both"/>
+      </w:pPr>
+    </w:p>
+    <w:p>
+      <w:pPr>
+        <w:jc w:val="both"/>
+      </w:pPr>
+    </w:p>
+    <w:p>
+      <w:pPr>
+        <w:jc w:val="both"/>
+      </w:pPr>
+    </w:p>
+    <w:p>
+      <w:pPr>
+        <w:jc w:val="both"/>
+      </w:pPr>
+    </w:p>
+    <w:p>
+      <w:pPr>
+        <w:jc w:val="both"/>
+      </w:pPr>
+    </w:p>
+    <w:p>
+      <w:pPr>
+        <w:jc w:val="both"/>
+      </w:pPr>
       <w:r>
         <w:rPr>
           <w:noProof/>
           <w:lang w:val="en-US"/>
+        </w:rPr>
+        <w:drawing>
+          <wp:anchor distT="0" distB="0" distL="114300" distR="114300" simplePos="0" relativeHeight="251734016" behindDoc="0" locked="0" layoutInCell="1" allowOverlap="1" wp14:anchorId="2A5022DD" wp14:editId="00E623DF">
+            <wp:simplePos x="0" y="0"/>
+            <wp:positionH relativeFrom="margin">
+              <wp:align>center</wp:align>
+            </wp:positionH>
+            <wp:positionV relativeFrom="margin">
+              <wp:align>top</wp:align>
+            </wp:positionV>
+            <wp:extent cx="2860675" cy="2180590"/>
+            <wp:effectExtent l="25400" t="25400" r="34925" b="29210"/>
+            <wp:wrapSquare wrapText="bothSides"/>
+            <wp:docPr id="57" name="Obraz 57"/>
+            <wp:cNvGraphicFramePr>
+              <a:graphicFrameLocks xmlns:a="http://schemas.openxmlformats.org/drawingml/2006/main" noChangeAspect="1"/>
+            </wp:cNvGraphicFramePr>
+            <a:graphic xmlns:a="http://schemas.openxmlformats.org/drawingml/2006/main">
+              <a:graphicData uri="http://schemas.openxmlformats.org/drawingml/2006/picture">
+                <pic:pic xmlns:pic="http://schemas.openxmlformats.org/drawingml/2006/picture">
+                  <pic:nvPicPr>
+                    <pic:cNvPr id="0" name="folder-hierarchy.png"/>
+                    <pic:cNvPicPr/>
+                  </pic:nvPicPr>
+                  <pic:blipFill>
+                    <a:blip r:embed="rId9">
+                      <a:extLst>
+                        <a:ext uri="{28A0092B-C50C-407E-A947-70E740481C1C}">
+                          <a14:useLocalDpi xmlns:a14="http://schemas.microsoft.com/office/drawing/2010/main" val="0"/>
+                        </a:ext>
+                      </a:extLst>
+                    </a:blip>
+                    <a:stretch>
+                      <a:fillRect/>
+                    </a:stretch>
+                  </pic:blipFill>
+                  <pic:spPr>
+                    <a:xfrm>
+                      <a:off x="0" y="0"/>
+                      <a:ext cx="2860675" cy="2180590"/>
+                    </a:xfrm>
+                    <a:prstGeom prst="rect">
+                      <a:avLst/>
+                    </a:prstGeom>
+                    <a:ln>
+                      <a:solidFill>
+                        <a:schemeClr val="tx1"/>
+                      </a:solidFill>
+                    </a:ln>
+                  </pic:spPr>
+                </pic:pic>
+              </a:graphicData>
+            </a:graphic>
+          </wp:anchor>
+        </w:drawing>
+      </w:r>
+    </w:p>
+    <w:p>
+      <w:pPr>
+        <w:jc w:val="both"/>
+      </w:pPr>
+    </w:p>
+    <w:p>
+      <w:pPr>
+        <w:jc w:val="both"/>
+      </w:pPr>
+    </w:p>
+    <w:p>
+      <w:pPr>
+        <w:jc w:val="both"/>
+      </w:pPr>
+    </w:p>
+    <w:p>
+      <w:pPr>
+        <w:jc w:val="both"/>
+      </w:pPr>
+    </w:p>
+    <w:p>
+      <w:pPr>
+        <w:jc w:val="both"/>
+      </w:pPr>
+    </w:p>
+    <w:p>
+      <w:pPr>
+        <w:jc w:val="both"/>
+      </w:pPr>
+    </w:p>
+    <w:p>
+      <w:pPr>
+        <w:jc w:val="both"/>
+      </w:pPr>
+    </w:p>
+    <w:p>
+      <w:pPr>
+        <w:jc w:val="both"/>
+      </w:pPr>
+    </w:p>
+    <w:p>
+      <w:pPr>
+        <w:jc w:val="both"/>
+      </w:pPr>
+    </w:p>
+    <w:p>
+      <w:pPr>
+        <w:jc w:val="both"/>
+      </w:pPr>
+    </w:p>
+    <w:p>
+      <w:pPr>
+        <w:jc w:val="both"/>
+      </w:pPr>
+      <w:r>
+        <w:rPr>
+          <w:noProof/>
         </w:rPr>
         <mc:AlternateContent>
           <mc:Choice Requires="wps">
             <w:drawing>
-              <wp:anchor distT="0" distB="0" distL="114300" distR="114300" simplePos="0" relativeHeight="251659264" behindDoc="0" locked="0" layoutInCell="1" allowOverlap="1" wp14:anchorId="3498D308" wp14:editId="65E49DCA">
+              <wp:anchor distT="0" distB="0" distL="114300" distR="114300" simplePos="0" relativeHeight="251736064" behindDoc="0" locked="0" layoutInCell="1" allowOverlap="1" wp14:anchorId="5E5E5152" wp14:editId="460F4146">
                 <wp:simplePos x="0" y="0"/>
                 <wp:positionH relativeFrom="column">
-                  <wp:posOffset>0</wp:posOffset>
+                  <wp:posOffset>1219200</wp:posOffset>
                 </wp:positionH>
                 <wp:positionV relativeFrom="paragraph">
-                  <wp:posOffset>178435</wp:posOffset>
+                  <wp:posOffset>142240</wp:posOffset>
                 </wp:positionV>
-                <wp:extent cx="5829300" cy="1016000"/>
-                <wp:effectExtent l="0" t="0" r="38100" b="25400"/>
+                <wp:extent cx="3312795" cy="618490"/>
+                <wp:effectExtent l="0" t="0" r="0" b="0"/>
                 <wp:wrapSquare wrapText="bothSides"/>
                 <wp:docPr id="1" name="Pole tekstowe 1"/>
                 <wp:cNvGraphicFramePr/>
@@ -314,16 +464,16 @@
                       <wps:spPr>
                         <a:xfrm>
                           <a:off x="0" y="0"/>
-                          <a:ext cx="5829300" cy="1016000"/>
+                          <a:ext cx="3312795" cy="618490"/>
                         </a:xfrm>
                         <a:prstGeom prst="rect">
                           <a:avLst/>
                         </a:prstGeom>
-                        <a:noFill/>
+                        <a:solidFill>
+                          <a:prstClr val="white"/>
+                        </a:solidFill>
                         <a:ln>
-                          <a:solidFill>
-                            <a:schemeClr val="tx1"/>
-                          </a:solidFill>
+                          <a:noFill/>
                         </a:ln>
                         <a:effectLst/>
                         <a:extLst>
@@ -335,18 +485,32 @@
                       <wps:txbx>
                         <w:txbxContent>
                           <w:p>
+                            <w:pPr>
+                              <w:pStyle w:val="Napis"/>
+                              <w:rPr>
+                                <w:i/>
+                              </w:rPr>
+                            </w:pPr>
                             <w:r>
-                              <w:t>TODO: Obrazek z katalogami i adresem</w:t>
+                              <w:rPr>
+                                <w:i/>
+                              </w:rPr>
+                              <w:t>Rys.</w:t>
+                            </w:r>
+                            <w:r>
+                              <w:rPr>
+                                <w:i/>
+                              </w:rPr>
+                              <w:t xml:space="preserve"> 1 Aby uruchomić przedstawiony plik add-form.php należałoby przejść do adresu /public/pages/vehicle/add-form.php</w:t>
                             </w:r>
                           </w:p>
-                          <w:p/>
                         </w:txbxContent>
                       </wps:txbx>
-                      <wps:bodyPr rot="0" spcFirstLastPara="0" vertOverflow="overflow" horzOverflow="overflow" vert="horz" wrap="square" lIns="91440" tIns="45720" rIns="91440" bIns="45720" numCol="1" spcCol="0" rtlCol="0" fromWordArt="0" anchor="t" anchorCtr="0" forceAA="0" compatLnSpc="1">
+                      <wps:bodyPr rot="0" spcFirstLastPara="0" vertOverflow="overflow" horzOverflow="overflow" vert="horz" wrap="square" lIns="0" tIns="0" rIns="0" bIns="0" numCol="1" spcCol="0" rtlCol="0" fromWordArt="0" anchor="t" anchorCtr="0" forceAA="0" compatLnSpc="1">
                         <a:prstTxWarp prst="textNoShape">
                           <a:avLst/>
                         </a:prstTxWarp>
-                        <a:noAutofit/>
+                        <a:spAutoFit/>
                       </wps:bodyPr>
                     </wps:wsp>
                   </a:graphicData>
@@ -354,9 +518,6 @@
                 <wp14:sizeRelH relativeFrom="margin">
                   <wp14:pctWidth>0</wp14:pctWidth>
                 </wp14:sizeRelH>
-                <wp14:sizeRelV relativeFrom="margin">
-                  <wp14:pctHeight>0</wp14:pctHeight>
-                </wp14:sizeRelV>
               </wp:anchor>
             </w:drawing>
           </mc:Choice>
@@ -366,15 +527,29 @@
                 <v:stroke joinstyle="miter"/>
                 <v:path gradientshapeok="t" o:connecttype="rect"/>
               </v:shapetype>
-              <v:shape id="Pole tekstowe 1" o:spid="_x0000_s1026" type="#_x0000_t202" style="position:absolute;left:0;text-align:left;margin-left:0;margin-top:14.05pt;width:459pt;height:80pt;z-index:251659264;visibility:visible;mso-wrap-style:square;mso-width-percent:0;mso-height-percent:0;mso-wrap-distance-left:9pt;mso-wrap-distance-top:0;mso-wrap-distance-right:9pt;mso-wrap-distance-bottom:0;mso-position-horizontal:absolute;mso-position-horizontal-relative:text;mso-position-vertical:absolute;mso-position-vertical-relative:text;mso-width-percent:0;mso-height-percent:0;mso-width-relative:margin;mso-height-relative:margin;v-text-anchor:top" o:gfxdata="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" filled="f" strokecolor="black [3213]">
-                <v:textbox>
+              <v:shape id="Pole tekstowe 1" o:spid="_x0000_s1026" type="#_x0000_t202" style="position:absolute;left:0;text-align:left;margin-left:96pt;margin-top:11.2pt;width:260.85pt;height:48.7pt;z-index:251736064;visibility:visible;mso-wrap-style:square;mso-width-percent:0;mso-wrap-distance-left:9pt;mso-wrap-distance-top:0;mso-wrap-distance-right:9pt;mso-wrap-distance-bottom:0;mso-position-horizontal:absolute;mso-position-horizontal-relative:text;mso-position-vertical:absolute;mso-position-vertical-relative:text;mso-width-percent:0;mso-width-relative:margin;v-text-anchor:top" o:gfxdata="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" stroked="f">
+                <v:textbox style="mso-fit-shape-to-text:t" inset="0,0,0,0">
                   <w:txbxContent>
                     <w:p>
+                      <w:pPr>
+                        <w:pStyle w:val="Napis"/>
+                        <w:rPr>
+                          <w:i/>
+                        </w:rPr>
+                      </w:pPr>
                       <w:r>
-                        <w:t>TODO: Obrazek z katalogami i adresem</w:t>
+                        <w:rPr>
+                          <w:i/>
+                        </w:rPr>
+                        <w:t>Rys.</w:t>
+                      </w:r>
+                      <w:r>
+                        <w:rPr>
+                          <w:i/>
+                        </w:rPr>
+                        <w:t xml:space="preserve"> 1 Aby uruchomić przedstawiony plik add-form.php należałoby przejść do adresu /public/pages/vehicle/add-form.php</w:t>
                       </w:r>
                     </w:p>
-                    <w:p/>
                   </w:txbxContent>
                 </v:textbox>
                 <w10:wrap type="square"/>
@@ -383,6 +558,39 @@
           </mc:Fallback>
         </mc:AlternateContent>
       </w:r>
+    </w:p>
+    <w:p>
+      <w:pPr>
+        <w:jc w:val="both"/>
+      </w:pPr>
+    </w:p>
+    <w:p>
+      <w:pPr>
+        <w:jc w:val="both"/>
+      </w:pPr>
+    </w:p>
+    <w:p>
+      <w:pPr>
+        <w:jc w:val="both"/>
+      </w:pPr>
+    </w:p>
+    <w:p>
+      <w:pPr>
+        <w:jc w:val="both"/>
+      </w:pPr>
+    </w:p>
+    <w:p>
+      <w:pPr>
+        <w:jc w:val="both"/>
+      </w:pPr>
+      <w:r>
+        <w:t xml:space="preserve">Mechanizm trasowania umożliwia obejście </w:t>
+      </w:r>
+    </w:p>
+    <w:p>
+      <w:pPr>
+        <w:jc w:val="both"/>
+      </w:pPr>
     </w:p>
     <w:p>
       <w:pPr>
@@ -873,6 +1081,7 @@
           <w:sz w:val="32"/>
           <w:szCs w:val="32"/>
         </w:rPr>
+        <w:lastRenderedPageBreak/>
         <w:t>Ograniczenia tras</w:t>
       </w:r>
     </w:p>
@@ -1426,6 +1635,7 @@
           <w:noProof/>
           <w:lang w:val="en-US"/>
         </w:rPr>
+        <w:lastRenderedPageBreak/>
         <mc:AlternateContent>
           <mc:Choice Requires="wps">
             <w:drawing>
@@ -2314,6 +2524,7 @@
         <w:jc w:val="both"/>
       </w:pPr>
       <w:r>
+        <w:lastRenderedPageBreak/>
         <w:t>akcja: List</w:t>
       </w:r>
     </w:p>
@@ -2927,7 +3138,7 @@
                                           <pic:cNvPicPr/>
                                         </pic:nvPicPr>
                                         <pic:blipFill>
-                                          <a:blip r:embed="rId9">
+                                          <a:blip r:embed="rId10">
                                             <a:extLst>
                                               <a:ext uri="{28A0092B-C50C-407E-A947-70E740481C1C}">
                                                 <a14:useLocalDpi xmlns:a14="http://schemas.microsoft.com/office/drawing/2010/main" val="0"/>
@@ -4213,7 +4424,11 @@
         <w:t xml:space="preserve">formacie typu XML lub YAML. </w:t>
       </w:r>
       <w:r>
-        <w:t xml:space="preserve">Zawartością pliku jest tablica asocjacyjna zapisana w języku PHP, która zawiera kolejna zagnieżdżone tablice posiadające odpowiednie  . Można zatem uznać, że rozwiązanie zaproponowane przez Zend Framework 2 jest hybrydą łączącą definiowanie poprzez plik i definiowanie poprzez kod. </w:t>
+        <w:t xml:space="preserve">Zawartością pliku jest tablica asocjacyjna zapisana w języku PHP, która </w:t>
+      </w:r>
+      <w:r>
+        <w:lastRenderedPageBreak/>
+        <w:t xml:space="preserve">zawiera kolejna zagnieżdżone tablice posiadające odpowiednie  . Można zatem uznać, że rozwiązanie zaproponowane przez Zend Framework 2 jest hybrydą łączącą definiowanie poprzez plik i definiowanie poprzez kod. </w:t>
       </w:r>
     </w:p>
     <w:p>
@@ -5895,7 +6110,11 @@
         <w:t>. kodu JavaScript w atrybutach</w:t>
       </w:r>
       <w:r>
-        <w:t xml:space="preserve"> takich jak: „onlick”, onmouseover”; wtedy może zajść potrzeba zrezygnowania z tej funkcji, aby nie zaciemniać kodu.</w:t>
+        <w:t xml:space="preserve"> takich jak: „onlick”, </w:t>
+      </w:r>
+      <w:r>
+        <w:lastRenderedPageBreak/>
+        <w:t>onmouseover”; wtedy może zajść potrzeba zrezygnowania z tej funkcji, aby nie zaciemniać kodu.</w:t>
       </w:r>
     </w:p>
     <w:p>
@@ -6357,6 +6576,7 @@
     </w:p>
     <w:p>
       <w:r>
+        <w:lastRenderedPageBreak/>
         <w:t xml:space="preserve">Jak widać framework dostarcza wszystkie możliwe funkcje. Dziwi jednak fakt braku konsystencji nazewnictwa gdzie metoda UrlHelper.Action nie posiada sufiksu „Url”, który by sprawiał, że byłaby spójna z innymi. </w:t>
       </w:r>
       <w:r>
@@ -6778,7 +6998,11 @@
         <w:t xml:space="preserve">URL. </w:t>
       </w:r>
       <w:r>
-        <w:t>Za każdym razem kiedy chcemy go utworzyć wystarczy odwołać się do trasy po jej, która to definiuje fizyczny odnośnik. O ile niemal wszystkie frameworki zezwalają na wygodne zarządzanie adresami, to niestety pozostaje jeszcze kwestia zarządzania trasami. Nie trzeba martwić się wystąpieniami adresu, gdy go zmieniamy, ponieważ odwołujemy się wszędzie do trasy. Pozostaje pytanie co należy zrobić kiedy chcemy zmienić trasę, a przede wszystkim jej nazwę, wg której jest ona używana w widoku.</w:t>
+        <w:t xml:space="preserve">Za każdym razem kiedy chcemy go utworzyć wystarczy odwołać się do trasy po jej, która to definiuje fizyczny odnośnik. O ile niemal wszystkie frameworki zezwalają na </w:t>
+      </w:r>
+      <w:r>
+        <w:lastRenderedPageBreak/>
+        <w:t>wygodne zarządzanie adresami, to niestety pozostaje jeszcze kwestia zarządzania trasami. Nie trzeba martwić się wystąpieniami adresu, gdy go zmieniamy, ponieważ odwołujemy się wszędzie do trasy. Pozostaje pytanie co należy zrobić kiedy chcemy zmienić trasę, a przede wszystkim jej nazwę, wg której jest ona używana w widoku.</w:t>
       </w:r>
     </w:p>
     <w:p>
@@ -7246,6 +7470,7 @@
     <w:p/>
     <w:p>
       <w:r>
+        <w:lastRenderedPageBreak/>
         <w:t>Nie podanie tego parametru, na skutek pomyłki lub zmiany definicji trasy, będzie skutkować wyrzuceniem wyjątku podczas wejścia na daną podstronę</w:t>
       </w:r>
       <w:r>
@@ -7654,6 +7879,7 @@
         <w:jc w:val="both"/>
       </w:pPr>
       <w:r>
+        <w:lastRenderedPageBreak/>
         <w:t>Kontroler</w:t>
       </w:r>
       <w:r>
@@ -9634,6 +9860,7 @@
           <w:noProof/>
           <w:lang w:val="en-US"/>
         </w:rPr>
+        <w:lastRenderedPageBreak/>
         <mc:AlternateContent>
           <mc:Choice Requires="wps">
             <w:drawing>
@@ -11585,7 +11812,11 @@
         <w:t>Od wersji 5 język dostarcza również mechanizmy refleksji, które pozwalają pobierać nazwy parametrów metody.</w:t>
       </w:r>
       <w:r>
-        <w:t xml:space="preserve"> Jak widać PHP spełnia wymagania </w:t>
+        <w:t xml:space="preserve"> Jak widać </w:t>
+      </w:r>
+      <w:r>
+        <w:lastRenderedPageBreak/>
+        <w:t xml:space="preserve">PHP spełnia wymagania </w:t>
       </w:r>
       <w:r>
         <w:t xml:space="preserve">potrzebne, aby </w:t>
@@ -12081,7 +12312,11 @@
         <w:t xml:space="preserve"> wciąż posiada wiele wad</w:t>
       </w:r>
       <w:r>
-        <w:t>. Przenoszenie modułów w ramach projektu może łatwo spowodować błąd aplikacji spowodo</w:t>
+        <w:t xml:space="preserve">. Przenoszenie </w:t>
+      </w:r>
+      <w:r>
+        <w:lastRenderedPageBreak/>
+        <w:t>modułów w ramach projektu może łatwo spowodować błąd aplikacji spowodo</w:t>
       </w:r>
       <w:r>
         <w:t>wany niemożliwością odnalezienia</w:t>
@@ -12516,7 +12751,11 @@
         <w:t xml:space="preserve">. Interfejs posiada trzy metody, ale tylko jedna </w:t>
       </w:r>
       <w:r>
-        <w:t xml:space="preserve">zajmuje się tworzeniem kontrolerów, dlatego łatwiejszym sposobem jest stworzeniem klasy poprzez dziedziczenie po klasie </w:t>
+        <w:t xml:space="preserve">zajmuje się tworzeniem kontrolerów, dlatego łatwiejszym sposobem jest stworzeniem klasy </w:t>
+      </w:r>
+      <w:r>
+        <w:lastRenderedPageBreak/>
+        <w:t xml:space="preserve">poprzez dziedziczenie po klasie </w:t>
       </w:r>
       <w:r>
         <w:rPr>
@@ -13515,7 +13754,7 @@
           </mc:Choice>
           <mc:Fallback>
             <w:pict>
-              <v:shape id="Pole tekstowe 48" o:spid="_x0000_s1071" type="#_x0000_t202" style="position:absolute;left:0;text-align:left;margin-left:-8.95pt;margin-top:5.8pt;width:342pt;height:54pt;z-index:251719680;visibility:visible;mso-wrap-style:square;mso-wrap-distance-left:9pt;mso-wrap-distance-top:0;mso-wrap-distance-right:9pt;mso-wrap-distance-bottom:0;mso-position-horizontal:absolute;mso-position-horizontal-relative:text;mso-position-vertical:absolute;mso-position-vertical-relative:text;v-text-anchor:top" o:gfxdata="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" filled="f" strokecolor="black [3213]">
+              <v:shape id="Pole tekstowe 48" o:spid="_x0000_s1071" type="#_x0000_t202" style="position:absolute;left:0;text-align:left;margin-left:-8.95pt;margin-top:5.8pt;width:342pt;height:54pt;z-index:251719680;visibility:visible;mso-wrap-style:square;mso-wrap-distance-left:9pt;mso-wrap-distance-top:0;mso-wrap-distance-right:9pt;mso-wrap-distance-bottom:0;mso-position-horizontal:absolute;mso-position-horizontal-relative:text;mso-position-vertical:absolute;mso-position-vertical-relative:text;v-text-anchor:top" o:gfxdata="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" filled="f" strokecolor="black [3213]">
                 <v:textbox>
                   <w:txbxContent>
                     <w:p>
@@ -13691,10 +13930,6 @@
           </mc:Choice>
           <mc:Fallback>
             <w:pict>
-              <v:shapetype id="_x0000_t202" coordsize="21600,21600" o:spt="202" path="m0,0l0,21600,21600,21600,21600,0xe">
-                <v:stroke joinstyle="miter"/>
-                <v:path gradientshapeok="t" o:connecttype="rect"/>
-              </v:shapetype>
               <v:shape id="Pole tekstowe 49" o:spid="_x0000_s1072" type="#_x0000_t202" style="position:absolute;left:0;text-align:left;margin-left:27pt;margin-top:11.6pt;width:423pt;height:1in;z-index:251720704;visibility:visible;mso-wrap-style:square;mso-wrap-distance-left:9pt;mso-wrap-distance-top:0;mso-wrap-distance-right:9pt;mso-wrap-distance-bottom:0;mso-position-horizontal:absolute;mso-position-horizontal-relative:text;mso-position-vertical:absolute;mso-position-vertical-relative:text;v-text-anchor:top" o:gfxdata="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" filled="f" strokecolor="black [3213]">
                 <v:textbox>
                   <w:txbxContent>
@@ -13774,6 +14009,7 @@
         <w:jc w:val="both"/>
       </w:pPr>
       <w:r>
+        <w:lastRenderedPageBreak/>
         <w:t>Oczywiście istnieje możliwość stworzenia własnego walidatora jeśli zajdzie taka potrzeba.</w:t>
       </w:r>
     </w:p>
@@ -13883,7 +14119,7 @@
           </mc:Choice>
           <mc:Fallback>
             <w:pict>
-              <v:shape id="Pole tekstowe 50" o:spid="_x0000_s1073" type="#_x0000_t202" style="position:absolute;left:0;text-align:left;margin-left:27pt;margin-top:11.6pt;width:423pt;height:1in;z-index:251722752;visibility:visible;mso-wrap-style:square;mso-wrap-distance-left:9pt;mso-wrap-distance-top:0;mso-wrap-distance-right:9pt;mso-wrap-distance-bottom:0;mso-position-horizontal:absolute;mso-position-horizontal-relative:text;mso-position-vertical:absolute;mso-position-vertical-relative:text;v-text-anchor:top" o:gfxdata="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" filled="f" strokecolor="black [3213]">
+              <v:shape id="Pole tekstowe 50" o:spid="_x0000_s1073" type="#_x0000_t202" style="position:absolute;left:0;text-align:left;margin-left:27pt;margin-top:11.6pt;width:423pt;height:1in;z-index:251722752;visibility:visible;mso-wrap-style:square;mso-wrap-distance-left:9pt;mso-wrap-distance-top:0;mso-wrap-distance-right:9pt;mso-wrap-distance-bottom:0;mso-position-horizontal:absolute;mso-position-horizontal-relative:text;mso-position-vertical:absolute;mso-position-vertical-relative:text;v-text-anchor:top" o:gfxdata="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" filled="f" strokecolor="black [3213]">
                 <v:textbox>
                   <w:txbxContent>
                     <w:p>
@@ -14067,7 +14303,7 @@
           </mc:Choice>
           <mc:Fallback>
             <w:pict>
-              <v:shape id="Pole tekstowe 52" o:spid="_x0000_s1074" type="#_x0000_t202" style="position:absolute;left:0;text-align:left;margin-left:-8.95pt;margin-top:13.45pt;width:423pt;height:1in;z-index:251726848;visibility:visible;mso-wrap-style:square;mso-wrap-distance-left:9pt;mso-wrap-distance-top:0;mso-wrap-distance-right:9pt;mso-wrap-distance-bottom:0;mso-position-horizontal:absolute;mso-position-horizontal-relative:text;mso-position-vertical:absolute;mso-position-vertical-relative:text;v-text-anchor:top" o:gfxdata="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" filled="f" strokecolor="black [3213]">
+              <v:shape id="Pole tekstowe 52" o:spid="_x0000_s1074" type="#_x0000_t202" style="position:absolute;left:0;text-align:left;margin-left:-8.95pt;margin-top:13.45pt;width:423pt;height:1in;z-index:251726848;visibility:visible;mso-wrap-style:square;mso-wrap-distance-left:9pt;mso-wrap-distance-top:0;mso-wrap-distance-right:9pt;mso-wrap-distance-bottom:0;mso-position-horizontal:absolute;mso-position-horizontal-relative:text;mso-position-vertical:absolute;mso-position-vertical-relative:text;v-text-anchor:top" o:gfxdata="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" filled="f" strokecolor="black [3213]">
                 <v:textbox>
                   <w:txbxContent>
                     <w:p>
@@ -14420,18 +14656,12 @@
           </mc:Choice>
           <mc:Fallback>
             <w:pict>
-              <v:shape id="Pole tekstowe 53" o:spid="_x0000_s1076" type="#_x0000_t202" style="position:absolute;left:0;text-align:left;margin-left:9pt;margin-top:4.7pt;width:423pt;height:1in;z-index:251730944;visibility:visible;mso-wrap-style:square;mso-wrap-distance-left:9pt;mso-wrap-distance-top:0;mso-wrap-distance-right:9pt;mso-wrap-distance-bottom:0;mso-position-horizontal:absolute;mso-position-horizontal-relative:text;mso-position-vertical:absolute;mso-position-vertical-relative:text;v-text-anchor:top" o:gfxdata="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" filled="f" strokecolor="black [3213]">
+              <v:shape id="Pole tekstowe 53" o:spid="_x0000_s1076" type="#_x0000_t202" style="position:absolute;left:0;text-align:left;margin-left:9pt;margin-top:4.7pt;width:423pt;height:1in;z-index:251730944;visibility:visible;mso-wrap-style:square;mso-wrap-distance-left:9pt;mso-wrap-distance-top:0;mso-wrap-distance-right:9pt;mso-wrap-distance-bottom:0;mso-position-horizontal:absolute;mso-position-horizontal-relative:text;mso-position-vertical:absolute;mso-position-vertical-relative:text;v-text-anchor:top" o:gfxdata="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" filled="f" strokecolor="black [3213]">
                 <v:textbox>
                   <w:txbxContent>
                     <w:p>
                       <w:r>
-                        <w:t xml:space="preserve">Todo: </w:t>
-                      </w:r>
-                      <w:r>
-                        <w:t>walidacja warunkowa z walidatorem w locie</w:t>
-                      </w:r>
-                      <w:r>
-                        <w:t>.</w:t>
+                        <w:t>Todo: walidacja warunkowa z walidatorem w locie.</w:t>
                       </w:r>
                     </w:p>
                     <w:p>
@@ -14465,6 +14695,7 @@
         <w:jc w:val="both"/>
       </w:pPr>
       <w:r>
+        <w:lastRenderedPageBreak/>
         <w:t>Todo: napisać więcej o formularzach w Zend2</w:t>
       </w:r>
       <w:r>
@@ -14673,7 +14904,7 @@
           </mc:Choice>
           <mc:Fallback>
             <w:pict>
-              <v:shape id="Pole tekstowe 54" o:spid="_x0000_s1077" type="#_x0000_t202" style="position:absolute;left:0;text-align:left;margin-left:9pt;margin-top:7.7pt;width:5in;height:90pt;z-index:251731968;visibility:visible;mso-wrap-style:square;mso-wrap-distance-left:9pt;mso-wrap-distance-top:0;mso-wrap-distance-right:9pt;mso-wrap-distance-bottom:0;mso-position-horizontal:absolute;mso-position-horizontal-relative:text;mso-position-vertical:absolute;mso-position-vertical-relative:text;v-text-anchor:top" o:gfxdata="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" filled="f" strokecolor="black [3213]">
+              <v:shape id="Pole tekstowe 54" o:spid="_x0000_s1077" type="#_x0000_t202" style="position:absolute;left:0;text-align:left;margin-left:9pt;margin-top:7.7pt;width:5in;height:90pt;z-index:251731968;visibility:visible;mso-wrap-style:square;mso-wrap-distance-left:9pt;mso-wrap-distance-top:0;mso-wrap-distance-right:9pt;mso-wrap-distance-bottom:0;mso-position-horizontal:absolute;mso-position-horizontal-relative:text;mso-position-vertical:absolute;mso-position-vertical-relative:text;v-text-anchor:top" o:gfxdata="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" filled="f" strokecolor="black [3213]">
                 <v:textbox>
                   <w:txbxContent>
                     <w:p>
@@ -14892,7 +15123,7 @@
           </mc:Choice>
           <mc:Fallback>
             <w:pict>
-              <v:shape id="Pole tekstowe 55" o:spid="_x0000_s1078" type="#_x0000_t202" style="position:absolute;left:0;text-align:left;margin-left:18pt;margin-top:3.65pt;width:6in;height:108pt;z-index:251732992;visibility:visible;mso-wrap-style:square;mso-wrap-distance-left:9pt;mso-wrap-distance-top:0;mso-wrap-distance-right:9pt;mso-wrap-distance-bottom:0;mso-position-horizontal:absolute;mso-position-horizontal-relative:text;mso-position-vertical:absolute;mso-position-vertical-relative:text;v-text-anchor:top" o:gfxdata="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" filled="f" strokecolor="black [3213]">
+              <v:shape id="Pole tekstowe 55" o:spid="_x0000_s1078" type="#_x0000_t202" style="position:absolute;left:0;text-align:left;margin-left:18pt;margin-top:3.65pt;width:6in;height:108pt;z-index:251732992;visibility:visible;mso-wrap-style:square;mso-wrap-distance-left:9pt;mso-wrap-distance-top:0;mso-wrap-distance-right:9pt;mso-wrap-distance-bottom:0;mso-position-horizontal:absolute;mso-position-horizontal-relative:text;mso-position-vertical:absolute;mso-position-vertical-relative:text;v-text-anchor:top" o:gfxdata="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" filled="f" strokecolor="black [3213]">
                 <v:textbox>
                   <w:txbxContent>
                     <w:p>
@@ -14953,8 +15184,6 @@
       <w:r>
         <w:t>Walidacja również odbywa się inaczej niż w innych frameworkach. Walidatory nie są dodawane poprzez metody, ale poprzez adnotacje przy polach modelu.</w:t>
       </w:r>
-      <w:bookmarkStart w:id="0" w:name="_GoBack"/>
-      <w:bookmarkEnd w:id="0"/>
     </w:p>
     <w:p>
       <w:pPr>
@@ -14988,19 +15217,7 @@
           <w:rPr>
             <w:rStyle w:val="Hipercze"/>
           </w:rPr>
-          <w:t>http://stackoverflow.com/questions/2417113/a</w:t>
-        </w:r>
-        <w:r>
-          <w:rPr>
-            <w:rStyle w:val="Hipercze"/>
-          </w:rPr>
-          <w:t>s</w:t>
-        </w:r>
-        <w:r>
-          <w:rPr>
-            <w:rStyle w:val="Hipercze"/>
-          </w:rPr>
-          <w:t>p-net-mvc-conditional-validation</w:t>
+          <w:t>http://stackoverflow.com/questions/2417113/asp-net-mvc-conditional-validation</w:t>
         </w:r>
       </w:hyperlink>
     </w:p>
@@ -15074,6 +15291,7 @@
         <w:jc w:val="both"/>
       </w:pPr>
       <w:r>
+        <w:lastRenderedPageBreak/>
         <w:t>Todo: Formularze symfony 2 podobne są do zend2, ale mają integrację z encjami doctrine2 (choć wymaga to seterów których nie lubimy)</w:t>
       </w:r>
     </w:p>
@@ -15277,7 +15495,7 @@
           </mc:Choice>
           <mc:Fallback>
             <w:pict>
-              <v:shape id="Pole tekstowe 3" o:spid="_x0000_s1077" type="#_x0000_t202" style="position:absolute;left:0;text-align:left;margin-left:0;margin-top:.2pt;width:366.2pt;height:35.35pt;z-index:251661312;visibility:visible;mso-wrap-style:none;mso-wrap-distance-left:9pt;mso-wrap-distance-top:0;mso-wrap-distance-right:9pt;mso-wrap-distance-bottom:0;mso-position-horizontal:absolute;mso-position-horizontal-relative:text;mso-position-vertical:absolute;mso-position-vertical-relative:text;v-text-anchor:top" o:gfxdata="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" filled="f" strokecolor="black [3213]">
+              <v:shape id="Pole tekstowe 3" o:spid="_x0000_s1079" type="#_x0000_t202" style="position:absolute;left:0;text-align:left;margin-left:0;margin-top:.2pt;width:366.2pt;height:35.35pt;z-index:251661312;visibility:visible;mso-wrap-style:none;mso-wrap-distance-left:9pt;mso-wrap-distance-top:0;mso-wrap-distance-right:9pt;mso-wrap-distance-bottom:0;mso-position-horizontal:absolute;mso-position-horizontal-relative:text;mso-position-vertical:absolute;mso-position-vertical-relative:text;v-text-anchor:top" o:gfxdata="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" filled="f" strokecolor="black [3213]">
                 <v:textbox style="mso-fit-shape-to-text:t">
                   <w:txbxContent>
                     <w:p>
@@ -15480,6 +15698,8 @@
         </w:rPr>
         <w:t xml:space="preserve"> Request</w:t>
       </w:r>
+      <w:bookmarkStart w:id="0" w:name="_GoBack"/>
+      <w:bookmarkEnd w:id="0"/>
     </w:p>
     <w:p>
       <w:pPr>
@@ -19759,7 +19979,7 @@
 </file>
 
 <file path=customXml/itemProps1.xml><?xml version="1.0" encoding="utf-8"?>
-<ds:datastoreItem xmlns:ds="http://schemas.openxmlformats.org/officeDocument/2006/customXml" ds:itemID="{A6884C00-90ED-5D4B-9A11-469238430F4C}">
+<ds:datastoreItem xmlns:ds="http://schemas.openxmlformats.org/officeDocument/2006/customXml" ds:itemID="{B7AD8C84-10A8-8B41-8D6E-0FCB20B81ADC}">
   <ds:schemaRefs>
     <ds:schemaRef ds:uri="http://schemas.openxmlformats.org/officeDocument/2006/bibliography"/>
   </ds:schemaRefs>

</xml_diff>

<commit_message>
more on validation in asp
</commit_message>
<xml_diff>
--- a/mgr.docx
+++ b/mgr.docx
@@ -3336,7 +3336,7 @@
                                     <pic:cNvPicPr/>
                                   </pic:nvPicPr>
                                   <pic:blipFill>
-                                    <a:blip r:embed="rId11">
+                                    <a:blip r:embed="rId12">
                                       <a:extLst>
                                         <a:ext uri="{28A0092B-C50C-407E-A947-70E740481C1C}">
                                           <a14:useLocalDpi xmlns:a14="http://schemas.microsoft.com/office/drawing/2010/main" val="0"/>
@@ -4207,7 +4207,7 @@
       <w:pPr>
         <w:jc w:val="both"/>
       </w:pPr>
-      <w:hyperlink r:id="rId12" w:history="1">
+      <w:hyperlink r:id="rId13" w:history="1">
         <w:r>
           <w:rPr>
             <w:rStyle w:val="Hipercze"/>
@@ -12935,7 +12935,7 @@
                       <wps:txbx>
                         <w:txbxContent>
                           <w:p>
-                            <w:hyperlink r:id="rId13" w:history="1">
+                            <w:hyperlink r:id="rId14" w:history="1">
                               <w:r>
                                 <w:rPr>
                                   <w:rStyle w:val="Hipercze"/>
@@ -12969,7 +12969,7 @@
                 <v:textbox>
                   <w:txbxContent>
                     <w:p>
-                      <w:hyperlink r:id="rId14" w:history="1">
+                      <w:hyperlink r:id="rId15" w:history="1">
                         <w:r>
                           <w:rPr>
                             <w:rStyle w:val="Hipercze"/>
@@ -13594,7 +13594,7 @@
                             </w:r>
                           </w:p>
                           <w:p>
-                            <w:hyperlink r:id="rId15" w:history="1">
+                            <w:hyperlink r:id="rId16" w:history="1">
                               <w:r>
                                 <w:rPr>
                                   <w:rStyle w:val="Hipercze"/>
@@ -13628,7 +13628,7 @@
                       </w:r>
                     </w:p>
                     <w:p>
-                      <w:hyperlink r:id="rId16" w:history="1">
+                      <w:hyperlink r:id="rId17" w:history="1">
                         <w:r>
                           <w:rPr>
                             <w:rStyle w:val="Hipercze"/>
@@ -13942,7 +13942,7 @@
                             <w:pPr>
                               <w:jc w:val="both"/>
                             </w:pPr>
-                            <w:hyperlink r:id="rId17" w:history="1">
+                            <w:hyperlink r:id="rId18" w:history="1">
                               <w:r>
                                 <w:rPr>
                                   <w:rStyle w:val="Hipercze"/>
@@ -13993,7 +13993,7 @@
                       <w:pPr>
                         <w:jc w:val="both"/>
                       </w:pPr>
-                      <w:hyperlink r:id="rId18" w:history="1">
+                      <w:hyperlink r:id="rId19" w:history="1">
                         <w:r>
                           <w:rPr>
                             <w:rStyle w:val="Hipercze"/>
@@ -14143,7 +14143,7 @@
                             <w:pPr>
                               <w:jc w:val="both"/>
                             </w:pPr>
-                            <w:hyperlink r:id="rId19" w:history="1">
+                            <w:hyperlink r:id="rId20" w:history="1">
                               <w:r>
                                 <w:rPr>
                                   <w:rStyle w:val="Hipercze"/>
@@ -14181,7 +14181,7 @@
                       <w:pPr>
                         <w:jc w:val="both"/>
                       </w:pPr>
-                      <w:hyperlink r:id="rId20" w:history="1">
+                      <w:hyperlink r:id="rId21" w:history="1">
                         <w:r>
                           <w:rPr>
                             <w:rStyle w:val="Hipercze"/>
@@ -14327,7 +14327,7 @@
                             <w:pPr>
                               <w:jc w:val="both"/>
                             </w:pPr>
-                            <w:hyperlink r:id="rId21" w:history="1">
+                            <w:hyperlink r:id="rId22" w:history="1">
                               <w:r>
                                 <w:rPr>
                                   <w:rStyle w:val="Hipercze"/>
@@ -14365,7 +14365,7 @@
                       <w:pPr>
                         <w:jc w:val="both"/>
                       </w:pPr>
-                      <w:hyperlink r:id="rId22" w:history="1">
+                      <w:hyperlink r:id="rId23" w:history="1">
                         <w:r>
                           <w:rPr>
                             <w:rStyle w:val="Hipercze"/>
@@ -14511,7 +14511,7 @@
                             <w:pPr>
                               <w:jc w:val="both"/>
                             </w:pPr>
-                            <w:hyperlink r:id="rId23" w:history="1">
+                            <w:hyperlink r:id="rId24" w:history="1">
                               <w:r>
                                 <w:rPr>
                                   <w:rStyle w:val="Hipercze"/>
@@ -14549,7 +14549,7 @@
                       <w:pPr>
                         <w:jc w:val="both"/>
                       </w:pPr>
-                      <w:hyperlink r:id="rId24" w:history="1">
+                      <w:hyperlink r:id="rId25" w:history="1">
                         <w:r>
                           <w:rPr>
                             <w:rStyle w:val="Hipercze"/>
@@ -14679,7 +14679,7 @@
                             </w:r>
                           </w:p>
                           <w:p>
-                            <w:hyperlink r:id="rId25" w:history="1">
+                            <w:hyperlink r:id="rId26" w:history="1">
                               <w:r>
                                 <w:rPr>
                                   <w:rStyle w:val="Hipercze"/>
@@ -14715,7 +14715,7 @@
                       </w:r>
                     </w:p>
                     <w:p>
-                      <w:hyperlink r:id="rId26" w:history="1">
+                      <w:hyperlink r:id="rId27" w:history="1">
                         <w:r>
                           <w:rPr>
                             <w:rStyle w:val="Hipercze"/>
@@ -14901,7 +14901,7 @@
           </mc:Choice>
           <mc:Fallback>
             <w:pict>
-              <v:shape id="Pole tekstowe 54" o:spid="_x0000_s1076" type="#_x0000_t202" style="position:absolute;left:0;text-align:left;margin-left:0;margin-top:1.45pt;width:423pt;height:54pt;z-index:251739136;visibility:visible;mso-wrap-style:square;mso-wrap-distance-left:9pt;mso-wrap-distance-top:0;mso-wrap-distance-right:9pt;mso-wrap-distance-bottom:0;mso-position-horizontal:absolute;mso-position-horizontal-relative:text;mso-position-vertical:absolute;mso-position-vertical-relative:text;v-text-anchor:top" o:gfxdata="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" filled="f" strokecolor="black [3213]">
+              <v:shape id="Pole tekstowe 54" o:spid="_x0000_s1076" type="#_x0000_t202" style="position:absolute;left:0;text-align:left;margin-left:0;margin-top:1.45pt;width:423pt;height:54pt;z-index:251739136;visibility:visible;mso-wrap-style:square;mso-wrap-distance-left:9pt;mso-wrap-distance-top:0;mso-wrap-distance-right:9pt;mso-wrap-distance-bottom:0;mso-position-horizontal:absolute;mso-position-horizontal-relative:text;mso-position-vertical:absolute;mso-position-vertical-relative:text;v-text-anchor:top" o:gfxdata="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" filled="f" strokecolor="black [3213]">
                 <v:textbox>
                   <w:txbxContent>
                     <w:p>
@@ -15078,7 +15078,7 @@
           </mc:Choice>
           <mc:Fallback>
             <w:pict>
-              <v:shape id="Pole tekstowe 58" o:spid="_x0000_s1077" type="#_x0000_t202" style="position:absolute;left:0;text-align:left;margin-left:18pt;margin-top:16.25pt;width:423pt;height:63pt;z-index:251740160;visibility:visible;mso-wrap-style:square;mso-height-percent:0;mso-wrap-distance-left:9pt;mso-wrap-distance-top:0;mso-wrap-distance-right:9pt;mso-wrap-distance-bottom:0;mso-position-horizontal:absolute;mso-position-horizontal-relative:text;mso-position-vertical:absolute;mso-position-vertical-relative:text;mso-height-percent:0;mso-height-relative:margin;v-text-anchor:top" o:gfxdata="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" filled="f" strokecolor="black [3213]">
+              <v:shape id="Pole tekstowe 58" o:spid="_x0000_s1077" type="#_x0000_t202" style="position:absolute;left:0;text-align:left;margin-left:18pt;margin-top:16.25pt;width:423pt;height:63pt;z-index:251740160;visibility:visible;mso-wrap-style:square;mso-height-percent:0;mso-wrap-distance-left:9pt;mso-wrap-distance-top:0;mso-wrap-distance-right:9pt;mso-wrap-distance-bottom:0;mso-position-horizontal:absolute;mso-position-horizontal-relative:text;mso-position-vertical:absolute;mso-position-vertical-relative:text;mso-height-percent:0;mso-height-relative:margin;v-text-anchor:top" o:gfxdata="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" filled="f" strokecolor="black [3213]">
                 <v:textbox>
                   <w:txbxContent>
                     <w:p>
@@ -15215,7 +15215,7 @@
           </mc:Choice>
           <mc:Fallback>
             <w:pict>
-              <v:shape id="Pole tekstowe 59" o:spid="_x0000_s1078" type="#_x0000_t202" style="position:absolute;left:0;text-align:left;margin-left:9pt;margin-top:1.45pt;width:423pt;height:63pt;z-index:251742208;visibility:visible;mso-wrap-style:square;mso-height-percent:0;mso-wrap-distance-left:9pt;mso-wrap-distance-top:0;mso-wrap-distance-right:9pt;mso-wrap-distance-bottom:0;mso-position-horizontal:absolute;mso-position-horizontal-relative:text;mso-position-vertical:absolute;mso-position-vertical-relative:text;mso-height-percent:0;mso-height-relative:margin;v-text-anchor:top" o:gfxdata="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" filled="f" strokecolor="black [3213]">
+              <v:shape id="Pole tekstowe 59" o:spid="_x0000_s1078" type="#_x0000_t202" style="position:absolute;left:0;text-align:left;margin-left:9pt;margin-top:1.45pt;width:423pt;height:63pt;z-index:251742208;visibility:visible;mso-wrap-style:square;mso-height-percent:0;mso-wrap-distance-left:9pt;mso-wrap-distance-top:0;mso-wrap-distance-right:9pt;mso-wrap-distance-bottom:0;mso-position-horizontal:absolute;mso-position-horizontal-relative:text;mso-position-vertical:absolute;mso-position-vertical-relative:text;mso-height-percent:0;mso-height-relative:margin;v-text-anchor:top" o:gfxdata="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" filled="f" strokecolor="black [3213]">
                 <v:textbox>
                   <w:txbxContent>
                     <w:p>
@@ -15332,7 +15332,7 @@
           </mc:Choice>
           <mc:Fallback>
             <w:pict>
-              <v:shape id="Pole tekstowe 60" o:spid="_x0000_s1079" type="#_x0000_t202" style="position:absolute;left:0;text-align:left;margin-left:9pt;margin-top:43.7pt;width:423pt;height:63pt;z-index:251744256;visibility:visible;mso-wrap-style:square;mso-height-percent:0;mso-wrap-distance-left:9pt;mso-wrap-distance-top:0;mso-wrap-distance-right:9pt;mso-wrap-distance-bottom:0;mso-position-horizontal:absolute;mso-position-horizontal-relative:text;mso-position-vertical:absolute;mso-position-vertical-relative:text;mso-height-percent:0;mso-height-relative:margin;v-text-anchor:top" o:gfxdata="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" filled="f" strokecolor="black [3213]">
+              <v:shape id="Pole tekstowe 60" o:spid="_x0000_s1079" type="#_x0000_t202" style="position:absolute;left:0;text-align:left;margin-left:9pt;margin-top:43.7pt;width:423pt;height:63pt;z-index:251744256;visibility:visible;mso-wrap-style:square;mso-height-percent:0;mso-wrap-distance-left:9pt;mso-wrap-distance-top:0;mso-wrap-distance-right:9pt;mso-wrap-distance-bottom:0;mso-position-horizontal:absolute;mso-position-horizontal-relative:text;mso-position-vertical:absolute;mso-position-vertical-relative:text;mso-height-percent:0;mso-height-relative:margin;v-text-anchor:top" o:gfxdata="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" filled="f" strokecolor="black [3213]">
                 <v:textbox>
                   <w:txbxContent>
                     <w:p>
@@ -15485,7 +15485,7 @@
           </mc:Choice>
           <mc:Fallback>
             <w:pict>
-              <v:shape id="Pole tekstowe 61" o:spid="_x0000_s1080" type="#_x0000_t202" style="position:absolute;left:0;text-align:left;margin-left:0;margin-top:3.75pt;width:423pt;height:63pt;z-index:251746304;visibility:visible;mso-wrap-style:square;mso-height-percent:0;mso-wrap-distance-left:9pt;mso-wrap-distance-top:0;mso-wrap-distance-right:9pt;mso-wrap-distance-bottom:0;mso-position-horizontal:absolute;mso-position-horizontal-relative:text;mso-position-vertical:absolute;mso-position-vertical-relative:text;mso-height-percent:0;mso-height-relative:margin;v-text-anchor:top" o:gfxdata="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" filled="f" strokecolor="black [3213]">
+              <v:shape id="Pole tekstowe 61" o:spid="_x0000_s1080" type="#_x0000_t202" style="position:absolute;left:0;text-align:left;margin-left:0;margin-top:3.75pt;width:423pt;height:63pt;z-index:251746304;visibility:visible;mso-wrap-style:square;mso-height-percent:0;mso-wrap-distance-left:9pt;mso-wrap-distance-top:0;mso-wrap-distance-right:9pt;mso-wrap-distance-bottom:0;mso-position-horizontal:absolute;mso-position-horizontal-relative:text;mso-position-vertical:absolute;mso-position-vertical-relative:text;mso-height-percent:0;mso-height-relative:margin;v-text-anchor:top" o:gfxdata="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" filled="f" strokecolor="black [3213]">
                 <v:textbox>
                   <w:txbxContent>
                     <w:p>
@@ -15621,7 +15621,7 @@
           </mc:Choice>
           <mc:Fallback>
             <w:pict>
-              <v:shape id="Pole tekstowe 65" o:spid="_x0000_s1081" type="#_x0000_t202" style="position:absolute;left:0;text-align:left;margin-left:0;margin-top:12.95pt;width:423pt;height:63pt;z-index:251750400;visibility:visible;mso-wrap-style:square;mso-height-percent:0;mso-wrap-distance-left:9pt;mso-wrap-distance-top:0;mso-wrap-distance-right:9pt;mso-wrap-distance-bottom:0;mso-position-horizontal:absolute;mso-position-horizontal-relative:text;mso-position-vertical:absolute;mso-position-vertical-relative:text;mso-height-percent:0;mso-height-relative:margin;v-text-anchor:top" o:gfxdata="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" filled="f" strokecolor="black [3213]">
+              <v:shape id="Pole tekstowe 65" o:spid="_x0000_s1081" type="#_x0000_t202" style="position:absolute;left:0;text-align:left;margin-left:0;margin-top:12.95pt;width:423pt;height:63pt;z-index:251750400;visibility:visible;mso-wrap-style:square;mso-height-percent:0;mso-wrap-distance-left:9pt;mso-wrap-distance-top:0;mso-wrap-distance-right:9pt;mso-wrap-distance-bottom:0;mso-position-horizontal:absolute;mso-position-horizontal-relative:text;mso-position-vertical:absolute;mso-position-vertical-relative:text;mso-height-percent:0;mso-height-relative:margin;v-text-anchor:top" o:gfxdata="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" filled="f" strokecolor="black [3213]">
                 <v:textbox>
                   <w:txbxContent>
                     <w:p>
@@ -15765,7 +15765,7 @@
           </mc:Choice>
           <mc:Fallback>
             <w:pict>
-              <v:shape id="Pole tekstowe 67" o:spid="_x0000_s1082" type="#_x0000_t202" style="position:absolute;left:0;text-align:left;margin-left:9pt;margin-top:4.45pt;width:423pt;height:63pt;z-index:251754496;visibility:visible;mso-wrap-style:square;mso-height-percent:0;mso-wrap-distance-left:9pt;mso-wrap-distance-top:0;mso-wrap-distance-right:9pt;mso-wrap-distance-bottom:0;mso-position-horizontal:absolute;mso-position-horizontal-relative:text;mso-position-vertical:absolute;mso-position-vertical-relative:text;mso-height-percent:0;mso-height-relative:margin;v-text-anchor:top" o:gfxdata="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" filled="f" strokecolor="black [3213]">
+              <v:shape id="Pole tekstowe 67" o:spid="_x0000_s1082" type="#_x0000_t202" style="position:absolute;left:0;text-align:left;margin-left:9pt;margin-top:4.45pt;width:423pt;height:63pt;z-index:251754496;visibility:visible;mso-wrap-style:square;mso-height-percent:0;mso-wrap-distance-left:9pt;mso-wrap-distance-top:0;mso-wrap-distance-right:9pt;mso-wrap-distance-bottom:0;mso-position-horizontal:absolute;mso-position-horizontal-relative:text;mso-position-vertical:absolute;mso-position-vertical-relative:text;mso-height-percent:0;mso-height-relative:margin;v-text-anchor:top" o:gfxdata="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" filled="f" strokecolor="black [3213]">
                 <v:textbox>
                   <w:txbxContent>
                     <w:p>
@@ -15938,7 +15938,7 @@
           </mc:Choice>
           <mc:Fallback>
             <w:pict>
-              <v:shape id="Pole tekstowe 66" o:spid="_x0000_s1083" type="#_x0000_t202" style="position:absolute;left:0;text-align:left;margin-left:0;margin-top:6.1pt;width:423pt;height:63pt;z-index:251752448;visibility:visible;mso-wrap-style:square;mso-height-percent:0;mso-wrap-distance-left:9pt;mso-wrap-distance-top:0;mso-wrap-distance-right:9pt;mso-wrap-distance-bottom:0;mso-position-horizontal:absolute;mso-position-horizontal-relative:text;mso-position-vertical:absolute;mso-position-vertical-relative:text;mso-height-percent:0;mso-height-relative:margin;v-text-anchor:top" o:gfxdata="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" filled="f" strokecolor="black [3213]">
+              <v:shape id="Pole tekstowe 66" o:spid="_x0000_s1083" type="#_x0000_t202" style="position:absolute;left:0;text-align:left;margin-left:0;margin-top:6.1pt;width:423pt;height:63pt;z-index:251752448;visibility:visible;mso-wrap-style:square;mso-height-percent:0;mso-wrap-distance-left:9pt;mso-wrap-distance-top:0;mso-wrap-distance-right:9pt;mso-wrap-distance-bottom:0;mso-position-horizontal:absolute;mso-position-horizontal-relative:text;mso-position-vertical:absolute;mso-position-vertical-relative:text;mso-height-percent:0;mso-height-relative:margin;v-text-anchor:top" o:gfxdata="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" filled="f" strokecolor="black [3213]">
                 <v:textbox>
                   <w:txbxContent>
                     <w:p>
@@ -16149,7 +16149,7 @@
           </mc:Choice>
           <mc:Fallback>
             <w:pict>
-              <v:shape id="Pole tekstowe 68" o:spid="_x0000_s1084" type="#_x0000_t202" style="position:absolute;left:0;text-align:left;margin-left:0;margin-top:12.35pt;width:423pt;height:63pt;z-index:251756544;visibility:visible;mso-wrap-style:square;mso-height-percent:0;mso-wrap-distance-left:9pt;mso-wrap-distance-top:0;mso-wrap-distance-right:9pt;mso-wrap-distance-bottom:0;mso-position-horizontal:absolute;mso-position-horizontal-relative:text;mso-position-vertical:absolute;mso-position-vertical-relative:text;mso-height-percent:0;mso-height-relative:margin;v-text-anchor:top" o:gfxdata="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" filled="f" strokecolor="black [3213]">
+              <v:shape id="Pole tekstowe 68" o:spid="_x0000_s1084" type="#_x0000_t202" style="position:absolute;left:0;text-align:left;margin-left:0;margin-top:12.35pt;width:423pt;height:63pt;z-index:251756544;visibility:visible;mso-wrap-style:square;mso-height-percent:0;mso-wrap-distance-left:9pt;mso-wrap-distance-top:0;mso-wrap-distance-right:9pt;mso-wrap-distance-bottom:0;mso-position-horizontal:absolute;mso-position-horizontal-relative:text;mso-position-vertical:absolute;mso-position-vertical-relative:text;mso-height-percent:0;mso-height-relative:margin;v-text-anchor:top" o:gfxdata="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" filled="f" strokecolor="black [3213]">
                 <v:textbox>
                   <w:txbxContent>
                     <w:p>
@@ -16195,76 +16195,223 @@
       <w:pPr>
         <w:jc w:val="both"/>
       </w:pPr>
-      <w:bookmarkStart w:id="0" w:name="_GoBack"/>
-      <w:r>
-        <w:t xml:space="preserve">Podstawowy mechanizm frameworków ASP.NET MVC 5 </w:t>
-      </w:r>
-    </w:p>
-    <w:bookmarkEnd w:id="0"/>
-    <w:p>
-      <w:pPr>
-        <w:jc w:val="both"/>
-      </w:pPr>
-    </w:p>
-    <w:p>
-      <w:pPr>
-        <w:jc w:val="both"/>
-      </w:pPr>
-    </w:p>
-    <w:p>
-      <w:pPr>
-        <w:jc w:val="both"/>
-      </w:pPr>
-    </w:p>
-    <w:p>
-      <w:pPr>
-        <w:jc w:val="both"/>
-      </w:pPr>
-    </w:p>
-    <w:p>
-      <w:pPr>
-        <w:jc w:val="both"/>
-      </w:pPr>
-    </w:p>
-    <w:p>
-      <w:pPr>
-        <w:jc w:val="both"/>
-      </w:pPr>
-    </w:p>
-    <w:p>
-      <w:pPr>
-        <w:jc w:val="both"/>
-      </w:pPr>
-      <w:r>
-        <w:t xml:space="preserve">Aby lepiej zilustrować pracy z formularzami w ASP.NET MVC 5 </w:t>
-      </w:r>
-      <w:r>
-        <w:t>użyjemy</w:t>
-      </w:r>
-      <w:r>
-        <w:t xml:space="preserve"> formularz</w:t>
-      </w:r>
-      <w:r>
-        <w:t>a</w:t>
-      </w:r>
-      <w:r>
-        <w:t xml:space="preserve"> tworzenia pojazdu.</w:t>
-      </w:r>
-      <w:r>
-        <w:t xml:space="preserve"> Zawierać on będzie pola:</w:t>
-      </w:r>
+      <w:r>
+        <w:rPr>
+          <w:noProof/>
+          <w:lang w:val="en-US"/>
+        </w:rPr>
+        <mc:AlternateContent>
+          <mc:Choice Requires="wps">
+            <w:drawing>
+              <wp:anchor distT="0" distB="0" distL="114300" distR="114300" simplePos="0" relativeHeight="251758592" behindDoc="0" locked="0" layoutInCell="1" allowOverlap="1" wp14:anchorId="7AA4C5DC" wp14:editId="703278CE">
+                <wp:simplePos x="0" y="0"/>
+                <wp:positionH relativeFrom="column">
+                  <wp:posOffset>114300</wp:posOffset>
+                </wp:positionH>
+                <wp:positionV relativeFrom="paragraph">
+                  <wp:posOffset>1256665</wp:posOffset>
+                </wp:positionV>
+                <wp:extent cx="5486400" cy="800100"/>
+                <wp:effectExtent l="0" t="0" r="25400" b="38100"/>
+                <wp:wrapSquare wrapText="bothSides"/>
+                <wp:docPr id="62" name="Pole tekstowe 62"/>
+                <wp:cNvGraphicFramePr/>
+                <a:graphic xmlns:a="http://schemas.openxmlformats.org/drawingml/2006/main">
+                  <a:graphicData uri="http://schemas.microsoft.com/office/word/2010/wordprocessingShape">
+                    <wps:wsp>
+                      <wps:cNvSpPr txBox="1"/>
+                      <wps:spPr>
+                        <a:xfrm>
+                          <a:off x="0" y="0"/>
+                          <a:ext cx="5486400" cy="800100"/>
+                        </a:xfrm>
+                        <a:prstGeom prst="rect">
+                          <a:avLst/>
+                        </a:prstGeom>
+                        <a:noFill/>
+                        <a:ln>
+                          <a:solidFill>
+                            <a:schemeClr val="tx1"/>
+                          </a:solidFill>
+                        </a:ln>
+                        <a:effectLst/>
+                        <a:extLst>
+                          <a:ext uri="{C572A759-6A51-4108-AA02-DFA0A04FC94B}">
+                            <ma14:wrappingTextBoxFlag xmlns:ma14="http://schemas.microsoft.com/office/mac/drawingml/2011/main"/>
+                          </a:ext>
+                        </a:extLst>
+                      </wps:spPr>
+                      <wps:style>
+                        <a:lnRef idx="0">
+                          <a:schemeClr val="accent1"/>
+                        </a:lnRef>
+                        <a:fillRef idx="0">
+                          <a:schemeClr val="accent1"/>
+                        </a:fillRef>
+                        <a:effectRef idx="0">
+                          <a:schemeClr val="accent1"/>
+                        </a:effectRef>
+                        <a:fontRef idx="minor">
+                          <a:schemeClr val="dk1"/>
+                        </a:fontRef>
+                      </wps:style>
+                      <wps:txbx>
+                        <w:txbxContent>
+                          <w:p>
+                            <w:r>
+                              <w:t>Todo: Przykład viewmodelu z atrybutami</w:t>
+                            </w:r>
+                          </w:p>
+                          <w:p/>
+                        </w:txbxContent>
+                      </wps:txbx>
+                      <wps:bodyPr rot="0" spcFirstLastPara="0" vertOverflow="overflow" horzOverflow="overflow" vert="horz" wrap="square" lIns="91440" tIns="45720" rIns="91440" bIns="45720" numCol="1" spcCol="0" rtlCol="0" fromWordArt="0" anchor="t" anchorCtr="0" forceAA="0" compatLnSpc="1">
+                        <a:prstTxWarp prst="textNoShape">
+                          <a:avLst/>
+                        </a:prstTxWarp>
+                        <a:noAutofit/>
+                      </wps:bodyPr>
+                    </wps:wsp>
+                  </a:graphicData>
+                </a:graphic>
+                <wp14:sizeRelH relativeFrom="margin">
+                  <wp14:pctWidth>0</wp14:pctWidth>
+                </wp14:sizeRelH>
+                <wp14:sizeRelV relativeFrom="margin">
+                  <wp14:pctHeight>0</wp14:pctHeight>
+                </wp14:sizeRelV>
+              </wp:anchor>
+            </w:drawing>
+          </mc:Choice>
+          <mc:Fallback>
+            <w:pict>
+              <v:shape id="Pole tekstowe 62" o:spid="_x0000_s1085" type="#_x0000_t202" style="position:absolute;left:0;text-align:left;margin-left:9pt;margin-top:98.95pt;width:6in;height:63pt;z-index:251758592;visibility:visible;mso-wrap-style:square;mso-width-percent:0;mso-height-percent:0;mso-wrap-distance-left:9pt;mso-wrap-distance-top:0;mso-wrap-distance-right:9pt;mso-wrap-distance-bottom:0;mso-position-horizontal:absolute;mso-position-horizontal-relative:text;mso-position-vertical:absolute;mso-position-vertical-relative:text;mso-width-percent:0;mso-height-percent:0;mso-width-relative:margin;mso-height-relative:margin;v-text-anchor:top" o:gfxdata="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" filled="f" strokecolor="black [3213]">
+                <v:textbox>
+                  <w:txbxContent>
+                    <w:p>
+                      <w:r>
+                        <w:t>Todo: Przykład viewmodelu z atrybutami</w:t>
+                      </w:r>
+                    </w:p>
+                    <w:p/>
+                  </w:txbxContent>
+                </v:textbox>
+                <w10:wrap type="square"/>
+              </v:shape>
+            </w:pict>
+          </mc:Fallback>
+        </mc:AlternateContent>
+      </w:r>
+      <w:r>
+        <w:t xml:space="preserve">ASP.NET MVC 5 </w:t>
+      </w:r>
+      <w:r>
+        <w:t xml:space="preserve">posiada unikalny mechanizm walidacji oparty o </w:t>
+      </w:r>
+      <w:r>
+        <w:t>atrybuty (</w:t>
+      </w:r>
+      <w:r>
+        <w:t>adnotacje</w:t>
+      </w:r>
+      <w:r>
+        <w:t>)</w:t>
+      </w:r>
+      <w:r>
+        <w:t>. K</w:t>
+      </w:r>
+      <w:r>
+        <w:t>o</w:t>
+      </w:r>
+      <w:r>
+        <w:t>rzystaj</w:t>
+      </w:r>
+      <w:r>
+        <w:t>ą</w:t>
+      </w:r>
+      <w:r>
+        <w:t xml:space="preserve">c </w:t>
+      </w:r>
+      <w:r>
+        <w:t>z możliwości języka C# twórcy starali się odciążyć logikę kontrolerów poprzez</w:t>
+      </w:r>
+      <w:r>
+        <w:t xml:space="preserve"> umieszczenie reguł walidacji bezpośrednio w modelu widoku.</w:t>
+      </w:r>
+      <w:r>
+        <w:t xml:space="preserve"> Każde pole formularza jest reprezentowane jako </w:t>
+      </w:r>
+      <w:r>
+        <w:t xml:space="preserve">pole modelu widoku. Do tego pola możemy dodawać atrybuty, które będą </w:t>
+      </w:r>
+      <w:r>
+        <w:t>nakładały</w:t>
+      </w:r>
+      <w:r>
+        <w:t xml:space="preserve"> restrykcje nałożone na to pole.</w:t>
+      </w:r>
+      <w:r>
+        <w:t xml:space="preserve"> Taki atrybut musi dziedziczyć po klasie </w:t>
+      </w:r>
+      <w:r>
+        <w:rPr>
+          <w:rFonts w:ascii="Courier" w:hAnsi="Courier"/>
+        </w:rPr>
+        <w:t>ValidationAttribute</w:t>
+      </w:r>
+      <w:r>
+        <w:t>.</w:t>
+      </w:r>
+      <w:r>
+        <w:t xml:space="preserve"> </w:t>
+      </w:r>
+    </w:p>
+    <w:p>
+      <w:pPr>
+        <w:jc w:val="both"/>
+      </w:pPr>
+    </w:p>
+    <w:p>
+      <w:pPr>
+        <w:jc w:val="both"/>
+      </w:pPr>
+      <w:r>
+        <w:t>Framework dostarcza gotowe walidatory</w:t>
+      </w:r>
+      <w:r>
+        <w:t>.</w:t>
+      </w:r>
+      <w:r>
+        <w:t xml:space="preserve"> Przykłady najpopularniejszych:</w:t>
+      </w:r>
+    </w:p>
+    <w:p>
+      <w:pPr>
+        <w:jc w:val="both"/>
+      </w:pPr>
     </w:p>
     <w:p>
       <w:pPr>
         <w:pStyle w:val="Akapitzlist"/>
         <w:numPr>
           <w:ilvl w:val="0"/>
-          <w:numId w:val="26"/>
+          <w:numId w:val="28"/>
         </w:numPr>
-        <w:jc w:val="both"/>
-      </w:pPr>
-      <w:r>
-        <w:t>Nazwa marki</w:t>
+      </w:pPr>
+      <w:r>
+        <w:t>Required</w:t>
+      </w:r>
+      <w:r>
+        <w:t>Attribute</w:t>
+      </w:r>
+      <w:r>
+        <w:t xml:space="preserve"> –</w:t>
+      </w:r>
+      <w:r>
+        <w:t xml:space="preserve"> stanowi</w:t>
+      </w:r>
+      <w:r>
+        <w:t>, że dane pole jest wymagane</w:t>
       </w:r>
     </w:p>
     <w:p>
@@ -16272,12 +16419,14 @@
         <w:pStyle w:val="Akapitzlist"/>
         <w:numPr>
           <w:ilvl w:val="0"/>
-          <w:numId w:val="26"/>
+          <w:numId w:val="28"/>
         </w:numPr>
-        <w:jc w:val="both"/>
-      </w:pPr>
-      <w:r>
-        <w:t>Rok produkcji</w:t>
+      </w:pPr>
+      <w:r>
+        <w:t>MaxLengthAttribute</w:t>
+      </w:r>
+      <w:r>
+        <w:t xml:space="preserve"> – przyjmuje jako parametr liczbę całkowitą, która mówi jak wiele znaków może posiadać dane pole</w:t>
       </w:r>
     </w:p>
     <w:p>
@@ -16285,12 +16434,17 @@
         <w:pStyle w:val="Akapitzlist"/>
         <w:numPr>
           <w:ilvl w:val="0"/>
-          <w:numId w:val="26"/>
+          <w:numId w:val="28"/>
         </w:numPr>
-        <w:jc w:val="both"/>
-      </w:pPr>
-      <w:r>
-        <w:t>Rodzaj pojazdu (motocykl lub samochód osobowy)</w:t>
+      </w:pPr>
+      <w:r>
+        <w:t>Min</w:t>
+      </w:r>
+      <w:r>
+        <w:t>LengthAttribute</w:t>
+      </w:r>
+      <w:r>
+        <w:t xml:space="preserve"> – działa analogicznie jak powyższy atrybut, ale dotyczy minimalnej liczby znaków</w:t>
       </w:r>
     </w:p>
     <w:p>
@@ -16298,23 +16452,472 @@
         <w:pStyle w:val="Akapitzlist"/>
         <w:numPr>
           <w:ilvl w:val="0"/>
-          <w:numId w:val="26"/>
+          <w:numId w:val="28"/>
         </w:numPr>
-        <w:jc w:val="both"/>
-      </w:pPr>
-      <w:r>
-        <w:t>Liczba drzwi</w:t>
-      </w:r>
-    </w:p>
-    <w:p>
-      <w:pPr>
-        <w:jc w:val="both"/>
-      </w:pPr>
-    </w:p>
-    <w:p>
-      <w:pPr>
-        <w:jc w:val="both"/>
-      </w:pPr>
+      </w:pPr>
+      <w:r>
+        <w:t>EmailAddressAttribute</w:t>
+      </w:r>
+      <w:r>
+        <w:t xml:space="preserve">  – </w:t>
+      </w:r>
+      <w:r>
+        <w:t>sprawdza czy podana wartość jest adresem email</w:t>
+      </w:r>
+    </w:p>
+    <w:p>
+      <w:pPr>
+        <w:pStyle w:val="Akapitzlist"/>
+        <w:numPr>
+          <w:ilvl w:val="0"/>
+          <w:numId w:val="28"/>
+        </w:numPr>
+      </w:pPr>
+      <w:r>
+        <w:t>PhoneAttribute</w:t>
+      </w:r>
+      <w:r>
+        <w:t xml:space="preserve"> – sprawdza czy podana wartość jest poprawnie </w:t>
+      </w:r>
+      <w:r>
+        <w:t>s</w:t>
+      </w:r>
+      <w:r>
+        <w:t>formatowanym numerem telefonu</w:t>
+      </w:r>
+    </w:p>
+    <w:p>
+      <w:pPr>
+        <w:pStyle w:val="Akapitzlist"/>
+        <w:numPr>
+          <w:ilvl w:val="0"/>
+          <w:numId w:val="28"/>
+        </w:numPr>
+        <w:jc w:val="both"/>
+      </w:pPr>
+    </w:p>
+    <w:p>
+      <w:pPr>
+        <w:jc w:val="both"/>
+      </w:pPr>
+    </w:p>
+    <w:p>
+      <w:pPr>
+        <w:jc w:val="both"/>
+      </w:pPr>
+      <w:r>
+        <w:t xml:space="preserve">Istnieje </w:t>
+      </w:r>
+      <w:r>
+        <w:t>oczywiście</w:t>
+      </w:r>
+      <w:r>
+        <w:t xml:space="preserve"> możliwość stworzenia </w:t>
+      </w:r>
+      <w:r>
+        <w:t>własnych</w:t>
+      </w:r>
+      <w:r>
+        <w:t xml:space="preserve"> walidator</w:t>
+      </w:r>
+      <w:r>
+        <w:t>ów</w:t>
+      </w:r>
+      <w:r>
+        <w:t>.</w:t>
+      </w:r>
+    </w:p>
+    <w:p>
+      <w:pPr>
+        <w:jc w:val="both"/>
+      </w:pPr>
+    </w:p>
+    <w:p>
+      <w:pPr>
+        <w:jc w:val="both"/>
+      </w:pPr>
+      <w:r>
+        <w:rPr>
+          <w:noProof/>
+          <w:lang w:val="en-US"/>
+        </w:rPr>
+        <mc:AlternateContent>
+          <mc:Choice Requires="wps">
+            <w:drawing>
+              <wp:anchor distT="0" distB="0" distL="114300" distR="114300" simplePos="0" relativeHeight="251760640" behindDoc="0" locked="0" layoutInCell="1" allowOverlap="1" wp14:anchorId="6735516D" wp14:editId="5AF41B22">
+                <wp:simplePos x="0" y="0"/>
+                <wp:positionH relativeFrom="column">
+                  <wp:posOffset>0</wp:posOffset>
+                </wp:positionH>
+                <wp:positionV relativeFrom="paragraph">
+                  <wp:posOffset>141605</wp:posOffset>
+                </wp:positionV>
+                <wp:extent cx="5486400" cy="800100"/>
+                <wp:effectExtent l="0" t="0" r="25400" b="38100"/>
+                <wp:wrapSquare wrapText="bothSides"/>
+                <wp:docPr id="64" name="Pole tekstowe 64"/>
+                <wp:cNvGraphicFramePr/>
+                <a:graphic xmlns:a="http://schemas.openxmlformats.org/drawingml/2006/main">
+                  <a:graphicData uri="http://schemas.microsoft.com/office/word/2010/wordprocessingShape">
+                    <wps:wsp>
+                      <wps:cNvSpPr txBox="1"/>
+                      <wps:spPr>
+                        <a:xfrm>
+                          <a:off x="0" y="0"/>
+                          <a:ext cx="5486400" cy="800100"/>
+                        </a:xfrm>
+                        <a:prstGeom prst="rect">
+                          <a:avLst/>
+                        </a:prstGeom>
+                        <a:noFill/>
+                        <a:ln>
+                          <a:solidFill>
+                            <a:schemeClr val="tx1"/>
+                          </a:solidFill>
+                        </a:ln>
+                        <a:effectLst/>
+                        <a:extLst>
+                          <a:ext uri="{C572A759-6A51-4108-AA02-DFA0A04FC94B}">
+                            <ma14:wrappingTextBoxFlag xmlns:ma14="http://schemas.microsoft.com/office/mac/drawingml/2011/main"/>
+                          </a:ext>
+                        </a:extLst>
+                      </wps:spPr>
+                      <wps:style>
+                        <a:lnRef idx="0">
+                          <a:schemeClr val="accent1"/>
+                        </a:lnRef>
+                        <a:fillRef idx="0">
+                          <a:schemeClr val="accent1"/>
+                        </a:fillRef>
+                        <a:effectRef idx="0">
+                          <a:schemeClr val="accent1"/>
+                        </a:effectRef>
+                        <a:fontRef idx="minor">
+                          <a:schemeClr val="dk1"/>
+                        </a:fontRef>
+                      </wps:style>
+                      <wps:txbx>
+                        <w:txbxContent>
+                          <w:p>
+                            <w:r>
+                              <w:t>Todo: Przykład viewmodelu z atrybutami</w:t>
+                            </w:r>
+                          </w:p>
+                          <w:p/>
+                        </w:txbxContent>
+                      </wps:txbx>
+                      <wps:bodyPr rot="0" spcFirstLastPara="0" vertOverflow="overflow" horzOverflow="overflow" vert="horz" wrap="square" lIns="91440" tIns="45720" rIns="91440" bIns="45720" numCol="1" spcCol="0" rtlCol="0" fromWordArt="0" anchor="t" anchorCtr="0" forceAA="0" compatLnSpc="1">
+                        <a:prstTxWarp prst="textNoShape">
+                          <a:avLst/>
+                        </a:prstTxWarp>
+                        <a:noAutofit/>
+                      </wps:bodyPr>
+                    </wps:wsp>
+                  </a:graphicData>
+                </a:graphic>
+                <wp14:sizeRelH relativeFrom="margin">
+                  <wp14:pctWidth>0</wp14:pctWidth>
+                </wp14:sizeRelH>
+                <wp14:sizeRelV relativeFrom="margin">
+                  <wp14:pctHeight>0</wp14:pctHeight>
+                </wp14:sizeRelV>
+              </wp:anchor>
+            </w:drawing>
+          </mc:Choice>
+          <mc:Fallback>
+            <w:pict>
+              <v:shape id="Pole tekstowe 64" o:spid="_x0000_s1086" type="#_x0000_t202" style="position:absolute;left:0;text-align:left;margin-left:0;margin-top:11.15pt;width:6in;height:63pt;z-index:251760640;visibility:visible;mso-wrap-style:square;mso-width-percent:0;mso-height-percent:0;mso-wrap-distance-left:9pt;mso-wrap-distance-top:0;mso-wrap-distance-right:9pt;mso-wrap-distance-bottom:0;mso-position-horizontal:absolute;mso-position-horizontal-relative:text;mso-position-vertical:absolute;mso-position-vertical-relative:text;mso-width-percent:0;mso-height-percent:0;mso-width-relative:margin;mso-height-relative:margin;v-text-anchor:top" o:gfxdata="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" filled="f" strokecolor="black [3213]">
+                <v:textbox>
+                  <w:txbxContent>
+                    <w:p>
+                      <w:r>
+                        <w:t>Todo: Przykład viewmodelu z atrybutami</w:t>
+                      </w:r>
+                    </w:p>
+                    <w:p/>
+                  </w:txbxContent>
+                </v:textbox>
+                <w10:wrap type="square"/>
+              </v:shape>
+            </w:pict>
+          </mc:Fallback>
+        </mc:AlternateContent>
+      </w:r>
+    </w:p>
+    <w:p>
+      <w:pPr>
+        <w:jc w:val="both"/>
+      </w:pPr>
+      <w:r>
+        <w:t>Walidotor jest odpowiedzialny za ustalenie treści błędu. Domyślnie wszystkie wiadomości są w języku angielskim</w:t>
+      </w:r>
+      <w:r>
+        <w:t>, ale konstruktor może przyjąć jako parametr treść błędu. Jest to zachowanie typowe dla wszystkich dostarczonych walidatorów.</w:t>
+      </w:r>
+    </w:p>
+    <w:p>
+      <w:pPr>
+        <w:jc w:val="both"/>
+      </w:pPr>
+      <w:r>
+        <w:rPr>
+          <w:noProof/>
+          <w:lang w:val="en-US"/>
+        </w:rPr>
+        <mc:AlternateContent>
+          <mc:Choice Requires="wps">
+            <w:drawing>
+              <wp:anchor distT="0" distB="0" distL="114300" distR="114300" simplePos="0" relativeHeight="251762688" behindDoc="0" locked="0" layoutInCell="1" allowOverlap="1" wp14:anchorId="3A675FC0" wp14:editId="745E2E03">
+                <wp:simplePos x="0" y="0"/>
+                <wp:positionH relativeFrom="column">
+                  <wp:posOffset>0</wp:posOffset>
+                </wp:positionH>
+                <wp:positionV relativeFrom="paragraph">
+                  <wp:posOffset>97155</wp:posOffset>
+                </wp:positionV>
+                <wp:extent cx="5486400" cy="800100"/>
+                <wp:effectExtent l="0" t="0" r="25400" b="38100"/>
+                <wp:wrapSquare wrapText="bothSides"/>
+                <wp:docPr id="69" name="Pole tekstowe 69"/>
+                <wp:cNvGraphicFramePr/>
+                <a:graphic xmlns:a="http://schemas.openxmlformats.org/drawingml/2006/main">
+                  <a:graphicData uri="http://schemas.microsoft.com/office/word/2010/wordprocessingShape">
+                    <wps:wsp>
+                      <wps:cNvSpPr txBox="1"/>
+                      <wps:spPr>
+                        <a:xfrm>
+                          <a:off x="0" y="0"/>
+                          <a:ext cx="5486400" cy="800100"/>
+                        </a:xfrm>
+                        <a:prstGeom prst="rect">
+                          <a:avLst/>
+                        </a:prstGeom>
+                        <a:noFill/>
+                        <a:ln>
+                          <a:solidFill>
+                            <a:schemeClr val="tx1"/>
+                          </a:solidFill>
+                        </a:ln>
+                        <a:effectLst/>
+                        <a:extLst>
+                          <a:ext uri="{C572A759-6A51-4108-AA02-DFA0A04FC94B}">
+                            <ma14:wrappingTextBoxFlag xmlns:ma14="http://schemas.microsoft.com/office/mac/drawingml/2011/main"/>
+                          </a:ext>
+                        </a:extLst>
+                      </wps:spPr>
+                      <wps:style>
+                        <a:lnRef idx="0">
+                          <a:schemeClr val="accent1"/>
+                        </a:lnRef>
+                        <a:fillRef idx="0">
+                          <a:schemeClr val="accent1"/>
+                        </a:fillRef>
+                        <a:effectRef idx="0">
+                          <a:schemeClr val="accent1"/>
+                        </a:effectRef>
+                        <a:fontRef idx="minor">
+                          <a:schemeClr val="dk1"/>
+                        </a:fontRef>
+                      </wps:style>
+                      <wps:txbx>
+                        <w:txbxContent>
+                          <w:p>
+                            <w:r>
+                              <w:t>Todo: Przykład walidatora z podaną treścią błedu</w:t>
+                            </w:r>
+                          </w:p>
+                        </w:txbxContent>
+                      </wps:txbx>
+                      <wps:bodyPr rot="0" spcFirstLastPara="0" vertOverflow="overflow" horzOverflow="overflow" vert="horz" wrap="square" lIns="91440" tIns="45720" rIns="91440" bIns="45720" numCol="1" spcCol="0" rtlCol="0" fromWordArt="0" anchor="t" anchorCtr="0" forceAA="0" compatLnSpc="1">
+                        <a:prstTxWarp prst="textNoShape">
+                          <a:avLst/>
+                        </a:prstTxWarp>
+                        <a:noAutofit/>
+                      </wps:bodyPr>
+                    </wps:wsp>
+                  </a:graphicData>
+                </a:graphic>
+                <wp14:sizeRelH relativeFrom="margin">
+                  <wp14:pctWidth>0</wp14:pctWidth>
+                </wp14:sizeRelH>
+                <wp14:sizeRelV relativeFrom="margin">
+                  <wp14:pctHeight>0</wp14:pctHeight>
+                </wp14:sizeRelV>
+              </wp:anchor>
+            </w:drawing>
+          </mc:Choice>
+          <mc:Fallback>
+            <w:pict>
+              <v:shape id="Pole tekstowe 69" o:spid="_x0000_s1087" type="#_x0000_t202" style="position:absolute;left:0;text-align:left;margin-left:0;margin-top:7.65pt;width:6in;height:63pt;z-index:251762688;visibility:visible;mso-wrap-style:square;mso-width-percent:0;mso-height-percent:0;mso-wrap-distance-left:9pt;mso-wrap-distance-top:0;mso-wrap-distance-right:9pt;mso-wrap-distance-bottom:0;mso-position-horizontal:absolute;mso-position-horizontal-relative:text;mso-position-vertical:absolute;mso-position-vertical-relative:text;mso-width-percent:0;mso-height-percent:0;mso-width-relative:margin;mso-height-relative:margin;v-text-anchor:top" o:gfxdata="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" filled="f" strokecolor="black [3213]">
+                <v:textbox>
+                  <w:txbxContent>
+                    <w:p>
+                      <w:r>
+                        <w:t>Todo: Przykład walidatora z podaną treścią błedu</w:t>
+                      </w:r>
+                    </w:p>
+                  </w:txbxContent>
+                </v:textbox>
+                <w10:wrap type="square"/>
+              </v:shape>
+            </w:pict>
+          </mc:Fallback>
+        </mc:AlternateContent>
+      </w:r>
+    </w:p>
+    <w:p>
+      <w:pPr>
+        <w:jc w:val="both"/>
+      </w:pPr>
+      <w:r>
+        <w:t>Warto zaznaczyć, że nie istnieją walidatory sprawdzające czy podana wartość jest odpowiedniego typu. Na przykład nie istnieje walidator sprawdzający czy podany ciąg znaków jest liczbą całkowitą. Nie jest to wymagane ponieważ model widoku zna typ pola i może sam wywnioskować czy podana wartość jest</w:t>
+      </w:r>
+      <w:r>
+        <w:t xml:space="preserve"> poprawnego typu. </w:t>
+      </w:r>
+    </w:p>
+    <w:p>
+      <w:pPr>
+        <w:jc w:val="both"/>
+      </w:pPr>
+    </w:p>
+    <w:p>
+      <w:pPr>
+        <w:jc w:val="both"/>
+      </w:pPr>
+      <w:r>
+        <w:t xml:space="preserve">Mankamentem niestety jest brak możliwości kontrolowania takiej walidacji. Prowadzi to do </w:t>
+      </w:r>
+      <w:r>
+        <w:t>braku opcji wyboru</w:t>
+      </w:r>
+      <w:r>
+        <w:t xml:space="preserve"> </w:t>
+      </w:r>
+      <w:r>
+        <w:t xml:space="preserve">błędu, który ma się wyświetlić użytkownikowi. Jednym obejściem tego problemu </w:t>
+      </w:r>
+      <w:r>
+        <w:t xml:space="preserve">jest </w:t>
+      </w:r>
+      <w:r>
+        <w:t xml:space="preserve">wykorzystanie innego walidatora </w:t>
+      </w:r>
+      <w:r>
+        <w:rPr>
+          <w:rFonts w:ascii="Courier" w:hAnsi="Courier"/>
+        </w:rPr>
+        <w:t>RangeValidator</w:t>
+      </w:r>
+      <w:r>
+        <w:t>. Umożliwia on wybranie zakresu wartości liczby całkowitej.</w:t>
+      </w:r>
+      <w:r>
+        <w:t xml:space="preserve"> Jako parametry przyjmuje możliwą najmniejszą i największą wartość danego pola. Jeśli pole nie będzie </w:t>
+      </w:r>
+      <w:r>
+        <w:t>liczbą całkowitą</w:t>
+      </w:r>
+      <w:r>
+        <w:t xml:space="preserve"> </w:t>
+      </w:r>
+      <w:r>
+        <w:t>walidator zwrac</w:t>
+      </w:r>
+      <w:r>
+        <w:t>a błąd. Jednocześnie ustawienie parametrów na odpowiednio maksymalnie niską i maksymalnie dużą wartość, jaką można przypisać liczbie całkowitej, sprawi że walidator będzie zwracał błąd tylko kiedy</w:t>
+      </w:r>
+      <w:r>
+        <w:t xml:space="preserve"> dana nie będzie liczbą całkowitą. </w:t>
+      </w:r>
+      <w:r>
+        <w:t xml:space="preserve">Należy jedynie zmienić </w:t>
+      </w:r>
+      <w:r>
+        <w:t>domyślą treść błędu z sugerującej</w:t>
+      </w:r>
+      <w:r>
+        <w:t xml:space="preserve">, że liczba nie zawiera się w zakresie, na mówiącą, że dana wartość nie jest </w:t>
+      </w:r>
+      <w:r>
+        <w:t xml:space="preserve">w ogóle </w:t>
+      </w:r>
+      <w:r>
+        <w:t>liczbą.</w:t>
+      </w:r>
+      <w:r>
+        <w:t xml:space="preserve"> Inny, bardziej poprawny sposób, aczkolwiek bardziej pracochłonny, wymaga stworzenia własnego walidatora.</w:t>
+      </w:r>
+      <w:r>
+        <w:t xml:space="preserve"> Sprawdzałby on po prostu czy podana wartość składa się tylko i wyłącznie z cyfr oraz ewentualnie znaku ujemnego (dodatkowo może wystąpić przecinek, jeśli chcemy dopuścić liczby zmiennoprzecinkowe) </w:t>
+      </w:r>
+      <w:r>
+        <w:t xml:space="preserve">. Istnieją gotowe biblioteki stworzone </w:t>
+      </w:r>
+      <w:r>
+        <w:t>przez osoby trzecie typu „</w:t>
+      </w:r>
+      <w:r>
+        <w:t>Data Annotations Extensions</w:t>
+      </w:r>
+      <w:r>
+        <w:t xml:space="preserve">”, dostarczają one m.in. taki walidator. </w:t>
+      </w:r>
+    </w:p>
+    <w:p>
+      <w:pPr>
+        <w:jc w:val="both"/>
+      </w:pPr>
+    </w:p>
+    <w:p>
+      <w:pPr>
+        <w:jc w:val="both"/>
+      </w:pPr>
+      <w:r>
+        <w:t xml:space="preserve">Innym brakującym walidatorem jest brak maksymalnej wartości liczby całkowitej oraz minimalnej. Istnieje wspomniany wcześniej </w:t>
+      </w:r>
+      <w:r>
+        <w:rPr>
+          <w:rFonts w:ascii="Courier" w:hAnsi="Courier"/>
+        </w:rPr>
+        <w:t>RangeValidator</w:t>
+      </w:r>
+      <w:r>
+        <w:t>, ale zwraca on zawsze tą samą treść błędu. Programista często chciałby podać dokładnie czy dana wartość była za duża, lub czy była za mała. Niestety jeśli zajdzie taka potrzeba musi on się uciec do stworzenia własnego walidatora lub skorzystania z gotowych rozwiązań z zewnątrz.</w:t>
+      </w:r>
+      <w:r>
+        <w:t xml:space="preserve"> </w:t>
+      </w:r>
+    </w:p>
+    <w:p>
+      <w:pPr>
+        <w:jc w:val="both"/>
+      </w:pPr>
+    </w:p>
+    <w:p>
+      <w:pPr>
+        <w:jc w:val="both"/>
+      </w:pPr>
+    </w:p>
+    <w:p>
+      <w:pPr>
+        <w:jc w:val="both"/>
+      </w:pPr>
+      <w:bookmarkStart w:id="0" w:name="_GoBack"/>
+      <w:bookmarkEnd w:id="0"/>
+    </w:p>
+    <w:p>
+      <w:pPr>
+        <w:jc w:val="both"/>
+      </w:pPr>
+      <w:hyperlink r:id="rId28" w:history="1">
+        <w:r>
+          <w:rPr>
+            <w:rStyle w:val="Hipercze"/>
+          </w:rPr>
+          <w:t>http://stackoverflow.com/questions/27823250/required-atrribute-how-to-load-error-message-from-database-mvc</w:t>
+        </w:r>
+      </w:hyperlink>
     </w:p>
     <w:p>
       <w:pPr>
@@ -16516,7 +17119,7 @@
           </mc:Choice>
           <mc:Fallback>
             <w:pict>
-              <v:shape id="Pole tekstowe 4" o:spid="_x0000_s1085" type="#_x0000_t202" style="position:absolute;left:0;text-align:left;margin-left:9pt;margin-top:4.45pt;width:387pt;height:120.45pt;z-index:251738112;visibility:visible;mso-wrap-style:square;mso-width-percent:0;mso-height-percent:0;mso-wrap-distance-left:9pt;mso-wrap-distance-top:0;mso-wrap-distance-right:9pt;mso-wrap-distance-bottom:0;mso-position-horizontal:absolute;mso-position-horizontal-relative:text;mso-position-vertical:absolute;mso-position-vertical-relative:text;mso-width-percent:0;mso-height-percent:0;mso-width-relative:margin;mso-height-relative:margin;v-text-anchor:top" o:gfxdata="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" filled="f" strokecolor="black [3213]">
+              <v:shape id="Pole tekstowe 4" o:spid="_x0000_s1088" type="#_x0000_t202" style="position:absolute;left:0;text-align:left;margin-left:9pt;margin-top:4.45pt;width:387pt;height:120.45pt;z-index:251738112;visibility:visible;mso-wrap-style:square;mso-width-percent:0;mso-height-percent:0;mso-wrap-distance-left:9pt;mso-wrap-distance-top:0;mso-wrap-distance-right:9pt;mso-wrap-distance-bottom:0;mso-position-horizontal:absolute;mso-position-horizontal-relative:text;mso-position-vertical:absolute;mso-position-vertical-relative:text;mso-width-percent:0;mso-height-percent:0;mso-width-relative:margin;mso-height-relative:margin;v-text-anchor:top" o:gfxdata="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" filled="f" strokecolor="black [3213]">
                 <v:textbox>
                   <w:txbxContent>
                     <w:p>
@@ -16693,7 +17296,7 @@
                             <w:r>
                               <w:br/>
                             </w:r>
-                            <w:hyperlink r:id="rId27" w:history="1">
+                            <w:hyperlink r:id="rId29" w:history="1">
                               <w:r>
                                 <w:rPr>
                                   <w:rStyle w:val="Hipercze"/>
@@ -16732,7 +17335,7 @@
           </mc:Choice>
           <mc:Fallback>
             <w:pict>
-              <v:shape id="Pole tekstowe 55" o:spid="_x0000_s1086" type="#_x0000_t202" style="position:absolute;left:0;text-align:left;margin-left:-398.95pt;margin-top:64.05pt;width:6in;height:108pt;z-index:251732992;visibility:visible;mso-wrap-style:square;mso-wrap-distance-left:9pt;mso-wrap-distance-top:0;mso-wrap-distance-right:9pt;mso-wrap-distance-bottom:0;mso-position-horizontal:absolute;mso-position-horizontal-relative:text;mso-position-vertical:absolute;mso-position-vertical-relative:text;v-text-anchor:top" o:gfxdata="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" filled="f" strokecolor="black [3213]">
+              <v:shape id="Pole tekstowe 55" o:spid="_x0000_s1089" type="#_x0000_t202" style="position:absolute;left:0;text-align:left;margin-left:-398.95pt;margin-top:64.05pt;width:6in;height:108pt;z-index:251732992;visibility:visible;mso-wrap-style:square;mso-wrap-distance-left:9pt;mso-wrap-distance-top:0;mso-wrap-distance-right:9pt;mso-wrap-distance-bottom:0;mso-position-horizontal:absolute;mso-position-horizontal-relative:text;mso-position-vertical:absolute;mso-position-vertical-relative:text;v-text-anchor:top" o:gfxdata="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" filled="f" strokecolor="black [3213]">
                 <v:textbox>
                   <w:txbxContent>
                     <w:p>
@@ -16749,7 +17352,7 @@
                       <w:r>
                         <w:br/>
                       </w:r>
-                      <w:hyperlink r:id="rId28" w:history="1">
+                      <w:hyperlink r:id="rId30" w:history="1">
                         <w:r>
                           <w:rPr>
                             <w:rStyle w:val="Hipercze"/>
@@ -16825,7 +17428,7 @@
       <w:pPr>
         <w:jc w:val="both"/>
       </w:pPr>
-      <w:hyperlink r:id="rId29" w:history="1">
+      <w:hyperlink r:id="rId31" w:history="1">
         <w:r>
           <w:rPr>
             <w:rStyle w:val="Hipercze"/>
@@ -16843,7 +17446,7 @@
       <w:pPr>
         <w:jc w:val="both"/>
       </w:pPr>
-      <w:hyperlink r:id="rId30" w:history="1">
+      <w:hyperlink r:id="rId32" w:history="1">
         <w:r>
           <w:rPr>
             <w:rStyle w:val="Hipercze"/>
@@ -17079,7 +17682,7 @@
                             <w:pPr>
                               <w:jc w:val="both"/>
                             </w:pPr>
-                            <w:hyperlink r:id="rId31" w:history="1">
+                            <w:hyperlink r:id="rId33" w:history="1">
                               <w:r>
                                 <w:rPr>
                                   <w:rStyle w:val="Hipercze"/>
@@ -17104,7 +17707,7 @@
           </mc:Choice>
           <mc:Fallback>
             <w:pict>
-              <v:shape id="Pole tekstowe 3" o:spid="_x0000_s1087" type="#_x0000_t202" style="position:absolute;left:0;text-align:left;margin-left:0;margin-top:.2pt;width:366.2pt;height:35.35pt;z-index:251661312;visibility:visible;mso-wrap-style:none;mso-wrap-distance-left:9pt;mso-wrap-distance-top:0;mso-wrap-distance-right:9pt;mso-wrap-distance-bottom:0;mso-position-horizontal:absolute;mso-position-horizontal-relative:text;mso-position-vertical:absolute;mso-position-vertical-relative:text;v-text-anchor:top" o:gfxdata="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" filled="f" strokecolor="black [3213]">
+              <v:shape id="Pole tekstowe 3" o:spid="_x0000_s1090" type="#_x0000_t202" style="position:absolute;left:0;text-align:left;margin-left:0;margin-top:.2pt;width:366.2pt;height:35.35pt;z-index:251661312;visibility:visible;mso-wrap-style:none;mso-wrap-distance-left:9pt;mso-wrap-distance-top:0;mso-wrap-distance-right:9pt;mso-wrap-distance-bottom:0;mso-position-horizontal:absolute;mso-position-horizontal-relative:text;mso-position-vertical:absolute;mso-position-vertical-relative:text;v-text-anchor:top" o:gfxdata="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" filled="f" strokecolor="black [3213]">
                 <v:textbox style="mso-fit-shape-to-text:t">
                   <w:txbxContent>
                     <w:p>
@@ -17119,7 +17722,7 @@
                       <w:pPr>
                         <w:jc w:val="both"/>
                       </w:pPr>
-                      <w:hyperlink r:id="rId32" w:history="1">
+                      <w:hyperlink r:id="rId34" w:history="1">
                         <w:r>
                           <w:rPr>
                             <w:rStyle w:val="Hipercze"/>
@@ -17501,7 +18104,7 @@
           <w:lang w:val="en-US"/>
         </w:rPr>
       </w:pPr>
-      <w:hyperlink r:id="rId33" w:history="1">
+      <w:hyperlink r:id="rId35" w:history="1">
         <w:r>
           <w:rPr>
             <w:rStyle w:val="Hipercze"/>
@@ -17514,10 +18117,11 @@
     <w:p>
       <w:pPr>
         <w:rPr>
+          <w:rStyle w:val="Hipercze"/>
           <w:lang w:val="en-US"/>
         </w:rPr>
       </w:pPr>
-      <w:hyperlink r:id="rId34" w:history="1">
+      <w:hyperlink r:id="rId36" w:history="1">
         <w:r>
           <w:rPr>
             <w:rStyle w:val="Hipercze"/>
@@ -17529,6 +18133,19 @@
     </w:p>
     <w:p>
       <w:pPr>
+        <w:jc w:val="both"/>
+      </w:pPr>
+      <w:hyperlink r:id="rId37" w:history="1">
+        <w:r>
+          <w:rPr>
+            <w:rStyle w:val="Hipercze"/>
+          </w:rPr>
+          <w:t>http://dataannotationsextensions.org/</w:t>
+        </w:r>
+      </w:hyperlink>
+    </w:p>
+    <w:p>
+      <w:pPr>
         <w:rPr>
           <w:lang w:val="en-US"/>
         </w:rPr>
@@ -17555,9 +18172,23 @@
         </w:rPr>
       </w:pPr>
     </w:p>
+    <w:p>
+      <w:pPr>
+        <w:rPr>
+          <w:lang w:val="en-US"/>
+        </w:rPr>
+      </w:pPr>
+    </w:p>
+    <w:p>
+      <w:pPr>
+        <w:rPr>
+          <w:lang w:val="en-US"/>
+        </w:rPr>
+      </w:pPr>
+    </w:p>
     <w:sectPr>
-      <w:footerReference w:type="even" r:id="rId35"/>
-      <w:footerReference w:type="default" r:id="rId36"/>
+      <w:footerReference w:type="even" r:id="rId38"/>
+      <w:footerReference w:type="default" r:id="rId39"/>
       <w:pgSz w:w="11900" w:h="16840"/>
       <w:pgMar w:top="1417" w:right="1417" w:bottom="1417" w:left="1417" w:header="708" w:footer="708" w:gutter="0"/>
       <w:cols w:space="708"/>
@@ -19479,6 +20110,119 @@
     </w:lvl>
   </w:abstractNum>
   <w:abstractNum w:abstractNumId="16">
+    <w:nsid w:val="53B4569D"/>
+    <w:multiLevelType w:val="hybridMultilevel"/>
+    <w:tmpl w:val="05AAA938"/>
+    <w:lvl w:ilvl="0" w:tplc="04090003">
+      <w:start w:val="1"/>
+      <w:numFmt w:val="bullet"/>
+      <w:lvlText w:val="o"/>
+      <w:lvlJc w:val="left"/>
+      <w:pPr>
+        <w:ind w:left="720" w:hanging="360"/>
+      </w:pPr>
+      <w:rPr>
+        <w:rFonts w:ascii="Courier New" w:hAnsi="Courier New" w:hint="default"/>
+      </w:rPr>
+    </w:lvl>
+    <w:lvl w:ilvl="1" w:tplc="04090003" w:tentative="1">
+      <w:start w:val="1"/>
+      <w:numFmt w:val="bullet"/>
+      <w:lvlText w:val="o"/>
+      <w:lvlJc w:val="left"/>
+      <w:pPr>
+        <w:ind w:left="1440" w:hanging="360"/>
+      </w:pPr>
+      <w:rPr>
+        <w:rFonts w:ascii="Courier New" w:hAnsi="Courier New" w:hint="default"/>
+      </w:rPr>
+    </w:lvl>
+    <w:lvl w:ilvl="2" w:tplc="04090005" w:tentative="1">
+      <w:start w:val="1"/>
+      <w:numFmt w:val="bullet"/>
+      <w:lvlText w:val=""/>
+      <w:lvlJc w:val="left"/>
+      <w:pPr>
+        <w:ind w:left="2160" w:hanging="360"/>
+      </w:pPr>
+      <w:rPr>
+        <w:rFonts w:ascii="Wingdings" w:hAnsi="Wingdings" w:hint="default"/>
+      </w:rPr>
+    </w:lvl>
+    <w:lvl w:ilvl="3" w:tplc="04090001" w:tentative="1">
+      <w:start w:val="1"/>
+      <w:numFmt w:val="bullet"/>
+      <w:lvlText w:val=""/>
+      <w:lvlJc w:val="left"/>
+      <w:pPr>
+        <w:ind w:left="2880" w:hanging="360"/>
+      </w:pPr>
+      <w:rPr>
+        <w:rFonts w:ascii="Symbol" w:hAnsi="Symbol" w:hint="default"/>
+      </w:rPr>
+    </w:lvl>
+    <w:lvl w:ilvl="4" w:tplc="04090003" w:tentative="1">
+      <w:start w:val="1"/>
+      <w:numFmt w:val="bullet"/>
+      <w:lvlText w:val="o"/>
+      <w:lvlJc w:val="left"/>
+      <w:pPr>
+        <w:ind w:left="3600" w:hanging="360"/>
+      </w:pPr>
+      <w:rPr>
+        <w:rFonts w:ascii="Courier New" w:hAnsi="Courier New" w:hint="default"/>
+      </w:rPr>
+    </w:lvl>
+    <w:lvl w:ilvl="5" w:tplc="04090005" w:tentative="1">
+      <w:start w:val="1"/>
+      <w:numFmt w:val="bullet"/>
+      <w:lvlText w:val=""/>
+      <w:lvlJc w:val="left"/>
+      <w:pPr>
+        <w:ind w:left="4320" w:hanging="360"/>
+      </w:pPr>
+      <w:rPr>
+        <w:rFonts w:ascii="Wingdings" w:hAnsi="Wingdings" w:hint="default"/>
+      </w:rPr>
+    </w:lvl>
+    <w:lvl w:ilvl="6" w:tplc="04090001" w:tentative="1">
+      <w:start w:val="1"/>
+      <w:numFmt w:val="bullet"/>
+      <w:lvlText w:val=""/>
+      <w:lvlJc w:val="left"/>
+      <w:pPr>
+        <w:ind w:left="5040" w:hanging="360"/>
+      </w:pPr>
+      <w:rPr>
+        <w:rFonts w:ascii="Symbol" w:hAnsi="Symbol" w:hint="default"/>
+      </w:rPr>
+    </w:lvl>
+    <w:lvl w:ilvl="7" w:tplc="04090003" w:tentative="1">
+      <w:start w:val="1"/>
+      <w:numFmt w:val="bullet"/>
+      <w:lvlText w:val="o"/>
+      <w:lvlJc w:val="left"/>
+      <w:pPr>
+        <w:ind w:left="5760" w:hanging="360"/>
+      </w:pPr>
+      <w:rPr>
+        <w:rFonts w:ascii="Courier New" w:hAnsi="Courier New" w:hint="default"/>
+      </w:rPr>
+    </w:lvl>
+    <w:lvl w:ilvl="8" w:tplc="04090005" w:tentative="1">
+      <w:start w:val="1"/>
+      <w:numFmt w:val="bullet"/>
+      <w:lvlText w:val=""/>
+      <w:lvlJc w:val="left"/>
+      <w:pPr>
+        <w:ind w:left="6480" w:hanging="360"/>
+      </w:pPr>
+      <w:rPr>
+        <w:rFonts w:ascii="Wingdings" w:hAnsi="Wingdings" w:hint="default"/>
+      </w:rPr>
+    </w:lvl>
+  </w:abstractNum>
+  <w:abstractNum w:abstractNumId="17">
     <w:nsid w:val="563463D1"/>
     <w:multiLevelType w:val="hybridMultilevel"/>
     <w:tmpl w:val="2F342C24"/>
@@ -19591,7 +20335,7 @@
       </w:rPr>
     </w:lvl>
   </w:abstractNum>
-  <w:abstractNum w:abstractNumId="17">
+  <w:abstractNum w:abstractNumId="18">
     <w:nsid w:val="5F062951"/>
     <w:multiLevelType w:val="hybridMultilevel"/>
     <w:tmpl w:val="9676D418"/>
@@ -19703,7 +20447,7 @@
       </w:rPr>
     </w:lvl>
   </w:abstractNum>
-  <w:abstractNum w:abstractNumId="18">
+  <w:abstractNum w:abstractNumId="19">
     <w:nsid w:val="6B1F49BC"/>
     <w:multiLevelType w:val="hybridMultilevel"/>
     <w:tmpl w:val="1068CAC0"/>
@@ -19789,7 +20533,7 @@
       </w:pPr>
     </w:lvl>
   </w:abstractNum>
-  <w:abstractNum w:abstractNumId="19">
+  <w:abstractNum w:abstractNumId="20">
     <w:nsid w:val="6D8855B6"/>
     <w:multiLevelType w:val="hybridMultilevel"/>
     <w:tmpl w:val="B426AC40"/>
@@ -19875,7 +20619,7 @@
       </w:pPr>
     </w:lvl>
   </w:abstractNum>
-  <w:abstractNum w:abstractNumId="20">
+  <w:abstractNum w:abstractNumId="21">
     <w:nsid w:val="713378ED"/>
     <w:multiLevelType w:val="hybridMultilevel"/>
     <w:tmpl w:val="ED7A2956"/>
@@ -19988,7 +20732,7 @@
       </w:rPr>
     </w:lvl>
   </w:abstractNum>
-  <w:abstractNum w:abstractNumId="21">
+  <w:abstractNum w:abstractNumId="22">
     <w:nsid w:val="715520AB"/>
     <w:multiLevelType w:val="hybridMultilevel"/>
     <w:tmpl w:val="E316409E"/>
@@ -20100,7 +20844,7 @@
       </w:rPr>
     </w:lvl>
   </w:abstractNum>
-  <w:abstractNum w:abstractNumId="22">
+  <w:abstractNum w:abstractNumId="23">
     <w:nsid w:val="71576FCA"/>
     <w:multiLevelType w:val="hybridMultilevel"/>
     <w:tmpl w:val="C2FCF8AC"/>
@@ -20213,7 +20957,7 @@
       </w:rPr>
     </w:lvl>
   </w:abstractNum>
-  <w:abstractNum w:abstractNumId="23">
+  <w:abstractNum w:abstractNumId="24">
     <w:nsid w:val="71C02296"/>
     <w:multiLevelType w:val="hybridMultilevel"/>
     <w:tmpl w:val="67B28496"/>
@@ -20305,7 +21049,7 @@
       </w:pPr>
     </w:lvl>
   </w:abstractNum>
-  <w:abstractNum w:abstractNumId="24">
+  <w:abstractNum w:abstractNumId="25">
     <w:nsid w:val="77E26F6F"/>
     <w:multiLevelType w:val="hybridMultilevel"/>
     <w:tmpl w:val="74AC8D1E"/>
@@ -20394,7 +21138,120 @@
       </w:pPr>
     </w:lvl>
   </w:abstractNum>
-  <w:abstractNum w:abstractNumId="25">
+  <w:abstractNum w:abstractNumId="26">
+    <w:nsid w:val="7D0A3E80"/>
+    <w:multiLevelType w:val="hybridMultilevel"/>
+    <w:tmpl w:val="01882192"/>
+    <w:lvl w:ilvl="0" w:tplc="04090001">
+      <w:start w:val="1"/>
+      <w:numFmt w:val="bullet"/>
+      <w:lvlText w:val=""/>
+      <w:lvlJc w:val="left"/>
+      <w:pPr>
+        <w:ind w:left="720" w:hanging="360"/>
+      </w:pPr>
+      <w:rPr>
+        <w:rFonts w:ascii="Symbol" w:hAnsi="Symbol" w:hint="default"/>
+      </w:rPr>
+    </w:lvl>
+    <w:lvl w:ilvl="1" w:tplc="04090003" w:tentative="1">
+      <w:start w:val="1"/>
+      <w:numFmt w:val="bullet"/>
+      <w:lvlText w:val="o"/>
+      <w:lvlJc w:val="left"/>
+      <w:pPr>
+        <w:ind w:left="1440" w:hanging="360"/>
+      </w:pPr>
+      <w:rPr>
+        <w:rFonts w:ascii="Courier New" w:hAnsi="Courier New" w:hint="default"/>
+      </w:rPr>
+    </w:lvl>
+    <w:lvl w:ilvl="2" w:tplc="04090005" w:tentative="1">
+      <w:start w:val="1"/>
+      <w:numFmt w:val="bullet"/>
+      <w:lvlText w:val=""/>
+      <w:lvlJc w:val="left"/>
+      <w:pPr>
+        <w:ind w:left="2160" w:hanging="360"/>
+      </w:pPr>
+      <w:rPr>
+        <w:rFonts w:ascii="Wingdings" w:hAnsi="Wingdings" w:hint="default"/>
+      </w:rPr>
+    </w:lvl>
+    <w:lvl w:ilvl="3" w:tplc="04090001" w:tentative="1">
+      <w:start w:val="1"/>
+      <w:numFmt w:val="bullet"/>
+      <w:lvlText w:val=""/>
+      <w:lvlJc w:val="left"/>
+      <w:pPr>
+        <w:ind w:left="2880" w:hanging="360"/>
+      </w:pPr>
+      <w:rPr>
+        <w:rFonts w:ascii="Symbol" w:hAnsi="Symbol" w:hint="default"/>
+      </w:rPr>
+    </w:lvl>
+    <w:lvl w:ilvl="4" w:tplc="04090003" w:tentative="1">
+      <w:start w:val="1"/>
+      <w:numFmt w:val="bullet"/>
+      <w:lvlText w:val="o"/>
+      <w:lvlJc w:val="left"/>
+      <w:pPr>
+        <w:ind w:left="3600" w:hanging="360"/>
+      </w:pPr>
+      <w:rPr>
+        <w:rFonts w:ascii="Courier New" w:hAnsi="Courier New" w:hint="default"/>
+      </w:rPr>
+    </w:lvl>
+    <w:lvl w:ilvl="5" w:tplc="04090005" w:tentative="1">
+      <w:start w:val="1"/>
+      <w:numFmt w:val="bullet"/>
+      <w:lvlText w:val=""/>
+      <w:lvlJc w:val="left"/>
+      <w:pPr>
+        <w:ind w:left="4320" w:hanging="360"/>
+      </w:pPr>
+      <w:rPr>
+        <w:rFonts w:ascii="Wingdings" w:hAnsi="Wingdings" w:hint="default"/>
+      </w:rPr>
+    </w:lvl>
+    <w:lvl w:ilvl="6" w:tplc="04090001" w:tentative="1">
+      <w:start w:val="1"/>
+      <w:numFmt w:val="bullet"/>
+      <w:lvlText w:val=""/>
+      <w:lvlJc w:val="left"/>
+      <w:pPr>
+        <w:ind w:left="5040" w:hanging="360"/>
+      </w:pPr>
+      <w:rPr>
+        <w:rFonts w:ascii="Symbol" w:hAnsi="Symbol" w:hint="default"/>
+      </w:rPr>
+    </w:lvl>
+    <w:lvl w:ilvl="7" w:tplc="04090003" w:tentative="1">
+      <w:start w:val="1"/>
+      <w:numFmt w:val="bullet"/>
+      <w:lvlText w:val="o"/>
+      <w:lvlJc w:val="left"/>
+      <w:pPr>
+        <w:ind w:left="5760" w:hanging="360"/>
+      </w:pPr>
+      <w:rPr>
+        <w:rFonts w:ascii="Courier New" w:hAnsi="Courier New" w:hint="default"/>
+      </w:rPr>
+    </w:lvl>
+    <w:lvl w:ilvl="8" w:tplc="04090005" w:tentative="1">
+      <w:start w:val="1"/>
+      <w:numFmt w:val="bullet"/>
+      <w:lvlText w:val=""/>
+      <w:lvlJc w:val="left"/>
+      <w:pPr>
+        <w:ind w:left="6480" w:hanging="360"/>
+      </w:pPr>
+      <w:rPr>
+        <w:rFonts w:ascii="Wingdings" w:hAnsi="Wingdings" w:hint="default"/>
+      </w:rPr>
+    </w:lvl>
+  </w:abstractNum>
+  <w:abstractNum w:abstractNumId="27">
     <w:nsid w:val="7FEE1F54"/>
     <w:multiLevelType w:val="hybridMultilevel"/>
     <w:tmpl w:val="FE2A30B0"/>
@@ -20510,19 +21367,19 @@
     <w:abstractNumId w:val="4"/>
   </w:num>
   <w:num w:numId="2">
-    <w:abstractNumId w:val="20"/>
+    <w:abstractNumId w:val="21"/>
   </w:num>
   <w:num w:numId="3">
     <w:abstractNumId w:val="1"/>
   </w:num>
   <w:num w:numId="4">
-    <w:abstractNumId w:val="21"/>
+    <w:abstractNumId w:val="22"/>
   </w:num>
   <w:num w:numId="5">
-    <w:abstractNumId w:val="17"/>
+    <w:abstractNumId w:val="18"/>
   </w:num>
   <w:num w:numId="6">
-    <w:abstractNumId w:val="25"/>
+    <w:abstractNumId w:val="27"/>
   </w:num>
   <w:num w:numId="7">
     <w:abstractNumId w:val="5"/>
@@ -20534,19 +21391,19 @@
     <w:abstractNumId w:val="14"/>
   </w:num>
   <w:num w:numId="10">
-    <w:abstractNumId w:val="16"/>
+    <w:abstractNumId w:val="17"/>
   </w:num>
   <w:num w:numId="11">
-    <w:abstractNumId w:val="18"/>
+    <w:abstractNumId w:val="19"/>
   </w:num>
   <w:num w:numId="12">
-    <w:abstractNumId w:val="19"/>
+    <w:abstractNumId w:val="20"/>
   </w:num>
   <w:num w:numId="13">
     <w:abstractNumId w:val="12"/>
   </w:num>
   <w:num w:numId="14">
-    <w:abstractNumId w:val="23"/>
+    <w:abstractNumId w:val="24"/>
   </w:num>
   <w:num w:numId="15">
     <w:abstractNumId w:val="2"/>
@@ -20558,7 +21415,7 @@
     <w:abstractNumId w:val="7"/>
   </w:num>
   <w:num w:numId="18">
-    <w:abstractNumId w:val="24"/>
+    <w:abstractNumId w:val="25"/>
   </w:num>
   <w:num w:numId="19">
     <w:abstractNumId w:val="15"/>
@@ -20570,7 +21427,7 @@
     <w:abstractNumId w:val="8"/>
   </w:num>
   <w:num w:numId="22">
-    <w:abstractNumId w:val="22"/>
+    <w:abstractNumId w:val="23"/>
   </w:num>
   <w:num w:numId="23">
     <w:abstractNumId w:val="11"/>
@@ -20583,6 +21440,12 @@
   </w:num>
   <w:num w:numId="26">
     <w:abstractNumId w:val="0"/>
+  </w:num>
+  <w:num w:numId="27">
+    <w:abstractNumId w:val="16"/>
+  </w:num>
+  <w:num w:numId="28">
+    <w:abstractNumId w:val="26"/>
   </w:num>
 </w:numbering>
 </file>
@@ -20749,6 +21612,7 @@
   <w:style w:type="character" w:default="1" w:styleId="Domylnaczcionkaakapitu">
     <w:name w:val="Default Paragraph Font"/>
     <w:uiPriority w:val="1"/>
+    <w:semiHidden/>
     <w:unhideWhenUsed/>
   </w:style>
   <w:style w:type="table" w:default="1" w:styleId="Standardowy">
@@ -21156,6 +22020,7 @@
   <w:style w:type="character" w:default="1" w:styleId="Domylnaczcionkaakapitu">
     <w:name w:val="Default Paragraph Font"/>
     <w:uiPriority w:val="1"/>
+    <w:semiHidden/>
     <w:unhideWhenUsed/>
   </w:style>
   <w:style w:type="table" w:default="1" w:styleId="Standardowy">
@@ -21726,7 +22591,7 @@
 </file>
 
 <file path=customXml/itemProps1.xml><?xml version="1.0" encoding="utf-8"?>
-<ds:datastoreItem xmlns:ds="http://schemas.openxmlformats.org/officeDocument/2006/customXml" ds:itemID="{A586E8FD-3A92-974D-BA68-6E2A588DDE51}">
+<ds:datastoreItem xmlns:ds="http://schemas.openxmlformats.org/officeDocument/2006/customXml" ds:itemID="{E6FB61F9-6C35-7B41-B7A2-82BC8556008F}">
   <ds:schemaRefs>
     <ds:schemaRef ds:uri="http://schemas.openxmlformats.org/officeDocument/2006/bibliography"/>
   </ds:schemaRefs>

</xml_diff>

<commit_message>
walidacja, annotations + IVAldiatableObject
</commit_message>
<xml_diff>
--- a/mgr.docx
+++ b/mgr.docx
@@ -97,6 +97,18 @@
     </w:p>
     <w:p>
       <w:pPr>
+        <w:pStyle w:val="Akapitzlist"/>
+        <w:numPr>
+          <w:ilvl w:val="0"/>
+          <w:numId w:val="19"/>
+        </w:numPr>
+      </w:pPr>
+      <w:r>
+        <w:t>Adnotacje to atrybuty w c# (chyba najlepiej jak najwcześniej –uzte są  w walidacji i w routingu)</w:t>
+      </w:r>
+    </w:p>
+    <w:p>
+      <w:pPr>
         <w:jc w:val="both"/>
       </w:pPr>
     </w:p>
@@ -162,6 +174,7 @@
     </w:p>
     <w:p>
       <w:pPr>
+        <w:ind w:firstLine="708"/>
         <w:jc w:val="both"/>
       </w:pPr>
       <w:r>
@@ -204,6 +217,7 @@
     </w:p>
     <w:p>
       <w:pPr>
+        <w:ind w:firstLine="360"/>
         <w:jc w:val="both"/>
       </w:pPr>
       <w:r>
@@ -220,12 +234,7 @@
         <w:jc w:val="both"/>
       </w:pPr>
       <w:r>
-        <w:t>Eksponowanie klientowi struktury i hierarchii plików oraz katalogów na serwerze. O ile prawdą jest, że dla poprawnie zabezpieczonej aplikacji powinno być obojętne czy struktura plików jest jawna czy nie, to jednak jej znajomość przez hakera jeszcze przed atakiem pozwala na jego sprawniejsze i sz</w:t>
-      </w:r>
-      <w:bookmarkStart w:id="0" w:name="_GoBack"/>
-      <w:bookmarkEnd w:id="0"/>
-      <w:r>
-        <w:t>ybsze wykonanie.</w:t>
+        <w:t>Eksponowanie klientowi struktury i hierarchii plików oraz katalogów na serwerze. O ile prawdą jest, że dla poprawnie zabezpieczonej aplikacji powinno być obojętne czy struktura plików jest jawna czy nie, to jednak jej znajomość przez hakera jeszcze przed atakiem pozwala na jego sprawniejsze i szybsze wykonanie.</w:t>
       </w:r>
     </w:p>
     <w:p>
@@ -655,6 +664,7 @@
     </w:p>
     <w:p>
       <w:pPr>
+        <w:ind w:firstLine="708"/>
         <w:jc w:val="both"/>
       </w:pPr>
       <w:r>
@@ -882,6 +892,7 @@
     </w:p>
     <w:p>
       <w:pPr>
+        <w:ind w:firstLine="708"/>
         <w:jc w:val="both"/>
       </w:pPr>
       <w:r>
@@ -971,6 +982,7 @@
     </w:p>
     <w:p>
       <w:pPr>
+        <w:ind w:firstLine="360"/>
         <w:jc w:val="both"/>
       </w:pPr>
       <w:r>
@@ -1195,6 +1207,7 @@
     </w:p>
     <w:p>
       <w:pPr>
+        <w:ind w:firstLine="708"/>
         <w:jc w:val="both"/>
       </w:pPr>
       <w:r>
@@ -1270,6 +1283,7 @@
     </w:p>
     <w:p>
       <w:pPr>
+        <w:ind w:firstLine="708"/>
         <w:jc w:val="both"/>
       </w:pPr>
       <w:r>
@@ -1444,6 +1458,7 @@
     </w:p>
     <w:p>
       <w:pPr>
+        <w:ind w:firstLine="708"/>
         <w:jc w:val="both"/>
       </w:pPr>
       <w:r>
@@ -1616,6 +1631,7 @@
     </w:p>
     <w:p>
       <w:pPr>
+        <w:ind w:firstLine="708"/>
         <w:jc w:val="both"/>
       </w:pPr>
       <w:r>
@@ -1678,6 +1694,7 @@
     </w:p>
     <w:p>
       <w:pPr>
+        <w:ind w:firstLine="708"/>
         <w:jc w:val="both"/>
       </w:pPr>
       <w:r>
@@ -1930,6 +1947,7 @@
     </w:p>
     <w:p>
       <w:pPr>
+        <w:ind w:firstLine="708"/>
         <w:jc w:val="both"/>
       </w:pPr>
       <w:r>
@@ -2016,6 +2034,7 @@
     </w:p>
     <w:p>
       <w:pPr>
+        <w:ind w:firstLine="360"/>
         <w:jc w:val="both"/>
       </w:pPr>
       <w:r>
@@ -2065,8 +2084,13 @@
         <w:t xml:space="preserve">Cechy </w:t>
       </w:r>
       <w:r>
-        <w:t>trasa</w:t>
-      </w:r>
+        <w:t>tras</w:t>
+      </w:r>
+      <w:r>
+        <w:t>y</w:t>
+      </w:r>
+      <w:bookmarkStart w:id="0" w:name="_GoBack"/>
+      <w:bookmarkEnd w:id="0"/>
       <w:r>
         <w:t>:</w:t>
       </w:r>
@@ -3188,7 +3212,7 @@
                                 <wp:inline distT="0" distB="0" distL="0" distR="0" wp14:anchorId="03A747CC" wp14:editId="6CD218A3">
                                   <wp:extent cx="6270219" cy="2359114"/>
                                   <wp:effectExtent l="0" t="0" r="3810" b="3175"/>
-                                  <wp:docPr id="76" name="Obraz 76"/>
+                                  <wp:docPr id="9" name="Obraz 9"/>
                                   <wp:cNvGraphicFramePr>
                                     <a:graphicFrameLocks xmlns:a="http://schemas.openxmlformats.org/drawingml/2006/main" noChangeAspect="1"/>
                                   </wp:cNvGraphicFramePr>
@@ -3307,7 +3331,7 @@
                           <wp:inline distT="0" distB="0" distL="0" distR="0" wp14:anchorId="03A747CC" wp14:editId="6CD218A3">
                             <wp:extent cx="6270219" cy="2359114"/>
                             <wp:effectExtent l="0" t="0" r="3810" b="3175"/>
-                            <wp:docPr id="76" name="Obraz 76"/>
+                            <wp:docPr id="9" name="Obraz 9"/>
                             <wp:cNvGraphicFramePr>
                               <a:graphicFrameLocks xmlns:a="http://schemas.openxmlformats.org/drawingml/2006/main" noChangeAspect="1"/>
                             </wp:cNvGraphicFramePr>
@@ -16762,6 +16786,7 @@
     </w:p>
     <w:p>
       <w:pPr>
+        <w:ind w:firstLine="708"/>
         <w:jc w:val="both"/>
       </w:pPr>
       <w:r>
@@ -16847,9 +16872,13 @@
       <w:pPr>
         <w:jc w:val="both"/>
       </w:pPr>
-    </w:p>
-    <w:p>
-      <w:pPr>
+      <w:r>
+        <w:tab/>
+      </w:r>
+    </w:p>
+    <w:p>
+      <w:pPr>
+        <w:ind w:firstLine="708"/>
         <w:jc w:val="both"/>
       </w:pPr>
       <w:r>
@@ -16875,6 +16904,7 @@
     </w:p>
     <w:p>
       <w:pPr>
+        <w:ind w:firstLine="708"/>
         <w:jc w:val="both"/>
       </w:pPr>
       <w:r>
@@ -17123,6 +17153,7 @@
     </w:p>
     <w:p>
       <w:pPr>
+        <w:ind w:firstLine="708"/>
         <w:jc w:val="both"/>
       </w:pPr>
       <w:r>
@@ -17285,6 +17316,7 @@
     </w:p>
     <w:p>
       <w:pPr>
+        <w:ind w:firstLine="708"/>
         <w:jc w:val="both"/>
       </w:pPr>
       <w:r>
@@ -17419,6 +17451,7 @@
     </w:p>
     <w:p>
       <w:pPr>
+        <w:ind w:firstLine="708"/>
         <w:jc w:val="both"/>
       </w:pPr>
       <w:r>
@@ -17459,11 +17492,25 @@
       <w:pPr>
         <w:jc w:val="both"/>
       </w:pPr>
-    </w:p>
-    <w:p>
-      <w:pPr>
-        <w:jc w:val="both"/>
-      </w:pPr>
+      <w:r>
+        <w:tab/>
+        <w:t xml:space="preserve">W zależności od potrzeb formularza można połączyć oba podejścia – jednocześnie zastosować </w:t>
+      </w:r>
+      <w:r>
+        <w:t xml:space="preserve">walidację przez adnotację i w tym samym czasie zastosować walidację całości poprzez implementację interfejsu </w:t>
+      </w:r>
+      <w:r>
+        <w:rPr>
+          <w:rFonts w:ascii="Courier" w:hAnsi="Courier"/>
+        </w:rPr>
+        <w:t>IValidatableObject</w:t>
+      </w:r>
+      <w:r>
+        <w:t>. Podejście</w:t>
+      </w:r>
+      <w:r>
+        <w:t xml:space="preserve"> to powoduje jednak, że walidacja znajduje się w dwóch miejscach naraz co może powodować następujące problemu:</w:t>
+      </w:r>
     </w:p>
     <w:p>
       <w:pPr>
@@ -17475,12 +17522,61 @@
         <w:pStyle w:val="Akapitzlist"/>
         <w:numPr>
           <w:ilvl w:val="0"/>
-          <w:numId w:val="4"/>
+          <w:numId w:val="29"/>
         </w:numPr>
         <w:jc w:val="both"/>
       </w:pPr>
       <w:r>
-        <w:t xml:space="preserve">Wymagania </w:t>
+        <w:t>Framework najpierw sprawdzi reguły ustalone przez adnotację, jeśli jakieś zostaną naruszone to znalezione błędy zostaną zwrócone natychmiast, a walidacji całościowa(globalna) się nie odbędzie.</w:t>
+      </w:r>
+      <w:r>
+        <w:t xml:space="preserve"> Powoduje, że użytkownikowi może wyświetlić się błąd dotyczący jakiegoś pola, po jego poprawieniu wyświetlić się inne błędy, które mogły być podane wcześniej. Użytkownik</w:t>
+      </w:r>
+      <w:r>
+        <w:t xml:space="preserve"> </w:t>
+      </w:r>
+      <w:r>
+        <w:t xml:space="preserve">jest zmuszony dwukrotnie poprawiać formularz. </w:t>
+      </w:r>
+      <w:r>
+        <w:t>Istnieje możliwość manualnego uruchomienia walidacji całościowej w takiej sytuacji, ale wymaga to dodania kodu, który zaciemnia kod aplikacji</w:t>
+      </w:r>
+      <w:r>
+        <w:t>.</w:t>
+      </w:r>
+    </w:p>
+    <w:p>
+      <w:pPr>
+        <w:pStyle w:val="Akapitzlist"/>
+      </w:pPr>
+      <w:r>
+        <w:t xml:space="preserve">Zapobiec temu można poprzez użycie tylko walidacji z </w:t>
+      </w:r>
+      <w:r>
+        <w:rPr>
+          <w:rFonts w:ascii="Courier" w:hAnsi="Courier"/>
+        </w:rPr>
+        <w:t>IValidatableObject</w:t>
+      </w:r>
+      <w:r>
+        <w:t>, ale może to wym</w:t>
+      </w:r>
+      <w:r>
+        <w:t>agać manualnego walidowania pól, co będzie niewygodne dla większych formularzy.</w:t>
+      </w:r>
+      <w:r>
+        <w:br/>
+      </w:r>
+      <w:hyperlink r:id="rId27" w:history="1">
+        <w:r>
+          <w:rPr>
+            <w:rStyle w:val="Hipercze"/>
+          </w:rPr>
+          <w:t>http://www.haneycodes.net/trigger-ivalidatableobject-validate-when-modelstate-isvalid-is-false/</w:t>
+        </w:r>
+      </w:hyperlink>
+      <w:r>
+        <w:t xml:space="preserve"> todo: wkleić kod z wpowyższego linku i dodac do bibliografii</w:t>
       </w:r>
     </w:p>
     <w:p>
@@ -17488,23 +17584,46 @@
         <w:pStyle w:val="Akapitzlist"/>
         <w:numPr>
           <w:ilvl w:val="0"/>
-          <w:numId w:val="4"/>
+          <w:numId w:val="29"/>
         </w:numPr>
         <w:jc w:val="both"/>
       </w:pPr>
       <w:r>
-        <w:t>Walidacja</w:t>
+        <w:t>Programista, który nie tworzył walidacji formularza</w:t>
+      </w:r>
+      <w:r>
+        <w:t>, może mieć problem ze znalezieniem miejsca,  które spowodowało zwrócenie błędu.</w:t>
+      </w:r>
+      <w:r>
+        <w:t xml:space="preserve"> Jeśli zauważy, że model widoku używa adnotacji</w:t>
+      </w:r>
+      <w:r>
+        <w:t>, to będzie w</w:t>
+      </w:r>
+      <w:r>
+        <w:t>łaśnie tam będzie poszukiwał reguły, która może znajdować się zupełnie gdzie indziej.</w:t>
       </w:r>
     </w:p>
     <w:p>
       <w:pPr>
         <w:pStyle w:val="Akapitzlist"/>
-        <w:numPr>
-          <w:ilvl w:val="0"/>
-          <w:numId w:val="4"/>
-        </w:numPr>
-        <w:jc w:val="both"/>
-      </w:pPr>
+        <w:jc w:val="both"/>
+      </w:pPr>
+    </w:p>
+    <w:p>
+      <w:pPr>
+        <w:ind w:left="360"/>
+        <w:jc w:val="both"/>
+      </w:pPr>
+      <w:r>
+        <w:t>Todo: ??? maybe not do</w:t>
+      </w:r>
+      <w:r>
+        <w:t xml:space="preserve"> </w:t>
+      </w:r>
+      <w:r>
+        <w:t xml:space="preserve"> </w:t>
+      </w:r>
       <w:r>
         <w:t>- Javascript</w:t>
       </w:r>
@@ -18057,7 +18176,7 @@
                             <w:r>
                               <w:br/>
                             </w:r>
-                            <w:hyperlink r:id="rId27" w:history="1">
+                            <w:hyperlink r:id="rId28" w:history="1">
                               <w:r>
                                 <w:rPr>
                                   <w:rStyle w:val="Hipercze"/>
@@ -18113,7 +18232,7 @@
                       <w:r>
                         <w:br/>
                       </w:r>
-                      <w:hyperlink r:id="rId28" w:history="1">
+                      <w:hyperlink r:id="rId29" w:history="1">
                         <w:r>
                           <w:rPr>
                             <w:rStyle w:val="Hipercze"/>
@@ -18179,7 +18298,7 @@
       <w:pPr>
         <w:jc w:val="both"/>
       </w:pPr>
-      <w:hyperlink r:id="rId29" w:history="1">
+      <w:hyperlink r:id="rId30" w:history="1">
         <w:r>
           <w:rPr>
             <w:rStyle w:val="Hipercze"/>
@@ -18197,7 +18316,7 @@
       <w:pPr>
         <w:jc w:val="both"/>
       </w:pPr>
-      <w:hyperlink r:id="rId30" w:history="1">
+      <w:hyperlink r:id="rId31" w:history="1">
         <w:r>
           <w:rPr>
             <w:rStyle w:val="Hipercze"/>
@@ -18254,6 +18373,29 @@
       </w:pPr>
       <w:r>
         <w:t>Todo: Formularze symfony 2 podobne są do zend2, ale mają integrację z encjami doctrine2 (choć wymaga to seterów których nie lubimy)</w:t>
+      </w:r>
+    </w:p>
+    <w:p>
+      <w:pPr>
+        <w:jc w:val="both"/>
+      </w:pPr>
+    </w:p>
+    <w:p>
+      <w:pPr>
+        <w:jc w:val="both"/>
+      </w:pPr>
+    </w:p>
+    <w:p>
+      <w:pPr>
+        <w:jc w:val="both"/>
+      </w:pPr>
+    </w:p>
+    <w:p>
+      <w:pPr>
+        <w:jc w:val="both"/>
+      </w:pPr>
+      <w:r>
+        <w:t>Sym</w:t>
       </w:r>
     </w:p>
     <w:p>
@@ -18431,7 +18573,7 @@
                             <w:pPr>
                               <w:jc w:val="both"/>
                             </w:pPr>
-                            <w:hyperlink r:id="rId31" w:history="1">
+                            <w:hyperlink r:id="rId32" w:history="1">
                               <w:r>
                                 <w:rPr>
                                   <w:rStyle w:val="Hipercze"/>
@@ -18471,7 +18613,7 @@
                       <w:pPr>
                         <w:jc w:val="both"/>
                       </w:pPr>
-                      <w:hyperlink r:id="rId32" w:history="1">
+                      <w:hyperlink r:id="rId33" w:history="1">
                         <w:r>
                           <w:rPr>
                             <w:rStyle w:val="Hipercze"/>
@@ -18853,7 +18995,7 @@
           <w:lang w:val="en-US"/>
         </w:rPr>
       </w:pPr>
-      <w:hyperlink r:id="rId33" w:history="1">
+      <w:hyperlink r:id="rId34" w:history="1">
         <w:r>
           <w:rPr>
             <w:rStyle w:val="Hipercze"/>
@@ -18870,7 +19012,7 @@
           <w:lang w:val="en-US"/>
         </w:rPr>
       </w:pPr>
-      <w:hyperlink r:id="rId34" w:history="1">
+      <w:hyperlink r:id="rId35" w:history="1">
         <w:r>
           <w:rPr>
             <w:rStyle w:val="Hipercze"/>
@@ -18884,7 +19026,7 @@
       <w:pPr>
         <w:jc w:val="both"/>
       </w:pPr>
-      <w:hyperlink r:id="rId35" w:history="1">
+      <w:hyperlink r:id="rId36" w:history="1">
         <w:r>
           <w:rPr>
             <w:rStyle w:val="Hipercze"/>
@@ -18917,6 +19059,8 @@
     <w:p>
       <w:pPr>
         <w:rPr>
+          <w:rFonts w:asciiTheme="minorHAnsi" w:hAnsiTheme="minorHAnsi"/>
+          <w:sz w:val="24"/>
           <w:lang w:val="en-US"/>
         </w:rPr>
       </w:pPr>
@@ -18924,20 +19068,15 @@
     <w:p>
       <w:pPr>
         <w:rPr>
+          <w:rFonts w:asciiTheme="minorHAnsi" w:hAnsiTheme="minorHAnsi"/>
+          <w:sz w:val="24"/>
           <w:lang w:val="en-US"/>
         </w:rPr>
       </w:pPr>
     </w:p>
-    <w:p>
-      <w:pPr>
-        <w:rPr>
-          <w:lang w:val="en-US"/>
-        </w:rPr>
-      </w:pPr>
-    </w:p>
     <w:sectPr>
-      <w:footerReference w:type="even" r:id="rId36"/>
-      <w:footerReference w:type="default" r:id="rId37"/>
+      <w:footerReference w:type="even" r:id="rId37"/>
+      <w:footerReference w:type="default" r:id="rId38"/>
       <w:pgSz w:w="11900" w:h="16840"/>
       <w:pgMar w:top="1417" w:right="1417" w:bottom="1417" w:left="1417" w:header="708" w:footer="708" w:gutter="0"/>
       <w:cols w:space="708"/>
@@ -19867,6 +20006,119 @@
     </w:lvl>
   </w:abstractNum>
   <w:abstractNum w:abstractNumId="7">
+    <w:nsid w:val="19D81E61"/>
+    <w:multiLevelType w:val="hybridMultilevel"/>
+    <w:tmpl w:val="4E163A26"/>
+    <w:lvl w:ilvl="0" w:tplc="04090001">
+      <w:start w:val="1"/>
+      <w:numFmt w:val="bullet"/>
+      <w:lvlText w:val=""/>
+      <w:lvlJc w:val="left"/>
+      <w:pPr>
+        <w:ind w:left="720" w:hanging="360"/>
+      </w:pPr>
+      <w:rPr>
+        <w:rFonts w:ascii="Symbol" w:hAnsi="Symbol" w:hint="default"/>
+      </w:rPr>
+    </w:lvl>
+    <w:lvl w:ilvl="1" w:tplc="04090003" w:tentative="1">
+      <w:start w:val="1"/>
+      <w:numFmt w:val="bullet"/>
+      <w:lvlText w:val="o"/>
+      <w:lvlJc w:val="left"/>
+      <w:pPr>
+        <w:ind w:left="1440" w:hanging="360"/>
+      </w:pPr>
+      <w:rPr>
+        <w:rFonts w:ascii="Courier New" w:hAnsi="Courier New" w:hint="default"/>
+      </w:rPr>
+    </w:lvl>
+    <w:lvl w:ilvl="2" w:tplc="04090005" w:tentative="1">
+      <w:start w:val="1"/>
+      <w:numFmt w:val="bullet"/>
+      <w:lvlText w:val=""/>
+      <w:lvlJc w:val="left"/>
+      <w:pPr>
+        <w:ind w:left="2160" w:hanging="360"/>
+      </w:pPr>
+      <w:rPr>
+        <w:rFonts w:ascii="Wingdings" w:hAnsi="Wingdings" w:hint="default"/>
+      </w:rPr>
+    </w:lvl>
+    <w:lvl w:ilvl="3" w:tplc="04090001" w:tentative="1">
+      <w:start w:val="1"/>
+      <w:numFmt w:val="bullet"/>
+      <w:lvlText w:val=""/>
+      <w:lvlJc w:val="left"/>
+      <w:pPr>
+        <w:ind w:left="2880" w:hanging="360"/>
+      </w:pPr>
+      <w:rPr>
+        <w:rFonts w:ascii="Symbol" w:hAnsi="Symbol" w:hint="default"/>
+      </w:rPr>
+    </w:lvl>
+    <w:lvl w:ilvl="4" w:tplc="04090003" w:tentative="1">
+      <w:start w:val="1"/>
+      <w:numFmt w:val="bullet"/>
+      <w:lvlText w:val="o"/>
+      <w:lvlJc w:val="left"/>
+      <w:pPr>
+        <w:ind w:left="3600" w:hanging="360"/>
+      </w:pPr>
+      <w:rPr>
+        <w:rFonts w:ascii="Courier New" w:hAnsi="Courier New" w:hint="default"/>
+      </w:rPr>
+    </w:lvl>
+    <w:lvl w:ilvl="5" w:tplc="04090005" w:tentative="1">
+      <w:start w:val="1"/>
+      <w:numFmt w:val="bullet"/>
+      <w:lvlText w:val=""/>
+      <w:lvlJc w:val="left"/>
+      <w:pPr>
+        <w:ind w:left="4320" w:hanging="360"/>
+      </w:pPr>
+      <w:rPr>
+        <w:rFonts w:ascii="Wingdings" w:hAnsi="Wingdings" w:hint="default"/>
+      </w:rPr>
+    </w:lvl>
+    <w:lvl w:ilvl="6" w:tplc="04090001" w:tentative="1">
+      <w:start w:val="1"/>
+      <w:numFmt w:val="bullet"/>
+      <w:lvlText w:val=""/>
+      <w:lvlJc w:val="left"/>
+      <w:pPr>
+        <w:ind w:left="5040" w:hanging="360"/>
+      </w:pPr>
+      <w:rPr>
+        <w:rFonts w:ascii="Symbol" w:hAnsi="Symbol" w:hint="default"/>
+      </w:rPr>
+    </w:lvl>
+    <w:lvl w:ilvl="7" w:tplc="04090003" w:tentative="1">
+      <w:start w:val="1"/>
+      <w:numFmt w:val="bullet"/>
+      <w:lvlText w:val="o"/>
+      <w:lvlJc w:val="left"/>
+      <w:pPr>
+        <w:ind w:left="5760" w:hanging="360"/>
+      </w:pPr>
+      <w:rPr>
+        <w:rFonts w:ascii="Courier New" w:hAnsi="Courier New" w:hint="default"/>
+      </w:rPr>
+    </w:lvl>
+    <w:lvl w:ilvl="8" w:tplc="04090005" w:tentative="1">
+      <w:start w:val="1"/>
+      <w:numFmt w:val="bullet"/>
+      <w:lvlText w:val=""/>
+      <w:lvlJc w:val="left"/>
+      <w:pPr>
+        <w:ind w:left="6480" w:hanging="360"/>
+      </w:pPr>
+      <w:rPr>
+        <w:rFonts w:ascii="Wingdings" w:hAnsi="Wingdings" w:hint="default"/>
+      </w:rPr>
+    </w:lvl>
+  </w:abstractNum>
+  <w:abstractNum w:abstractNumId="8">
     <w:nsid w:val="20E95225"/>
     <w:multiLevelType w:val="hybridMultilevel"/>
     <w:tmpl w:val="98D47E9E"/>
@@ -19955,7 +20207,7 @@
       </w:pPr>
     </w:lvl>
   </w:abstractNum>
-  <w:abstractNum w:abstractNumId="8">
+  <w:abstractNum w:abstractNumId="9">
     <w:nsid w:val="23F77BF3"/>
     <w:multiLevelType w:val="hybridMultilevel"/>
     <w:tmpl w:val="C820145C"/>
@@ -20068,7 +20320,7 @@
       </w:rPr>
     </w:lvl>
   </w:abstractNum>
-  <w:abstractNum w:abstractNumId="9">
+  <w:abstractNum w:abstractNumId="10">
     <w:nsid w:val="24EA4B8E"/>
     <w:multiLevelType w:val="hybridMultilevel"/>
     <w:tmpl w:val="78EA130A"/>
@@ -20181,7 +20433,7 @@
       </w:rPr>
     </w:lvl>
   </w:abstractNum>
-  <w:abstractNum w:abstractNumId="10">
+  <w:abstractNum w:abstractNumId="11">
     <w:nsid w:val="2BEA5845"/>
     <w:multiLevelType w:val="hybridMultilevel"/>
     <w:tmpl w:val="548857C6"/>
@@ -20294,7 +20546,7 @@
       </w:rPr>
     </w:lvl>
   </w:abstractNum>
-  <w:abstractNum w:abstractNumId="11">
+  <w:abstractNum w:abstractNumId="12">
     <w:nsid w:val="3379614E"/>
     <w:multiLevelType w:val="hybridMultilevel"/>
     <w:tmpl w:val="57DE5304"/>
@@ -20407,7 +20659,7 @@
       </w:rPr>
     </w:lvl>
   </w:abstractNum>
-  <w:abstractNum w:abstractNumId="12">
+  <w:abstractNum w:abstractNumId="13">
     <w:nsid w:val="36297053"/>
     <w:multiLevelType w:val="hybridMultilevel"/>
     <w:tmpl w:val="76844734"/>
@@ -20520,7 +20772,7 @@
       </w:rPr>
     </w:lvl>
   </w:abstractNum>
-  <w:abstractNum w:abstractNumId="13">
+  <w:abstractNum w:abstractNumId="14">
     <w:nsid w:val="3A046214"/>
     <w:multiLevelType w:val="hybridMultilevel"/>
     <w:tmpl w:val="E530F930"/>
@@ -20633,7 +20885,7 @@
       </w:rPr>
     </w:lvl>
   </w:abstractNum>
-  <w:abstractNum w:abstractNumId="14">
+  <w:abstractNum w:abstractNumId="15">
     <w:nsid w:val="421448F1"/>
     <w:multiLevelType w:val="hybridMultilevel"/>
     <w:tmpl w:val="3066327A"/>
@@ -20746,7 +20998,7 @@
       </w:rPr>
     </w:lvl>
   </w:abstractNum>
-  <w:abstractNum w:abstractNumId="15">
+  <w:abstractNum w:abstractNumId="16">
     <w:nsid w:val="4CB456D4"/>
     <w:multiLevelType w:val="hybridMultilevel"/>
     <w:tmpl w:val="0AEA3240"/>
@@ -20858,7 +21110,7 @@
       </w:rPr>
     </w:lvl>
   </w:abstractNum>
-  <w:abstractNum w:abstractNumId="16">
+  <w:abstractNum w:abstractNumId="17">
     <w:nsid w:val="53B4569D"/>
     <w:multiLevelType w:val="hybridMultilevel"/>
     <w:tmpl w:val="05AAA938"/>
@@ -20971,7 +21223,7 @@
       </w:rPr>
     </w:lvl>
   </w:abstractNum>
-  <w:abstractNum w:abstractNumId="17">
+  <w:abstractNum w:abstractNumId="18">
     <w:nsid w:val="563463D1"/>
     <w:multiLevelType w:val="hybridMultilevel"/>
     <w:tmpl w:val="2F342C24"/>
@@ -21084,7 +21336,7 @@
       </w:rPr>
     </w:lvl>
   </w:abstractNum>
-  <w:abstractNum w:abstractNumId="18">
+  <w:abstractNum w:abstractNumId="19">
     <w:nsid w:val="5F062951"/>
     <w:multiLevelType w:val="hybridMultilevel"/>
     <w:tmpl w:val="9676D418"/>
@@ -21196,7 +21448,7 @@
       </w:rPr>
     </w:lvl>
   </w:abstractNum>
-  <w:abstractNum w:abstractNumId="19">
+  <w:abstractNum w:abstractNumId="20">
     <w:nsid w:val="6B1F49BC"/>
     <w:multiLevelType w:val="hybridMultilevel"/>
     <w:tmpl w:val="1068CAC0"/>
@@ -21282,7 +21534,7 @@
       </w:pPr>
     </w:lvl>
   </w:abstractNum>
-  <w:abstractNum w:abstractNumId="20">
+  <w:abstractNum w:abstractNumId="21">
     <w:nsid w:val="6D8855B6"/>
     <w:multiLevelType w:val="hybridMultilevel"/>
     <w:tmpl w:val="B426AC40"/>
@@ -21368,7 +21620,7 @@
       </w:pPr>
     </w:lvl>
   </w:abstractNum>
-  <w:abstractNum w:abstractNumId="21">
+  <w:abstractNum w:abstractNumId="22">
     <w:nsid w:val="713378ED"/>
     <w:multiLevelType w:val="hybridMultilevel"/>
     <w:tmpl w:val="ED7A2956"/>
@@ -21481,7 +21733,7 @@
       </w:rPr>
     </w:lvl>
   </w:abstractNum>
-  <w:abstractNum w:abstractNumId="22">
+  <w:abstractNum w:abstractNumId="23">
     <w:nsid w:val="715520AB"/>
     <w:multiLevelType w:val="hybridMultilevel"/>
     <w:tmpl w:val="E316409E"/>
@@ -21593,7 +21845,7 @@
       </w:rPr>
     </w:lvl>
   </w:abstractNum>
-  <w:abstractNum w:abstractNumId="23">
+  <w:abstractNum w:abstractNumId="24">
     <w:nsid w:val="71576FCA"/>
     <w:multiLevelType w:val="hybridMultilevel"/>
     <w:tmpl w:val="C2FCF8AC"/>
@@ -21706,7 +21958,7 @@
       </w:rPr>
     </w:lvl>
   </w:abstractNum>
-  <w:abstractNum w:abstractNumId="24">
+  <w:abstractNum w:abstractNumId="25">
     <w:nsid w:val="71C02296"/>
     <w:multiLevelType w:val="hybridMultilevel"/>
     <w:tmpl w:val="67B28496"/>
@@ -21798,7 +22050,7 @@
       </w:pPr>
     </w:lvl>
   </w:abstractNum>
-  <w:abstractNum w:abstractNumId="25">
+  <w:abstractNum w:abstractNumId="26">
     <w:nsid w:val="77E26F6F"/>
     <w:multiLevelType w:val="hybridMultilevel"/>
     <w:tmpl w:val="74AC8D1E"/>
@@ -21887,7 +22139,7 @@
       </w:pPr>
     </w:lvl>
   </w:abstractNum>
-  <w:abstractNum w:abstractNumId="26">
+  <w:abstractNum w:abstractNumId="27">
     <w:nsid w:val="7D0A3E80"/>
     <w:multiLevelType w:val="hybridMultilevel"/>
     <w:tmpl w:val="01882192"/>
@@ -22000,7 +22252,7 @@
       </w:rPr>
     </w:lvl>
   </w:abstractNum>
-  <w:abstractNum w:abstractNumId="27">
+  <w:abstractNum w:abstractNumId="28">
     <w:nsid w:val="7FEE1F54"/>
     <w:multiLevelType w:val="hybridMultilevel"/>
     <w:tmpl w:val="FE2A30B0"/>
@@ -22116,43 +22368,43 @@
     <w:abstractNumId w:val="4"/>
   </w:num>
   <w:num w:numId="2">
-    <w:abstractNumId w:val="21"/>
+    <w:abstractNumId w:val="22"/>
   </w:num>
   <w:num w:numId="3">
     <w:abstractNumId w:val="1"/>
   </w:num>
   <w:num w:numId="4">
-    <w:abstractNumId w:val="22"/>
+    <w:abstractNumId w:val="23"/>
   </w:num>
   <w:num w:numId="5">
-    <w:abstractNumId w:val="18"/>
+    <w:abstractNumId w:val="19"/>
   </w:num>
   <w:num w:numId="6">
-    <w:abstractNumId w:val="27"/>
+    <w:abstractNumId w:val="28"/>
   </w:num>
   <w:num w:numId="7">
     <w:abstractNumId w:val="5"/>
   </w:num>
   <w:num w:numId="8">
-    <w:abstractNumId w:val="10"/>
+    <w:abstractNumId w:val="11"/>
   </w:num>
   <w:num w:numId="9">
-    <w:abstractNumId w:val="14"/>
+    <w:abstractNumId w:val="15"/>
   </w:num>
   <w:num w:numId="10">
-    <w:abstractNumId w:val="17"/>
+    <w:abstractNumId w:val="18"/>
   </w:num>
   <w:num w:numId="11">
-    <w:abstractNumId w:val="19"/>
+    <w:abstractNumId w:val="20"/>
   </w:num>
   <w:num w:numId="12">
-    <w:abstractNumId w:val="20"/>
+    <w:abstractNumId w:val="21"/>
   </w:num>
   <w:num w:numId="13">
-    <w:abstractNumId w:val="12"/>
+    <w:abstractNumId w:val="13"/>
   </w:num>
   <w:num w:numId="14">
-    <w:abstractNumId w:val="24"/>
+    <w:abstractNumId w:val="25"/>
   </w:num>
   <w:num w:numId="15">
     <w:abstractNumId w:val="2"/>
@@ -22161,40 +22413,43 @@
     <w:abstractNumId w:val="3"/>
   </w:num>
   <w:num w:numId="17">
-    <w:abstractNumId w:val="7"/>
+    <w:abstractNumId w:val="8"/>
   </w:num>
   <w:num w:numId="18">
-    <w:abstractNumId w:val="25"/>
+    <w:abstractNumId w:val="26"/>
   </w:num>
   <w:num w:numId="19">
-    <w:abstractNumId w:val="15"/>
+    <w:abstractNumId w:val="16"/>
   </w:num>
   <w:num w:numId="20">
+    <w:abstractNumId w:val="10"/>
+  </w:num>
+  <w:num w:numId="21">
     <w:abstractNumId w:val="9"/>
   </w:num>
-  <w:num w:numId="21">
-    <w:abstractNumId w:val="8"/>
-  </w:num>
   <w:num w:numId="22">
-    <w:abstractNumId w:val="23"/>
+    <w:abstractNumId w:val="24"/>
   </w:num>
   <w:num w:numId="23">
-    <w:abstractNumId w:val="11"/>
+    <w:abstractNumId w:val="12"/>
   </w:num>
   <w:num w:numId="24">
     <w:abstractNumId w:val="6"/>
   </w:num>
   <w:num w:numId="25">
-    <w:abstractNumId w:val="13"/>
+    <w:abstractNumId w:val="14"/>
   </w:num>
   <w:num w:numId="26">
     <w:abstractNumId w:val="0"/>
   </w:num>
   <w:num w:numId="27">
-    <w:abstractNumId w:val="16"/>
+    <w:abstractNumId w:val="17"/>
   </w:num>
   <w:num w:numId="28">
-    <w:abstractNumId w:val="26"/>
+    <w:abstractNumId w:val="27"/>
+  </w:num>
+  <w:num w:numId="29">
+    <w:abstractNumId w:val="7"/>
   </w:num>
 </w:numbering>
 </file>
@@ -22353,6 +22608,7 @@
   </w:latentStyles>
   <w:style w:type="paragraph" w:default="1" w:styleId="Normalny">
     <w:name w:val="Normal"/>
+    <w:aliases w:val="Normalny Tekścior"/>
     <w:qFormat/>
     <w:rsid w:val="00800D92"/>
     <w:pPr>
@@ -22773,6 +23029,7 @@
   </w:latentStyles>
   <w:style w:type="paragraph" w:default="1" w:styleId="Normalny">
     <w:name w:val="Normal"/>
+    <w:aliases w:val="Normalny Tekścior"/>
     <w:qFormat/>
     <w:rsid w:val="00800D92"/>
     <w:pPr>
@@ -23364,7 +23621,7 @@
 </file>
 
 <file path=customXml/itemProps1.xml><?xml version="1.0" encoding="utf-8"?>
-<ds:datastoreItem xmlns:ds="http://schemas.openxmlformats.org/officeDocument/2006/customXml" ds:itemID="{102D370C-3FF6-524A-BFCE-00FAA2862DCC}">
+<ds:datastoreItem xmlns:ds="http://schemas.openxmlformats.org/officeDocument/2006/customXml" ds:itemID="{507D8A28-D408-BB48-99F4-1AC9AC122C30}">
   <ds:schemaRefs>
     <ds:schemaRef ds:uri="http://schemas.openxmlformats.org/officeDocument/2006/bibliography"/>
   </ds:schemaRefs>

</xml_diff>

<commit_message>
asp.net 4 zamienione na 5
</commit_message>
<xml_diff>
--- a/mgr.docx
+++ b/mgr.docx
@@ -77,7 +77,10 @@
         </w:numPr>
       </w:pPr>
       <w:r>
-        <w:t>To do ASP.NET 4 MVC VS ASP.NET</w:t>
+        <w:t>To do ASP.NET 5</w:t>
+      </w:r>
+      <w:r>
+        <w:t xml:space="preserve"> MVC VS ASP.NET</w:t>
       </w:r>
       <w:r>
         <w:t xml:space="preserve"> (aka MVC vc MVP/MVVM itp.)</w:t>
@@ -109,6 +112,38 @@
     </w:p>
     <w:p>
       <w:pPr>
+        <w:pStyle w:val="Akapitzlist"/>
+        <w:numPr>
+          <w:ilvl w:val="0"/>
+          <w:numId w:val="19"/>
+        </w:numPr>
+      </w:pPr>
+      <w:r>
+        <w:t>Co to je warstwa?</w:t>
+      </w:r>
+      <w:r>
+        <w:t xml:space="preserve"> </w:t>
+      </w:r>
+      <w:hyperlink r:id="rId9" w:history="1">
+        <w:r>
+          <w:rPr>
+            <w:rStyle w:val="Hipercze"/>
+          </w:rPr>
+          <w:t>http://en.wikipedia.org/wiki/Multilayered_architecture</w:t>
+        </w:r>
+      </w:hyperlink>
+    </w:p>
+    <w:p>
+      <w:pPr>
+        <w:pStyle w:val="Akapitzlist"/>
+        <w:numPr>
+          <w:ilvl w:val="0"/>
+          <w:numId w:val="19"/>
+        </w:numPr>
+      </w:pPr>
+    </w:p>
+    <w:p>
+      <w:pPr>
         <w:jc w:val="both"/>
       </w:pPr>
     </w:p>
@@ -127,6 +162,12 @@
       <w:r>
         <w:br/>
         <w:t>Todo: Formularze przenieść z kontrolera za widok</w:t>
+      </w:r>
+    </w:p>
+    <w:p/>
+    <w:p>
+      <w:r>
+        <w:t>Todo: dogy words: route, router, presenter</w:t>
       </w:r>
     </w:p>
     <w:p>
@@ -260,6 +301,7 @@
         <w:jc w:val="both"/>
       </w:pPr>
       <w:r>
+        <w:lastRenderedPageBreak/>
         <w:t>Bezpośredni dostęp poprzez ścieżkę narzuca problem ograniczania dostępu do konkretnych plików, które nie powinny być dostępne dla wszystkich użytkowników, bądź tylko dla wybranej grupy.</w:t>
       </w:r>
     </w:p>
@@ -365,7 +407,7 @@
                     <pic:cNvPicPr/>
                   </pic:nvPicPr>
                   <pic:blipFill>
-                    <a:blip r:embed="rId9">
+                    <a:blip r:embed="rId10">
                       <a:extLst>
                         <a:ext uri="{28A0092B-C50C-407E-A947-70E740481C1C}">
                           <a14:useLocalDpi xmlns:a14="http://schemas.microsoft.com/office/drawing/2010/main" val="0"/>
@@ -750,7 +792,7 @@
                     <pic:cNvPicPr/>
                   </pic:nvPicPr>
                   <pic:blipFill>
-                    <a:blip r:embed="rId10">
+                    <a:blip r:embed="rId11">
                       <a:extLst>
                         <a:ext uri="{28A0092B-C50C-407E-A947-70E740481C1C}">
                           <a14:useLocalDpi xmlns:a14="http://schemas.microsoft.com/office/drawing/2010/main" val="0"/>
@@ -1051,6 +1093,7 @@
         <w:jc w:val="both"/>
       </w:pPr>
       <w:r>
+        <w:lastRenderedPageBreak/>
         <w:t>kontroler i akcja – mówi dokąd ma kierować dana trasa jeśli jest spełniona.</w:t>
       </w:r>
     </w:p>
@@ -1477,7 +1520,13 @@
         <w:t xml:space="preserve"> całkowitą</w:t>
       </w:r>
       <w:r>
-        <w:t xml:space="preserve">. Zakładając, że nazwaliśmy owy parametr „year” ograniczenie na niego w APS.NET MVC 4 wyglądałoby następująco: </w:t>
+        <w:t xml:space="preserve">. Zakładając, że nazwaliśmy owy parametr „year” ograniczenie na niego w APS.NET MVC </w:t>
+      </w:r>
+      <w:r>
+        <w:t>5</w:t>
+      </w:r>
+      <w:r>
+        <w:t xml:space="preserve"> wyglądałoby następująco: </w:t>
       </w:r>
     </w:p>
     <w:p>
@@ -1726,7 +1775,13 @@
         <w:jc w:val="both"/>
       </w:pPr>
       <w:r>
-        <w:t>Przykład ograniczenia trasy do metody GET w frameworku ASP.NET MVC 4:</w:t>
+        <w:t xml:space="preserve">Przykład ograniczenia trasy do metody GET w frameworku ASP.NET MVC </w:t>
+      </w:r>
+      <w:r>
+        <w:t>5</w:t>
+      </w:r>
+      <w:r>
+        <w:t>:</w:t>
       </w:r>
     </w:p>
     <w:p>
@@ -2089,8 +2144,6 @@
       <w:r>
         <w:t>y</w:t>
       </w:r>
-      <w:bookmarkStart w:id="0" w:name="_GoBack"/>
-      <w:bookmarkEnd w:id="0"/>
       <w:r>
         <w:t>:</w:t>
       </w:r>
@@ -2840,6 +2893,7 @@
           <w:noProof/>
           <w:lang w:val="en-US"/>
         </w:rPr>
+        <w:lastRenderedPageBreak/>
         <mc:AlternateContent>
           <mc:Choice Requires="wps">
             <w:drawing>
@@ -3142,6 +3196,7 @@
           <w:noProof/>
           <w:lang w:val="en-US"/>
         </w:rPr>
+        <w:lastRenderedPageBreak/>
         <mc:AlternateContent>
           <mc:Choice Requires="wps">
             <w:drawing>
@@ -3224,7 +3279,7 @@
                                           <pic:cNvPicPr/>
                                         </pic:nvPicPr>
                                         <pic:blipFill>
-                                          <a:blip r:embed="rId11">
+                                          <a:blip r:embed="rId12">
                                             <a:extLst>
                                               <a:ext uri="{28A0092B-C50C-407E-A947-70E740481C1C}">
                                                 <a14:useLocalDpi xmlns:a14="http://schemas.microsoft.com/office/drawing/2010/main" val="0"/>
@@ -3343,7 +3398,7 @@
                                     <pic:cNvPicPr/>
                                   </pic:nvPicPr>
                                   <pic:blipFill>
-                                    <a:blip r:embed="rId11">
+                                    <a:blip r:embed="rId12">
                                       <a:extLst>
                                         <a:ext uri="{28A0092B-C50C-407E-A947-70E740481C1C}">
                                           <a14:useLocalDpi xmlns:a14="http://schemas.microsoft.com/office/drawing/2010/main" val="0"/>
@@ -3549,7 +3604,11 @@
         <w:jc w:val="both"/>
       </w:pPr>
       <w:r>
-        <w:t>Definiowanie poprzez kod programu pozwala na dowolność organizowania definicji tras w programie. W zależności od skomplikowania przyjętych metod odnalezienie odpowiedniej trasy może być łatwe jak w sposobie definiowania poprzez plik. Jednak, zastosowane konstrukcje programistyczne, choć pomocne w innych sytuacjach, mogą znacząco utrudnić poszukiwania.</w:t>
+        <w:t xml:space="preserve">Definiowanie poprzez kod programu pozwala na dowolność organizowania definicji tras w programie. W zależności od skomplikowania przyjętych metod odnalezienie odpowiedniej trasy </w:t>
+      </w:r>
+      <w:r>
+        <w:lastRenderedPageBreak/>
+        <w:t>może być łatwe jak w sposobie definiowania poprzez plik. Jednak, zastosowane konstrukcje programistyczne, choć pomocne w innych sytuacjach, mogą znacząco utrudnić poszukiwania.</w:t>
       </w:r>
     </w:p>
     <w:p>
@@ -3914,22 +3973,37 @@
           <w:sz w:val="28"/>
           <w:szCs w:val="28"/>
         </w:rPr>
-        <w:t>ASP.NET MVC 4.0</w:t>
-      </w:r>
-    </w:p>
-    <w:p>
-      <w:pPr>
-        <w:jc w:val="both"/>
+        <w:t xml:space="preserve">ASP.NET MVC </w:t>
+      </w:r>
+      <w:r>
         <w:rPr>
           <w:sz w:val="28"/>
           <w:szCs w:val="28"/>
         </w:rPr>
-      </w:pPr>
+        <w:t>5</w:t>
+      </w:r>
       <w:r>
         <w:rPr>
           <w:sz w:val="28"/>
           <w:szCs w:val="28"/>
         </w:rPr>
+        <w:t>.0</w:t>
+      </w:r>
+    </w:p>
+    <w:p>
+      <w:pPr>
+        <w:jc w:val="both"/>
+        <w:rPr>
+          <w:sz w:val="28"/>
+          <w:szCs w:val="28"/>
+        </w:rPr>
+      </w:pPr>
+      <w:r>
+        <w:rPr>
+          <w:sz w:val="28"/>
+          <w:szCs w:val="28"/>
+        </w:rPr>
+        <w:lastRenderedPageBreak/>
         <w:t>[todo – przejrzeć dokument i sprawdzić czy nigdzie napisane nie ma, że ASP.NET MVC nie ma trasowania przez adnotacje (atrybuty), w MVC 5 dodali to już]</w:t>
       </w:r>
     </w:p>
@@ -4028,7 +4102,13 @@
                         <w:txbxContent>
                           <w:p>
                             <w:r>
-                              <w:t>TODO: Przykład trasy w MVC 4.0</w:t>
+                              <w:t>TODO: Przykład trasy w MVC</w:t>
+                            </w:r>
+                            <w:r>
+                              <w:t xml:space="preserve"> 5</w:t>
+                            </w:r>
+                            <w:r>
+                              <w:t>.0</w:t>
                             </w:r>
                           </w:p>
                           <w:p/>
@@ -4058,7 +4138,13 @@
                   <w:txbxContent>
                     <w:p>
                       <w:r>
-                        <w:t>TODO: Przykład trasy w MVC 4.0</w:t>
+                        <w:t>TODO: Przykład trasy w MVC</w:t>
+                      </w:r>
+                      <w:r>
+                        <w:t xml:space="preserve"> 5</w:t>
+                      </w:r>
+                      <w:r>
+                        <w:t>.0</w:t>
                       </w:r>
                     </w:p>
                     <w:p/>
@@ -4146,7 +4232,13 @@
         <w:t>tedy</w:t>
       </w:r>
       <w:r>
-        <w:t xml:space="preserve"> prawdopodobnie dobrym rozwiązaniem podzielenie tras na mniejsze grupy i umieszczenie ich w oddzielnych klasach. ASP.NET MVC 4.0 nie dostarcza gotowego rozwiązania konfigurowania tras w oddzielnym pliku. Było to możliwe w wersji 2.0 frameworka, gdzie trasy umieszczano</w:t>
+        <w:t xml:space="preserve"> prawdopodobnie dobrym rozwiązaniem podzielenie tras na mniejsze grupy i umieszczenie ich w oddzielnych klasach. ASP.NET MVC </w:t>
+      </w:r>
+      <w:r>
+        <w:t>5</w:t>
+      </w:r>
+      <w:r>
+        <w:t>.0 nie dostarcza gotowego rozwiązania konfigurowania tras w oddzielnym pliku. Było to możliwe w wersji 2.0 frameworka, gdzie trasy umieszczano</w:t>
       </w:r>
       <w:r>
         <w:t xml:space="preserve"> w pliku „web.config”. Plik ten jednak jest głównym plikiem konfiguracyjnym, a umieszczanie definicji tras obok pozostałej konfiguracji utrudnia odczytywanie zawartości. Odseparowanie tras było, więc dobrym pomysłem pod względem zwiększenia czytelności konfiguracji.</w:t>
@@ -4214,7 +4306,7 @@
       <w:pPr>
         <w:jc w:val="both"/>
       </w:pPr>
-      <w:hyperlink r:id="rId12" w:history="1">
+      <w:hyperlink r:id="rId13" w:history="1">
         <w:r>
           <w:rPr>
             <w:rStyle w:val="Hipercze"/>
@@ -4242,6 +4334,7 @@
           <w:noProof/>
           <w:lang w:val="en-US"/>
         </w:rPr>
+        <w:lastRenderedPageBreak/>
         <mc:AlternateContent>
           <mc:Choice Requires="wps">
             <w:drawing>
@@ -4767,6 +4860,7 @@
         <w:jc w:val="both"/>
       </w:pPr>
       <w:r>
+        <w:lastRenderedPageBreak/>
         <w:t>Literal</w:t>
       </w:r>
     </w:p>
@@ -5589,6 +5683,7 @@
           <w:noProof/>
           <w:lang w:val="en-US"/>
         </w:rPr>
+        <w:lastRenderedPageBreak/>
         <mc:AlternateContent>
           <mc:Choice Requires="wps">
             <w:drawing>
@@ -6481,7 +6576,21 @@
           <w:sz w:val="28"/>
           <w:szCs w:val="28"/>
         </w:rPr>
-        <w:t>ASP.NET MVC 4.0</w:t>
+        <w:t xml:space="preserve">ASP.NET MVC </w:t>
+      </w:r>
+      <w:r>
+        <w:rPr>
+          <w:sz w:val="28"/>
+          <w:szCs w:val="28"/>
+        </w:rPr>
+        <w:t>5</w:t>
+      </w:r>
+      <w:r>
+        <w:rPr>
+          <w:sz w:val="28"/>
+          <w:szCs w:val="28"/>
+        </w:rPr>
+        <w:t>.0</w:t>
       </w:r>
     </w:p>
     <w:p>
@@ -6566,6 +6675,7 @@
         </w:numPr>
       </w:pPr>
       <w:r>
+        <w:lastRenderedPageBreak/>
         <w:t>HtmlHelper.RouteLink</w:t>
       </w:r>
       <w:r>
@@ -7253,7 +7363,11 @@
         <w:t>.</w:t>
       </w:r>
       <w:r>
-        <w:t xml:space="preserve"> Aby zmienić samą nazwę trasy, wystarczy zmienić wartość pod stałą. Natomiast jeśli chcemy zmieniać </w:t>
+        <w:t xml:space="preserve"> Aby zmienić samą nazwę trasy, wystarczy </w:t>
+      </w:r>
+      <w:r>
+        <w:lastRenderedPageBreak/>
+        <w:t>zmienić wartość pod stałą. Natomiast jeśli chcemy zmieniać </w:t>
       </w:r>
       <w:r>
         <w:t>sama </w:t>
@@ -8097,8 +8211,13 @@
         </w:numPr>
         <w:jc w:val="both"/>
       </w:pPr>
-      <w:r>
-        <w:t>404</w:t>
+      <w:bookmarkStart w:id="0" w:name="_GoBack"/>
+      <w:r>
+        <w:t>4</w:t>
+      </w:r>
+      <w:bookmarkEnd w:id="0"/>
+      <w:r>
+        <w:t>04</w:t>
       </w:r>
       <w:r>
         <w:t xml:space="preserve"> -</w:t>
@@ -8133,6 +8252,7 @@
         <w:jc w:val="both"/>
       </w:pPr>
       <w:r>
+        <w:lastRenderedPageBreak/>
         <w:t>500 – wewnętrzny błąd systemu</w:t>
       </w:r>
     </w:p>
@@ -8556,6 +8676,7 @@
         <w:jc w:val="both"/>
       </w:pPr>
       <w:r>
+        <w:lastRenderedPageBreak/>
         <w:t>Stosowane nazewnictwa:</w:t>
       </w:r>
     </w:p>
@@ -9804,6 +9925,7 @@
           <w:noProof/>
           <w:lang w:val="en-US"/>
         </w:rPr>
+        <w:lastRenderedPageBreak/>
         <mc:AlternateContent>
           <mc:Choice Requires="wps">
             <w:drawing>
@@ -11863,6 +11985,7 @@
         <w:jc w:val="both"/>
       </w:pPr>
       <w:r>
+        <w:lastRenderedPageBreak/>
         <w:t>Proszę zauważyć znak zapytania przy typie parametru page. Mówi on, że zmienna może być pusta i nie znajduje się pod nią żadna wartość.</w:t>
       </w:r>
     </w:p>
@@ -12712,7 +12835,10 @@
         <w:t>ASP</w:t>
       </w:r>
       <w:r>
-        <w:t>.NET MVC 4</w:t>
+        <w:t xml:space="preserve">.NET MVC </w:t>
+      </w:r>
+      <w:r>
+        <w:t>5</w:t>
       </w:r>
     </w:p>
     <w:p>
@@ -12771,7 +12897,13 @@
         <w:t>ASP</w:t>
       </w:r>
       <w:r>
-        <w:t xml:space="preserve">.NET MVC 4 to również brak wsparcia przy tworzeniu kontrolerów. Aby użyć wstrzykiwania przez konstruktor </w:t>
+        <w:t xml:space="preserve">.NET MVC </w:t>
+      </w:r>
+      <w:r>
+        <w:t>5</w:t>
+      </w:r>
+      <w:r>
+        <w:t xml:space="preserve"> to również brak wsparcia przy tworzeniu kontrolerów. Aby użyć wstrzykiwania przez konstruktor </w:t>
       </w:r>
       <w:r>
         <w:t>programista musi dostęp nad tworzeniem obiektu.</w:t>
@@ -12795,7 +12927,13 @@
         <w:t xml:space="preserve"> fabryki. W</w:t>
       </w:r>
       <w:r>
-        <w:t xml:space="preserve"> ASP.NET MVC 4 nie istnieje gotowe rozwiązanie tego typu, ale istnieje możliwość stworzen</w:t>
+        <w:t xml:space="preserve"> ASP.NET MVC </w:t>
+      </w:r>
+      <w:r>
+        <w:t>5</w:t>
+      </w:r>
+      <w:r>
+        <w:t xml:space="preserve"> nie istnieje gotowe rozwiązanie tego typu, ale istnieje możliwość stworzen</w:t>
       </w:r>
       <w:r>
         <w:t xml:space="preserve">ia własnej fabryki kontrolerów. </w:t>
@@ -12942,7 +13080,7 @@
                       <wps:txbx>
                         <w:txbxContent>
                           <w:p>
-                            <w:hyperlink r:id="rId13" w:history="1">
+                            <w:hyperlink r:id="rId14" w:history="1">
                               <w:r>
                                 <w:rPr>
                                   <w:rStyle w:val="Hipercze"/>
@@ -12976,7 +13114,7 @@
                 <v:textbox>
                   <w:txbxContent>
                     <w:p>
-                      <w:hyperlink r:id="rId14" w:history="1">
+                      <w:hyperlink r:id="rId15" w:history="1">
                         <w:r>
                           <w:rPr>
                             <w:rStyle w:val="Hipercze"/>
@@ -13069,7 +13207,11 @@
         <w:t>ną częścią stron internetowych i nie istnieje wiele witryn, które by z nich nie korzystały. Typowa interakcj</w:t>
       </w:r>
       <w:r>
-        <w:t>a z formularzem wymaga operacji przechodzących przez wszystkie warstwy aplikacji. Przykładem może być formularz edycji profilu. Najpierw bieżące dane muszą zostać pobrane z bazy danych, następnie na ich podstawie tworzony jest model (często przy użyciu ORM), który kolejno zostaje przekazany przez kontroler do widoku gdzie na jego podstawie zostają uzupełnione pola formularza.</w:t>
+        <w:t xml:space="preserve">a z formularzem wymaga operacji przechodzących przez wszystkie warstwy aplikacji. Przykładem może być formularz edycji profilu. Najpierw bieżące dane muszą zostać pobrane z bazy danych, następnie na ich podstawie tworzony jest model (często przy użyciu ORM), który kolejno zostaje przekazany przez kontroler do </w:t>
+      </w:r>
+      <w:r>
+        <w:lastRenderedPageBreak/>
+        <w:t>widoku gdzie na jego podstawie zostają uzupełnione pola formularza.</w:t>
       </w:r>
       <w:r>
         <w:t xml:space="preserve"> </w:t>
@@ -13601,7 +13743,7 @@
                             </w:r>
                           </w:p>
                           <w:p>
-                            <w:hyperlink r:id="rId15" w:history="1">
+                            <w:hyperlink r:id="rId16" w:history="1">
                               <w:r>
                                 <w:rPr>
                                   <w:rStyle w:val="Hipercze"/>
@@ -13635,7 +13777,7 @@
                       </w:r>
                     </w:p>
                     <w:p>
-                      <w:hyperlink r:id="rId16" w:history="1">
+                      <w:hyperlink r:id="rId17" w:history="1">
                         <w:r>
                           <w:rPr>
                             <w:rStyle w:val="Hipercze"/>
@@ -13949,7 +14091,7 @@
                             <w:pPr>
                               <w:jc w:val="both"/>
                             </w:pPr>
-                            <w:hyperlink r:id="rId17" w:history="1">
+                            <w:hyperlink r:id="rId18" w:history="1">
                               <w:r>
                                 <w:rPr>
                                   <w:rStyle w:val="Hipercze"/>
@@ -14000,7 +14142,7 @@
                       <w:pPr>
                         <w:jc w:val="both"/>
                       </w:pPr>
-                      <w:hyperlink r:id="rId18" w:history="1">
+                      <w:hyperlink r:id="rId19" w:history="1">
                         <w:r>
                           <w:rPr>
                             <w:rStyle w:val="Hipercze"/>
@@ -14150,7 +14292,7 @@
                             <w:pPr>
                               <w:jc w:val="both"/>
                             </w:pPr>
-                            <w:hyperlink r:id="rId19" w:history="1">
+                            <w:hyperlink r:id="rId20" w:history="1">
                               <w:r>
                                 <w:rPr>
                                   <w:rStyle w:val="Hipercze"/>
@@ -14188,7 +14330,7 @@
                       <w:pPr>
                         <w:jc w:val="both"/>
                       </w:pPr>
-                      <w:hyperlink r:id="rId20" w:history="1">
+                      <w:hyperlink r:id="rId21" w:history="1">
                         <w:r>
                           <w:rPr>
                             <w:rStyle w:val="Hipercze"/>
@@ -14242,6 +14384,7 @@
         <w:jc w:val="both"/>
       </w:pPr>
       <w:r>
+        <w:lastRenderedPageBreak/>
         <w:t xml:space="preserve">Pole formularza nie zawsze musi być wymagane. Opcjonalne pola oznacza się przy użyciu metody </w:t>
       </w:r>
       <w:r>
@@ -14334,7 +14477,7 @@
                             <w:pPr>
                               <w:jc w:val="both"/>
                             </w:pPr>
-                            <w:hyperlink r:id="rId21" w:history="1">
+                            <w:hyperlink r:id="rId22" w:history="1">
                               <w:r>
                                 <w:rPr>
                                   <w:rStyle w:val="Hipercze"/>
@@ -14372,7 +14515,7 @@
                       <w:pPr>
                         <w:jc w:val="both"/>
                       </w:pPr>
-                      <w:hyperlink r:id="rId22" w:history="1">
+                      <w:hyperlink r:id="rId23" w:history="1">
                         <w:r>
                           <w:rPr>
                             <w:rStyle w:val="Hipercze"/>
@@ -14518,7 +14661,7 @@
                             <w:pPr>
                               <w:jc w:val="both"/>
                             </w:pPr>
-                            <w:hyperlink r:id="rId23" w:history="1">
+                            <w:hyperlink r:id="rId24" w:history="1">
                               <w:r>
                                 <w:rPr>
                                   <w:rStyle w:val="Hipercze"/>
@@ -14556,7 +14699,7 @@
                       <w:pPr>
                         <w:jc w:val="both"/>
                       </w:pPr>
-                      <w:hyperlink r:id="rId24" w:history="1">
+                      <w:hyperlink r:id="rId25" w:history="1">
                         <w:r>
                           <w:rPr>
                             <w:rStyle w:val="Hipercze"/>
@@ -14686,7 +14829,7 @@
                             </w:r>
                           </w:p>
                           <w:p>
-                            <w:hyperlink r:id="rId25" w:history="1">
+                            <w:hyperlink r:id="rId26" w:history="1">
                               <w:r>
                                 <w:rPr>
                                   <w:rStyle w:val="Hipercze"/>
@@ -14722,7 +14865,7 @@
                       </w:r>
                     </w:p>
                     <w:p>
-                      <w:hyperlink r:id="rId26" w:history="1">
+                      <w:hyperlink r:id="rId27" w:history="1">
                         <w:r>
                           <w:rPr>
                             <w:rStyle w:val="Hipercze"/>
@@ -14785,6 +14928,7 @@
         <w:jc w:val="both"/>
       </w:pPr>
       <w:r>
+        <w:lastRenderedPageBreak/>
         <w:t xml:space="preserve">Obsługa formularzy w ASP.NET MVC 5 używa odmiennej mechaniki niż inne framework. Nie tworzy się tu oddzielnej klasy, która bezpośrednio przedstawia formularz. </w:t>
       </w:r>
       <w:r>
@@ -15136,6 +15280,7 @@
           <w:noProof/>
           <w:lang w:val="en-US"/>
         </w:rPr>
+        <w:lastRenderedPageBreak/>
         <mc:AlternateContent>
           <mc:Choice Requires="wps">
             <w:drawing>
@@ -16544,6 +16689,7 @@
           <w:noProof/>
           <w:lang w:val="en-US"/>
         </w:rPr>
+        <w:lastRenderedPageBreak/>
         <mc:AlternateContent>
           <mc:Choice Requires="wps">
             <w:drawing>
@@ -16914,7 +17060,11 @@
         <w:t xml:space="preserve">adnotacje </w:t>
       </w:r>
       <w:r>
-        <w:t xml:space="preserve">pozwala na łatwe sprawdzanie pojedynczych pól – do każdego pola doczepiamy jeden lub więcej walidatorów. Każdy walidator sprawdza wyłącznie swoje pole. Problem zaczyna się, gdy reguła walidacji wymaga sprawdzenia więcej niż jednego pola. Przykładem może być sytuacja kiedy dla pewności prosimy użytkownika, aby dwukrotnie podał </w:t>
+        <w:t xml:space="preserve">pozwala na łatwe sprawdzanie pojedynczych pól – do każdego pola doczepiamy jeden lub więcej walidatorów. Każdy walidator sprawdza wyłącznie swoje pole. </w:t>
+      </w:r>
+      <w:r>
+        <w:lastRenderedPageBreak/>
+        <w:t xml:space="preserve">Problem zaczyna się, gdy reguła walidacji wymaga sprawdzenia więcej niż jednego pola. Przykładem może być sytuacja kiedy dla pewności prosimy użytkownika, aby dwukrotnie podał </w:t>
       </w:r>
       <w:r>
         <w:t>adres email. Musimy wtedy spraw</w:t>
@@ -17455,6 +17605,7 @@
         <w:jc w:val="both"/>
       </w:pPr>
       <w:r>
+        <w:lastRenderedPageBreak/>
         <w:t xml:space="preserve">ASP.NET MVC 5 posiada jeszcze inny sposób walidowania danych. Jeśli model widoku będzie implementował interfejs </w:t>
       </w:r>
       <w:r>
@@ -17567,7 +17718,7 @@
       <w:r>
         <w:br/>
       </w:r>
-      <w:hyperlink r:id="rId27" w:history="1">
+      <w:hyperlink r:id="rId28" w:history="1">
         <w:r>
           <w:rPr>
             <w:rStyle w:val="Hipercze"/>
@@ -17635,206 +17786,12 @@
       <w:pPr>
         <w:jc w:val="both"/>
       </w:pPr>
-    </w:p>
-    <w:p>
-      <w:pPr>
-        <w:jc w:val="both"/>
-      </w:pPr>
-    </w:p>
-    <w:p>
-      <w:pPr>
-        <w:jc w:val="both"/>
-      </w:pPr>
-    </w:p>
-    <w:p>
-      <w:pPr>
-        <w:jc w:val="both"/>
-      </w:pPr>
-    </w:p>
-    <w:p>
-      <w:pPr>
-        <w:jc w:val="both"/>
-      </w:pPr>
-    </w:p>
-    <w:p>
-      <w:pPr>
-        <w:jc w:val="both"/>
-      </w:pPr>
-    </w:p>
-    <w:p>
-      <w:pPr>
-        <w:jc w:val="both"/>
-      </w:pPr>
-    </w:p>
-    <w:p>
-      <w:pPr>
-        <w:jc w:val="both"/>
-      </w:pPr>
-    </w:p>
-    <w:p>
-      <w:pPr>
-        <w:jc w:val="both"/>
-      </w:pPr>
-    </w:p>
-    <w:p>
-      <w:pPr>
-        <w:jc w:val="both"/>
-      </w:pPr>
-    </w:p>
-    <w:p>
-      <w:pPr>
-        <w:jc w:val="both"/>
-      </w:pPr>
-    </w:p>
-    <w:p>
-      <w:pPr>
-        <w:jc w:val="both"/>
-      </w:pPr>
-    </w:p>
-    <w:p>
-      <w:pPr>
-        <w:jc w:val="both"/>
-      </w:pPr>
-    </w:p>
-    <w:p>
-      <w:pPr>
-        <w:jc w:val="both"/>
-      </w:pPr>
-    </w:p>
-    <w:p>
-      <w:pPr>
-        <w:jc w:val="both"/>
-      </w:pPr>
-    </w:p>
-    <w:p>
-      <w:pPr>
-        <w:jc w:val="both"/>
-      </w:pPr>
-    </w:p>
-    <w:p>
-      <w:pPr>
-        <w:jc w:val="both"/>
-      </w:pPr>
-    </w:p>
-    <w:p>
-      <w:pPr>
-        <w:jc w:val="both"/>
-      </w:pPr>
-    </w:p>
-    <w:p>
-      <w:pPr>
-        <w:jc w:val="both"/>
-      </w:pPr>
-    </w:p>
-    <w:p>
-      <w:pPr>
-        <w:jc w:val="both"/>
-      </w:pPr>
-    </w:p>
-    <w:p>
-      <w:pPr>
-        <w:jc w:val="both"/>
-      </w:pPr>
-    </w:p>
-    <w:p>
-      <w:pPr>
-        <w:jc w:val="both"/>
-      </w:pPr>
-    </w:p>
-    <w:p>
-      <w:pPr>
-        <w:jc w:val="both"/>
-      </w:pPr>
-    </w:p>
-    <w:p>
-      <w:pPr>
-        <w:jc w:val="both"/>
-      </w:pPr>
-    </w:p>
-    <w:p>
-      <w:pPr>
-        <w:jc w:val="both"/>
-      </w:pPr>
-    </w:p>
-    <w:p>
-      <w:pPr>
-        <w:jc w:val="both"/>
-      </w:pPr>
-    </w:p>
-    <w:p>
-      <w:pPr>
-        <w:jc w:val="both"/>
-      </w:pPr>
-    </w:p>
-    <w:p>
-      <w:pPr>
-        <w:jc w:val="both"/>
-      </w:pPr>
-    </w:p>
-    <w:p>
-      <w:pPr>
-        <w:jc w:val="both"/>
-      </w:pPr>
-    </w:p>
-    <w:p>
-      <w:pPr>
-        <w:jc w:val="both"/>
-      </w:pPr>
-    </w:p>
-    <w:p>
-      <w:pPr>
-        <w:jc w:val="both"/>
-      </w:pPr>
-    </w:p>
-    <w:p>
-      <w:pPr>
-        <w:jc w:val="both"/>
-      </w:pPr>
-    </w:p>
-    <w:p>
-      <w:pPr>
-        <w:jc w:val="both"/>
-      </w:pPr>
-    </w:p>
-    <w:p>
-      <w:pPr>
-        <w:jc w:val="both"/>
-      </w:pPr>
-    </w:p>
-    <w:p>
-      <w:pPr>
-        <w:jc w:val="both"/>
-      </w:pPr>
-    </w:p>
-    <w:p>
-      <w:pPr>
-        <w:jc w:val="both"/>
-      </w:pPr>
-    </w:p>
-    <w:p>
-      <w:pPr>
-        <w:jc w:val="both"/>
-      </w:pPr>
-    </w:p>
-    <w:p>
-      <w:pPr>
-        <w:jc w:val="both"/>
-      </w:pPr>
-    </w:p>
-    <w:p>
-      <w:pPr>
-        <w:jc w:val="both"/>
-      </w:pPr>
-    </w:p>
-    <w:p>
-      <w:pPr>
-        <w:jc w:val="both"/>
-      </w:pPr>
-    </w:p>
-    <w:p>
-      <w:pPr>
-        <w:jc w:val="both"/>
-      </w:pPr>
+      <w:r>
+        <w:t xml:space="preserve">Todo: porównanie </w:t>
+      </w:r>
+      <w:r>
+        <w:t>walidacji zend 2 i mvc</w:t>
+      </w:r>
     </w:p>
     <w:p>
       <w:pPr>
@@ -17853,13 +17810,13 @@
         <mc:AlternateContent>
           <mc:Choice Requires="wps">
             <w:drawing>
-              <wp:anchor distT="0" distB="0" distL="114300" distR="114300" simplePos="0" relativeHeight="251738112" behindDoc="0" locked="0" layoutInCell="1" allowOverlap="1" wp14:anchorId="4F61FD13" wp14:editId="26802728">
+              <wp:anchor distT="0" distB="0" distL="114300" distR="114300" simplePos="0" relativeHeight="251738112" behindDoc="0" locked="0" layoutInCell="1" allowOverlap="1" wp14:anchorId="4F61FD13" wp14:editId="7A08C4B3">
                 <wp:simplePos x="0" y="0"/>
                 <wp:positionH relativeFrom="column">
-                  <wp:posOffset>114300</wp:posOffset>
+                  <wp:posOffset>228600</wp:posOffset>
                 </wp:positionH>
                 <wp:positionV relativeFrom="paragraph">
-                  <wp:posOffset>56515</wp:posOffset>
+                  <wp:posOffset>38100</wp:posOffset>
                 </wp:positionV>
                 <wp:extent cx="4914900" cy="1529715"/>
                 <wp:effectExtent l="0" t="0" r="38100" b="19685"/>
@@ -17989,7 +17946,7 @@
           </mc:Choice>
           <mc:Fallback>
             <w:pict>
-              <v:shape id="Pole tekstowe 4" o:spid="_x0000_s1092" type="#_x0000_t202" style="position:absolute;left:0;text-align:left;margin-left:9pt;margin-top:4.45pt;width:387pt;height:120.45pt;z-index:251738112;visibility:visible;mso-wrap-style:square;mso-width-percent:0;mso-height-percent:0;mso-wrap-distance-left:9pt;mso-wrap-distance-top:0;mso-wrap-distance-right:9pt;mso-wrap-distance-bottom:0;mso-position-horizontal:absolute;mso-position-horizontal-relative:text;mso-position-vertical:absolute;mso-position-vertical-relative:text;mso-width-percent:0;mso-height-percent:0;mso-width-relative:margin;mso-height-relative:margin;v-text-anchor:top" o:gfxdata="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" filled="f" strokecolor="black [3213]">
+              <v:shape id="Pole tekstowe 4" o:spid="_x0000_s1092" type="#_x0000_t202" style="position:absolute;left:0;text-align:left;margin-left:18pt;margin-top:3pt;width:387pt;height:120.45pt;z-index:251738112;visibility:visible;mso-wrap-style:square;mso-width-percent:0;mso-height-percent:0;mso-wrap-distance-left:9pt;mso-wrap-distance-top:0;mso-wrap-distance-right:9pt;mso-wrap-distance-bottom:0;mso-position-horizontal:absolute;mso-position-horizontal-relative:text;mso-position-vertical:absolute;mso-position-vertical-relative:text;mso-width-percent:0;mso-height-percent:0;mso-width-relative:margin;mso-height-relative:margin;v-text-anchor:top" o:gfxdata="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" filled="f" strokecolor="black [3213]">
                 <v:textbox>
                   <w:txbxContent>
                     <w:p>
@@ -18100,6 +18057,16 @@
       <w:pPr>
         <w:jc w:val="both"/>
       </w:pPr>
+    </w:p>
+    <w:p>
+      <w:pPr>
+        <w:jc w:val="both"/>
+      </w:pPr>
+    </w:p>
+    <w:p>
+      <w:pPr>
+        <w:jc w:val="both"/>
+      </w:pPr>
       <w:r>
         <w:rPr>
           <w:noProof/>
@@ -18108,13 +18075,13 @@
         <mc:AlternateContent>
           <mc:Choice Requires="wps">
             <w:drawing>
-              <wp:anchor distT="0" distB="0" distL="114300" distR="114300" simplePos="0" relativeHeight="251732992" behindDoc="0" locked="0" layoutInCell="1" allowOverlap="1" wp14:anchorId="6ABACB32" wp14:editId="05766E6E">
+              <wp:anchor distT="0" distB="0" distL="114300" distR="114300" simplePos="0" relativeHeight="251732992" behindDoc="0" locked="0" layoutInCell="1" allowOverlap="1" wp14:anchorId="6ABACB32" wp14:editId="4EBB1E08">
                 <wp:simplePos x="0" y="0"/>
                 <wp:positionH relativeFrom="column">
                   <wp:posOffset>0</wp:posOffset>
                 </wp:positionH>
                 <wp:positionV relativeFrom="paragraph">
-                  <wp:posOffset>114300</wp:posOffset>
+                  <wp:posOffset>142875</wp:posOffset>
                 </wp:positionV>
                 <wp:extent cx="5486400" cy="1371600"/>
                 <wp:effectExtent l="0" t="0" r="25400" b="25400"/>
@@ -18176,7 +18143,7 @@
                             <w:r>
                               <w:br/>
                             </w:r>
-                            <w:hyperlink r:id="rId28" w:history="1">
+                            <w:hyperlink r:id="rId29" w:history="1">
                               <w:r>
                                 <w:rPr>
                                   <w:rStyle w:val="Hipercze"/>
@@ -18215,7 +18182,7 @@
           </mc:Choice>
           <mc:Fallback>
             <w:pict>
-              <v:shape id="Pole tekstowe 55" o:spid="_x0000_s1093" type="#_x0000_t202" style="position:absolute;left:0;text-align:left;margin-left:0;margin-top:9pt;width:6in;height:108pt;z-index:251732992;visibility:visible;mso-wrap-style:square;mso-wrap-distance-left:9pt;mso-wrap-distance-top:0;mso-wrap-distance-right:9pt;mso-wrap-distance-bottom:0;mso-position-horizontal:absolute;mso-position-horizontal-relative:text;mso-position-vertical:absolute;mso-position-vertical-relative:text;v-text-anchor:top" o:gfxdata="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" filled="f" strokecolor="black [3213]">
+              <v:shape id="Pole tekstowe 55" o:spid="_x0000_s1093" type="#_x0000_t202" style="position:absolute;left:0;text-align:left;margin-left:0;margin-top:11.25pt;width:6in;height:108pt;z-index:251732992;visibility:visible;mso-wrap-style:square;mso-wrap-distance-left:9pt;mso-wrap-distance-top:0;mso-wrap-distance-right:9pt;mso-wrap-distance-bottom:0;mso-position-horizontal:absolute;mso-position-horizontal-relative:text;mso-position-vertical:absolute;mso-position-vertical-relative:text;v-text-anchor:top" o:gfxdata="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" filled="f" strokecolor="black [3213]">
                 <v:textbox>
                   <w:txbxContent>
                     <w:p>
@@ -18232,7 +18199,7 @@
                       <w:r>
                         <w:br/>
                       </w:r>
-                      <w:hyperlink r:id="rId29" w:history="1">
+                      <w:hyperlink r:id="rId30" w:history="1">
                         <w:r>
                           <w:rPr>
                             <w:rStyle w:val="Hipercze"/>
@@ -18277,28 +18244,431 @@
     <w:p>
       <w:pPr>
         <w:jc w:val="both"/>
-      </w:pPr>
-    </w:p>
-    <w:p>
-      <w:pPr>
-        <w:jc w:val="both"/>
-      </w:pPr>
-    </w:p>
-    <w:p>
-      <w:pPr>
-        <w:jc w:val="both"/>
-      </w:pPr>
-    </w:p>
-    <w:p>
-      <w:pPr>
-        <w:jc w:val="both"/>
-      </w:pPr>
-    </w:p>
-    <w:p>
-      <w:pPr>
-        <w:jc w:val="both"/>
-      </w:pPr>
-      <w:hyperlink r:id="rId30" w:history="1">
+        <w:rPr>
+          <w:sz w:val="40"/>
+          <w:szCs w:val="40"/>
+        </w:rPr>
+      </w:pPr>
+      <w:r>
+        <w:rPr>
+          <w:sz w:val="40"/>
+          <w:szCs w:val="40"/>
+        </w:rPr>
+        <w:t xml:space="preserve">Inne </w:t>
+      </w:r>
+      <w:r>
+        <w:rPr>
+          <w:sz w:val="40"/>
+          <w:szCs w:val="40"/>
+        </w:rPr>
+        <w:t xml:space="preserve"> wzorce</w:t>
+      </w:r>
+      <w:r>
+        <w:rPr>
+          <w:sz w:val="40"/>
+          <w:szCs w:val="40"/>
+        </w:rPr>
+        <w:t xml:space="preserve"> (todo lepsza nazwa)</w:t>
+      </w:r>
+    </w:p>
+    <w:p>
+      <w:r>
+        <w:t>TODO: opisać czemu porównuję z innymi wzorcami</w:t>
+      </w:r>
+    </w:p>
+    <w:p/>
+    <w:p/>
+    <w:p>
+      <w:pPr>
+        <w:jc w:val="both"/>
+        <w:rPr>
+          <w:sz w:val="36"/>
+          <w:szCs w:val="36"/>
+        </w:rPr>
+      </w:pPr>
+      <w:r>
+        <w:rPr>
+          <w:sz w:val="36"/>
+          <w:szCs w:val="36"/>
+        </w:rPr>
+        <w:t>Model-View-Presenter</w:t>
+      </w:r>
+    </w:p>
+    <w:p>
+      <w:r>
+        <w:t xml:space="preserve">Todo: source </w:t>
+      </w:r>
+      <w:hyperlink r:id="rId31" w:anchor=".NET_frameworks" w:history="1">
+        <w:r>
+          <w:rPr>
+            <w:rStyle w:val="Hipercze"/>
+          </w:rPr>
+          <w:t>http://en.wikipedia.org/wiki/Model%E2%80%93view%E2%80%93presenter#.NET_frameworks</w:t>
+        </w:r>
+      </w:hyperlink>
+    </w:p>
+    <w:p>
+      <w:pPr>
+        <w:ind w:firstLine="708"/>
+        <w:jc w:val="both"/>
+      </w:pPr>
+      <w:r>
+        <w:t>Model-V</w:t>
+      </w:r>
+      <w:r>
+        <w:t>iew</w:t>
+      </w:r>
+      <w:r>
+        <w:t>-Presenter</w:t>
+      </w:r>
+      <w:r>
+        <w:t xml:space="preserve"> jest wzorcem pochodnym od Model-View-Controller i jest używany głównie do budowy</w:t>
+      </w:r>
+      <w:r>
+        <w:t xml:space="preserve"> interfejsów użytkownika.</w:t>
+      </w:r>
+      <w:r>
+        <w:t xml:space="preserve"> Podobnie jak kontroler w MV</w:t>
+      </w:r>
+      <w:r>
+        <w:t>C</w:t>
+      </w:r>
+      <w:r>
+        <w:t xml:space="preserve"> pre</w:t>
+      </w:r>
+      <w:r>
+        <w:t>zent</w:t>
+      </w:r>
+      <w:r>
+        <w:t>e</w:t>
+      </w:r>
+      <w:r>
+        <w:t>r</w:t>
+      </w:r>
+      <w:r>
+        <w:t xml:space="preserve"> w</w:t>
+      </w:r>
+      <w:r>
+        <w:t xml:space="preserve"> MVP  pośredniczy </w:t>
+      </w:r>
+      <w:r>
+        <w:t>w wymianie danych między modelem, a widokiem. Główną różnicą jest to, że prezenter zawiera logikę dotyczącą widoku</w:t>
+      </w:r>
+      <w:r>
+        <w:t>.</w:t>
+      </w:r>
+      <w:r>
+        <w:t xml:space="preserve"> </w:t>
+      </w:r>
+      <w:r>
+        <w:t>W</w:t>
+      </w:r>
+      <w:r>
+        <w:t xml:space="preserve"> MVC kontroler był zupełnie nieświadomy jak działa widok, a jedynym zadaniem kontrolera w stosunku do widoku było przekazywanie do niego danych, które będą później wyświetlone.</w:t>
+      </w:r>
+    </w:p>
+    <w:p>
+      <w:pPr>
+        <w:jc w:val="both"/>
+      </w:pPr>
+      <w:r>
+        <w:t xml:space="preserve"> </w:t>
+      </w:r>
+      <w:r>
+        <w:tab/>
+        <w:t>MVP jest wzorcem architektonicznym, który w przeciwieństwie do MVC pozwala na rozdzielenie widoku od jego logiki, co pozwala na m.in</w:t>
+      </w:r>
+      <w:r>
+        <w:t>. testowanie jednostkowe warst</w:t>
+      </w:r>
+      <w:r>
+        <w:t>w</w:t>
+      </w:r>
+      <w:r>
+        <w:t>y</w:t>
+      </w:r>
+      <w:r>
+        <w:t xml:space="preserve"> widoku. W jego skład wchodzą:</w:t>
+      </w:r>
+    </w:p>
+    <w:p>
+      <w:pPr>
+        <w:jc w:val="both"/>
+      </w:pPr>
+    </w:p>
+    <w:p>
+      <w:pPr>
+        <w:pStyle w:val="Akapitzlist"/>
+        <w:numPr>
+          <w:ilvl w:val="0"/>
+          <w:numId w:val="29"/>
+        </w:numPr>
+        <w:jc w:val="both"/>
+      </w:pPr>
+      <w:r>
+        <w:t>Model – przechowuje dane określone przez domenę aplikacji</w:t>
+      </w:r>
+    </w:p>
+    <w:p>
+      <w:pPr>
+        <w:pStyle w:val="Akapitzlist"/>
+        <w:numPr>
+          <w:ilvl w:val="0"/>
+          <w:numId w:val="29"/>
+        </w:numPr>
+        <w:jc w:val="both"/>
+      </w:pPr>
+      <w:r>
+        <w:t xml:space="preserve">Widok </w:t>
+      </w:r>
+      <w:r>
+        <w:t>–</w:t>
+      </w:r>
+      <w:r>
+        <w:t xml:space="preserve"> </w:t>
+      </w:r>
+      <w:r>
+        <w:t xml:space="preserve">pasywny interfejs użytkownika, który wyświetla dane pochodzące z modelu oraz wyłapuje działania użytkownika i przy użyciu mechanizmu </w:t>
+      </w:r>
+      <w:r>
+        <w:t>zdarzeń przesyła je do pre</w:t>
+      </w:r>
+      <w:r>
+        <w:t>z</w:t>
+      </w:r>
+      <w:r>
+        <w:t>entera.</w:t>
+      </w:r>
+    </w:p>
+    <w:p>
+      <w:pPr>
+        <w:pStyle w:val="Akapitzlist"/>
+        <w:numPr>
+          <w:ilvl w:val="0"/>
+          <w:numId w:val="29"/>
+        </w:numPr>
+        <w:jc w:val="both"/>
+      </w:pPr>
+      <w:r>
+        <w:t>Pre</w:t>
+      </w:r>
+      <w:r>
+        <w:t>z</w:t>
+      </w:r>
+      <w:r>
+        <w:t xml:space="preserve">enter – działa na modelu i widoku. Przetwarza i formatuje model, który może być potem użyty w widoku. Odbiera komendy użytkownika z widoku i wykonuje odpowiednie </w:t>
+      </w:r>
+      <w:r>
+        <w:t>operacje</w:t>
+      </w:r>
+      <w:r>
+        <w:t xml:space="preserve"> na modelu, przekazując wynik z powrotem do widoku.</w:t>
+      </w:r>
+    </w:p>
+    <w:p>
+      <w:pPr>
+        <w:jc w:val="both"/>
+      </w:pPr>
+    </w:p>
+    <w:p>
+      <w:pPr>
+        <w:ind w:firstLine="360"/>
+        <w:jc w:val="both"/>
+      </w:pPr>
+      <w:r>
+        <w:t xml:space="preserve">Wzorzec pozostawia wiele swobody do interpretacji i różne jego implementacje </w:t>
+      </w:r>
+      <w:r>
+        <w:t>zezwalają na różną ilość logiki w warstwie widoku.</w:t>
+      </w:r>
+      <w:r>
+        <w:t xml:space="preserve"> W skrajnym przypadku widoku może być kompletnie pasywny -</w:t>
+      </w:r>
+      <w:r>
+        <w:lastRenderedPageBreak/>
+        <w:t>przekazuje wszystkie działania użytkownika bezpośrednio do prezentera.</w:t>
+      </w:r>
+      <w:r>
+        <w:t xml:space="preserve"> W takim zastosowaniu gdy użytkownik wywoła jakieś zdarzenie w aplikacji jedynym zadaniem widoku jest wywołanie odpowiedniej metody/funkcji prezentera. Taka metoda/funkcja nie będzie posiadała żadnych parametrów oraz nie będzie zwracała żadnych wartości Jest to spowodowane tym że widok ma być możliwie nieskomplikowany i nie posiadać żadnej logiki, która wiedziałaby co zrobić z takimi danymi. Przykładowym zdarzeniem może być kliknięcie przycisku przez użytkownika, wciśnięcie klawisza</w:t>
+      </w:r>
+      <w:r>
+        <w:t xml:space="preserve"> lub zamknięcie okna.</w:t>
+      </w:r>
+      <w:r>
+        <w:t xml:space="preserve"> Kiedy prezenter zostanie powiadomiony o zdarzeniu dokonanym przez osobę może zacząć wykonywać operacje. </w:t>
+      </w:r>
+      <w:r>
+        <w:t>W jego działanie może wchodzić wydobycie danych z widoku (zmienianych przez użytkownika), dokonanie na ich podstawie operacji na modelu, zapis zmian do bazy i ostatecznie zaktualizowanie widoku.</w:t>
+      </w:r>
+      <w:r>
+        <w:t xml:space="preserve"> Inne implementacje wzorca model-view-presenter pozwalają na większe kompetencje widoku i umożliwiają mu wykonywanie pewnych wybranych operacji. Takie podejście jest stosowne dla aplikacji internetowych, gdzie ze względów wydajnościowych lepszym rozwiązaniem jest pozwolenie na wykonywanie zadań przeglądarce po stronie klienta, co przyniesie zysk w postaci mniejszego transferu i odciążenia serwera.</w:t>
+      </w:r>
+      <w:r>
+        <w:t xml:space="preserve"> Z punktu widzenia architektury wielowarstwowej (w której występują na ogół: warstwa prezentacji, aplikacji, logiki biznesowej i danych) prezenter należy do warstwy aplikacji</w:t>
+      </w:r>
+    </w:p>
+    <w:p>
+      <w:pPr>
+        <w:ind w:firstLine="360"/>
+        <w:jc w:val="both"/>
+      </w:pPr>
+    </w:p>
+    <w:p>
+      <w:pPr>
+        <w:jc w:val="both"/>
+      </w:pPr>
+      <w:r>
+        <w:t xml:space="preserve">Todo: </w:t>
+      </w:r>
+      <w:r>
+        <w:t>, but it can also be seen as a presenter layer of its own between the application layer and the user interface layer.</w:t>
+      </w:r>
+    </w:p>
+    <w:p>
+      <w:pPr>
+        <w:jc w:val="both"/>
+      </w:pPr>
+    </w:p>
+    <w:p>
+      <w:pPr>
+        <w:jc w:val="both"/>
+      </w:pPr>
+    </w:p>
+    <w:p>
+      <w:pPr>
+        <w:jc w:val="both"/>
+      </w:pPr>
+    </w:p>
+    <w:p>
+      <w:pPr>
+        <w:jc w:val="both"/>
+      </w:pPr>
+    </w:p>
+    <w:p>
+      <w:pPr>
+        <w:jc w:val="both"/>
+      </w:pPr>
+    </w:p>
+    <w:p>
+      <w:pPr>
+        <w:jc w:val="both"/>
+      </w:pPr>
+    </w:p>
+    <w:p>
+      <w:pPr>
+        <w:jc w:val="both"/>
+      </w:pPr>
+    </w:p>
+    <w:p>
+      <w:pPr>
+        <w:jc w:val="both"/>
+      </w:pPr>
+    </w:p>
+    <w:p>
+      <w:pPr>
+        <w:jc w:val="both"/>
+      </w:pPr>
+    </w:p>
+    <w:p>
+      <w:pPr>
+        <w:jc w:val="both"/>
+      </w:pPr>
+    </w:p>
+    <w:p>
+      <w:pPr>
+        <w:jc w:val="both"/>
+      </w:pPr>
+    </w:p>
+    <w:p>
+      <w:pPr>
+        <w:jc w:val="both"/>
+      </w:pPr>
+    </w:p>
+    <w:p>
+      <w:pPr>
+        <w:jc w:val="both"/>
+      </w:pPr>
+    </w:p>
+    <w:p>
+      <w:pPr>
+        <w:jc w:val="both"/>
+      </w:pPr>
+    </w:p>
+    <w:p>
+      <w:pPr>
+        <w:jc w:val="both"/>
+      </w:pPr>
+    </w:p>
+    <w:p>
+      <w:pPr>
+        <w:jc w:val="both"/>
+      </w:pPr>
+    </w:p>
+    <w:p>
+      <w:pPr>
+        <w:jc w:val="both"/>
+      </w:pPr>
+    </w:p>
+    <w:p>
+      <w:pPr>
+        <w:jc w:val="both"/>
+      </w:pPr>
+    </w:p>
+    <w:p>
+      <w:pPr>
+        <w:jc w:val="both"/>
+      </w:pPr>
+    </w:p>
+    <w:p>
+      <w:pPr>
+        <w:jc w:val="both"/>
+      </w:pPr>
+    </w:p>
+    <w:p>
+      <w:pPr>
+        <w:jc w:val="both"/>
+      </w:pPr>
+    </w:p>
+    <w:p>
+      <w:pPr>
+        <w:jc w:val="both"/>
+      </w:pPr>
+    </w:p>
+    <w:p>
+      <w:pPr>
+        <w:jc w:val="both"/>
+      </w:pPr>
+    </w:p>
+    <w:p>
+      <w:pPr>
+        <w:jc w:val="both"/>
+      </w:pPr>
+    </w:p>
+    <w:p>
+      <w:pPr>
+        <w:jc w:val="both"/>
+      </w:pPr>
+    </w:p>
+    <w:p>
+      <w:pPr>
+        <w:jc w:val="both"/>
+      </w:pPr>
+    </w:p>
+    <w:p>
+      <w:pPr>
+        <w:jc w:val="both"/>
+      </w:pPr>
+    </w:p>
+    <w:p>
+      <w:pPr>
+        <w:jc w:val="both"/>
+      </w:pPr>
+    </w:p>
+    <w:p>
+      <w:pPr>
+        <w:jc w:val="both"/>
+      </w:pPr>
+      <w:hyperlink r:id="rId32" w:history="1">
         <w:r>
           <w:rPr>
             <w:rStyle w:val="Hipercze"/>
@@ -18316,7 +18686,7 @@
       <w:pPr>
         <w:jc w:val="both"/>
       </w:pPr>
-      <w:hyperlink r:id="rId31" w:history="1">
+      <w:hyperlink r:id="rId33" w:history="1">
         <w:r>
           <w:rPr>
             <w:rStyle w:val="Hipercze"/>
@@ -18573,7 +18943,7 @@
                             <w:pPr>
                               <w:jc w:val="both"/>
                             </w:pPr>
-                            <w:hyperlink r:id="rId32" w:history="1">
+                            <w:hyperlink r:id="rId34" w:history="1">
                               <w:r>
                                 <w:rPr>
                                   <w:rStyle w:val="Hipercze"/>
@@ -18613,7 +18983,7 @@
                       <w:pPr>
                         <w:jc w:val="both"/>
                       </w:pPr>
-                      <w:hyperlink r:id="rId33" w:history="1">
+                      <w:hyperlink r:id="rId35" w:history="1">
                         <w:r>
                           <w:rPr>
                             <w:rStyle w:val="Hipercze"/>
@@ -18995,7 +19365,7 @@
           <w:lang w:val="en-US"/>
         </w:rPr>
       </w:pPr>
-      <w:hyperlink r:id="rId34" w:history="1">
+      <w:hyperlink r:id="rId36" w:history="1">
         <w:r>
           <w:rPr>
             <w:rStyle w:val="Hipercze"/>
@@ -19012,7 +19382,7 @@
           <w:lang w:val="en-US"/>
         </w:rPr>
       </w:pPr>
-      <w:hyperlink r:id="rId35" w:history="1">
+      <w:hyperlink r:id="rId37" w:history="1">
         <w:r>
           <w:rPr>
             <w:rStyle w:val="Hipercze"/>
@@ -19026,7 +19396,7 @@
       <w:pPr>
         <w:jc w:val="both"/>
       </w:pPr>
-      <w:hyperlink r:id="rId36" w:history="1">
+      <w:hyperlink r:id="rId38" w:history="1">
         <w:r>
           <w:rPr>
             <w:rStyle w:val="Hipercze"/>
@@ -19075,8 +19445,8 @@
       </w:pPr>
     </w:p>
     <w:sectPr>
-      <w:footerReference w:type="even" r:id="rId37"/>
-      <w:footerReference w:type="default" r:id="rId38"/>
+      <w:footerReference w:type="even" r:id="rId39"/>
+      <w:footerReference w:type="default" r:id="rId40"/>
       <w:pgSz w:w="11900" w:h="16840"/>
       <w:pgMar w:top="1417" w:right="1417" w:bottom="1417" w:left="1417" w:header="708" w:footer="708" w:gutter="0"/>
       <w:cols w:space="708"/>
@@ -20008,7 +20378,7 @@
   <w:abstractNum w:abstractNumId="7">
     <w:nsid w:val="19D81E61"/>
     <w:multiLevelType w:val="hybridMultilevel"/>
-    <w:tmpl w:val="4E163A26"/>
+    <w:tmpl w:val="3A82F9BA"/>
     <w:lvl w:ilvl="0" w:tplc="04090001">
       <w:start w:val="1"/>
       <w:numFmt w:val="bullet"/>
@@ -23621,7 +23991,7 @@
 </file>
 
 <file path=customXml/itemProps1.xml><?xml version="1.0" encoding="utf-8"?>
-<ds:datastoreItem xmlns:ds="http://schemas.openxmlformats.org/officeDocument/2006/customXml" ds:itemID="{507D8A28-D408-BB48-99F4-1AC9AC122C30}">
+<ds:datastoreItem xmlns:ds="http://schemas.openxmlformats.org/officeDocument/2006/customXml" ds:itemID="{987FC031-8255-5C45-ADE0-AD36841D246D}">
   <ds:schemaRefs>
     <ds:schemaRef ds:uri="http://schemas.openxmlformats.org/officeDocument/2006/bibliography"/>
   </ds:schemaRefs>

</xml_diff>